<commit_message>
added 2DO, update relazione
</commit_message>
<xml_diff>
--- a/doc/relazione_saxpy_mpi.docx
+++ b/doc/relazione_saxpy_mpi.docx
@@ -1365,51 +1365,381 @@
           <w:szCs w:val="18"/>
           <w:lang w:val="it-IT"/>
         </w:rPr>
-        <w:t>Approfondire la scelta della strategia di parallelizzazione: motivare la decisione, descrivere la strategia in questione quanto più precisamente possibile, anche con l’aiuto anche di schemi se occorre. Valutare l’efficienza dell’approccio parallelo considerato con le metriche standard: speed-up, overhead, efficienza, Ware-</w:t>
+        <w:t>La strategia di parallelizzazione adottata è molto semplic</w:t>
+      </w:r>
+      <w:r>
+        <w:rPr>
+          <w:rFonts w:ascii="CMU Serif Roman" w:eastAsiaTheme="minorHAnsi" w:hAnsi="CMU Serif Roman" w:cs="Arial"/>
+          <w:color w:val="000000" w:themeColor="text1"/>
+          <w:sz w:val="18"/>
+          <w:szCs w:val="18"/>
+          <w:lang w:val="it-IT"/>
+        </w:rPr>
+        <w:t>e</w:t>
+      </w:r>
+      <w:r>
+        <w:rPr>
+          <w:rFonts w:ascii="CMU Serif Roman" w:eastAsiaTheme="minorHAnsi" w:hAnsi="CMU Serif Roman" w:cs="Arial"/>
+          <w:color w:val="000000" w:themeColor="text1"/>
+          <w:sz w:val="18"/>
+          <w:szCs w:val="18"/>
+          <w:lang w:val="it-IT"/>
+        </w:rPr>
+        <w:t xml:space="preserve">. Dati </w:t>
+      </w:r>
+      <m:oMath>
+        <m:r>
+          <w:rPr>
+            <w:rFonts w:ascii="Cambria Math" w:eastAsiaTheme="minorHAnsi" w:hAnsi="Cambria Math" w:cs="Arial"/>
+            <w:color w:val="000000" w:themeColor="text1"/>
+            <w:sz w:val="18"/>
+            <w:szCs w:val="18"/>
+            <w:lang w:val="it-IT"/>
+          </w:rPr>
+          <m:t>p</m:t>
+        </m:r>
+      </m:oMath>
+      <w:r>
+        <w:rPr>
+          <w:rFonts w:ascii="CMU Serif Roman" w:eastAsiaTheme="minorEastAsia" w:hAnsi="CMU Serif Roman" w:cs="Arial"/>
+          <w:color w:val="000000" w:themeColor="text1"/>
+          <w:sz w:val="18"/>
+          <w:szCs w:val="18"/>
+          <w:lang w:val="it-IT"/>
+        </w:rPr>
+        <w:t xml:space="preserve"> processori e due array di dimensione </w:t>
+      </w:r>
+      <m:oMath>
+        <m:r>
+          <w:rPr>
+            <w:rFonts w:ascii="Cambria Math" w:eastAsiaTheme="minorEastAsia" w:hAnsi="Cambria Math" w:cs="Arial"/>
+            <w:color w:val="000000" w:themeColor="text1"/>
+            <w:sz w:val="18"/>
+            <w:szCs w:val="18"/>
+            <w:lang w:val="it-IT"/>
+          </w:rPr>
+          <m:t>N</m:t>
+        </m:r>
+      </m:oMath>
+      <w:r>
+        <w:rPr>
+          <w:rFonts w:ascii="CMU Serif Roman" w:eastAsiaTheme="minorEastAsia" w:hAnsi="CMU Serif Roman" w:cs="Arial"/>
+          <w:color w:val="000000" w:themeColor="text1"/>
+          <w:sz w:val="18"/>
+          <w:szCs w:val="18"/>
+          <w:lang w:val="it-IT"/>
+        </w:rPr>
+        <w:t xml:space="preserve"> contenenti i dati di input, è possibile assegnare ad ogni processore </w:t>
+      </w:r>
+      <w:r>
+        <w:rPr>
+          <w:rFonts w:ascii="CMU Serif Roman" w:eastAsiaTheme="minorEastAsia" w:hAnsi="CMU Serif Roman" w:cs="Arial"/>
+          <w:color w:val="000000" w:themeColor="text1"/>
+          <w:sz w:val="18"/>
+          <w:szCs w:val="18"/>
+          <w:lang w:val="it-IT"/>
+        </w:rPr>
+        <w:t xml:space="preserve">del cluster </w:t>
+      </w:r>
+      <w:r>
+        <w:rPr>
+          <w:rFonts w:ascii="CMU Serif Roman" w:eastAsiaTheme="minorEastAsia" w:hAnsi="CMU Serif Roman" w:cs="Arial"/>
+          <w:color w:val="000000" w:themeColor="text1"/>
+          <w:sz w:val="18"/>
+          <w:szCs w:val="18"/>
+          <w:lang w:val="it-IT"/>
+        </w:rPr>
+        <w:t>un</w:t>
+      </w:r>
+      <w:r>
+        <w:rPr>
+          <w:rFonts w:ascii="CMU Serif Roman" w:eastAsiaTheme="minorEastAsia" w:hAnsi="CMU Serif Roman" w:cs="Arial"/>
+          <w:color w:val="000000" w:themeColor="text1"/>
+          <w:sz w:val="18"/>
+          <w:szCs w:val="18"/>
+          <w:lang w:val="it-IT"/>
+        </w:rPr>
+        <w:t>a</w:t>
+      </w:r>
+      <w:r>
+        <w:rPr>
+          <w:rFonts w:ascii="CMU Serif Roman" w:eastAsiaTheme="minorEastAsia" w:hAnsi="CMU Serif Roman" w:cs="Arial"/>
+          <w:color w:val="000000" w:themeColor="text1"/>
+          <w:sz w:val="18"/>
+          <w:szCs w:val="18"/>
+          <w:lang w:val="it-IT"/>
+        </w:rPr>
+        <w:t xml:space="preserve"> porzione di</w:t>
+      </w:r>
+      <w:r>
+        <w:rPr>
+          <w:rFonts w:ascii="CMU Serif Roman" w:eastAsiaTheme="minorEastAsia" w:hAnsi="CMU Serif Roman" w:cs="Arial"/>
+          <w:color w:val="000000" w:themeColor="text1"/>
+          <w:sz w:val="18"/>
+          <w:szCs w:val="18"/>
+          <w:lang w:val="it-IT"/>
+        </w:rPr>
+        <w:t xml:space="preserve"> </w:t>
+      </w:r>
+      <w:r>
+        <w:rPr>
+          <w:rFonts w:ascii="CMU Serif Roman" w:eastAsiaTheme="minorEastAsia" w:hAnsi="CMU Serif Roman" w:cs="Arial"/>
+          <w:color w:val="000000" w:themeColor="text1"/>
+          <w:sz w:val="18"/>
+          <w:szCs w:val="18"/>
+          <w:lang w:val="it-IT"/>
+        </w:rPr>
+        <w:t xml:space="preserve"> </w:t>
+      </w:r>
+      <m:oMath>
+        <m:f>
+          <m:fPr>
+            <m:ctrlPr>
+              <w:rPr>
+                <w:rFonts w:ascii="Cambria Math" w:eastAsiaTheme="minorHAnsi" w:hAnsi="Cambria Math" w:cs="Arial"/>
+                <w:i/>
+                <w:color w:val="000000" w:themeColor="text1"/>
+                <w:sz w:val="18"/>
+                <w:szCs w:val="18"/>
+                <w:lang w:val="it-IT"/>
+              </w:rPr>
+            </m:ctrlPr>
+          </m:fPr>
+          <m:num>
+            <m:r>
+              <w:rPr>
+                <w:rFonts w:ascii="Cambria Math" w:eastAsiaTheme="minorHAnsi" w:hAnsi="Cambria Math" w:cs="Arial"/>
+                <w:color w:val="000000" w:themeColor="text1"/>
+                <w:sz w:val="18"/>
+                <w:szCs w:val="18"/>
+                <w:lang w:val="it-IT"/>
+              </w:rPr>
+              <m:t>N</m:t>
+            </m:r>
+          </m:num>
+          <m:den>
+            <m:r>
+              <w:rPr>
+                <w:rFonts w:ascii="Cambria Math" w:eastAsiaTheme="minorHAnsi" w:hAnsi="Cambria Math" w:cs="Arial"/>
+                <w:color w:val="000000" w:themeColor="text1"/>
+                <w:sz w:val="18"/>
+                <w:szCs w:val="18"/>
+                <w:lang w:val="it-IT"/>
+              </w:rPr>
+              <m:t>p</m:t>
+            </m:r>
+          </m:den>
+        </m:f>
+      </m:oMath>
+      <w:r>
+        <w:rPr>
+          <w:rFonts w:ascii="CMU Serif Roman" w:eastAsiaTheme="minorEastAsia" w:hAnsi="CMU Serif Roman" w:cs="Arial"/>
+          <w:color w:val="000000" w:themeColor="text1"/>
+          <w:sz w:val="18"/>
+          <w:szCs w:val="18"/>
+          <w:lang w:val="it-IT"/>
+        </w:rPr>
+        <w:t xml:space="preserve"> </w:t>
+      </w:r>
+      <w:r>
+        <w:rPr>
+          <w:rFonts w:ascii="CMU Serif Roman" w:eastAsiaTheme="minorEastAsia" w:hAnsi="CMU Serif Roman" w:cs="Arial"/>
+          <w:color w:val="000000" w:themeColor="text1"/>
+          <w:sz w:val="18"/>
+          <w:szCs w:val="18"/>
+          <w:lang w:val="it-IT"/>
+        </w:rPr>
+        <w:t xml:space="preserve"> </w:t>
+      </w:r>
+      <w:r>
+        <w:rPr>
+          <w:rFonts w:ascii="CMU Serif Roman" w:eastAsiaTheme="minorEastAsia" w:hAnsi="CMU Serif Roman" w:cs="Arial"/>
+          <w:color w:val="000000" w:themeColor="text1"/>
+          <w:sz w:val="18"/>
+          <w:szCs w:val="18"/>
+          <w:lang w:val="it-IT"/>
+        </w:rPr>
+        <w:t>elementi</w:t>
+      </w:r>
+      <w:r>
+        <w:rPr>
+          <w:rFonts w:ascii="CMU Serif Roman" w:eastAsiaTheme="minorEastAsia" w:hAnsi="CMU Serif Roman" w:cs="Arial"/>
+          <w:color w:val="000000" w:themeColor="text1"/>
+          <w:sz w:val="18"/>
+          <w:szCs w:val="18"/>
+          <w:lang w:val="it-IT"/>
+        </w:rPr>
+        <w:t xml:space="preserve"> d</w:t>
+      </w:r>
+      <w:r>
+        <w:rPr>
+          <w:rFonts w:ascii="CMU Serif Roman" w:eastAsiaTheme="minorEastAsia" w:hAnsi="CMU Serif Roman" w:cs="Arial"/>
+          <w:color w:val="000000" w:themeColor="text1"/>
+          <w:sz w:val="18"/>
+          <w:szCs w:val="18"/>
+          <w:lang w:val="it-IT"/>
+        </w:rPr>
+        <w:t>i ambedue gli array</w:t>
+      </w:r>
+      <w:r>
+        <w:rPr>
+          <w:rFonts w:ascii="CMU Serif Roman" w:eastAsiaTheme="minorEastAsia" w:hAnsi="CMU Serif Roman" w:cs="Arial"/>
+          <w:color w:val="000000" w:themeColor="text1"/>
+          <w:sz w:val="18"/>
+          <w:szCs w:val="18"/>
+          <w:lang w:val="it-IT"/>
+        </w:rPr>
+        <w:t>.</w:t>
+      </w:r>
+      <w:r>
+        <w:rPr>
+          <w:rFonts w:ascii="CMU Serif Roman" w:eastAsiaTheme="minorEastAsia" w:hAnsi="CMU Serif Roman" w:cs="Arial"/>
+          <w:color w:val="000000" w:themeColor="text1"/>
+          <w:sz w:val="18"/>
+          <w:szCs w:val="18"/>
+          <w:lang w:val="it-IT"/>
+        </w:rPr>
+        <w:t xml:space="preserve"> Inoltre, ogni processore avrà a disposizione tutto il necessario</w:t>
+      </w:r>
+      <w:r>
+        <w:rPr>
+          <w:rFonts w:ascii="CMU Serif Roman" w:eastAsiaTheme="minorEastAsia" w:hAnsi="CMU Serif Roman" w:cs="Arial"/>
+          <w:color w:val="000000" w:themeColor="text1"/>
+          <w:sz w:val="18"/>
+          <w:szCs w:val="18"/>
+          <w:lang w:val="it-IT"/>
+        </w:rPr>
+        <w:t xml:space="preserve"> </w:t>
+      </w:r>
+      <w:r>
+        <w:rPr>
+          <w:rFonts w:ascii="CMU Serif Roman" w:eastAsiaTheme="minorEastAsia" w:hAnsi="CMU Serif Roman" w:cs="Arial"/>
+          <w:color w:val="000000" w:themeColor="text1"/>
+          <w:sz w:val="18"/>
+          <w:szCs w:val="18"/>
+          <w:lang w:val="it-IT"/>
+        </w:rPr>
+        <w:t xml:space="preserve">per effettuare la propria fase di calcolo locale, ovvero lo scalare </w:t>
+      </w:r>
+      <m:oMath>
+        <m:r>
+          <w:rPr>
+            <w:rFonts w:ascii="Cambria Math" w:eastAsiaTheme="minorHAnsi" w:hAnsi="Cambria Math" w:cs="Arial"/>
+            <w:color w:val="000000" w:themeColor="text1"/>
+            <w:sz w:val="18"/>
+            <w:szCs w:val="18"/>
+            <w:lang w:val="it-IT"/>
+          </w:rPr>
+          <m:t>α</m:t>
+        </m:r>
+      </m:oMath>
+      <w:r>
+        <w:rPr>
+          <w:rFonts w:ascii="CMU Serif Roman" w:eastAsiaTheme="minorEastAsia" w:hAnsi="CMU Serif Roman" w:cs="Arial"/>
+          <w:color w:val="000000" w:themeColor="text1"/>
+          <w:sz w:val="18"/>
+          <w:szCs w:val="18"/>
+          <w:lang w:val="it-IT"/>
+        </w:rPr>
+        <w:t xml:space="preserve"> coinvolto nell’operazione di </w:t>
       </w:r>
       <w:proofErr w:type="spellStart"/>
       <w:r>
         <w:rPr>
-          <w:rFonts w:ascii="CMU Serif Roman" w:eastAsiaTheme="minorHAnsi" w:hAnsi="CMU Serif Roman" w:cs="Arial"/>
-          <w:color w:val="000000" w:themeColor="text1"/>
-          <w:sz w:val="18"/>
-          <w:szCs w:val="18"/>
-          <w:lang w:val="it-IT"/>
-        </w:rPr>
-        <w:t>Amdhal</w:t>
+          <w:rFonts w:ascii="CMU Serif Roman" w:eastAsiaTheme="minorEastAsia" w:hAnsi="CMU Serif Roman" w:cs="Arial"/>
+          <w:i/>
+          <w:iCs/>
+          <w:color w:val="000000" w:themeColor="text1"/>
+          <w:sz w:val="18"/>
+          <w:szCs w:val="18"/>
+          <w:lang w:val="it-IT"/>
+        </w:rPr>
+        <w:t>saxpy</w:t>
       </w:r>
       <w:proofErr w:type="spellEnd"/>
       <w:r>
         <w:rPr>
-          <w:rFonts w:ascii="CMU Serif Roman" w:eastAsiaTheme="minorHAnsi" w:hAnsi="CMU Serif Roman" w:cs="Arial"/>
-          <w:color w:val="000000" w:themeColor="text1"/>
-          <w:sz w:val="18"/>
-          <w:szCs w:val="18"/>
-          <w:lang w:val="it-IT"/>
-        </w:rPr>
-        <w:t xml:space="preserve">, </w:t>
+          <w:rFonts w:ascii="CMU Serif Roman" w:eastAsiaTheme="minorEastAsia" w:hAnsi="CMU Serif Roman" w:cs="Arial"/>
+          <w:color w:val="000000" w:themeColor="text1"/>
+          <w:sz w:val="18"/>
+          <w:szCs w:val="18"/>
+          <w:lang w:val="it-IT"/>
+        </w:rPr>
+        <w:t>, la dimensione della porzione assegnata ed eventuali offset da considerare qualora la dimensione del problema, non sia esattamente divisibile per il numero di processori.</w:t>
+      </w:r>
+      <w:r>
+        <w:rPr>
+          <w:rFonts w:ascii="CMU Serif Roman" w:eastAsiaTheme="minorEastAsia" w:hAnsi="CMU Serif Roman" w:cs="Arial"/>
+          <w:color w:val="000000" w:themeColor="text1"/>
+          <w:sz w:val="18"/>
+          <w:szCs w:val="18"/>
+          <w:lang w:val="it-IT"/>
+        </w:rPr>
+        <w:t xml:space="preserve"> Una volta terminata la fase di distribuzione delle porzioni dei due array e degli altri dati appena menzionati, ogni processore effettua localmente l’operazione di </w:t>
       </w:r>
       <w:proofErr w:type="spellStart"/>
       <w:r>
         <w:rPr>
-          <w:rFonts w:ascii="CMU Serif Roman" w:eastAsiaTheme="minorHAnsi" w:hAnsi="CMU Serif Roman" w:cs="Arial"/>
-          <w:color w:val="000000" w:themeColor="text1"/>
-          <w:sz w:val="18"/>
-          <w:szCs w:val="18"/>
-          <w:lang w:val="it-IT"/>
-        </w:rPr>
-        <w:t>isoefficienza</w:t>
+          <w:rFonts w:ascii="CMU Serif Roman" w:eastAsiaTheme="minorEastAsia" w:hAnsi="CMU Serif Roman" w:cs="Arial"/>
+          <w:i/>
+          <w:iCs/>
+          <w:color w:val="000000" w:themeColor="text1"/>
+          <w:sz w:val="18"/>
+          <w:szCs w:val="18"/>
+          <w:lang w:val="it-IT"/>
+        </w:rPr>
+        <w:t>saxpy</w:t>
       </w:r>
       <w:proofErr w:type="spellEnd"/>
       <w:r>
         <w:rPr>
-          <w:rFonts w:ascii="CMU Serif Roman" w:eastAsiaTheme="minorHAnsi" w:hAnsi="CMU Serif Roman" w:cs="Arial"/>
-          <w:color w:val="000000" w:themeColor="text1"/>
-          <w:sz w:val="18"/>
-          <w:szCs w:val="18"/>
-          <w:lang w:val="it-IT"/>
-        </w:rPr>
-        <w:t>.</w:t>
+          <w:rFonts w:ascii="CMU Serif Roman" w:eastAsiaTheme="minorEastAsia" w:hAnsi="CMU Serif Roman" w:cs="Arial"/>
+          <w:color w:val="000000" w:themeColor="text1"/>
+          <w:sz w:val="18"/>
+          <w:szCs w:val="18"/>
+          <w:lang w:val="it-IT"/>
+        </w:rPr>
+        <w:t xml:space="preserve"> tra le due porzioni di vettori a disposizione e memorizza il risultato nel vettore risultato locale al processore. Ora non resta che unire </w:t>
+      </w:r>
+      <w:r>
+        <w:rPr>
+          <w:rFonts w:ascii="CMU Serif Roman" w:eastAsiaTheme="minorEastAsia" w:hAnsi="CMU Serif Roman" w:cs="Arial"/>
+          <w:color w:val="000000" w:themeColor="text1"/>
+          <w:sz w:val="18"/>
+          <w:szCs w:val="18"/>
+          <w:lang w:val="it-IT"/>
+        </w:rPr>
+        <w:t xml:space="preserve">in maniera ordinata </w:t>
+      </w:r>
+      <w:r>
+        <w:rPr>
+          <w:rFonts w:ascii="CMU Serif Roman" w:eastAsiaTheme="minorEastAsia" w:hAnsi="CMU Serif Roman" w:cs="Arial"/>
+          <w:color w:val="000000" w:themeColor="text1"/>
+          <w:sz w:val="18"/>
+          <w:szCs w:val="18"/>
+          <w:lang w:val="it-IT"/>
+        </w:rPr>
+        <w:t>tutte le porzioni di array locali calcolate da ogni processore e ottenere l’array</w:t>
+      </w:r>
+      <w:r>
+        <w:rPr>
+          <w:rFonts w:ascii="CMU Serif Roman" w:eastAsiaTheme="minorEastAsia" w:hAnsi="CMU Serif Roman" w:cs="Arial"/>
+          <w:color w:val="000000" w:themeColor="text1"/>
+          <w:sz w:val="18"/>
+          <w:szCs w:val="18"/>
+          <w:lang w:val="it-IT"/>
+        </w:rPr>
+        <w:t xml:space="preserve"> completo</w:t>
+      </w:r>
+      <w:r>
+        <w:rPr>
+          <w:rFonts w:ascii="CMU Serif Roman" w:eastAsiaTheme="minorEastAsia" w:hAnsi="CMU Serif Roman" w:cs="Arial"/>
+          <w:color w:val="000000" w:themeColor="text1"/>
+          <w:sz w:val="18"/>
+          <w:szCs w:val="18"/>
+          <w:lang w:val="it-IT"/>
+        </w:rPr>
+        <w:t xml:space="preserve">. </w:t>
       </w:r>
     </w:p>
     <w:p>
@@ -1419,6 +1749,73 @@
         <w:rPr>
           <w:rFonts w:ascii="CMU Serif Roman" w:eastAsiaTheme="minorHAnsi" w:hAnsi="CMU Serif Roman" w:cs="Arial"/>
           <w:color w:val="000000" w:themeColor="text1"/>
+          <w:sz w:val="18"/>
+          <w:szCs w:val="18"/>
+          <w:lang w:val="it-IT"/>
+        </w:rPr>
+      </w:pPr>
+      <w:r>
+        <w:rPr>
+          <w:rFonts w:ascii="CMU Serif Roman" w:eastAsiaTheme="minorHAnsi" w:hAnsi="CMU Serif Roman" w:cs="Arial"/>
+          <w:color w:val="000000" w:themeColor="text1"/>
+          <w:sz w:val="18"/>
+          <w:szCs w:val="18"/>
+          <w:lang w:val="it-IT"/>
+        </w:rPr>
+        <w:t>Approfondire la scelta della strategia di parallelizzazione: motivare la decisione, descrivere la strategia in questione quanto più precisamente possibile, anche con l’aiuto anche di schemi se occorre. Valutare l’efficienza dell’approccio parallelo considerato con le metriche standard: speed-up, overhead, efficienza, Ware-</w:t>
+      </w:r>
+      <w:proofErr w:type="spellStart"/>
+      <w:r>
+        <w:rPr>
+          <w:rFonts w:ascii="CMU Serif Roman" w:eastAsiaTheme="minorHAnsi" w:hAnsi="CMU Serif Roman" w:cs="Arial"/>
+          <w:color w:val="000000" w:themeColor="text1"/>
+          <w:sz w:val="18"/>
+          <w:szCs w:val="18"/>
+          <w:lang w:val="it-IT"/>
+        </w:rPr>
+        <w:t>Amdhal</w:t>
+      </w:r>
+      <w:proofErr w:type="spellEnd"/>
+      <w:r>
+        <w:rPr>
+          <w:rFonts w:ascii="CMU Serif Roman" w:eastAsiaTheme="minorHAnsi" w:hAnsi="CMU Serif Roman" w:cs="Arial"/>
+          <w:color w:val="000000" w:themeColor="text1"/>
+          <w:sz w:val="18"/>
+          <w:szCs w:val="18"/>
+          <w:lang w:val="it-IT"/>
+        </w:rPr>
+        <w:t xml:space="preserve">, </w:t>
+      </w:r>
+      <w:proofErr w:type="spellStart"/>
+      <w:r>
+        <w:rPr>
+          <w:rFonts w:ascii="CMU Serif Roman" w:eastAsiaTheme="minorHAnsi" w:hAnsi="CMU Serif Roman" w:cs="Arial"/>
+          <w:color w:val="000000" w:themeColor="text1"/>
+          <w:sz w:val="18"/>
+          <w:szCs w:val="18"/>
+          <w:lang w:val="it-IT"/>
+        </w:rPr>
+        <w:t>isoefficienza</w:t>
+      </w:r>
+      <w:proofErr w:type="spellEnd"/>
+      <w:r>
+        <w:rPr>
+          <w:rFonts w:ascii="CMU Serif Roman" w:eastAsiaTheme="minorHAnsi" w:hAnsi="CMU Serif Roman" w:cs="Arial"/>
+          <w:color w:val="000000" w:themeColor="text1"/>
+          <w:sz w:val="18"/>
+          <w:szCs w:val="18"/>
+          <w:lang w:val="it-IT"/>
+        </w:rPr>
+        <w:t>.</w:t>
+      </w:r>
+    </w:p>
+    <w:p>
+      <w:pPr>
+        <w:ind w:firstLine="720"/>
+        <w:jc w:val="both"/>
+        <w:rPr>
+          <w:rFonts w:ascii="CMU Serif Roman" w:eastAsiaTheme="minorHAnsi" w:hAnsi="CMU Serif Roman" w:cs="Arial"/>
+          <w:color w:val="000000" w:themeColor="text1"/>
           <w:sz w:val="20"/>
           <w:szCs w:val="20"/>
           <w:lang w:val="it-IT"/>
@@ -1567,7 +1964,1336 @@
           <w:szCs w:val="18"/>
           <w:lang w:val="it-IT"/>
         </w:rPr>
-        <w:t>Descrivere cosa è necessario dare in input al software al momento dell’utilizzo, come parametri e/o quando richiesto interattivamente dal software stesso. Spiegare che output aspettarsi, per i diversi tipi di input. Per entrambi spiegare la forma in cui i dati devono essere forniti o in cui le informazioni verranno restituite (specificare il tipo dei dati, descrivere i file eventualmente prodotti, spiegare come interpretare l’output a video). Illustrare delle situazioni di errore previste dal software.</w:t>
+        <w:t>Il software realizzato, il codice, i file di configurazione e i file contenenti i dati di input e di output sono organizzati nel seguente modo</w:t>
+      </w:r>
+      <w:r>
+        <w:rPr>
+          <w:rFonts w:ascii="CMU Serif Roman" w:eastAsiaTheme="minorHAnsi" w:hAnsi="CMU Serif Roman" w:cs="Arial"/>
+          <w:color w:val="000000" w:themeColor="text1"/>
+          <w:sz w:val="18"/>
+          <w:szCs w:val="18"/>
+          <w:lang w:val="it-IT"/>
+        </w:rPr>
+        <w:t>. La cartella principale è “</w:t>
+      </w:r>
+      <w:proofErr w:type="spellStart"/>
+      <w:r>
+        <w:rPr>
+          <w:rFonts w:ascii="CMU Serif Roman" w:eastAsiaTheme="minorHAnsi" w:hAnsi="CMU Serif Roman" w:cs="Arial"/>
+          <w:color w:val="000000" w:themeColor="text1"/>
+          <w:sz w:val="18"/>
+          <w:szCs w:val="18"/>
+          <w:lang w:val="it-IT"/>
+        </w:rPr>
+        <w:t>saxpy_mpi</w:t>
+      </w:r>
+      <w:proofErr w:type="spellEnd"/>
+      <w:r>
+        <w:rPr>
+          <w:rFonts w:ascii="CMU Serif Roman" w:eastAsiaTheme="minorHAnsi" w:hAnsi="CMU Serif Roman" w:cs="Arial"/>
+          <w:color w:val="000000" w:themeColor="text1"/>
+          <w:sz w:val="18"/>
+          <w:szCs w:val="18"/>
+          <w:lang w:val="it-IT"/>
+        </w:rPr>
+        <w:t>”, all’interno della quale è possibile trovare le seguenti cartelle:</w:t>
+      </w:r>
+    </w:p>
+    <w:p>
+      <w:pPr>
+        <w:pStyle w:val="ListParagraph"/>
+        <w:numPr>
+          <w:ilvl w:val="0"/>
+          <w:numId w:val="5"/>
+        </w:numPr>
+        <w:jc w:val="both"/>
+        <w:rPr>
+          <w:rFonts w:ascii="CMU Serif Roman" w:eastAsiaTheme="minorHAnsi" w:hAnsi="CMU Serif Roman" w:cs="Arial"/>
+          <w:color w:val="000000" w:themeColor="text1"/>
+          <w:sz w:val="18"/>
+          <w:szCs w:val="18"/>
+          <w:lang w:val="it-IT"/>
+        </w:rPr>
+      </w:pPr>
+      <w:r>
+        <w:rPr>
+          <w:rFonts w:ascii="CMU Serif Roman" w:eastAsiaTheme="minorHAnsi" w:hAnsi="CMU Serif Roman" w:cs="Arial"/>
+          <w:color w:val="000000" w:themeColor="text1"/>
+          <w:sz w:val="18"/>
+          <w:szCs w:val="18"/>
+          <w:lang w:val="it-IT"/>
+        </w:rPr>
+        <w:t>la cartella</w:t>
+      </w:r>
+      <w:r>
+        <w:rPr>
+          <w:rFonts w:ascii="CMU Serif Roman" w:eastAsiaTheme="minorHAnsi" w:hAnsi="CMU Serif Roman" w:cs="Arial"/>
+          <w:color w:val="000000" w:themeColor="text1"/>
+          <w:sz w:val="18"/>
+          <w:szCs w:val="18"/>
+          <w:lang w:val="it-IT"/>
+        </w:rPr>
+        <w:t xml:space="preserve"> </w:t>
+      </w:r>
+      <w:r>
+        <w:rPr>
+          <w:rFonts w:ascii="CMU Serif Roman" w:eastAsiaTheme="minorHAnsi" w:hAnsi="CMU Serif Roman" w:cs="Arial"/>
+          <w:color w:val="000000" w:themeColor="text1"/>
+          <w:sz w:val="18"/>
+          <w:szCs w:val="18"/>
+          <w:lang w:val="it-IT"/>
+        </w:rPr>
+        <w:t>“</w:t>
+      </w:r>
+      <w:proofErr w:type="spellStart"/>
+      <w:r>
+        <w:rPr>
+          <w:rFonts w:ascii="CMU Serif Roman" w:eastAsiaTheme="minorHAnsi" w:hAnsi="CMU Serif Roman" w:cs="Arial"/>
+          <w:color w:val="000000" w:themeColor="text1"/>
+          <w:sz w:val="18"/>
+          <w:szCs w:val="18"/>
+          <w:lang w:val="it-IT"/>
+        </w:rPr>
+        <w:t>src</w:t>
+      </w:r>
+      <w:proofErr w:type="spellEnd"/>
+      <w:r>
+        <w:rPr>
+          <w:rFonts w:ascii="CMU Serif Roman" w:eastAsiaTheme="minorHAnsi" w:hAnsi="CMU Serif Roman" w:cs="Arial"/>
+          <w:color w:val="000000" w:themeColor="text1"/>
+          <w:sz w:val="18"/>
+          <w:szCs w:val="18"/>
+          <w:lang w:val="it-IT"/>
+        </w:rPr>
+        <w:t>”</w:t>
+      </w:r>
+      <w:r>
+        <w:rPr>
+          <w:rFonts w:ascii="CMU Serif Roman" w:eastAsiaTheme="minorHAnsi" w:hAnsi="CMU Serif Roman" w:cs="Arial"/>
+          <w:color w:val="000000" w:themeColor="text1"/>
+          <w:sz w:val="18"/>
+          <w:szCs w:val="18"/>
+          <w:lang w:val="it-IT"/>
+        </w:rPr>
+        <w:t xml:space="preserve"> </w:t>
+      </w:r>
+      <w:r>
+        <w:rPr>
+          <w:rFonts w:ascii="CMU Serif Roman" w:eastAsiaTheme="minorHAnsi" w:hAnsi="CMU Serif Roman" w:cs="Arial"/>
+          <w:color w:val="000000" w:themeColor="text1"/>
+          <w:sz w:val="18"/>
+          <w:szCs w:val="18"/>
+          <w:lang w:val="it-IT"/>
+        </w:rPr>
+        <w:t>contiene i codici sorgenti</w:t>
+      </w:r>
+      <w:r>
+        <w:rPr>
+          <w:rFonts w:ascii="CMU Serif Roman" w:eastAsiaTheme="minorHAnsi" w:hAnsi="CMU Serif Roman" w:cs="Arial"/>
+          <w:color w:val="000000" w:themeColor="text1"/>
+          <w:sz w:val="18"/>
+          <w:szCs w:val="18"/>
+          <w:lang w:val="it-IT"/>
+        </w:rPr>
+        <w:t>, le librerie</w:t>
+      </w:r>
+      <w:r>
+        <w:rPr>
+          <w:rFonts w:ascii="CMU Serif Roman" w:eastAsiaTheme="minorHAnsi" w:hAnsi="CMU Serif Roman" w:cs="Arial"/>
+          <w:color w:val="000000" w:themeColor="text1"/>
+          <w:sz w:val="18"/>
+          <w:szCs w:val="18"/>
+          <w:lang w:val="it-IT"/>
+        </w:rPr>
+        <w:t xml:space="preserve">, il </w:t>
+      </w:r>
+      <w:proofErr w:type="spellStart"/>
+      <w:r>
+        <w:rPr>
+          <w:rFonts w:ascii="CMU Serif Roman" w:eastAsiaTheme="minorHAnsi" w:hAnsi="CMU Serif Roman" w:cs="Arial"/>
+          <w:color w:val="000000" w:themeColor="text1"/>
+          <w:sz w:val="18"/>
+          <w:szCs w:val="18"/>
+          <w:lang w:val="it-IT"/>
+        </w:rPr>
+        <w:t>makefile</w:t>
+      </w:r>
+      <w:proofErr w:type="spellEnd"/>
+      <w:r>
+        <w:rPr>
+          <w:rFonts w:ascii="CMU Serif Roman" w:eastAsiaTheme="minorHAnsi" w:hAnsi="CMU Serif Roman" w:cs="Arial"/>
+          <w:color w:val="000000" w:themeColor="text1"/>
+          <w:sz w:val="18"/>
+          <w:szCs w:val="18"/>
+          <w:lang w:val="it-IT"/>
+        </w:rPr>
+        <w:t>, il file di configurazione shell per il setup dell’ambiente Docker-MPI (setup.sh), il file di configurazione shell per avviare il software parallelo sui vari nodi del cluster di processori</w:t>
+      </w:r>
+      <w:r>
+        <w:rPr>
+          <w:rFonts w:ascii="CMU Serif Roman" w:eastAsiaTheme="minorHAnsi" w:hAnsi="CMU Serif Roman" w:cs="Arial"/>
+          <w:color w:val="000000" w:themeColor="text1"/>
+          <w:sz w:val="18"/>
+          <w:szCs w:val="18"/>
+          <w:lang w:val="it-IT"/>
+        </w:rPr>
+        <w:t xml:space="preserve"> e</w:t>
+      </w:r>
+      <w:r>
+        <w:rPr>
+          <w:rFonts w:ascii="CMU Serif Roman" w:eastAsiaTheme="minorHAnsi" w:hAnsi="CMU Serif Roman" w:cs="Arial"/>
+          <w:color w:val="000000" w:themeColor="text1"/>
+          <w:sz w:val="18"/>
+          <w:szCs w:val="18"/>
+          <w:lang w:val="it-IT"/>
+        </w:rPr>
+        <w:t>d</w:t>
+      </w:r>
+      <w:r>
+        <w:rPr>
+          <w:rFonts w:ascii="CMU Serif Roman" w:eastAsiaTheme="minorHAnsi" w:hAnsi="CMU Serif Roman" w:cs="Arial"/>
+          <w:color w:val="000000" w:themeColor="text1"/>
+          <w:sz w:val="18"/>
+          <w:szCs w:val="18"/>
+          <w:lang w:val="it-IT"/>
+        </w:rPr>
+        <w:t xml:space="preserve"> il “</w:t>
+      </w:r>
+      <w:proofErr w:type="spellStart"/>
+      <w:r>
+        <w:rPr>
+          <w:rFonts w:ascii="CMU Serif Roman" w:eastAsiaTheme="minorHAnsi" w:hAnsi="CMU Serif Roman" w:cs="Arial"/>
+          <w:color w:val="000000" w:themeColor="text1"/>
+          <w:sz w:val="18"/>
+          <w:szCs w:val="18"/>
+          <w:lang w:val="it-IT"/>
+        </w:rPr>
+        <w:t>machinefile</w:t>
+      </w:r>
+      <w:proofErr w:type="spellEnd"/>
+      <w:r>
+        <w:rPr>
+          <w:rFonts w:ascii="CMU Serif Roman" w:eastAsiaTheme="minorHAnsi" w:hAnsi="CMU Serif Roman" w:cs="Arial"/>
+          <w:color w:val="000000" w:themeColor="text1"/>
+          <w:sz w:val="18"/>
+          <w:szCs w:val="18"/>
+          <w:lang w:val="it-IT"/>
+        </w:rPr>
+        <w:t>” per la configurazione dei nodi del cluster</w:t>
+      </w:r>
+      <w:r>
+        <w:rPr>
+          <w:rFonts w:ascii="CMU Serif Roman" w:eastAsiaTheme="minorHAnsi" w:hAnsi="CMU Serif Roman" w:cs="Arial"/>
+          <w:color w:val="000000" w:themeColor="text1"/>
+          <w:sz w:val="18"/>
+          <w:szCs w:val="18"/>
+          <w:lang w:val="it-IT"/>
+        </w:rPr>
+        <w:t>;</w:t>
+      </w:r>
+    </w:p>
+    <w:p>
+      <w:pPr>
+        <w:pStyle w:val="ListParagraph"/>
+        <w:numPr>
+          <w:ilvl w:val="0"/>
+          <w:numId w:val="5"/>
+        </w:numPr>
+        <w:jc w:val="both"/>
+        <w:rPr>
+          <w:rFonts w:ascii="CMU Serif Roman" w:eastAsiaTheme="minorHAnsi" w:hAnsi="CMU Serif Roman" w:cs="Arial"/>
+          <w:color w:val="000000" w:themeColor="text1"/>
+          <w:sz w:val="18"/>
+          <w:szCs w:val="18"/>
+          <w:lang w:val="it-IT"/>
+        </w:rPr>
+      </w:pPr>
+      <w:r>
+        <w:rPr>
+          <w:rFonts w:ascii="CMU Serif Roman" w:eastAsiaTheme="minorHAnsi" w:hAnsi="CMU Serif Roman" w:cs="Arial"/>
+          <w:color w:val="000000" w:themeColor="text1"/>
+          <w:sz w:val="18"/>
+          <w:szCs w:val="18"/>
+          <w:lang w:val="it-IT"/>
+        </w:rPr>
+        <w:t>l</w:t>
+      </w:r>
+      <w:r>
+        <w:rPr>
+          <w:rFonts w:ascii="CMU Serif Roman" w:eastAsiaTheme="minorHAnsi" w:hAnsi="CMU Serif Roman" w:cs="Arial"/>
+          <w:color w:val="000000" w:themeColor="text1"/>
+          <w:sz w:val="18"/>
+          <w:szCs w:val="18"/>
+          <w:lang w:val="it-IT"/>
+        </w:rPr>
+        <w:t>a cartella</w:t>
+      </w:r>
+      <w:r>
+        <w:rPr>
+          <w:rFonts w:ascii="CMU Serif Roman" w:eastAsiaTheme="minorHAnsi" w:hAnsi="CMU Serif Roman" w:cs="Arial"/>
+          <w:color w:val="000000" w:themeColor="text1"/>
+          <w:sz w:val="18"/>
+          <w:szCs w:val="18"/>
+          <w:lang w:val="it-IT"/>
+        </w:rPr>
+        <w:t xml:space="preserve"> “doc” contiene la documentazione esterna;</w:t>
+      </w:r>
+    </w:p>
+    <w:p>
+      <w:pPr>
+        <w:pStyle w:val="ListParagraph"/>
+        <w:numPr>
+          <w:ilvl w:val="0"/>
+          <w:numId w:val="5"/>
+        </w:numPr>
+        <w:jc w:val="both"/>
+        <w:rPr>
+          <w:rFonts w:ascii="CMU Serif Roman" w:eastAsiaTheme="minorHAnsi" w:hAnsi="CMU Serif Roman" w:cs="Arial"/>
+          <w:color w:val="000000" w:themeColor="text1"/>
+          <w:sz w:val="18"/>
+          <w:szCs w:val="18"/>
+          <w:lang w:val="it-IT"/>
+        </w:rPr>
+      </w:pPr>
+      <w:r>
+        <w:rPr>
+          <w:rFonts w:ascii="CMU Serif Roman" w:eastAsiaTheme="minorHAnsi" w:hAnsi="CMU Serif Roman" w:cs="Arial"/>
+          <w:color w:val="000000" w:themeColor="text1"/>
+          <w:sz w:val="18"/>
+          <w:szCs w:val="18"/>
+          <w:lang w:val="it-IT"/>
+        </w:rPr>
+        <w:lastRenderedPageBreak/>
+        <w:t>la cartella “</w:t>
+      </w:r>
+      <w:proofErr w:type="spellStart"/>
+      <w:r>
+        <w:rPr>
+          <w:rFonts w:ascii="CMU Serif Roman" w:eastAsiaTheme="minorHAnsi" w:hAnsi="CMU Serif Roman" w:cs="Arial"/>
+          <w:color w:val="000000" w:themeColor="text1"/>
+          <w:sz w:val="18"/>
+          <w:szCs w:val="18"/>
+          <w:lang w:val="it-IT"/>
+        </w:rPr>
+        <w:t>conf</w:t>
+      </w:r>
+      <w:proofErr w:type="spellEnd"/>
+      <w:r>
+        <w:rPr>
+          <w:rFonts w:ascii="CMU Serif Roman" w:eastAsiaTheme="minorHAnsi" w:hAnsi="CMU Serif Roman" w:cs="Arial"/>
+          <w:color w:val="000000" w:themeColor="text1"/>
+          <w:sz w:val="18"/>
+          <w:szCs w:val="18"/>
+          <w:lang w:val="it-IT"/>
+        </w:rPr>
+        <w:t xml:space="preserve">” contiene i file di configurazione. In ogni file di configurazione sono presenti le seguenti informazioni divise dal carattere </w:t>
+      </w:r>
+      <w:proofErr w:type="spellStart"/>
+      <w:r>
+        <w:rPr>
+          <w:rFonts w:ascii="CMU Serif Roman" w:eastAsiaTheme="minorHAnsi" w:hAnsi="CMU Serif Roman" w:cs="Arial"/>
+          <w:i/>
+          <w:iCs/>
+          <w:color w:val="000000" w:themeColor="text1"/>
+          <w:sz w:val="18"/>
+          <w:szCs w:val="18"/>
+          <w:lang w:val="it-IT"/>
+        </w:rPr>
+        <w:t>newline</w:t>
+      </w:r>
+      <w:proofErr w:type="spellEnd"/>
+      <w:r>
+        <w:rPr>
+          <w:rFonts w:ascii="CMU Serif Roman" w:eastAsiaTheme="minorHAnsi" w:hAnsi="CMU Serif Roman" w:cs="Arial"/>
+          <w:color w:val="000000" w:themeColor="text1"/>
+          <w:sz w:val="18"/>
+          <w:szCs w:val="18"/>
+          <w:lang w:val="it-IT"/>
+        </w:rPr>
+        <w:t xml:space="preserve">: tipologia di operazione </w:t>
+      </w:r>
+      <w:proofErr w:type="spellStart"/>
+      <w:r>
+        <w:rPr>
+          <w:rFonts w:ascii="CMU Serif Roman" w:eastAsiaTheme="minorHAnsi" w:hAnsi="CMU Serif Roman" w:cs="Arial"/>
+          <w:i/>
+          <w:iCs/>
+          <w:color w:val="000000" w:themeColor="text1"/>
+          <w:sz w:val="18"/>
+          <w:szCs w:val="18"/>
+          <w:lang w:val="it-IT"/>
+        </w:rPr>
+        <w:t>saxpy</w:t>
+      </w:r>
+      <w:proofErr w:type="spellEnd"/>
+      <w:r>
+        <w:rPr>
+          <w:rFonts w:ascii="CMU Serif Roman" w:eastAsiaTheme="minorHAnsi" w:hAnsi="CMU Serif Roman" w:cs="Arial"/>
+          <w:color w:val="000000" w:themeColor="text1"/>
+          <w:sz w:val="18"/>
+          <w:szCs w:val="18"/>
+          <w:lang w:val="it-IT"/>
+        </w:rPr>
+        <w:t xml:space="preserve"> da eseguire (se in sequenziale </w:t>
+      </w:r>
+      <w:r>
+        <w:rPr>
+          <w:rFonts w:ascii="CMU Serif Roman" w:eastAsiaTheme="minorHAnsi" w:hAnsi="CMU Serif Roman" w:cs="Arial"/>
+          <w:color w:val="000000" w:themeColor="text1"/>
+          <w:sz w:val="18"/>
+          <w:szCs w:val="18"/>
+          <w:lang w:val="it-IT"/>
+        </w:rPr>
+        <w:t xml:space="preserve">(0) </w:t>
+      </w:r>
+      <w:r>
+        <w:rPr>
+          <w:rFonts w:ascii="CMU Serif Roman" w:eastAsiaTheme="minorHAnsi" w:hAnsi="CMU Serif Roman" w:cs="Arial"/>
+          <w:color w:val="000000" w:themeColor="text1"/>
+          <w:sz w:val="18"/>
+          <w:szCs w:val="18"/>
+          <w:lang w:val="it-IT"/>
+        </w:rPr>
+        <w:t>oppure in parallelo</w:t>
+      </w:r>
+      <w:r>
+        <w:rPr>
+          <w:rFonts w:ascii="CMU Serif Roman" w:eastAsiaTheme="minorHAnsi" w:hAnsi="CMU Serif Roman" w:cs="Arial"/>
+          <w:color w:val="000000" w:themeColor="text1"/>
+          <w:sz w:val="18"/>
+          <w:szCs w:val="18"/>
+          <w:lang w:val="it-IT"/>
+        </w:rPr>
+        <w:t xml:space="preserve"> (1)</w:t>
+      </w:r>
+      <w:r>
+        <w:rPr>
+          <w:rFonts w:ascii="CMU Serif Roman" w:eastAsiaTheme="minorHAnsi" w:hAnsi="CMU Serif Roman" w:cs="Arial"/>
+          <w:color w:val="000000" w:themeColor="text1"/>
+          <w:sz w:val="18"/>
+          <w:szCs w:val="18"/>
+          <w:lang w:val="it-IT"/>
+        </w:rPr>
+        <w:t xml:space="preserve">), </w:t>
+      </w:r>
+      <w:r>
+        <w:rPr>
+          <w:rFonts w:ascii="CMU Serif Roman" w:eastAsiaTheme="minorHAnsi" w:hAnsi="CMU Serif Roman" w:cs="Arial"/>
+          <w:color w:val="000000" w:themeColor="text1"/>
+          <w:sz w:val="18"/>
+          <w:szCs w:val="18"/>
+          <w:lang w:val="it-IT"/>
+        </w:rPr>
+        <w:t>percorso relativo del file contenente i dati di input e percorso relativo del file contenente i dati di output;</w:t>
+      </w:r>
+      <w:r>
+        <w:rPr>
+          <w:rFonts w:ascii="CMU Serif Roman" w:eastAsiaTheme="minorHAnsi" w:hAnsi="CMU Serif Roman" w:cs="Arial"/>
+          <w:color w:val="000000" w:themeColor="text1"/>
+          <w:sz w:val="18"/>
+          <w:szCs w:val="18"/>
+          <w:lang w:val="it-IT"/>
+        </w:rPr>
+        <w:t xml:space="preserve"> </w:t>
+      </w:r>
+    </w:p>
+    <w:p>
+      <w:pPr>
+        <w:pStyle w:val="ListParagraph"/>
+        <w:numPr>
+          <w:ilvl w:val="0"/>
+          <w:numId w:val="5"/>
+        </w:numPr>
+        <w:jc w:val="both"/>
+        <w:rPr>
+          <w:rFonts w:ascii="CMU Serif Roman" w:eastAsiaTheme="minorHAnsi" w:hAnsi="CMU Serif Roman" w:cs="Arial"/>
+          <w:color w:val="000000" w:themeColor="text1"/>
+          <w:sz w:val="18"/>
+          <w:szCs w:val="18"/>
+          <w:lang w:val="it-IT"/>
+        </w:rPr>
+      </w:pPr>
+      <w:r>
+        <w:rPr>
+          <w:rFonts w:ascii="CMU Serif Roman" w:eastAsiaTheme="minorHAnsi" w:hAnsi="CMU Serif Roman" w:cs="Arial"/>
+          <w:color w:val="000000" w:themeColor="text1"/>
+          <w:sz w:val="18"/>
+          <w:szCs w:val="18"/>
+          <w:lang w:val="it-IT"/>
+        </w:rPr>
+        <w:t xml:space="preserve">la cartella “data contiene i files contenenti i dati di input e di output, in cui ogni singolo dato è separato dagli altri dal carattere </w:t>
+      </w:r>
+      <w:proofErr w:type="spellStart"/>
+      <w:r>
+        <w:rPr>
+          <w:rFonts w:ascii="CMU Serif Roman" w:eastAsiaTheme="minorHAnsi" w:hAnsi="CMU Serif Roman" w:cs="Arial"/>
+          <w:i/>
+          <w:iCs/>
+          <w:color w:val="000000" w:themeColor="text1"/>
+          <w:sz w:val="18"/>
+          <w:szCs w:val="18"/>
+          <w:lang w:val="it-IT"/>
+        </w:rPr>
+        <w:t>newline</w:t>
+      </w:r>
+      <w:proofErr w:type="spellEnd"/>
+      <w:r>
+        <w:rPr>
+          <w:rFonts w:ascii="CMU Serif Roman" w:eastAsiaTheme="minorHAnsi" w:hAnsi="CMU Serif Roman" w:cs="Arial"/>
+          <w:color w:val="000000" w:themeColor="text1"/>
+          <w:sz w:val="18"/>
+          <w:szCs w:val="18"/>
+          <w:lang w:val="it-IT"/>
+        </w:rPr>
+        <w:t xml:space="preserve">. Si precisa che all’interno del file contenente i dati di input sono presenti le seguenti informazioni: lunghezza del singolo vettore </w:t>
+      </w:r>
+      <m:oMath>
+        <m:r>
+          <w:rPr>
+            <w:rFonts w:ascii="Cambria Math" w:eastAsiaTheme="minorHAnsi" w:hAnsi="Cambria Math" w:cs="Arial"/>
+            <w:color w:val="000000" w:themeColor="text1"/>
+            <w:sz w:val="18"/>
+            <w:szCs w:val="18"/>
+            <w:lang w:val="it-IT"/>
+          </w:rPr>
+          <m:t>arraySize</m:t>
+        </m:r>
+      </m:oMath>
+      <w:r>
+        <w:rPr>
+          <w:rFonts w:ascii="CMU Serif Roman" w:eastAsiaTheme="minorHAnsi" w:hAnsi="CMU Serif Roman" w:cs="Arial"/>
+          <w:color w:val="000000" w:themeColor="text1"/>
+          <w:sz w:val="18"/>
+          <w:szCs w:val="18"/>
+          <w:lang w:val="it-IT"/>
+        </w:rPr>
+        <w:t xml:space="preserve"> </w:t>
+      </w:r>
+      <w:r>
+        <w:rPr>
+          <w:rFonts w:ascii="CMU Serif Roman" w:eastAsiaTheme="minorHAnsi" w:hAnsi="CMU Serif Roman" w:cs="Arial"/>
+          <w:color w:val="000000" w:themeColor="text1"/>
+          <w:sz w:val="18"/>
+          <w:szCs w:val="18"/>
+          <w:lang w:val="it-IT"/>
+        </w:rPr>
+        <w:t xml:space="preserve">(così facendo verranno letti </w:t>
+      </w:r>
+      <m:oMath>
+        <m:r>
+          <w:rPr>
+            <w:rFonts w:ascii="Cambria Math" w:eastAsiaTheme="minorEastAsia" w:hAnsi="Cambria Math" w:cs="Arial"/>
+            <w:color w:val="000000" w:themeColor="text1"/>
+            <w:sz w:val="18"/>
+            <w:szCs w:val="18"/>
+            <w:lang w:val="it-IT"/>
+          </w:rPr>
+          <m:t>(</m:t>
+        </m:r>
+        <m:r>
+          <w:rPr>
+            <w:rFonts w:ascii="Cambria Math" w:eastAsiaTheme="minorHAnsi" w:hAnsi="Cambria Math" w:cs="Arial"/>
+            <w:color w:val="000000" w:themeColor="text1"/>
+            <w:sz w:val="18"/>
+            <w:szCs w:val="18"/>
+            <w:lang w:val="it-IT"/>
+          </w:rPr>
+          <m:t>2 ∙arraySize)</m:t>
+        </m:r>
+      </m:oMath>
+      <w:r>
+        <w:rPr>
+          <w:rFonts w:ascii="CMU Serif Roman" w:eastAsiaTheme="minorHAnsi" w:hAnsi="CMU Serif Roman" w:cs="Arial"/>
+          <w:color w:val="000000" w:themeColor="text1"/>
+          <w:sz w:val="18"/>
+          <w:szCs w:val="18"/>
+          <w:lang w:val="it-IT"/>
+        </w:rPr>
+        <w:t xml:space="preserve"> elementi)</w:t>
+      </w:r>
+      <w:r>
+        <w:rPr>
+          <w:rFonts w:ascii="CMU Serif Roman" w:eastAsiaTheme="minorHAnsi" w:hAnsi="CMU Serif Roman" w:cs="Arial"/>
+          <w:color w:val="000000" w:themeColor="text1"/>
+          <w:sz w:val="18"/>
+          <w:szCs w:val="18"/>
+          <w:lang w:val="it-IT"/>
+        </w:rPr>
+        <w:t xml:space="preserve">, </w:t>
+      </w:r>
+      <m:oMath>
+        <m:r>
+          <w:rPr>
+            <w:rFonts w:ascii="Cambria Math" w:eastAsiaTheme="minorHAnsi" w:hAnsi="Cambria Math" w:cs="Arial"/>
+            <w:color w:val="000000" w:themeColor="text1"/>
+            <w:sz w:val="18"/>
+            <w:szCs w:val="18"/>
+            <w:lang w:val="it-IT"/>
+          </w:rPr>
+          <m:t>arraySize</m:t>
+        </m:r>
+      </m:oMath>
+      <w:r>
+        <w:rPr>
+          <w:rFonts w:ascii="CMU Serif Roman" w:eastAsiaTheme="minorHAnsi" w:hAnsi="CMU Serif Roman" w:cs="Arial"/>
+          <w:color w:val="000000" w:themeColor="text1"/>
+          <w:sz w:val="18"/>
+          <w:szCs w:val="18"/>
+          <w:lang w:val="it-IT"/>
+        </w:rPr>
+        <w:t xml:space="preserve"> scalari rappresentanti</w:t>
+      </w:r>
+      <w:r>
+        <w:rPr>
+          <w:rFonts w:ascii="CMU Serif Roman" w:eastAsiaTheme="minorHAnsi" w:hAnsi="CMU Serif Roman" w:cs="Arial"/>
+          <w:color w:val="000000" w:themeColor="text1"/>
+          <w:sz w:val="18"/>
+          <w:szCs w:val="18"/>
+          <w:lang w:val="it-IT"/>
+        </w:rPr>
+        <w:t xml:space="preserve"> </w:t>
+      </w:r>
+      <w:r>
+        <w:rPr>
+          <w:rFonts w:ascii="CMU Serif Roman" w:eastAsiaTheme="minorHAnsi" w:hAnsi="CMU Serif Roman" w:cs="Arial"/>
+          <w:color w:val="000000" w:themeColor="text1"/>
+          <w:sz w:val="18"/>
+          <w:szCs w:val="18"/>
+          <w:lang w:val="it-IT"/>
+        </w:rPr>
+        <w:t xml:space="preserve">gli elementi appartenenti al vettore </w:t>
+      </w:r>
+      <m:oMath>
+        <m:r>
+          <w:rPr>
+            <w:rFonts w:ascii="Cambria Math" w:eastAsiaTheme="minorHAnsi" w:hAnsi="Cambria Math" w:cs="Arial"/>
+            <w:color w:val="000000" w:themeColor="text1"/>
+            <w:sz w:val="18"/>
+            <w:szCs w:val="18"/>
+            <w:lang w:val="it-IT"/>
+          </w:rPr>
+          <m:t>a</m:t>
+        </m:r>
+      </m:oMath>
+      <w:r>
+        <w:rPr>
+          <w:rFonts w:ascii="CMU Serif Roman" w:eastAsiaTheme="minorHAnsi" w:hAnsi="CMU Serif Roman" w:cs="Arial"/>
+          <w:color w:val="000000" w:themeColor="text1"/>
+          <w:sz w:val="18"/>
+          <w:szCs w:val="18"/>
+          <w:lang w:val="it-IT"/>
+        </w:rPr>
+        <w:t xml:space="preserve">, </w:t>
+      </w:r>
+      <m:oMath>
+        <m:r>
+          <w:rPr>
+            <w:rFonts w:ascii="Cambria Math" w:eastAsiaTheme="minorHAnsi" w:hAnsi="Cambria Math" w:cs="Arial"/>
+            <w:color w:val="000000" w:themeColor="text1"/>
+            <w:sz w:val="18"/>
+            <w:szCs w:val="18"/>
+            <w:lang w:val="it-IT"/>
+          </w:rPr>
+          <m:t>arraySize</m:t>
+        </m:r>
+      </m:oMath>
+      <w:r>
+        <w:rPr>
+          <w:rFonts w:ascii="CMU Serif Roman" w:eastAsiaTheme="minorHAnsi" w:hAnsi="CMU Serif Roman" w:cs="Arial"/>
+          <w:color w:val="000000" w:themeColor="text1"/>
+          <w:sz w:val="18"/>
+          <w:szCs w:val="18"/>
+          <w:lang w:val="it-IT"/>
+        </w:rPr>
+        <w:t xml:space="preserve"> scalari rappresentanti gli elementi appartenenti al vettore </w:t>
+      </w:r>
+      <m:oMath>
+        <m:r>
+          <w:rPr>
+            <w:rFonts w:ascii="Cambria Math" w:eastAsiaTheme="minorHAnsi" w:hAnsi="Cambria Math" w:cs="Arial"/>
+            <w:color w:val="000000" w:themeColor="text1"/>
+            <w:sz w:val="18"/>
+            <w:szCs w:val="18"/>
+            <w:lang w:val="it-IT"/>
+          </w:rPr>
+          <m:t>b</m:t>
+        </m:r>
+      </m:oMath>
+      <w:r>
+        <w:rPr>
+          <w:rFonts w:ascii="CMU Serif Roman" w:eastAsiaTheme="minorHAnsi" w:hAnsi="CMU Serif Roman" w:cs="Arial"/>
+          <w:color w:val="000000" w:themeColor="text1"/>
+          <w:sz w:val="18"/>
+          <w:szCs w:val="18"/>
+          <w:lang w:val="it-IT"/>
+        </w:rPr>
+        <w:t xml:space="preserve">, </w:t>
+      </w:r>
+      <w:r>
+        <w:rPr>
+          <w:rFonts w:ascii="CMU Serif Roman" w:eastAsiaTheme="minorHAnsi" w:hAnsi="CMU Serif Roman" w:cs="Arial"/>
+          <w:color w:val="000000" w:themeColor="text1"/>
+          <w:sz w:val="18"/>
+          <w:szCs w:val="18"/>
+          <w:lang w:val="it-IT"/>
+        </w:rPr>
+        <w:t xml:space="preserve">e infine lo scalare </w:t>
+      </w:r>
+      <m:oMath>
+        <m:r>
+          <w:rPr>
+            <w:rFonts w:ascii="Cambria Math" w:eastAsiaTheme="minorHAnsi" w:hAnsi="Cambria Math" w:cs="Arial"/>
+            <w:color w:val="000000" w:themeColor="text1"/>
+            <w:sz w:val="18"/>
+            <w:szCs w:val="18"/>
+            <w:lang w:val="it-IT"/>
+          </w:rPr>
+          <m:t>α</m:t>
+        </m:r>
+      </m:oMath>
+      <w:r>
+        <w:rPr>
+          <w:rFonts w:ascii="CMU Serif Roman" w:eastAsiaTheme="minorEastAsia" w:hAnsi="CMU Serif Roman" w:cs="Arial"/>
+          <w:color w:val="000000" w:themeColor="text1"/>
+          <w:sz w:val="18"/>
+          <w:szCs w:val="18"/>
+          <w:lang w:val="it-IT"/>
+        </w:rPr>
+        <w:t>.</w:t>
+      </w:r>
+      <w:r>
+        <w:rPr>
+          <w:rFonts w:ascii="CMU Serif Roman" w:eastAsiaTheme="minorEastAsia" w:hAnsi="CMU Serif Roman" w:cs="Arial"/>
+          <w:color w:val="000000" w:themeColor="text1"/>
+          <w:sz w:val="18"/>
+          <w:szCs w:val="18"/>
+          <w:lang w:val="it-IT"/>
+        </w:rPr>
+        <w:t xml:space="preserve"> </w:t>
+      </w:r>
+      <w:r>
+        <w:rPr>
+          <w:rFonts w:ascii="CMU Serif Roman" w:eastAsiaTheme="minorEastAsia" w:hAnsi="CMU Serif Roman" w:cs="Arial"/>
+          <w:color w:val="000000" w:themeColor="text1"/>
+          <w:sz w:val="18"/>
+          <w:szCs w:val="18"/>
+          <w:lang w:val="it-IT"/>
+        </w:rPr>
+        <w:t xml:space="preserve">Nel file contenente i dati di output invece, sono presenti i soli valori appartenenti al vettore </w:t>
+      </w:r>
+      <m:oMath>
+        <m:r>
+          <w:rPr>
+            <w:rFonts w:ascii="Cambria Math" w:eastAsiaTheme="minorEastAsia" w:hAnsi="Cambria Math" w:cs="Arial"/>
+            <w:color w:val="000000" w:themeColor="text1"/>
+            <w:sz w:val="18"/>
+            <w:szCs w:val="18"/>
+            <w:lang w:val="it-IT"/>
+          </w:rPr>
+          <m:t>c</m:t>
+        </m:r>
+      </m:oMath>
+      <w:r>
+        <w:rPr>
+          <w:rFonts w:ascii="CMU Serif Roman" w:eastAsiaTheme="minorEastAsia" w:hAnsi="CMU Serif Roman" w:cs="Arial"/>
+          <w:color w:val="000000" w:themeColor="text1"/>
+          <w:sz w:val="18"/>
+          <w:szCs w:val="18"/>
+          <w:lang w:val="it-IT"/>
+        </w:rPr>
+        <w:t>.</w:t>
+      </w:r>
+    </w:p>
+    <w:p>
+      <w:pPr>
+        <w:pStyle w:val="ListParagraph"/>
+        <w:jc w:val="both"/>
+        <w:rPr>
+          <w:rFonts w:ascii="CMU Serif Roman" w:eastAsiaTheme="minorEastAsia" w:hAnsi="CMU Serif Roman" w:cs="Arial"/>
+          <w:color w:val="000000" w:themeColor="text1"/>
+          <w:sz w:val="18"/>
+          <w:szCs w:val="18"/>
+          <w:lang w:val="it-IT"/>
+        </w:rPr>
+      </w:pPr>
+    </w:p>
+    <w:p>
+      <w:pPr>
+        <w:pStyle w:val="ListParagraph"/>
+        <w:jc w:val="both"/>
+        <w:rPr>
+          <w:rFonts w:ascii="CMU Serif Roman" w:eastAsiaTheme="minorHAnsi" w:hAnsi="CMU Serif Roman" w:cs="Arial"/>
+          <w:color w:val="000000" w:themeColor="text1"/>
+          <w:sz w:val="18"/>
+          <w:szCs w:val="18"/>
+          <w:lang w:val="it-IT"/>
+        </w:rPr>
+      </w:pPr>
+      <w:r>
+        <w:rPr>
+          <w:rFonts w:ascii="CMU Serif Roman" w:eastAsiaTheme="minorEastAsia" w:hAnsi="CMU Serif Roman" w:cs="Arial"/>
+          <w:color w:val="000000" w:themeColor="text1"/>
+          <w:sz w:val="18"/>
+          <w:szCs w:val="18"/>
+          <w:lang w:val="it-IT"/>
+        </w:rPr>
+        <w:t xml:space="preserve">Si precisa che gli elementi dei de vettori e lo scalare sono di tipo </w:t>
+      </w:r>
+      <w:r>
+        <w:rPr>
+          <w:rFonts w:ascii="CMU Serif Roman" w:eastAsiaTheme="minorEastAsia" w:hAnsi="CMU Serif Roman" w:cs="Arial"/>
+          <w:i/>
+          <w:iCs/>
+          <w:color w:val="000000" w:themeColor="text1"/>
+          <w:sz w:val="18"/>
+          <w:szCs w:val="18"/>
+          <w:lang w:val="it-IT"/>
+        </w:rPr>
+        <w:t>float</w:t>
+      </w:r>
+      <w:r>
+        <w:rPr>
+          <w:rFonts w:ascii="CMU Serif Roman" w:eastAsiaTheme="minorEastAsia" w:hAnsi="CMU Serif Roman" w:cs="Arial"/>
+          <w:i/>
+          <w:iCs/>
+          <w:color w:val="000000" w:themeColor="text1"/>
+          <w:sz w:val="18"/>
+          <w:szCs w:val="18"/>
+          <w:lang w:val="it-IT"/>
+        </w:rPr>
+        <w:t>.</w:t>
+      </w:r>
+    </w:p>
+    <w:p>
+      <w:pPr>
+        <w:jc w:val="both"/>
+        <w:rPr>
+          <w:rFonts w:ascii="CMU Serif Roman" w:eastAsiaTheme="minorHAnsi" w:hAnsi="CMU Serif Roman" w:cs="Arial"/>
+          <w:color w:val="000000" w:themeColor="text1"/>
+          <w:sz w:val="18"/>
+          <w:szCs w:val="18"/>
+          <w:lang w:val="it-IT"/>
+        </w:rPr>
+      </w:pPr>
+    </w:p>
+    <w:p>
+      <w:pPr>
+        <w:jc w:val="both"/>
+        <w:rPr>
+          <w:rFonts w:ascii="CMU Serif Roman" w:eastAsiaTheme="minorHAnsi" w:hAnsi="CMU Serif Roman" w:cs="Arial"/>
+          <w:color w:val="000000" w:themeColor="text1"/>
+          <w:sz w:val="18"/>
+          <w:szCs w:val="18"/>
+          <w:lang w:val="it-IT"/>
+        </w:rPr>
+      </w:pPr>
+      <w:r>
+        <w:rPr>
+          <w:rFonts w:ascii="CMU Serif Roman" w:eastAsiaTheme="minorHAnsi" w:hAnsi="CMU Serif Roman" w:cs="Arial"/>
+          <w:color w:val="000000" w:themeColor="text1"/>
+          <w:sz w:val="18"/>
+          <w:szCs w:val="18"/>
+          <w:lang w:val="it-IT"/>
+        </w:rPr>
+        <w:t>A questo punto una volta preparati il file di configurazione (.</w:t>
+      </w:r>
+      <w:proofErr w:type="spellStart"/>
+      <w:r>
+        <w:rPr>
+          <w:rFonts w:ascii="CMU Serif Roman" w:eastAsiaTheme="minorHAnsi" w:hAnsi="CMU Serif Roman" w:cs="Arial"/>
+          <w:color w:val="000000" w:themeColor="text1"/>
+          <w:sz w:val="18"/>
+          <w:szCs w:val="18"/>
+          <w:lang w:val="it-IT"/>
+        </w:rPr>
+        <w:t>conf</w:t>
+      </w:r>
+      <w:proofErr w:type="spellEnd"/>
+      <w:r>
+        <w:rPr>
+          <w:rFonts w:ascii="CMU Serif Roman" w:eastAsiaTheme="minorHAnsi" w:hAnsi="CMU Serif Roman" w:cs="Arial"/>
+          <w:color w:val="000000" w:themeColor="text1"/>
+          <w:sz w:val="18"/>
+          <w:szCs w:val="18"/>
+          <w:lang w:val="it-IT"/>
+        </w:rPr>
+        <w:t xml:space="preserve">), il file contenente i dati di input </w:t>
+      </w:r>
+      <w:r>
+        <w:rPr>
+          <w:rFonts w:ascii="CMU Serif Roman" w:eastAsiaTheme="minorHAnsi" w:hAnsi="CMU Serif Roman" w:cs="Arial"/>
+          <w:color w:val="000000" w:themeColor="text1"/>
+          <w:sz w:val="18"/>
+          <w:szCs w:val="18"/>
+          <w:lang w:val="it-IT"/>
+        </w:rPr>
+        <w:t>(.</w:t>
+      </w:r>
+      <w:proofErr w:type="spellStart"/>
+      <w:r>
+        <w:rPr>
+          <w:rFonts w:ascii="CMU Serif Roman" w:eastAsiaTheme="minorHAnsi" w:hAnsi="CMU Serif Roman" w:cs="Arial"/>
+          <w:color w:val="000000" w:themeColor="text1"/>
+          <w:sz w:val="18"/>
+          <w:szCs w:val="18"/>
+          <w:lang w:val="it-IT"/>
+        </w:rPr>
+        <w:t>dat</w:t>
+      </w:r>
+      <w:proofErr w:type="spellEnd"/>
+      <w:r>
+        <w:rPr>
+          <w:rFonts w:ascii="CMU Serif Roman" w:eastAsiaTheme="minorHAnsi" w:hAnsi="CMU Serif Roman" w:cs="Arial"/>
+          <w:color w:val="000000" w:themeColor="text1"/>
+          <w:sz w:val="18"/>
+          <w:szCs w:val="18"/>
+          <w:lang w:val="it-IT"/>
+        </w:rPr>
+        <w:t xml:space="preserve">) </w:t>
+      </w:r>
+      <w:r>
+        <w:rPr>
+          <w:rFonts w:ascii="CMU Serif Roman" w:eastAsiaTheme="minorHAnsi" w:hAnsi="CMU Serif Roman" w:cs="Arial"/>
+          <w:color w:val="000000" w:themeColor="text1"/>
+          <w:sz w:val="18"/>
+          <w:szCs w:val="18"/>
+          <w:lang w:val="it-IT"/>
+        </w:rPr>
+        <w:t xml:space="preserve">e una volta compilato i sorgenti mediante il </w:t>
+      </w:r>
+      <w:proofErr w:type="spellStart"/>
+      <w:r>
+        <w:rPr>
+          <w:rFonts w:ascii="CMU Serif Roman" w:eastAsiaTheme="minorHAnsi" w:hAnsi="CMU Serif Roman" w:cs="Arial"/>
+          <w:i/>
+          <w:iCs/>
+          <w:color w:val="000000" w:themeColor="text1"/>
+          <w:sz w:val="18"/>
+          <w:szCs w:val="18"/>
+          <w:lang w:val="it-IT"/>
+        </w:rPr>
+        <w:t>makefile</w:t>
+      </w:r>
+      <w:proofErr w:type="spellEnd"/>
+      <w:r>
+        <w:rPr>
+          <w:rFonts w:ascii="CMU Serif Roman" w:eastAsiaTheme="minorHAnsi" w:hAnsi="CMU Serif Roman" w:cs="Arial"/>
+          <w:color w:val="000000" w:themeColor="text1"/>
+          <w:sz w:val="18"/>
+          <w:szCs w:val="18"/>
+          <w:lang w:val="it-IT"/>
+        </w:rPr>
+        <w:t xml:space="preserve"> fornito</w:t>
+      </w:r>
+      <w:r>
+        <w:rPr>
+          <w:rFonts w:ascii="CMU Serif Roman" w:eastAsiaTheme="minorHAnsi" w:hAnsi="CMU Serif Roman" w:cs="Arial"/>
+          <w:color w:val="000000" w:themeColor="text1"/>
+          <w:sz w:val="18"/>
+          <w:szCs w:val="18"/>
+          <w:lang w:val="it-IT"/>
+        </w:rPr>
+        <w:t xml:space="preserve">, è possibile avviare il software parallelo in ambiente MPI-Docker mediante lo script </w:t>
+      </w:r>
+      <w:r>
+        <w:rPr>
+          <w:rFonts w:ascii="CMU Serif Roman" w:eastAsiaTheme="minorHAnsi" w:hAnsi="CMU Serif Roman" w:cs="Arial"/>
+          <w:i/>
+          <w:iCs/>
+          <w:color w:val="000000" w:themeColor="text1"/>
+          <w:sz w:val="18"/>
+          <w:szCs w:val="18"/>
+          <w:lang w:val="it-IT"/>
+        </w:rPr>
+        <w:t>employ.sh</w:t>
+      </w:r>
+      <w:r>
+        <w:rPr>
+          <w:rFonts w:ascii="CMU Serif Roman" w:eastAsiaTheme="minorHAnsi" w:hAnsi="CMU Serif Roman" w:cs="Arial"/>
+          <w:i/>
+          <w:iCs/>
+          <w:color w:val="000000" w:themeColor="text1"/>
+          <w:sz w:val="18"/>
+          <w:szCs w:val="18"/>
+          <w:lang w:val="it-IT"/>
+        </w:rPr>
+        <w:t xml:space="preserve">. </w:t>
+      </w:r>
+      <w:r>
+        <w:rPr>
+          <w:rFonts w:ascii="CMU Serif Roman" w:eastAsiaTheme="minorHAnsi" w:hAnsi="CMU Serif Roman" w:cs="Arial"/>
+          <w:color w:val="000000" w:themeColor="text1"/>
+          <w:sz w:val="18"/>
+          <w:szCs w:val="18"/>
+          <w:lang w:val="it-IT"/>
+        </w:rPr>
+        <w:t xml:space="preserve">Sarà necessario fornire due parametri: il percorso relativo del file di configurazione scelto e l’identificativo del processore </w:t>
+      </w:r>
+      <w:r>
+        <w:rPr>
+          <w:rFonts w:ascii="CMU Serif Roman" w:eastAsiaTheme="minorHAnsi" w:hAnsi="CMU Serif Roman" w:cs="Arial"/>
+          <w:i/>
+          <w:iCs/>
+          <w:color w:val="000000" w:themeColor="text1"/>
+          <w:sz w:val="18"/>
+          <w:szCs w:val="18"/>
+          <w:lang w:val="it-IT"/>
+        </w:rPr>
+        <w:t>master</w:t>
+      </w:r>
+      <w:r>
+        <w:rPr>
+          <w:rFonts w:ascii="CMU Serif Roman" w:eastAsiaTheme="minorHAnsi" w:hAnsi="CMU Serif Roman" w:cs="Arial"/>
+          <w:i/>
+          <w:iCs/>
+          <w:color w:val="000000" w:themeColor="text1"/>
+          <w:sz w:val="18"/>
+          <w:szCs w:val="18"/>
+          <w:lang w:val="it-IT"/>
+        </w:rPr>
+        <w:t>.</w:t>
+      </w:r>
+    </w:p>
+    <w:p>
+      <w:pPr>
+        <w:jc w:val="both"/>
+        <w:rPr>
+          <w:rFonts w:ascii="CMU Serif Roman" w:eastAsiaTheme="minorHAnsi" w:hAnsi="CMU Serif Roman" w:cs="Arial"/>
+          <w:color w:val="000000" w:themeColor="text1"/>
+          <w:sz w:val="18"/>
+          <w:szCs w:val="18"/>
+          <w:lang w:val="it-IT"/>
+        </w:rPr>
+      </w:pPr>
+    </w:p>
+    <w:p>
+      <w:pPr>
+        <w:jc w:val="both"/>
+        <w:rPr>
+          <w:rFonts w:ascii="CMU Serif Roman" w:eastAsiaTheme="minorHAnsi" w:hAnsi="CMU Serif Roman" w:cs="Arial"/>
+          <w:color w:val="000000" w:themeColor="text1"/>
+          <w:sz w:val="18"/>
+          <w:szCs w:val="18"/>
+          <w:lang w:val="it-IT"/>
+        </w:rPr>
+      </w:pPr>
+      <w:r>
+        <w:rPr>
+          <w:rFonts w:ascii="CMU Serif Roman" w:eastAsiaTheme="minorHAnsi" w:hAnsi="CMU Serif Roman" w:cs="Arial"/>
+          <w:color w:val="000000" w:themeColor="text1"/>
+          <w:sz w:val="18"/>
+          <w:szCs w:val="18"/>
+          <w:lang w:val="it-IT"/>
+        </w:rPr>
+        <w:t xml:space="preserve">In output verrà prodotto il file </w:t>
+      </w:r>
+      <w:r>
+        <w:rPr>
+          <w:rFonts w:ascii="CMU Serif Roman" w:eastAsiaTheme="minorHAnsi" w:hAnsi="CMU Serif Roman" w:cs="Arial"/>
+          <w:i/>
+          <w:iCs/>
+          <w:color w:val="000000" w:themeColor="text1"/>
+          <w:sz w:val="18"/>
+          <w:szCs w:val="18"/>
+          <w:lang w:val="it-IT"/>
+        </w:rPr>
+        <w:t>outputData.dat</w:t>
+      </w:r>
+      <w:r>
+        <w:rPr>
+          <w:rFonts w:ascii="CMU Serif Roman" w:eastAsiaTheme="minorHAnsi" w:hAnsi="CMU Serif Roman" w:cs="Arial"/>
+          <w:i/>
+          <w:iCs/>
+          <w:color w:val="000000" w:themeColor="text1"/>
+          <w:sz w:val="18"/>
+          <w:szCs w:val="18"/>
+          <w:lang w:val="it-IT"/>
+        </w:rPr>
+        <w:t xml:space="preserve"> </w:t>
+      </w:r>
+      <w:r>
+        <w:rPr>
+          <w:rFonts w:ascii="CMU Serif Roman" w:eastAsiaTheme="minorHAnsi" w:hAnsi="CMU Serif Roman" w:cs="Arial"/>
+          <w:color w:val="000000" w:themeColor="text1"/>
+          <w:sz w:val="18"/>
+          <w:szCs w:val="18"/>
+          <w:lang w:val="it-IT"/>
+        </w:rPr>
+        <w:t xml:space="preserve">nel </w:t>
+      </w:r>
+      <w:proofErr w:type="spellStart"/>
+      <w:r>
+        <w:rPr>
+          <w:rFonts w:ascii="CMU Serif Roman" w:eastAsiaTheme="minorHAnsi" w:hAnsi="CMU Serif Roman" w:cs="Arial"/>
+          <w:color w:val="000000" w:themeColor="text1"/>
+          <w:sz w:val="18"/>
+          <w:szCs w:val="18"/>
+          <w:lang w:val="it-IT"/>
+        </w:rPr>
+        <w:t>path</w:t>
+      </w:r>
+      <w:proofErr w:type="spellEnd"/>
+      <w:r>
+        <w:rPr>
+          <w:rFonts w:ascii="CMU Serif Roman" w:eastAsiaTheme="minorHAnsi" w:hAnsi="CMU Serif Roman" w:cs="Arial"/>
+          <w:color w:val="000000" w:themeColor="text1"/>
+          <w:sz w:val="18"/>
+          <w:szCs w:val="18"/>
+          <w:lang w:val="it-IT"/>
+        </w:rPr>
+        <w:t xml:space="preserve"> specificato opportunamente nel file di configurazione usato. Inoltre, verrà mostrato a video </w:t>
+      </w:r>
+      <w:r>
+        <w:rPr>
+          <w:rFonts w:ascii="CMU Serif Roman" w:eastAsiaTheme="minorHAnsi" w:hAnsi="CMU Serif Roman" w:cs="Arial"/>
+          <w:color w:val="000000" w:themeColor="text1"/>
+          <w:sz w:val="18"/>
+          <w:szCs w:val="18"/>
+          <w:lang w:val="it-IT"/>
+        </w:rPr>
+        <w:t>le seguenti</w:t>
+      </w:r>
+      <w:r>
+        <w:rPr>
+          <w:rFonts w:ascii="CMU Serif Roman" w:eastAsiaTheme="minorHAnsi" w:hAnsi="CMU Serif Roman" w:cs="Arial"/>
+          <w:color w:val="000000" w:themeColor="text1"/>
+          <w:sz w:val="18"/>
+          <w:szCs w:val="18"/>
+          <w:lang w:val="it-IT"/>
+        </w:rPr>
+        <w:t xml:space="preserve"> informazioni</w:t>
+      </w:r>
+      <w:r>
+        <w:rPr>
+          <w:rFonts w:ascii="CMU Serif Roman" w:eastAsiaTheme="minorHAnsi" w:hAnsi="CMU Serif Roman" w:cs="Arial"/>
+          <w:color w:val="000000" w:themeColor="text1"/>
+          <w:sz w:val="18"/>
+          <w:szCs w:val="18"/>
+          <w:lang w:val="it-IT"/>
+        </w:rPr>
+        <w:t xml:space="preserve">: la dimensione dei vettori utilizzata in input, lo scalare </w:t>
+      </w:r>
+      <m:oMath>
+        <m:r>
+          <w:rPr>
+            <w:rFonts w:ascii="Cambria Math" w:eastAsiaTheme="minorHAnsi" w:hAnsi="Cambria Math" w:cs="Arial"/>
+            <w:color w:val="000000" w:themeColor="text1"/>
+            <w:sz w:val="18"/>
+            <w:szCs w:val="18"/>
+            <w:lang w:val="it-IT"/>
+          </w:rPr>
+          <m:t>α</m:t>
+        </m:r>
+      </m:oMath>
+      <w:r>
+        <w:rPr>
+          <w:rFonts w:ascii="CMU Serif Roman" w:eastAsiaTheme="minorHAnsi" w:hAnsi="CMU Serif Roman" w:cs="Arial"/>
+          <w:color w:val="000000" w:themeColor="text1"/>
+          <w:sz w:val="18"/>
+          <w:szCs w:val="18"/>
+          <w:lang w:val="it-IT"/>
+        </w:rPr>
+        <w:t xml:space="preserve"> utilizzato e il tempo massimo di esecuzione impiegato fra i vari tempi di esecuzione dei differenti processori appartenenti al cluster.</w:t>
+      </w:r>
+      <w:r>
+        <w:rPr>
+          <w:rFonts w:ascii="CMU Serif Roman" w:eastAsiaTheme="minorHAnsi" w:hAnsi="CMU Serif Roman" w:cs="Arial"/>
+          <w:color w:val="000000" w:themeColor="text1"/>
+          <w:sz w:val="18"/>
+          <w:szCs w:val="18"/>
+          <w:lang w:val="it-IT"/>
+        </w:rPr>
+        <w:t xml:space="preserve"> </w:t>
+      </w:r>
+      <w:r>
+        <w:rPr>
+          <w:rFonts w:ascii="CMU Serif Roman" w:eastAsiaTheme="minorHAnsi" w:hAnsi="CMU Serif Roman" w:cs="Arial"/>
+          <w:color w:val="000000" w:themeColor="text1"/>
+          <w:sz w:val="18"/>
+          <w:szCs w:val="18"/>
+          <w:lang w:val="it-IT"/>
+        </w:rPr>
+        <w:t>Si precisa che non sono previste interazioni dell’utente durante la fase di calcolo, né durante l’intera esecuzione del software stesso. In questo modo, si evitano i tempi e i ritardi dovuti all’I/O.</w:t>
+      </w:r>
+    </w:p>
+    <w:p>
+      <w:pPr>
+        <w:jc w:val="both"/>
+        <w:rPr>
+          <w:rFonts w:ascii="CMU Serif Roman" w:eastAsiaTheme="minorHAnsi" w:hAnsi="CMU Serif Roman" w:cs="Arial"/>
+          <w:color w:val="000000" w:themeColor="text1"/>
+          <w:sz w:val="18"/>
+          <w:szCs w:val="18"/>
+          <w:lang w:val="it-IT"/>
+        </w:rPr>
+      </w:pPr>
+    </w:p>
+    <w:p>
+      <w:pPr>
+        <w:jc w:val="both"/>
+        <w:rPr>
+          <w:rFonts w:ascii="CMU Serif Roman" w:eastAsiaTheme="minorHAnsi" w:hAnsi="CMU Serif Roman" w:cs="Arial"/>
+          <w:color w:val="000000" w:themeColor="text1"/>
+          <w:sz w:val="18"/>
+          <w:szCs w:val="18"/>
+          <w:lang w:val="it-IT"/>
+        </w:rPr>
+      </w:pPr>
+      <w:r>
+        <w:rPr>
+          <w:rFonts w:ascii="CMU Serif Roman" w:eastAsiaTheme="minorHAnsi" w:hAnsi="CMU Serif Roman" w:cs="Arial"/>
+          <w:color w:val="000000" w:themeColor="text1"/>
+          <w:sz w:val="18"/>
+          <w:szCs w:val="18"/>
+          <w:lang w:val="it-IT"/>
+        </w:rPr>
+        <w:t xml:space="preserve">Si segnala che in output potrebbero essere presenti dei </w:t>
+      </w:r>
+      <w:r>
+        <w:rPr>
+          <w:rFonts w:ascii="CMU Serif Roman" w:eastAsiaTheme="minorHAnsi" w:hAnsi="CMU Serif Roman" w:cs="Arial"/>
+          <w:i/>
+          <w:iCs/>
+          <w:color w:val="000000" w:themeColor="text1"/>
+          <w:sz w:val="18"/>
+          <w:szCs w:val="18"/>
+          <w:lang w:val="it-IT"/>
+        </w:rPr>
+        <w:t>warning</w:t>
+      </w:r>
+      <w:r>
+        <w:rPr>
+          <w:rFonts w:ascii="CMU Serif Roman" w:eastAsiaTheme="minorHAnsi" w:hAnsi="CMU Serif Roman" w:cs="Arial"/>
+          <w:i/>
+          <w:iCs/>
+          <w:color w:val="000000" w:themeColor="text1"/>
+          <w:sz w:val="18"/>
+          <w:szCs w:val="18"/>
+          <w:lang w:val="it-IT"/>
+        </w:rPr>
+        <w:t xml:space="preserve"> </w:t>
+      </w:r>
+      <w:r>
+        <w:rPr>
+          <w:rFonts w:ascii="CMU Serif Roman" w:eastAsiaTheme="minorHAnsi" w:hAnsi="CMU Serif Roman" w:cs="Arial"/>
+          <w:color w:val="000000" w:themeColor="text1"/>
+          <w:sz w:val="18"/>
+          <w:szCs w:val="18"/>
+          <w:lang w:val="it-IT"/>
+        </w:rPr>
+        <w:t xml:space="preserve">in caso di dimensioni del problema molto elevate. </w:t>
+      </w:r>
+      <w:r>
+        <w:rPr>
+          <w:rFonts w:ascii="CMU Serif Roman" w:eastAsiaTheme="minorHAnsi" w:hAnsi="CMU Serif Roman" w:cs="Arial"/>
+          <w:color w:val="000000" w:themeColor="text1"/>
+          <w:sz w:val="18"/>
+          <w:szCs w:val="18"/>
+          <w:lang w:val="it-IT"/>
+        </w:rPr>
+        <w:t>Nonostante ciò,</w:t>
+      </w:r>
+      <w:r>
+        <w:rPr>
+          <w:rFonts w:ascii="CMU Serif Roman" w:eastAsiaTheme="minorHAnsi" w:hAnsi="CMU Serif Roman" w:cs="Arial"/>
+          <w:color w:val="000000" w:themeColor="text1"/>
+          <w:sz w:val="18"/>
+          <w:szCs w:val="18"/>
+          <w:lang w:val="it-IT"/>
+        </w:rPr>
+        <w:t xml:space="preserve"> gli output prodotti risultano essere tutti corretti</w:t>
+      </w:r>
+      <w:r>
+        <w:rPr>
+          <w:rFonts w:ascii="CMU Serif Roman" w:eastAsiaTheme="minorHAnsi" w:hAnsi="CMU Serif Roman" w:cs="Arial"/>
+          <w:color w:val="000000" w:themeColor="text1"/>
+          <w:sz w:val="18"/>
+          <w:szCs w:val="18"/>
+          <w:lang w:val="it-IT"/>
+        </w:rPr>
+        <w:t>.</w:t>
+      </w:r>
+      <w:r>
+        <w:rPr>
+          <w:rFonts w:ascii="CMU Serif Roman" w:eastAsiaTheme="minorHAnsi" w:hAnsi="CMU Serif Roman" w:cs="Arial"/>
+          <w:color w:val="000000" w:themeColor="text1"/>
+          <w:sz w:val="18"/>
+          <w:szCs w:val="18"/>
+          <w:lang w:val="it-IT"/>
+        </w:rPr>
+        <w:t xml:space="preserve"> Infine, si precisa che sono state gestite tutte (a meno di errore umano) le situazioni possibili di errore generate da tutte le routine e operazione rispettivamente invocate ed effettuate. </w:t>
+      </w:r>
+      <w:r>
+        <w:rPr>
+          <w:rFonts w:ascii="CMU Serif Roman" w:eastAsiaTheme="minorHAnsi" w:hAnsi="CMU Serif Roman" w:cs="Arial"/>
+          <w:color w:val="000000" w:themeColor="text1"/>
+          <w:sz w:val="18"/>
+          <w:szCs w:val="18"/>
+          <w:lang w:val="it-IT"/>
+        </w:rPr>
+        <w:t xml:space="preserve">In caso di mancato inserimento di opportuni file di configurazione, di dati di input, di parametri da passare da linea di comando, di dimensioni dell’array negative o pari a zero, il software segnalerà l’errore e terminerà l’esecuzione. </w:t>
+      </w:r>
+    </w:p>
+    <w:p>
+      <w:pPr>
+        <w:jc w:val="both"/>
+        <w:rPr>
+          <w:rFonts w:ascii="CMU Serif Roman" w:eastAsiaTheme="minorHAnsi" w:hAnsi="CMU Serif Roman" w:cs="Arial"/>
+          <w:color w:val="000000" w:themeColor="text1"/>
+          <w:sz w:val="20"/>
+          <w:szCs w:val="20"/>
+          <w:lang w:val="it-IT"/>
+        </w:rPr>
+      </w:pPr>
+    </w:p>
+    <w:p>
+      <w:pPr>
+        <w:jc w:val="both"/>
+        <w:rPr>
+          <w:rFonts w:ascii="CMU Serif Roman" w:eastAsiaTheme="minorHAnsi" w:hAnsi="CMU Serif Roman" w:cs="Arial"/>
+          <w:b/>
+          <w:bCs/>
+          <w:color w:val="000000" w:themeColor="text1"/>
+          <w:sz w:val="20"/>
+          <w:szCs w:val="20"/>
+          <w:lang w:val="it-IT"/>
+        </w:rPr>
+      </w:pPr>
+      <w:r>
+        <w:rPr>
+          <w:rFonts w:ascii="CMU Serif Roman" w:eastAsiaTheme="minorHAnsi" w:hAnsi="CMU Serif Roman" w:cs="Arial"/>
+          <w:b/>
+          <w:bCs/>
+          <w:color w:val="000000" w:themeColor="text1"/>
+          <w:sz w:val="20"/>
+          <w:szCs w:val="20"/>
+          <w:lang w:val="it-IT"/>
+        </w:rPr>
+        <w:t>5</w:t>
+      </w:r>
+      <w:r>
+        <w:rPr>
+          <w:rFonts w:ascii="CMU Serif Roman" w:eastAsiaTheme="minorHAnsi" w:hAnsi="CMU Serif Roman" w:cs="Arial"/>
+          <w:b/>
+          <w:bCs/>
+          <w:color w:val="000000" w:themeColor="text1"/>
+          <w:sz w:val="20"/>
+          <w:szCs w:val="20"/>
+          <w:lang w:val="it-IT"/>
+        </w:rPr>
+        <w:t xml:space="preserve">. </w:t>
+      </w:r>
+      <w:r>
+        <w:rPr>
+          <w:rFonts w:ascii="CMU Serif Roman" w:eastAsiaTheme="minorHAnsi" w:hAnsi="CMU Serif Roman" w:cs="Arial"/>
+          <w:b/>
+          <w:bCs/>
+          <w:color w:val="000000" w:themeColor="text1"/>
+          <w:sz w:val="20"/>
+          <w:szCs w:val="20"/>
+          <w:lang w:val="it-IT"/>
+        </w:rPr>
+        <w:t>Routine implementate</w:t>
       </w:r>
     </w:p>
     <w:p>
@@ -1577,9 +3303,29 @@
         <w:rPr>
           <w:rFonts w:ascii="CMU Serif Roman" w:eastAsiaTheme="minorHAnsi" w:hAnsi="CMU Serif Roman" w:cs="Arial"/>
           <w:color w:val="000000" w:themeColor="text1"/>
+          <w:sz w:val="18"/>
+          <w:szCs w:val="18"/>
+        </w:rPr>
+      </w:pPr>
+      <w:r>
+        <w:rPr>
+          <w:rFonts w:ascii="CMU Serif Roman" w:eastAsiaTheme="minorHAnsi" w:hAnsi="CMU Serif Roman" w:cs="Arial"/>
+          <w:color w:val="000000" w:themeColor="text1"/>
+          <w:sz w:val="18"/>
+          <w:szCs w:val="18"/>
+        </w:rPr>
+        <w:t xml:space="preserve">Il software potrà essere composto da una o più routine. Alcune implementate dal programmatore, altre predefinite e appartenenti a librerie non standard del C, come API di MPI o OpenMP. È necessario illustrarle. </w:t>
+      </w:r>
+    </w:p>
+    <w:p>
+      <w:pPr>
+        <w:ind w:firstLine="720"/>
+        <w:jc w:val="both"/>
+        <w:rPr>
+          <w:rFonts w:ascii="CMU Serif Roman" w:eastAsiaTheme="minorHAnsi" w:hAnsi="CMU Serif Roman" w:cs="Arial"/>
+          <w:color w:val="000000" w:themeColor="text1"/>
           <w:sz w:val="20"/>
           <w:szCs w:val="20"/>
-          <w:lang w:val="it-IT"/>
         </w:rPr>
       </w:pPr>
     </w:p>
@@ -1606,7 +3352,7 @@
           <w:szCs w:val="20"/>
           <w:lang w:val="it-IT"/>
         </w:rPr>
-        <w:t>5</w:t>
+        <w:t>6</w:t>
       </w:r>
       <w:r>
         <w:rPr>
@@ -1630,7 +3376,7 @@
           <w:szCs w:val="20"/>
           <w:lang w:val="it-IT"/>
         </w:rPr>
-        <w:t>Routine implementate</w:t>
+        <w:t>Analisi delle performance del software</w:t>
       </w:r>
     </w:p>
     <w:p>
@@ -1651,7 +3397,7 @@
           <w:sz w:val="18"/>
           <w:szCs w:val="18"/>
         </w:rPr>
-        <w:t xml:space="preserve">Il software potrà essere composto da una o più routine. Alcune implementate dal programmatore, altre predefinite e appartenenti a librerie non standard del C, come API di MPI o OpenMP. È necessario illustrarle. </w:t>
+        <w:t>Prendere i tempi d’esecuzione e riportarli in tabelle e grafici significativi, al variare della dimensione dell’input e del numero di processori/core impiegati. Corredare lo studio anche con grafici di speed-up ed efficienza.</w:t>
       </w:r>
     </w:p>
     <w:p>
@@ -1713,7 +3459,7 @@
           <w:szCs w:val="20"/>
           <w:lang w:val="it-IT"/>
         </w:rPr>
-        <w:t>Analisi delle performance del software</w:t>
+        <w:t>Esempi d’uso</w:t>
       </w:r>
     </w:p>
     <w:p>
@@ -1734,7 +3480,7 @@
           <w:sz w:val="18"/>
           <w:szCs w:val="18"/>
         </w:rPr>
-        <w:t>Prendere i tempi d’esecuzione e riportarli in tabelle e grafici significativi, al variare della dimensione dell’input e del numero di processori/core impiegati. Corredare lo studio anche con grafici di speed-up ed efficienza.</w:t>
+        <w:t>Riportare esempi di esecuzione del software, così come appare a video. Se ci sono casi particolari o casi limite, riportare almeno un esempio.</w:t>
       </w:r>
     </w:p>
     <w:p>
@@ -1751,6 +3497,18 @@
     </w:p>
     <w:p>
       <w:pPr>
+        <w:ind w:firstLine="720"/>
+        <w:jc w:val="both"/>
+        <w:rPr>
+          <w:rFonts w:ascii="CMU Serif Roman" w:eastAsiaTheme="minorHAnsi" w:hAnsi="CMU Serif Roman" w:cs="Arial"/>
+          <w:color w:val="000000" w:themeColor="text1"/>
+          <w:sz w:val="20"/>
+          <w:szCs w:val="20"/>
+        </w:rPr>
+      </w:pPr>
+    </w:p>
+    <w:p>
+      <w:pPr>
         <w:jc w:val="both"/>
         <w:rPr>
           <w:rFonts w:ascii="CMU Serif Roman" w:eastAsiaTheme="minorHAnsi" w:hAnsi="CMU Serif Roman" w:cs="Arial"/>
@@ -1772,7 +3530,7 @@
           <w:szCs w:val="20"/>
           <w:lang w:val="it-IT"/>
         </w:rPr>
-        <w:t>6</w:t>
+        <w:t>7</w:t>
       </w:r>
       <w:r>
         <w:rPr>
@@ -1796,7 +3554,444 @@
           <w:szCs w:val="20"/>
           <w:lang w:val="it-IT"/>
         </w:rPr>
-        <w:t>Esempi d’uso</w:t>
+        <w:t>B</w:t>
+      </w:r>
+      <w:r>
+        <w:rPr>
+          <w:rFonts w:ascii="CMU Serif Roman" w:eastAsiaTheme="minorHAnsi" w:hAnsi="CMU Serif Roman" w:cs="Arial"/>
+          <w:b/>
+          <w:bCs/>
+          <w:color w:val="000000" w:themeColor="text1"/>
+          <w:sz w:val="20"/>
+          <w:szCs w:val="20"/>
+          <w:lang w:val="it-IT"/>
+        </w:rPr>
+        <w:t>ibliografi</w:t>
+      </w:r>
+      <w:r>
+        <w:rPr>
+          <w:rFonts w:ascii="CMU Serif Roman" w:eastAsiaTheme="minorHAnsi" w:hAnsi="CMU Serif Roman" w:cs="Arial"/>
+          <w:b/>
+          <w:bCs/>
+          <w:color w:val="000000" w:themeColor="text1"/>
+          <w:sz w:val="20"/>
+          <w:szCs w:val="20"/>
+          <w:lang w:val="it-IT"/>
+        </w:rPr>
+        <w:t>a e sitografia</w:t>
+      </w:r>
+    </w:p>
+    <w:p>
+      <w:pPr>
+        <w:pStyle w:val="ListParagraph"/>
+        <w:numPr>
+          <w:ilvl w:val="0"/>
+          <w:numId w:val="6"/>
+        </w:numPr>
+        <w:jc w:val="both"/>
+        <w:rPr>
+          <w:rFonts w:ascii="CMU Serif Roman" w:eastAsiaTheme="minorHAnsi" w:hAnsi="CMU Serif Roman" w:cs="Arial"/>
+          <w:color w:val="000000" w:themeColor="text1"/>
+          <w:sz w:val="18"/>
+          <w:szCs w:val="18"/>
+        </w:rPr>
+      </w:pPr>
+      <w:r>
+        <w:rPr>
+          <w:rFonts w:ascii="CMU Serif Roman" w:eastAsiaTheme="minorHAnsi" w:hAnsi="CMU Serif Roman" w:cs="Arial"/>
+          <w:color w:val="000000" w:themeColor="text1"/>
+          <w:sz w:val="18"/>
+          <w:szCs w:val="18"/>
+          <w:lang w:val="en-US"/>
+        </w:rPr>
+        <w:t>“</w:t>
+      </w:r>
+      <w:r>
+        <w:rPr>
+          <w:rFonts w:ascii="CMU Serif Roman" w:eastAsiaTheme="minorHAnsi" w:hAnsi="CMU Serif Roman" w:cs="Arial"/>
+          <w:color w:val="000000" w:themeColor="text1"/>
+          <w:sz w:val="18"/>
+          <w:szCs w:val="18"/>
+          <w:lang w:val="en-US"/>
+        </w:rPr>
+        <w:t>MPICH – Model MPI Implementation Reference Manual</w:t>
+      </w:r>
+      <w:r>
+        <w:rPr>
+          <w:rFonts w:ascii="CMU Serif Roman" w:eastAsiaTheme="minorHAnsi" w:hAnsi="CMU Serif Roman" w:cs="Arial"/>
+          <w:color w:val="000000" w:themeColor="text1"/>
+          <w:sz w:val="18"/>
+          <w:szCs w:val="18"/>
+          <w:lang w:val="en-US"/>
+        </w:rPr>
+        <w:t xml:space="preserve">”, William </w:t>
+      </w:r>
+      <w:proofErr w:type="spellStart"/>
+      <w:r>
+        <w:rPr>
+          <w:rFonts w:ascii="CMU Serif Roman" w:eastAsiaTheme="minorHAnsi" w:hAnsi="CMU Serif Roman" w:cs="Arial"/>
+          <w:color w:val="000000" w:themeColor="text1"/>
+          <w:sz w:val="18"/>
+          <w:szCs w:val="18"/>
+          <w:lang w:val="en-US"/>
+        </w:rPr>
+        <w:t>Groop</w:t>
+      </w:r>
+      <w:proofErr w:type="spellEnd"/>
+      <w:r>
+        <w:rPr>
+          <w:rFonts w:ascii="CMU Serif Roman" w:eastAsiaTheme="minorHAnsi" w:hAnsi="CMU Serif Roman" w:cs="Arial"/>
+          <w:color w:val="000000" w:themeColor="text1"/>
+          <w:sz w:val="18"/>
+          <w:szCs w:val="18"/>
+          <w:lang w:val="en-US"/>
+        </w:rPr>
+        <w:t xml:space="preserve">, Ewing Lusk, Nathan Doss, Anthony </w:t>
+      </w:r>
+      <w:proofErr w:type="spellStart"/>
+      <w:r>
+        <w:rPr>
+          <w:rFonts w:ascii="CMU Serif Roman" w:eastAsiaTheme="minorHAnsi" w:hAnsi="CMU Serif Roman" w:cs="Arial"/>
+          <w:color w:val="000000" w:themeColor="text1"/>
+          <w:sz w:val="18"/>
+          <w:szCs w:val="18"/>
+          <w:lang w:val="en-US"/>
+        </w:rPr>
+        <w:t>Skjellum</w:t>
+      </w:r>
+      <w:proofErr w:type="spellEnd"/>
+      <w:r>
+        <w:rPr>
+          <w:rFonts w:ascii="CMU Serif Roman" w:eastAsiaTheme="minorHAnsi" w:hAnsi="CMU Serif Roman" w:cs="Arial"/>
+          <w:color w:val="000000" w:themeColor="text1"/>
+          <w:sz w:val="18"/>
+          <w:szCs w:val="18"/>
+          <w:lang w:val="en-US"/>
+        </w:rPr>
+        <w:t xml:space="preserve"> -</w:t>
+      </w:r>
+      <w:r>
+        <w:rPr>
+          <w:rFonts w:ascii="CMU Serif Roman" w:eastAsiaTheme="minorHAnsi" w:hAnsi="CMU Serif Roman" w:cs="Arial"/>
+          <w:color w:val="000000" w:themeColor="text1"/>
+          <w:sz w:val="18"/>
+          <w:szCs w:val="18"/>
+          <w:lang w:val="en-US"/>
+        </w:rPr>
+        <w:t xml:space="preserve"> January 13, 2003</w:t>
+      </w:r>
+    </w:p>
+    <w:p>
+      <w:pPr>
+        <w:pStyle w:val="ListParagraph"/>
+        <w:numPr>
+          <w:ilvl w:val="0"/>
+          <w:numId w:val="6"/>
+        </w:numPr>
+        <w:jc w:val="both"/>
+        <w:rPr>
+          <w:rFonts w:ascii="CMU Serif Roman" w:eastAsiaTheme="minorHAnsi" w:hAnsi="CMU Serif Roman" w:cs="Arial"/>
+          <w:color w:val="000000" w:themeColor="text1"/>
+          <w:sz w:val="18"/>
+          <w:szCs w:val="18"/>
+        </w:rPr>
+      </w:pPr>
+      <w:r>
+        <w:rPr>
+          <w:rFonts w:ascii="CMU Serif Roman" w:eastAsiaTheme="minorHAnsi" w:hAnsi="CMU Serif Roman" w:cs="Arial"/>
+          <w:color w:val="000000" w:themeColor="text1"/>
+          <w:sz w:val="18"/>
+          <w:szCs w:val="18"/>
+        </w:rPr>
+        <w:t>“</w:t>
+      </w:r>
+      <w:r>
+        <w:rPr>
+          <w:rFonts w:ascii="CMU Serif Roman" w:eastAsiaTheme="minorHAnsi" w:hAnsi="CMU Serif Roman" w:cs="Arial"/>
+          <w:color w:val="000000" w:themeColor="text1"/>
+          <w:sz w:val="18"/>
+          <w:szCs w:val="18"/>
+        </w:rPr>
+        <w:t>MPICH User’s Guide</w:t>
+      </w:r>
+      <w:r>
+        <w:rPr>
+          <w:rFonts w:ascii="CMU Serif Roman" w:eastAsiaTheme="minorHAnsi" w:hAnsi="CMU Serif Roman" w:cs="Arial"/>
+          <w:color w:val="000000" w:themeColor="text1"/>
+          <w:sz w:val="18"/>
+          <w:szCs w:val="18"/>
+        </w:rPr>
+        <w:t xml:space="preserve">” – </w:t>
+      </w:r>
+      <w:r>
+        <w:rPr>
+          <w:rFonts w:ascii="CMU Serif Roman" w:eastAsiaTheme="minorHAnsi" w:hAnsi="CMU Serif Roman" w:cs="Arial"/>
+          <w:color w:val="000000" w:themeColor="text1"/>
+          <w:sz w:val="18"/>
+          <w:szCs w:val="18"/>
+        </w:rPr>
+        <w:t>Pavan Balaji Sudheer Chunduri William Gropp Yanfei Guo Shintaro Iwasaki Travis Koehring Rob Latham Ken Raffenetti Min Si Rajeev Thakur Hui Zhou</w:t>
+      </w:r>
+      <w:r>
+        <w:rPr>
+          <w:rFonts w:ascii="CMU Serif Roman" w:eastAsiaTheme="minorHAnsi" w:hAnsi="CMU Serif Roman" w:cs="Arial"/>
+          <w:color w:val="000000" w:themeColor="text1"/>
+          <w:sz w:val="18"/>
+          <w:szCs w:val="18"/>
+        </w:rPr>
+        <w:t xml:space="preserve"> </w:t>
+      </w:r>
+      <w:r>
+        <w:rPr>
+          <w:rFonts w:ascii="CMU Serif Roman" w:eastAsiaTheme="minorHAnsi" w:hAnsi="CMU Serif Roman" w:cs="Arial"/>
+          <w:color w:val="000000" w:themeColor="text1"/>
+          <w:sz w:val="18"/>
+          <w:szCs w:val="18"/>
+        </w:rPr>
+        <w:t>–</w:t>
+      </w:r>
+      <w:r>
+        <w:rPr>
+          <w:rFonts w:ascii="CMU Serif Roman" w:eastAsiaTheme="minorHAnsi" w:hAnsi="CMU Serif Roman" w:cs="Arial"/>
+          <w:color w:val="000000" w:themeColor="text1"/>
+          <w:sz w:val="18"/>
+          <w:szCs w:val="18"/>
+        </w:rPr>
+        <w:t xml:space="preserve"> 7 April, 2022</w:t>
+      </w:r>
+    </w:p>
+    <w:p>
+      <w:pPr>
+        <w:pStyle w:val="ListParagraph"/>
+        <w:numPr>
+          <w:ilvl w:val="0"/>
+          <w:numId w:val="6"/>
+        </w:numPr>
+        <w:jc w:val="both"/>
+        <w:rPr>
+          <w:rFonts w:ascii="CMU Serif Roman" w:eastAsiaTheme="minorHAnsi" w:hAnsi="CMU Serif Roman" w:cs="Arial"/>
+          <w:color w:val="000000" w:themeColor="text1"/>
+          <w:sz w:val="18"/>
+          <w:szCs w:val="18"/>
+        </w:rPr>
+      </w:pPr>
+      <w:r>
+        <w:rPr>
+          <w:rFonts w:ascii="CMU Serif Roman" w:eastAsiaTheme="minorHAnsi" w:hAnsi="CMU Serif Roman" w:cs="Arial"/>
+          <w:color w:val="000000" w:themeColor="text1"/>
+          <w:sz w:val="18"/>
+          <w:szCs w:val="18"/>
+          <w:lang w:val="it-IT"/>
+        </w:rPr>
+        <w:t>“Richiami di Calcolo Parallelo”, Livia Marcellino, Luigia Ambrosio</w:t>
+      </w:r>
+    </w:p>
+    <w:p>
+      <w:pPr>
+        <w:pStyle w:val="ListParagraph"/>
+        <w:numPr>
+          <w:ilvl w:val="0"/>
+          <w:numId w:val="6"/>
+        </w:numPr>
+        <w:jc w:val="both"/>
+        <w:rPr>
+          <w:rFonts w:ascii="CMU Serif Roman" w:eastAsiaTheme="minorHAnsi" w:hAnsi="CMU Serif Roman" w:cs="Arial"/>
+          <w:color w:val="000000" w:themeColor="text1"/>
+          <w:sz w:val="18"/>
+          <w:szCs w:val="18"/>
+        </w:rPr>
+      </w:pPr>
+      <w:hyperlink r:id="rId9" w:history="1">
+        <w:r>
+          <w:rPr>
+            <w:rStyle w:val="Hyperlink"/>
+            <w:rFonts w:ascii="CMU Serif Roman" w:eastAsiaTheme="minorHAnsi" w:hAnsi="CMU Serif Roman" w:cs="Arial"/>
+            <w:sz w:val="18"/>
+            <w:szCs w:val="18"/>
+          </w:rPr>
+          <w:t>mpich.org/static/docs</w:t>
+        </w:r>
+        <w:r>
+          <w:rPr>
+            <w:rStyle w:val="Hyperlink"/>
+            <w:rFonts w:ascii="CMU Serif Roman" w:eastAsiaTheme="minorHAnsi" w:hAnsi="CMU Serif Roman" w:cs="Arial"/>
+            <w:sz w:val="18"/>
+            <w:szCs w:val="18"/>
+            <w:lang w:val="it-IT"/>
+          </w:rPr>
+          <w:t>/</w:t>
+        </w:r>
+      </w:hyperlink>
+    </w:p>
+    <w:p>
+      <w:pPr>
+        <w:pStyle w:val="ListParagraph"/>
+        <w:numPr>
+          <w:ilvl w:val="0"/>
+          <w:numId w:val="6"/>
+        </w:numPr>
+        <w:jc w:val="both"/>
+        <w:rPr>
+          <w:rFonts w:ascii="CMU Serif Roman" w:eastAsiaTheme="minorHAnsi" w:hAnsi="CMU Serif Roman" w:cs="Arial"/>
+          <w:color w:val="000000" w:themeColor="text1"/>
+          <w:sz w:val="18"/>
+          <w:szCs w:val="18"/>
+        </w:rPr>
+      </w:pPr>
+      <w:hyperlink r:id="rId10" w:history="1">
+        <w:r>
+          <w:rPr>
+            <w:rStyle w:val="Hyperlink"/>
+            <w:rFonts w:ascii="CMU Serif Roman" w:eastAsiaTheme="minorHAnsi" w:hAnsi="CMU Serif Roman" w:cs="Arial"/>
+            <w:sz w:val="18"/>
+            <w:szCs w:val="18"/>
+          </w:rPr>
+          <w:t>stackoverflow.com</w:t>
+        </w:r>
+      </w:hyperlink>
+      <w:r>
+        <w:rPr>
+          <w:rFonts w:ascii="CMU Serif Roman" w:eastAsiaTheme="minorHAnsi" w:hAnsi="CMU Serif Roman" w:cs="Arial"/>
+          <w:color w:val="000000" w:themeColor="text1"/>
+          <w:sz w:val="18"/>
+          <w:szCs w:val="18"/>
+          <w:lang w:val="it-IT"/>
+        </w:rPr>
+        <w:t>,</w:t>
+      </w:r>
+      <w:r>
+        <w:rPr>
+          <w:rFonts w:ascii="CMU Serif Roman" w:eastAsiaTheme="minorHAnsi" w:hAnsi="CMU Serif Roman" w:cs="Arial"/>
+          <w:color w:val="000000" w:themeColor="text1"/>
+          <w:sz w:val="18"/>
+          <w:szCs w:val="18"/>
+          <w:lang w:val="it-IT"/>
+        </w:rPr>
+        <w:t xml:space="preserve"> </w:t>
+      </w:r>
+      <w:r>
+        <w:rPr>
+          <w:rFonts w:ascii="CMU Serif Roman" w:eastAsiaTheme="minorHAnsi" w:hAnsi="CMU Serif Roman" w:cs="Arial"/>
+          <w:color w:val="000000" w:themeColor="text1"/>
+          <w:sz w:val="18"/>
+          <w:szCs w:val="18"/>
+        </w:rPr>
+        <w:t>Jonathan Dursi</w:t>
+      </w:r>
+    </w:p>
+    <w:p>
+      <w:pPr>
+        <w:pStyle w:val="ListParagraph"/>
+        <w:numPr>
+          <w:ilvl w:val="0"/>
+          <w:numId w:val="6"/>
+        </w:numPr>
+        <w:jc w:val="both"/>
+        <w:rPr>
+          <w:rFonts w:ascii="CMU Serif Roman" w:eastAsiaTheme="minorHAnsi" w:hAnsi="CMU Serif Roman" w:cs="Arial"/>
+          <w:color w:val="000000" w:themeColor="text1"/>
+          <w:sz w:val="18"/>
+          <w:szCs w:val="18"/>
+        </w:rPr>
+      </w:pPr>
+      <w:hyperlink r:id="rId11" w:anchor="Node70" w:history="1">
+        <w:r>
+          <w:rPr>
+            <w:rStyle w:val="Hyperlink"/>
+            <w:rFonts w:ascii="CMU Serif Roman" w:eastAsiaTheme="minorHAnsi" w:hAnsi="CMU Serif Roman" w:cs="Arial"/>
+            <w:sz w:val="18"/>
+            <w:szCs w:val="18"/>
+          </w:rPr>
+          <w:t>mpi-forum.org/docs/mpi-1.1/mpi-11-html/node70.html#Node70</w:t>
+        </w:r>
+      </w:hyperlink>
+    </w:p>
+    <w:p>
+      <w:pPr>
+        <w:pStyle w:val="ListParagraph"/>
+        <w:numPr>
+          <w:ilvl w:val="0"/>
+          <w:numId w:val="6"/>
+        </w:numPr>
+        <w:jc w:val="both"/>
+        <w:rPr>
+          <w:rFonts w:ascii="CMU Serif Roman" w:eastAsiaTheme="minorHAnsi" w:hAnsi="CMU Serif Roman" w:cs="Arial"/>
+          <w:color w:val="000000" w:themeColor="text1"/>
+          <w:sz w:val="18"/>
+          <w:szCs w:val="18"/>
+        </w:rPr>
+      </w:pPr>
+      <w:hyperlink r:id="rId12" w:history="1">
+        <w:r>
+          <w:rPr>
+            <w:rStyle w:val="Hyperlink"/>
+            <w:rFonts w:ascii="CMU Serif Roman" w:eastAsiaTheme="minorHAnsi" w:hAnsi="CMU Serif Roman" w:cs="Arial"/>
+            <w:sz w:val="18"/>
+            <w:szCs w:val="18"/>
+          </w:rPr>
+          <w:t>valgrind.org</w:t>
+        </w:r>
+      </w:hyperlink>
+    </w:p>
+    <w:p>
+      <w:pPr>
+        <w:jc w:val="both"/>
+        <w:rPr>
+          <w:rFonts w:ascii="CMU Serif Roman" w:eastAsiaTheme="minorHAnsi" w:hAnsi="CMU Serif Roman" w:cs="Arial"/>
+          <w:color w:val="000000" w:themeColor="text1"/>
+          <w:sz w:val="18"/>
+          <w:szCs w:val="18"/>
+        </w:rPr>
+      </w:pPr>
+    </w:p>
+    <w:p>
+      <w:pPr>
+        <w:jc w:val="both"/>
+        <w:rPr>
+          <w:rFonts w:ascii="CMU Serif Roman" w:eastAsiaTheme="minorHAnsi" w:hAnsi="CMU Serif Roman" w:cs="Arial"/>
+          <w:b/>
+          <w:bCs/>
+          <w:color w:val="000000" w:themeColor="text1"/>
+          <w:sz w:val="20"/>
+          <w:szCs w:val="20"/>
+          <w:lang w:val="it-IT"/>
+        </w:rPr>
+      </w:pPr>
+      <w:r>
+        <w:rPr>
+          <w:rFonts w:ascii="CMU Serif Roman" w:eastAsiaTheme="minorHAnsi" w:hAnsi="CMU Serif Roman" w:cs="Arial"/>
+          <w:b/>
+          <w:bCs/>
+          <w:color w:val="000000" w:themeColor="text1"/>
+          <w:sz w:val="20"/>
+          <w:szCs w:val="20"/>
+          <w:lang w:val="it-IT"/>
+        </w:rPr>
+        <w:t>8</w:t>
+      </w:r>
+      <w:r>
+        <w:rPr>
+          <w:rFonts w:ascii="CMU Serif Roman" w:eastAsiaTheme="minorHAnsi" w:hAnsi="CMU Serif Roman" w:cs="Arial"/>
+          <w:b/>
+          <w:bCs/>
+          <w:color w:val="000000" w:themeColor="text1"/>
+          <w:sz w:val="20"/>
+          <w:szCs w:val="20"/>
+          <w:lang w:val="it-IT"/>
+        </w:rPr>
+        <w:t xml:space="preserve">. </w:t>
+      </w:r>
+      <w:r>
+        <w:rPr>
+          <w:rFonts w:ascii="CMU Serif Roman" w:eastAsiaTheme="minorHAnsi" w:hAnsi="CMU Serif Roman" w:cs="Arial"/>
+          <w:b/>
+          <w:bCs/>
+          <w:color w:val="000000" w:themeColor="text1"/>
+          <w:sz w:val="20"/>
+          <w:szCs w:val="20"/>
+          <w:lang w:val="it-IT"/>
+        </w:rPr>
+        <w:t>Appendice</w:t>
       </w:r>
     </w:p>
     <w:p>
@@ -1817,200 +4012,20 @@
           <w:sz w:val="18"/>
           <w:szCs w:val="18"/>
         </w:rPr>
-        <w:lastRenderedPageBreak/>
-        <w:t>Riportare esempi di esecuzione del software, così come appare a video. Se ci sono casi particolari o casi limite, riportare almeno un esempio.</w:t>
-      </w:r>
-    </w:p>
-    <w:p>
-      <w:pPr>
-        <w:ind w:firstLine="720"/>
+        <w:t>Riportare il codice scritto, compresa la DOCUMENTAZIONE INTERNA: commentate opportunamente il codice perché sia di facile lettura e comprensione per chi lo analizza, che ne potrà dare così migliore valutazione. Per un eventuale approfondimento, si consiglia di consultare il sito:</w:t>
+      </w:r>
+    </w:p>
+    <w:p>
+      <w:pPr>
         <w:jc w:val="both"/>
         <w:rPr>
           <w:rFonts w:ascii="CMU Serif Roman" w:eastAsiaTheme="minorHAnsi" w:hAnsi="CMU Serif Roman" w:cs="Arial"/>
           <w:color w:val="000000" w:themeColor="text1"/>
-          <w:sz w:val="20"/>
-          <w:szCs w:val="20"/>
-        </w:rPr>
-      </w:pPr>
-    </w:p>
-    <w:p>
-      <w:pPr>
-        <w:ind w:firstLine="720"/>
-        <w:jc w:val="both"/>
-        <w:rPr>
-          <w:rFonts w:ascii="CMU Serif Roman" w:eastAsiaTheme="minorHAnsi" w:hAnsi="CMU Serif Roman" w:cs="Arial"/>
-          <w:color w:val="000000" w:themeColor="text1"/>
-          <w:sz w:val="20"/>
-          <w:szCs w:val="20"/>
-        </w:rPr>
-      </w:pPr>
-    </w:p>
-    <w:p>
-      <w:pPr>
-        <w:jc w:val="both"/>
-        <w:rPr>
-          <w:rFonts w:ascii="CMU Serif Roman" w:eastAsiaTheme="minorHAnsi" w:hAnsi="CMU Serif Roman" w:cs="Arial"/>
-          <w:b/>
-          <w:bCs/>
-          <w:color w:val="000000" w:themeColor="text1"/>
-          <w:sz w:val="20"/>
-          <w:szCs w:val="20"/>
-          <w:lang w:val="it-IT"/>
-        </w:rPr>
-      </w:pPr>
-      <w:r>
-        <w:rPr>
-          <w:rFonts w:ascii="CMU Serif Roman" w:eastAsiaTheme="minorHAnsi" w:hAnsi="CMU Serif Roman" w:cs="Arial"/>
-          <w:b/>
-          <w:bCs/>
-          <w:color w:val="000000" w:themeColor="text1"/>
-          <w:sz w:val="20"/>
-          <w:szCs w:val="20"/>
-          <w:lang w:val="it-IT"/>
-        </w:rPr>
-        <w:t>7</w:t>
-      </w:r>
-      <w:r>
-        <w:rPr>
-          <w:rFonts w:ascii="CMU Serif Roman" w:eastAsiaTheme="minorHAnsi" w:hAnsi="CMU Serif Roman" w:cs="Arial"/>
-          <w:b/>
-          <w:bCs/>
-          <w:color w:val="000000" w:themeColor="text1"/>
-          <w:sz w:val="20"/>
-          <w:szCs w:val="20"/>
-          <w:lang w:val="it-IT"/>
-        </w:rPr>
-        <w:t xml:space="preserve">. </w:t>
-      </w:r>
-      <w:r>
-        <w:rPr>
-          <w:rFonts w:ascii="CMU Serif Roman" w:eastAsiaTheme="minorHAnsi" w:hAnsi="CMU Serif Roman" w:cs="Arial"/>
-          <w:b/>
-          <w:bCs/>
-          <w:color w:val="000000" w:themeColor="text1"/>
-          <w:sz w:val="20"/>
-          <w:szCs w:val="20"/>
-          <w:lang w:val="it-IT"/>
-        </w:rPr>
-        <w:t>Riferimenti bibliografici</w:t>
-      </w:r>
-    </w:p>
-    <w:p>
-      <w:pPr>
-        <w:ind w:firstLine="720"/>
-        <w:jc w:val="both"/>
-        <w:rPr>
-          <w:rFonts w:ascii="CMU Serif Roman" w:eastAsiaTheme="minorHAnsi" w:hAnsi="CMU Serif Roman" w:cs="Arial"/>
-          <w:color w:val="000000" w:themeColor="text1"/>
-          <w:sz w:val="18"/>
-          <w:szCs w:val="18"/>
-        </w:rPr>
-      </w:pPr>
-      <w:r>
-        <w:rPr>
-          <w:rFonts w:ascii="CMU Serif Roman" w:eastAsiaTheme="minorHAnsi" w:hAnsi="CMU Serif Roman" w:cs="Arial"/>
-          <w:color w:val="000000" w:themeColor="text1"/>
-          <w:sz w:val="18"/>
-          <w:szCs w:val="18"/>
-        </w:rPr>
-        <w:t>Se si è utilizzato materiale per studiare, o come riferimento per scrivere descrizioni e commenti, riportate in questa sezione libri, appunti di lezione, slide, articoli, siti web da cui questo materiale proviene, dove possibile specificando titolo ed autore.</w:t>
-      </w:r>
-    </w:p>
-    <w:p>
-      <w:pPr>
-        <w:ind w:firstLine="720"/>
-        <w:jc w:val="both"/>
-        <w:rPr>
-          <w:rFonts w:ascii="CMU Serif Roman" w:eastAsiaTheme="minorHAnsi" w:hAnsi="CMU Serif Roman" w:cs="Arial"/>
-          <w:color w:val="000000" w:themeColor="text1"/>
-          <w:sz w:val="20"/>
-          <w:szCs w:val="20"/>
-          <w:lang w:val="it-IT"/>
-        </w:rPr>
-      </w:pPr>
-    </w:p>
-    <w:p>
-      <w:pPr>
-        <w:jc w:val="both"/>
-        <w:rPr>
-          <w:rFonts w:ascii="CMU Serif Roman" w:eastAsiaTheme="minorHAnsi" w:hAnsi="CMU Serif Roman" w:cs="Arial"/>
-          <w:b/>
-          <w:bCs/>
-          <w:color w:val="000000" w:themeColor="text1"/>
-          <w:sz w:val="20"/>
-          <w:szCs w:val="20"/>
-          <w:lang w:val="it-IT"/>
-        </w:rPr>
-      </w:pPr>
-      <w:r>
-        <w:rPr>
-          <w:rFonts w:ascii="CMU Serif Roman" w:eastAsiaTheme="minorHAnsi" w:hAnsi="CMU Serif Roman" w:cs="Arial"/>
-          <w:b/>
-          <w:bCs/>
-          <w:color w:val="000000" w:themeColor="text1"/>
-          <w:sz w:val="20"/>
-          <w:szCs w:val="20"/>
-          <w:lang w:val="it-IT"/>
-        </w:rPr>
-        <w:t>8</w:t>
-      </w:r>
-      <w:r>
-        <w:rPr>
-          <w:rFonts w:ascii="CMU Serif Roman" w:eastAsiaTheme="minorHAnsi" w:hAnsi="CMU Serif Roman" w:cs="Arial"/>
-          <w:b/>
-          <w:bCs/>
-          <w:color w:val="000000" w:themeColor="text1"/>
-          <w:sz w:val="20"/>
-          <w:szCs w:val="20"/>
-          <w:lang w:val="it-IT"/>
-        </w:rPr>
-        <w:t xml:space="preserve">. </w:t>
-      </w:r>
-      <w:r>
-        <w:rPr>
-          <w:rFonts w:ascii="CMU Serif Roman" w:eastAsiaTheme="minorHAnsi" w:hAnsi="CMU Serif Roman" w:cs="Arial"/>
-          <w:b/>
-          <w:bCs/>
-          <w:color w:val="000000" w:themeColor="text1"/>
-          <w:sz w:val="20"/>
-          <w:szCs w:val="20"/>
-          <w:lang w:val="it-IT"/>
-        </w:rPr>
-        <w:t>Appendice</w:t>
-      </w:r>
-    </w:p>
-    <w:p>
-      <w:pPr>
-        <w:ind w:firstLine="720"/>
-        <w:jc w:val="both"/>
-        <w:rPr>
-          <w:rFonts w:ascii="CMU Serif Roman" w:eastAsiaTheme="minorHAnsi" w:hAnsi="CMU Serif Roman" w:cs="Arial"/>
-          <w:color w:val="000000" w:themeColor="text1"/>
-          <w:sz w:val="18"/>
-          <w:szCs w:val="18"/>
-        </w:rPr>
-      </w:pPr>
-      <w:r>
-        <w:rPr>
-          <w:rFonts w:ascii="CMU Serif Roman" w:eastAsiaTheme="minorHAnsi" w:hAnsi="CMU Serif Roman" w:cs="Arial"/>
-          <w:color w:val="000000" w:themeColor="text1"/>
-          <w:sz w:val="18"/>
-          <w:szCs w:val="18"/>
-        </w:rPr>
-        <w:t>Riportare il codice scritto, compresa la DOCUMENTAZIONE INTERNA: commentate opportunamente il codice perché sia di facile lettura e comprensione per chi lo analizza, che ne potrà dare così migliore valutazione. Per un eventuale approfondimento, si consiglia di consultare il sito:</w:t>
-      </w:r>
-    </w:p>
-    <w:p>
-      <w:pPr>
-        <w:jc w:val="both"/>
-        <w:rPr>
-          <w:rFonts w:ascii="CMU Serif Roman" w:eastAsiaTheme="minorHAnsi" w:hAnsi="CMU Serif Roman" w:cs="Arial"/>
-          <w:color w:val="000000" w:themeColor="text1"/>
-          <w:sz w:val="18"/>
-          <w:szCs w:val="18"/>
-        </w:rPr>
-      </w:pPr>
-      <w:hyperlink r:id="rId9" w:history="1">
+          <w:sz w:val="18"/>
+          <w:szCs w:val="18"/>
+        </w:rPr>
+      </w:pPr>
+      <w:hyperlink r:id="rId13" w:history="1">
         <w:r>
           <w:rPr>
             <w:rStyle w:val="Hyperlink"/>
@@ -2054,8 +4069,8 @@
       </w:pPr>
     </w:p>
     <w:sectPr>
-      <w:footerReference w:type="even" r:id="rId10"/>
-      <w:footerReference w:type="default" r:id="rId11"/>
+      <w:footerReference w:type="even" r:id="rId14"/>
+      <w:footerReference w:type="default" r:id="rId15"/>
       <w:pgSz w:w="11906" w:h="16838"/>
       <w:pgMar w:top="1440" w:right="1440" w:bottom="1440" w:left="1440" w:header="708" w:footer="708" w:gutter="0"/>
       <w:pgNumType w:start="1"/>
@@ -2361,6 +4376,232 @@
     </w:lvl>
   </w:abstractNum>
   <w:abstractNum w:abstractNumId="1" w15:restartNumberingAfterBreak="0">
+    <w:nsid w:val="0BB01DE5"/>
+    <w:multiLevelType w:val="hybridMultilevel"/>
+    <w:tmpl w:val="FDC4144A"/>
+    <w:lvl w:ilvl="0" w:tplc="04090001">
+      <w:start w:val="1"/>
+      <w:numFmt w:val="bullet"/>
+      <w:lvlText w:val=""/>
+      <w:lvlJc w:val="left"/>
+      <w:pPr>
+        <w:ind w:left="720" w:hanging="360"/>
+      </w:pPr>
+      <w:rPr>
+        <w:rFonts w:ascii="Symbol" w:hAnsi="Symbol" w:hint="default"/>
+      </w:rPr>
+    </w:lvl>
+    <w:lvl w:ilvl="1" w:tplc="04090003" w:tentative="1">
+      <w:start w:val="1"/>
+      <w:numFmt w:val="bullet"/>
+      <w:lvlText w:val="o"/>
+      <w:lvlJc w:val="left"/>
+      <w:pPr>
+        <w:ind w:left="1440" w:hanging="360"/>
+      </w:pPr>
+      <w:rPr>
+        <w:rFonts w:ascii="Courier New" w:hAnsi="Courier New" w:cs="Courier New" w:hint="default"/>
+      </w:rPr>
+    </w:lvl>
+    <w:lvl w:ilvl="2" w:tplc="04090005" w:tentative="1">
+      <w:start w:val="1"/>
+      <w:numFmt w:val="bullet"/>
+      <w:lvlText w:val=""/>
+      <w:lvlJc w:val="left"/>
+      <w:pPr>
+        <w:ind w:left="2160" w:hanging="360"/>
+      </w:pPr>
+      <w:rPr>
+        <w:rFonts w:ascii="Wingdings" w:hAnsi="Wingdings" w:hint="default"/>
+      </w:rPr>
+    </w:lvl>
+    <w:lvl w:ilvl="3" w:tplc="04090001" w:tentative="1">
+      <w:start w:val="1"/>
+      <w:numFmt w:val="bullet"/>
+      <w:lvlText w:val=""/>
+      <w:lvlJc w:val="left"/>
+      <w:pPr>
+        <w:ind w:left="2880" w:hanging="360"/>
+      </w:pPr>
+      <w:rPr>
+        <w:rFonts w:ascii="Symbol" w:hAnsi="Symbol" w:hint="default"/>
+      </w:rPr>
+    </w:lvl>
+    <w:lvl w:ilvl="4" w:tplc="04090003" w:tentative="1">
+      <w:start w:val="1"/>
+      <w:numFmt w:val="bullet"/>
+      <w:lvlText w:val="o"/>
+      <w:lvlJc w:val="left"/>
+      <w:pPr>
+        <w:ind w:left="3600" w:hanging="360"/>
+      </w:pPr>
+      <w:rPr>
+        <w:rFonts w:ascii="Courier New" w:hAnsi="Courier New" w:cs="Courier New" w:hint="default"/>
+      </w:rPr>
+    </w:lvl>
+    <w:lvl w:ilvl="5" w:tplc="04090005" w:tentative="1">
+      <w:start w:val="1"/>
+      <w:numFmt w:val="bullet"/>
+      <w:lvlText w:val=""/>
+      <w:lvlJc w:val="left"/>
+      <w:pPr>
+        <w:ind w:left="4320" w:hanging="360"/>
+      </w:pPr>
+      <w:rPr>
+        <w:rFonts w:ascii="Wingdings" w:hAnsi="Wingdings" w:hint="default"/>
+      </w:rPr>
+    </w:lvl>
+    <w:lvl w:ilvl="6" w:tplc="04090001" w:tentative="1">
+      <w:start w:val="1"/>
+      <w:numFmt w:val="bullet"/>
+      <w:lvlText w:val=""/>
+      <w:lvlJc w:val="left"/>
+      <w:pPr>
+        <w:ind w:left="5040" w:hanging="360"/>
+      </w:pPr>
+      <w:rPr>
+        <w:rFonts w:ascii="Symbol" w:hAnsi="Symbol" w:hint="default"/>
+      </w:rPr>
+    </w:lvl>
+    <w:lvl w:ilvl="7" w:tplc="04090003" w:tentative="1">
+      <w:start w:val="1"/>
+      <w:numFmt w:val="bullet"/>
+      <w:lvlText w:val="o"/>
+      <w:lvlJc w:val="left"/>
+      <w:pPr>
+        <w:ind w:left="5760" w:hanging="360"/>
+      </w:pPr>
+      <w:rPr>
+        <w:rFonts w:ascii="Courier New" w:hAnsi="Courier New" w:cs="Courier New" w:hint="default"/>
+      </w:rPr>
+    </w:lvl>
+    <w:lvl w:ilvl="8" w:tplc="04090005" w:tentative="1">
+      <w:start w:val="1"/>
+      <w:numFmt w:val="bullet"/>
+      <w:lvlText w:val=""/>
+      <w:lvlJc w:val="left"/>
+      <w:pPr>
+        <w:ind w:left="6480" w:hanging="360"/>
+      </w:pPr>
+      <w:rPr>
+        <w:rFonts w:ascii="Wingdings" w:hAnsi="Wingdings" w:hint="default"/>
+      </w:rPr>
+    </w:lvl>
+  </w:abstractNum>
+  <w:abstractNum w:abstractNumId="2" w15:restartNumberingAfterBreak="0">
+    <w:nsid w:val="2474223D"/>
+    <w:multiLevelType w:val="hybridMultilevel"/>
+    <w:tmpl w:val="6BD43FFC"/>
+    <w:lvl w:ilvl="0" w:tplc="04090001">
+      <w:start w:val="1"/>
+      <w:numFmt w:val="bullet"/>
+      <w:lvlText w:val=""/>
+      <w:lvlJc w:val="left"/>
+      <w:pPr>
+        <w:ind w:left="1504" w:hanging="360"/>
+      </w:pPr>
+      <w:rPr>
+        <w:rFonts w:ascii="Symbol" w:hAnsi="Symbol" w:hint="default"/>
+      </w:rPr>
+    </w:lvl>
+    <w:lvl w:ilvl="1" w:tplc="04090003" w:tentative="1">
+      <w:start w:val="1"/>
+      <w:numFmt w:val="bullet"/>
+      <w:lvlText w:val="o"/>
+      <w:lvlJc w:val="left"/>
+      <w:pPr>
+        <w:ind w:left="2224" w:hanging="360"/>
+      </w:pPr>
+      <w:rPr>
+        <w:rFonts w:ascii="Courier New" w:hAnsi="Courier New" w:cs="Courier New" w:hint="default"/>
+      </w:rPr>
+    </w:lvl>
+    <w:lvl w:ilvl="2" w:tplc="04090005" w:tentative="1">
+      <w:start w:val="1"/>
+      <w:numFmt w:val="bullet"/>
+      <w:lvlText w:val=""/>
+      <w:lvlJc w:val="left"/>
+      <w:pPr>
+        <w:ind w:left="2944" w:hanging="360"/>
+      </w:pPr>
+      <w:rPr>
+        <w:rFonts w:ascii="Wingdings" w:hAnsi="Wingdings" w:hint="default"/>
+      </w:rPr>
+    </w:lvl>
+    <w:lvl w:ilvl="3" w:tplc="04090001" w:tentative="1">
+      <w:start w:val="1"/>
+      <w:numFmt w:val="bullet"/>
+      <w:lvlText w:val=""/>
+      <w:lvlJc w:val="left"/>
+      <w:pPr>
+        <w:ind w:left="3664" w:hanging="360"/>
+      </w:pPr>
+      <w:rPr>
+        <w:rFonts w:ascii="Symbol" w:hAnsi="Symbol" w:hint="default"/>
+      </w:rPr>
+    </w:lvl>
+    <w:lvl w:ilvl="4" w:tplc="04090003" w:tentative="1">
+      <w:start w:val="1"/>
+      <w:numFmt w:val="bullet"/>
+      <w:lvlText w:val="o"/>
+      <w:lvlJc w:val="left"/>
+      <w:pPr>
+        <w:ind w:left="4384" w:hanging="360"/>
+      </w:pPr>
+      <w:rPr>
+        <w:rFonts w:ascii="Courier New" w:hAnsi="Courier New" w:cs="Courier New" w:hint="default"/>
+      </w:rPr>
+    </w:lvl>
+    <w:lvl w:ilvl="5" w:tplc="04090005" w:tentative="1">
+      <w:start w:val="1"/>
+      <w:numFmt w:val="bullet"/>
+      <w:lvlText w:val=""/>
+      <w:lvlJc w:val="left"/>
+      <w:pPr>
+        <w:ind w:left="5104" w:hanging="360"/>
+      </w:pPr>
+      <w:rPr>
+        <w:rFonts w:ascii="Wingdings" w:hAnsi="Wingdings" w:hint="default"/>
+      </w:rPr>
+    </w:lvl>
+    <w:lvl w:ilvl="6" w:tplc="04090001" w:tentative="1">
+      <w:start w:val="1"/>
+      <w:numFmt w:val="bullet"/>
+      <w:lvlText w:val=""/>
+      <w:lvlJc w:val="left"/>
+      <w:pPr>
+        <w:ind w:left="5824" w:hanging="360"/>
+      </w:pPr>
+      <w:rPr>
+        <w:rFonts w:ascii="Symbol" w:hAnsi="Symbol" w:hint="default"/>
+      </w:rPr>
+    </w:lvl>
+    <w:lvl w:ilvl="7" w:tplc="04090003" w:tentative="1">
+      <w:start w:val="1"/>
+      <w:numFmt w:val="bullet"/>
+      <w:lvlText w:val="o"/>
+      <w:lvlJc w:val="left"/>
+      <w:pPr>
+        <w:ind w:left="6544" w:hanging="360"/>
+      </w:pPr>
+      <w:rPr>
+        <w:rFonts w:ascii="Courier New" w:hAnsi="Courier New" w:cs="Courier New" w:hint="default"/>
+      </w:rPr>
+    </w:lvl>
+    <w:lvl w:ilvl="8" w:tplc="04090005" w:tentative="1">
+      <w:start w:val="1"/>
+      <w:numFmt w:val="bullet"/>
+      <w:lvlText w:val=""/>
+      <w:lvlJc w:val="left"/>
+      <w:pPr>
+        <w:ind w:left="7264" w:hanging="360"/>
+      </w:pPr>
+      <w:rPr>
+        <w:rFonts w:ascii="Wingdings" w:hAnsi="Wingdings" w:hint="default"/>
+      </w:rPr>
+    </w:lvl>
+  </w:abstractNum>
+  <w:abstractNum w:abstractNumId="3" w15:restartNumberingAfterBreak="0">
     <w:nsid w:val="27B16743"/>
     <w:multiLevelType w:val="hybridMultilevel"/>
     <w:tmpl w:val="51489C94"/>
@@ -2449,7 +4690,120 @@
       </w:pPr>
     </w:lvl>
   </w:abstractNum>
-  <w:abstractNum w:abstractNumId="2" w15:restartNumberingAfterBreak="0">
+  <w:abstractNum w:abstractNumId="4" w15:restartNumberingAfterBreak="0">
+    <w:nsid w:val="2C811D61"/>
+    <w:multiLevelType w:val="hybridMultilevel"/>
+    <w:tmpl w:val="91667706"/>
+    <w:lvl w:ilvl="0" w:tplc="04090001">
+      <w:start w:val="1"/>
+      <w:numFmt w:val="bullet"/>
+      <w:lvlText w:val=""/>
+      <w:lvlJc w:val="left"/>
+      <w:pPr>
+        <w:ind w:left="720" w:hanging="360"/>
+      </w:pPr>
+      <w:rPr>
+        <w:rFonts w:ascii="Symbol" w:hAnsi="Symbol" w:hint="default"/>
+      </w:rPr>
+    </w:lvl>
+    <w:lvl w:ilvl="1" w:tplc="04090003" w:tentative="1">
+      <w:start w:val="1"/>
+      <w:numFmt w:val="bullet"/>
+      <w:lvlText w:val="o"/>
+      <w:lvlJc w:val="left"/>
+      <w:pPr>
+        <w:ind w:left="1440" w:hanging="360"/>
+      </w:pPr>
+      <w:rPr>
+        <w:rFonts w:ascii="Courier New" w:hAnsi="Courier New" w:cs="Courier New" w:hint="default"/>
+      </w:rPr>
+    </w:lvl>
+    <w:lvl w:ilvl="2" w:tplc="04090005" w:tentative="1">
+      <w:start w:val="1"/>
+      <w:numFmt w:val="bullet"/>
+      <w:lvlText w:val=""/>
+      <w:lvlJc w:val="left"/>
+      <w:pPr>
+        <w:ind w:left="2160" w:hanging="360"/>
+      </w:pPr>
+      <w:rPr>
+        <w:rFonts w:ascii="Wingdings" w:hAnsi="Wingdings" w:hint="default"/>
+      </w:rPr>
+    </w:lvl>
+    <w:lvl w:ilvl="3" w:tplc="04090001" w:tentative="1">
+      <w:start w:val="1"/>
+      <w:numFmt w:val="bullet"/>
+      <w:lvlText w:val=""/>
+      <w:lvlJc w:val="left"/>
+      <w:pPr>
+        <w:ind w:left="2880" w:hanging="360"/>
+      </w:pPr>
+      <w:rPr>
+        <w:rFonts w:ascii="Symbol" w:hAnsi="Symbol" w:hint="default"/>
+      </w:rPr>
+    </w:lvl>
+    <w:lvl w:ilvl="4" w:tplc="04090003" w:tentative="1">
+      <w:start w:val="1"/>
+      <w:numFmt w:val="bullet"/>
+      <w:lvlText w:val="o"/>
+      <w:lvlJc w:val="left"/>
+      <w:pPr>
+        <w:ind w:left="3600" w:hanging="360"/>
+      </w:pPr>
+      <w:rPr>
+        <w:rFonts w:ascii="Courier New" w:hAnsi="Courier New" w:cs="Courier New" w:hint="default"/>
+      </w:rPr>
+    </w:lvl>
+    <w:lvl w:ilvl="5" w:tplc="04090005" w:tentative="1">
+      <w:start w:val="1"/>
+      <w:numFmt w:val="bullet"/>
+      <w:lvlText w:val=""/>
+      <w:lvlJc w:val="left"/>
+      <w:pPr>
+        <w:ind w:left="4320" w:hanging="360"/>
+      </w:pPr>
+      <w:rPr>
+        <w:rFonts w:ascii="Wingdings" w:hAnsi="Wingdings" w:hint="default"/>
+      </w:rPr>
+    </w:lvl>
+    <w:lvl w:ilvl="6" w:tplc="04090001" w:tentative="1">
+      <w:start w:val="1"/>
+      <w:numFmt w:val="bullet"/>
+      <w:lvlText w:val=""/>
+      <w:lvlJc w:val="left"/>
+      <w:pPr>
+        <w:ind w:left="5040" w:hanging="360"/>
+      </w:pPr>
+      <w:rPr>
+        <w:rFonts w:ascii="Symbol" w:hAnsi="Symbol" w:hint="default"/>
+      </w:rPr>
+    </w:lvl>
+    <w:lvl w:ilvl="7" w:tplc="04090003" w:tentative="1">
+      <w:start w:val="1"/>
+      <w:numFmt w:val="bullet"/>
+      <w:lvlText w:val="o"/>
+      <w:lvlJc w:val="left"/>
+      <w:pPr>
+        <w:ind w:left="5760" w:hanging="360"/>
+      </w:pPr>
+      <w:rPr>
+        <w:rFonts w:ascii="Courier New" w:hAnsi="Courier New" w:cs="Courier New" w:hint="default"/>
+      </w:rPr>
+    </w:lvl>
+    <w:lvl w:ilvl="8" w:tplc="04090005" w:tentative="1">
+      <w:start w:val="1"/>
+      <w:numFmt w:val="bullet"/>
+      <w:lvlText w:val=""/>
+      <w:lvlJc w:val="left"/>
+      <w:pPr>
+        <w:ind w:left="6480" w:hanging="360"/>
+      </w:pPr>
+      <w:rPr>
+        <w:rFonts w:ascii="Wingdings" w:hAnsi="Wingdings" w:hint="default"/>
+      </w:rPr>
+    </w:lvl>
+  </w:abstractNum>
+  <w:abstractNum w:abstractNumId="5" w15:restartNumberingAfterBreak="0">
     <w:nsid w:val="743279FA"/>
     <w:multiLevelType w:val="hybridMultilevel"/>
     <w:tmpl w:val="054CA3CA"/>
@@ -2539,13 +4893,22 @@
     </w:lvl>
   </w:abstractNum>
   <w:num w:numId="1" w16cid:durableId="258409844">
-    <w:abstractNumId w:val="2"/>
+    <w:abstractNumId w:val="5"/>
   </w:num>
   <w:num w:numId="2" w16cid:durableId="1909655659">
     <w:abstractNumId w:val="0"/>
   </w:num>
   <w:num w:numId="3" w16cid:durableId="907767845">
+    <w:abstractNumId w:val="3"/>
+  </w:num>
+  <w:num w:numId="4" w16cid:durableId="1455755568">
+    <w:abstractNumId w:val="2"/>
+  </w:num>
+  <w:num w:numId="5" w16cid:durableId="1067069970">
     <w:abstractNumId w:val="1"/>
+  </w:num>
+  <w:num w:numId="6" w16cid:durableId="1025255013">
+    <w:abstractNumId w:val="4"/>
   </w:num>
 </w:numbering>
 </file>
@@ -2952,7 +5315,6 @@
   <w:style w:type="character" w:default="1" w:styleId="DefaultParagraphFont">
     <w:name w:val="Default Paragraph Font"/>
     <w:uiPriority w:val="1"/>
-    <w:semiHidden/>
     <w:unhideWhenUsed/>
   </w:style>
   <w:style w:type="table" w:default="1" w:styleId="TableNormal">

</xml_diff>

<commit_message>
update relazione docx and pdf
</commit_message>
<xml_diff>
--- a/doc/relazione_saxpy_mpi.docx
+++ b/doc/relazione_saxpy_mpi.docx
@@ -545,6 +545,19 @@
         <w:ind w:firstLine="720"/>
         <w:jc w:val="both"/>
         <w:rPr>
+          <w:rFonts w:ascii="CMU Serif Roman" w:eastAsiaTheme="minorHAnsi" w:hAnsi="CMU Serif Roman" w:cs="Arial"/>
+          <w:color w:val="000000" w:themeColor="text1"/>
+          <w:sz w:val="18"/>
+          <w:szCs w:val="18"/>
+          <w:lang w:val="it-IT"/>
+        </w:rPr>
+      </w:pPr>
+    </w:p>
+    <w:p>
+      <w:pPr>
+        <w:ind w:firstLine="720"/>
+        <w:jc w:val="both"/>
+        <w:rPr>
           <w:rFonts w:ascii="CMU Serif Roman" w:eastAsiaTheme="minorEastAsia" w:hAnsi="CMU Serif Roman" w:cs="Arial"/>
           <w:color w:val="000000" w:themeColor="text1"/>
           <w:sz w:val="18"/>
@@ -1344,6 +1357,19 @@
         </w:rPr>
         <w:t>Descrizione dell’approccio parallelo</w:t>
       </w:r>
+    </w:p>
+    <w:p>
+      <w:pPr>
+        <w:ind w:firstLine="720"/>
+        <w:jc w:val="both"/>
+        <w:rPr>
+          <w:rFonts w:ascii="CMU Serif Roman" w:eastAsiaTheme="minorHAnsi" w:hAnsi="CMU Serif Roman" w:cs="Arial"/>
+          <w:color w:val="000000" w:themeColor="text1"/>
+          <w:sz w:val="18"/>
+          <w:szCs w:val="18"/>
+          <w:lang w:val="it-IT"/>
+        </w:rPr>
+      </w:pPr>
     </w:p>
     <w:p>
       <w:pPr>
@@ -1685,17 +1711,7 @@
           <w:szCs w:val="18"/>
           <w:lang w:val="it-IT"/>
         </w:rPr>
-        <w:t xml:space="preserve"> </w:t>
-      </w:r>
-      <w:r>
-        <w:rPr>
-          <w:rFonts w:ascii="CMU Serif Roman" w:eastAsiaTheme="minorEastAsia" w:hAnsi="CMU Serif Roman" w:cs="Arial"/>
-          <w:color w:val="000000" w:themeColor="text1"/>
-          <w:sz w:val="18"/>
-          <w:szCs w:val="18"/>
-          <w:lang w:val="it-IT"/>
-        </w:rPr>
-        <w:t xml:space="preserve">dal processore </w:t>
+        <w:t xml:space="preserve"> dal processore </w:t>
       </w:r>
       <w:r>
         <w:rPr>
@@ -2121,6 +2137,7 @@
           <w:szCs w:val="18"/>
           <w:lang w:val="it-IT"/>
         </w:rPr>
+        <w:lastRenderedPageBreak/>
         <w:t xml:space="preserve">Prima di procedere, </w:t>
       </w:r>
       <w:r>
@@ -2141,18 +2158,7 @@
           <w:szCs w:val="18"/>
           <w:lang w:val="it-IT"/>
         </w:rPr>
-        <w:t xml:space="preserve">di </w:t>
-      </w:r>
-      <w:proofErr w:type="spellStart"/>
-      <w:r>
-        <w:rPr>
-          <w:rFonts w:ascii="CMU Serif Roman" w:eastAsiaTheme="minorEastAsia" w:hAnsi="CMU Serif Roman" w:cs="Arial"/>
-          <w:color w:val="000000" w:themeColor="text1"/>
-          <w:sz w:val="18"/>
-          <w:szCs w:val="18"/>
-          <w:lang w:val="it-IT"/>
-        </w:rPr>
-        <w:t>seguito</w:t>
+        <w:t>di seguito</w:t>
       </w:r>
       <w:r>
         <w:rPr>
@@ -2172,18 +2178,7 @@
           <w:szCs w:val="18"/>
           <w:lang w:val="it-IT"/>
         </w:rPr>
-        <w:t>un’illustrazion</w:t>
-      </w:r>
-      <w:proofErr w:type="spellEnd"/>
-      <w:r>
-        <w:rPr>
-          <w:rFonts w:ascii="CMU Serif Roman" w:eastAsiaTheme="minorEastAsia" w:hAnsi="CMU Serif Roman" w:cs="Arial"/>
-          <w:color w:val="000000" w:themeColor="text1"/>
-          <w:sz w:val="18"/>
-          <w:szCs w:val="18"/>
-          <w:lang w:val="it-IT"/>
-        </w:rPr>
-        <w:t>e dell’approccio parallelo adottato</w:t>
+        <w:t>un’illustrazione dell’approccio parallelo adottato</w:t>
       </w:r>
       <w:r>
         <w:rPr>
@@ -2228,7 +2223,6 @@
           <w:szCs w:val="18"/>
           <w:lang w:val="it-IT"/>
         </w:rPr>
-        <w:lastRenderedPageBreak/>
         <w:drawing>
           <wp:inline distT="0" distB="0" distL="0" distR="0" wp14:anchorId="664B3AFD" wp14:editId="7D6952A5">
             <wp:extent cx="5731510" cy="4800600"/>
@@ -2325,29 +2319,7 @@
           <w:szCs w:val="18"/>
           <w:lang w:val="it-IT"/>
         </w:rPr>
-        <w:t xml:space="preserve"> come la dimensione d</w:t>
-      </w:r>
-      <w:proofErr w:type="spellStart"/>
-      <w:r>
-        <w:rPr>
-          <w:rFonts w:ascii="CMU Serif Roman" w:eastAsiaTheme="minorEastAsia" w:hAnsi="CMU Serif Roman" w:cs="Arial"/>
-          <w:color w:val="000000" w:themeColor="text1"/>
-          <w:sz w:val="18"/>
-          <w:szCs w:val="18"/>
-          <w:lang w:val="it-IT"/>
-        </w:rPr>
-        <w:t>el</w:t>
-      </w:r>
-      <w:proofErr w:type="spellEnd"/>
-      <w:r>
-        <w:rPr>
-          <w:rFonts w:ascii="CMU Serif Roman" w:eastAsiaTheme="minorEastAsia" w:hAnsi="CMU Serif Roman" w:cs="Arial"/>
-          <w:color w:val="000000" w:themeColor="text1"/>
-          <w:sz w:val="18"/>
-          <w:szCs w:val="18"/>
-          <w:lang w:val="it-IT"/>
-        </w:rPr>
-        <w:t xml:space="preserve"> singolo vettore </w:t>
+        <w:t xml:space="preserve"> come la dimensione del singolo vettore </w:t>
       </w:r>
       <m:oMath>
         <m:r>
@@ -2369,29 +2341,7 @@
           <w:szCs w:val="18"/>
           <w:lang w:val="it-IT"/>
         </w:rPr>
-        <w:t xml:space="preserve"> e del </w:t>
-      </w:r>
-      <w:proofErr w:type="spellStart"/>
-      <w:r>
-        <w:rPr>
-          <w:rFonts w:ascii="CMU Serif Roman" w:eastAsiaTheme="minorEastAsia" w:hAnsi="CMU Serif Roman" w:cs="Arial"/>
-          <w:color w:val="000000" w:themeColor="text1"/>
-          <w:sz w:val="18"/>
-          <w:szCs w:val="18"/>
-          <w:lang w:val="it-IT"/>
-        </w:rPr>
-        <w:t>vettore</w:t>
-      </w:r>
-      <w:proofErr w:type="spellEnd"/>
-      <w:r>
-        <w:rPr>
-          <w:rFonts w:ascii="CMU Serif Roman" w:eastAsiaTheme="minorEastAsia" w:hAnsi="CMU Serif Roman" w:cs="Arial"/>
-          <w:color w:val="000000" w:themeColor="text1"/>
-          <w:sz w:val="18"/>
-          <w:szCs w:val="18"/>
-          <w:lang w:val="it-IT"/>
-        </w:rPr>
-        <w:t xml:space="preserve"> </w:t>
+        <w:t xml:space="preserve"> e del vettore </w:t>
       </w:r>
       <m:oMath>
         <m:r>
@@ -2478,17 +2428,7 @@
             <w:szCs w:val="18"/>
             <w:lang w:val="it-IT"/>
           </w:rPr>
-          <m:t>p</m:t>
-        </m:r>
-        <m:r>
-          <w:rPr>
-            <w:rFonts w:ascii="Cambria Math" w:eastAsiaTheme="minorEastAsia" w:hAnsi="Cambria Math" w:cs="Arial"/>
-            <w:color w:val="000000" w:themeColor="text1"/>
-            <w:sz w:val="18"/>
-            <w:szCs w:val="18"/>
-            <w:lang w:val="it-IT"/>
-          </w:rPr>
-          <m:t>=1</m:t>
+          <m:t>p=1</m:t>
         </m:r>
       </m:oMath>
       <w:r>
@@ -2622,17 +2562,7 @@
             <w:szCs w:val="18"/>
             <w:lang w:val="it-IT"/>
           </w:rPr>
-          <m:t>=M</m:t>
-        </m:r>
-        <m:r>
-          <w:rPr>
-            <w:rFonts w:ascii="Cambria Math" w:eastAsiaTheme="minorEastAsia" w:hAnsi="Cambria Math" w:cs="Arial"/>
-            <w:color w:val="000000" w:themeColor="text1"/>
-            <w:sz w:val="18"/>
-            <w:szCs w:val="18"/>
-            <w:lang w:val="it-IT"/>
-          </w:rPr>
-          <m:t>⋅</m:t>
+          <m:t>=M⋅</m:t>
         </m:r>
         <m:sSub>
           <m:sSubPr>
@@ -2680,17 +2610,7 @@
             <w:szCs w:val="18"/>
             <w:lang w:val="it-IT"/>
           </w:rPr>
-          <m:t>+M</m:t>
-        </m:r>
-        <m:r>
-          <w:rPr>
-            <w:rFonts w:ascii="Cambria Math" w:eastAsiaTheme="minorEastAsia" w:hAnsi="Cambria Math" w:cs="Arial"/>
-            <w:color w:val="000000" w:themeColor="text1"/>
-            <w:sz w:val="18"/>
-            <w:szCs w:val="18"/>
-            <w:lang w:val="it-IT"/>
-          </w:rPr>
-          <m:t>⋅</m:t>
+          <m:t>+M⋅</m:t>
         </m:r>
         <m:sSub>
           <m:sSubPr>
@@ -2945,17 +2865,7 @@
                   <w:szCs w:val="18"/>
                   <w:lang w:val="it-IT"/>
                 </w:rPr>
-                <m:t>⋅</m:t>
-              </m:r>
-              <m:r>
-                <w:rPr>
-                  <w:rFonts w:ascii="Cambria Math" w:eastAsiaTheme="minorEastAsia" w:hAnsi="Cambria Math" w:cs="Arial"/>
-                  <w:color w:val="000000" w:themeColor="text1"/>
-                  <w:sz w:val="18"/>
-                  <w:szCs w:val="18"/>
-                  <w:lang w:val="it-IT"/>
-                </w:rPr>
-                <m:t>t</m:t>
+                <m:t>⋅t</m:t>
               </m:r>
             </m:e>
             <m:sub>
@@ -3093,6 +3003,18 @@
         </w:rPr>
         <w:t xml:space="preserve">Da cui segue lo che lo speed-up è modellato come: </w:t>
       </w:r>
+    </w:p>
+    <w:p>
+      <w:pPr>
+        <w:jc w:val="both"/>
+        <w:rPr>
+          <w:rFonts w:ascii="CMU Serif Roman" w:eastAsiaTheme="minorEastAsia" w:hAnsi="CMU Serif Roman" w:cs="Arial"/>
+          <w:color w:val="000000" w:themeColor="text1"/>
+          <w:sz w:val="18"/>
+          <w:szCs w:val="18"/>
+          <w:lang w:val="it-IT"/>
+        </w:rPr>
+      </w:pPr>
     </w:p>
     <w:p>
       <w:pPr>
@@ -3271,17 +3193,7 @@
               <w:szCs w:val="18"/>
               <w:lang w:val="it-IT"/>
             </w:rPr>
-            <m:t>=</m:t>
-          </m:r>
-          <m:r>
-            <w:rPr>
-              <w:rFonts w:ascii="Cambria Math" w:eastAsiaTheme="minorEastAsia" w:hAnsi="Cambria Math" w:cs="Arial"/>
-              <w:color w:val="000000" w:themeColor="text1"/>
-              <w:sz w:val="18"/>
-              <w:szCs w:val="18"/>
-              <w:lang w:val="it-IT"/>
-            </w:rPr>
-            <m:t>p</m:t>
+            <m:t>=p</m:t>
           </m:r>
         </m:oMath>
       </m:oMathPara>
@@ -3605,6 +3517,7 @@
           <w:szCs w:val="18"/>
           <w:lang w:val="it-IT"/>
         </w:rPr>
+        <w:lastRenderedPageBreak/>
         <w:t>E</w:t>
       </w:r>
       <w:r>
@@ -3803,17 +3716,7 @@
               <w:szCs w:val="18"/>
               <w:lang w:val="it-IT"/>
             </w:rPr>
-            <m:t>=</m:t>
-          </m:r>
-          <m:r>
-            <w:rPr>
-              <w:rFonts w:ascii="Cambria Math" w:eastAsiaTheme="minorEastAsia" w:hAnsi="Cambria Math" w:cs="Arial"/>
-              <w:color w:val="000000" w:themeColor="text1"/>
-              <w:sz w:val="18"/>
-              <w:szCs w:val="18"/>
-              <w:lang w:val="it-IT"/>
-            </w:rPr>
-            <m:t>1</m:t>
+            <m:t>=1</m:t>
           </m:r>
         </m:oMath>
       </m:oMathPara>
@@ -3849,7 +3752,6 @@
           <w:szCs w:val="18"/>
           <w:lang w:val="it-IT"/>
         </w:rPr>
-        <w:lastRenderedPageBreak/>
         <w:t>L’</w:t>
       </w:r>
       <w:proofErr w:type="spellStart"/>
@@ -3998,7 +3900,7 @@
           <w:szCs w:val="18"/>
           <w:lang w:val="it-IT"/>
         </w:rPr>
-        <w:t>Wa</w:t>
+        <w:t>Ware-</w:t>
       </w:r>
       <w:proofErr w:type="spellStart"/>
       <w:r>
@@ -4009,7 +3911,7 @@
           <w:szCs w:val="18"/>
           <w:lang w:val="it-IT"/>
         </w:rPr>
-        <w:t>re-Amdhal</w:t>
+        <w:t>Amdhal</w:t>
       </w:r>
       <w:proofErr w:type="spellEnd"/>
       <w:r>
@@ -4022,6 +3924,18 @@
         </w:rPr>
         <w:t xml:space="preserve"> (viste le circostanze), si ottiene che:</w:t>
       </w:r>
+    </w:p>
+    <w:p>
+      <w:pPr>
+        <w:jc w:val="both"/>
+        <w:rPr>
+          <w:rFonts w:ascii="CMU Serif Roman" w:eastAsiaTheme="minorHAnsi" w:hAnsi="CMU Serif Roman" w:cs="Arial"/>
+          <w:color w:val="000000" w:themeColor="text1"/>
+          <w:sz w:val="18"/>
+          <w:szCs w:val="18"/>
+          <w:lang w:val="it-IT"/>
+        </w:rPr>
+      </w:pPr>
     </w:p>
     <w:p>
       <w:pPr>
@@ -4322,17 +4236,7 @@
                       <w:szCs w:val="18"/>
                       <w:lang w:val="it-IT"/>
                     </w:rPr>
-                    <m:t>1-</m:t>
-                  </m:r>
-                  <m:r>
-                    <w:rPr>
-                      <w:rFonts w:ascii="Cambria Math" w:eastAsiaTheme="minorEastAsia" w:hAnsi="Cambria Math" w:cs="Arial"/>
-                      <w:color w:val="000000" w:themeColor="text1"/>
-                      <w:sz w:val="18"/>
-                      <w:szCs w:val="18"/>
-                      <w:lang w:val="it-IT"/>
-                    </w:rPr>
-                    <m:t>α</m:t>
+                    <m:t>1-α</m:t>
                   </m:r>
                 </m:e>
               </m:d>
@@ -4484,17 +4388,7 @@
                   <w:szCs w:val="18"/>
                   <w:lang w:val="it-IT"/>
                 </w:rPr>
-                <m:t>α</m:t>
-              </m:r>
-              <m:r>
-                <w:rPr>
-                  <w:rFonts w:ascii="Cambria Math" w:eastAsiaTheme="minorEastAsia" w:hAnsi="Cambria Math" w:cs="Arial"/>
-                  <w:color w:val="000000" w:themeColor="text1"/>
-                  <w:sz w:val="18"/>
-                  <w:szCs w:val="18"/>
-                  <w:lang w:val="it-IT"/>
-                </w:rPr>
-                <m:t>=0</m:t>
+                <m:t>α=0</m:t>
               </m:r>
             </m:e>
           </m:d>
@@ -4776,17 +4670,7 @@
                   <w:szCs w:val="18"/>
                   <w:lang w:val="it-IT"/>
                 </w:rPr>
-                <m:t>⋅c</m:t>
-              </m:r>
-              <m:r>
-                <w:rPr>
-                  <w:rFonts w:ascii="Cambria Math" w:eastAsiaTheme="minorEastAsia" w:hAnsi="Cambria Math" w:cs="Arial"/>
-                  <w:color w:val="000000" w:themeColor="text1"/>
-                  <w:sz w:val="18"/>
-                  <w:szCs w:val="18"/>
-                  <w:lang w:val="it-IT"/>
-                </w:rPr>
-                <m:t>⋅</m:t>
+                <m:t>⋅c⋅</m:t>
               </m:r>
               <m:d>
                 <m:dPr>
@@ -5215,17 +5099,7 @@
             <w:szCs w:val="18"/>
             <w:lang w:val="it-IT"/>
           </w:rPr>
-          <m:t>c</m:t>
-        </m:r>
-        <m:r>
-          <w:rPr>
-            <w:rFonts w:ascii="Cambria Math" w:eastAsiaTheme="minorEastAsia" w:hAnsi="Cambria Math" w:cs="Arial"/>
-            <w:color w:val="000000" w:themeColor="text1"/>
-            <w:sz w:val="18"/>
-            <w:szCs w:val="18"/>
-            <w:lang w:val="it-IT"/>
-          </w:rPr>
-          <m:t>∈</m:t>
+          <m:t>c∈</m:t>
         </m:r>
         <m:d>
           <m:dPr>
@@ -5581,17 +5455,7 @@
                           <w:szCs w:val="18"/>
                           <w:lang w:val="it-IT"/>
                         </w:rPr>
-                        <m:t>⋅c</m:t>
-                      </m:r>
-                      <m:r>
-                        <w:rPr>
-                          <w:rFonts w:ascii="Cambria Math" w:eastAsiaTheme="minorEastAsia" w:hAnsi="Cambria Math" w:cs="Arial"/>
-                          <w:color w:val="000000" w:themeColor="text1"/>
-                          <w:sz w:val="18"/>
-                          <w:szCs w:val="18"/>
-                          <w:lang w:val="it-IT"/>
-                        </w:rPr>
-                        <m:t>⋅</m:t>
+                        <m:t>⋅c⋅</m:t>
                       </m:r>
                       <m:d>
                         <m:dPr>
@@ -6119,57 +5983,7 @@
               <w:szCs w:val="18"/>
               <w:lang w:val="it-IT"/>
             </w:rPr>
-            <m:t>&gt;</m:t>
-          </m:r>
-          <m:r>
-            <w:rPr>
-              <w:rFonts w:ascii="Cambria Math" w:eastAsiaTheme="minorEastAsia" w:hAnsi="Cambria Math" w:cs="Arial"/>
-              <w:color w:val="000000" w:themeColor="text1"/>
-              <w:sz w:val="18"/>
-              <w:szCs w:val="18"/>
-              <w:lang w:val="it-IT"/>
-            </w:rPr>
-            <m:t xml:space="preserve">0 </m:t>
-          </m:r>
-          <m:r>
-            <w:rPr>
-              <w:rFonts w:ascii="Cambria Math" w:eastAsiaTheme="minorEastAsia" w:hAnsi="Cambria Math" w:cs="Arial"/>
-              <w:color w:val="000000" w:themeColor="text1"/>
-              <w:sz w:val="18"/>
-              <w:szCs w:val="18"/>
-              <w:lang w:val="it-IT"/>
-            </w:rPr>
-            <m:t xml:space="preserve"> </m:t>
-          </m:r>
-          <m:r>
-            <w:rPr>
-              <w:rFonts w:ascii="Cambria Math" w:eastAsiaTheme="minorEastAsia" w:hAnsi="Cambria Math" w:cs="Arial"/>
-              <w:color w:val="000000" w:themeColor="text1"/>
-              <w:sz w:val="18"/>
-              <w:szCs w:val="18"/>
-              <w:lang w:val="it-IT"/>
-            </w:rPr>
-            <m:t>se</m:t>
-          </m:r>
-          <m:r>
-            <w:rPr>
-              <w:rFonts w:ascii="Cambria Math" w:eastAsiaTheme="minorEastAsia" w:hAnsi="Cambria Math" w:cs="Arial"/>
-              <w:color w:val="000000" w:themeColor="text1"/>
-              <w:sz w:val="18"/>
-              <w:szCs w:val="18"/>
-              <w:lang w:val="it-IT"/>
-            </w:rPr>
-            <m:t xml:space="preserve"> </m:t>
-          </m:r>
-          <m:r>
-            <w:rPr>
-              <w:rFonts w:ascii="Cambria Math" w:eastAsiaTheme="minorEastAsia" w:hAnsi="Cambria Math" w:cs="Arial"/>
-              <w:color w:val="000000" w:themeColor="text1"/>
-              <w:sz w:val="18"/>
-              <w:szCs w:val="18"/>
-              <w:lang w:val="it-IT"/>
-            </w:rPr>
-            <m:t xml:space="preserve"> </m:t>
+            <m:t xml:space="preserve">&gt;0  se  </m:t>
           </m:r>
           <m:d>
             <m:dPr>
@@ -6195,42 +6009,24 @@
                   <w:szCs w:val="18"/>
                   <w:lang w:val="it-IT"/>
                 </w:rPr>
-                <m:t>M&gt;0</m:t>
-              </m:r>
-              <m:r>
-                <w:rPr>
-                  <w:rFonts w:ascii="Cambria Math" w:eastAsiaTheme="minorEastAsia" w:hAnsi="Cambria Math" w:cs="Arial"/>
-                  <w:color w:val="000000" w:themeColor="text1"/>
-                  <w:sz w:val="18"/>
-                  <w:szCs w:val="18"/>
-                  <w:lang w:val="it-IT"/>
-                </w:rPr>
-                <m:t xml:space="preserve"> ∧ </m:t>
-              </m:r>
-              <m:r>
-                <w:rPr>
-                  <w:rFonts w:ascii="Cambria Math" w:eastAsiaTheme="minorEastAsia" w:hAnsi="Cambria Math" w:cs="Arial"/>
-                  <w:color w:val="000000" w:themeColor="text1"/>
-                  <w:sz w:val="18"/>
-                  <w:szCs w:val="18"/>
-                  <w:lang w:val="it-IT"/>
-                </w:rPr>
-                <m:t>p&gt;</m:t>
-              </m:r>
-              <m:r>
-                <w:rPr>
-                  <w:rFonts w:ascii="Cambria Math" w:eastAsiaTheme="minorEastAsia" w:hAnsi="Cambria Math" w:cs="Arial"/>
-                  <w:color w:val="000000" w:themeColor="text1"/>
-                  <w:sz w:val="18"/>
-                  <w:szCs w:val="18"/>
-                  <w:lang w:val="it-IT"/>
-                </w:rPr>
-                <m:t>1</m:t>
+                <m:t>M&gt;0 ∧ p&gt;1</m:t>
               </m:r>
             </m:e>
           </m:d>
         </m:oMath>
       </m:oMathPara>
+    </w:p>
+    <w:p>
+      <w:pPr>
+        <w:jc w:val="both"/>
+        <w:rPr>
+          <w:rFonts w:ascii="CMU Serif Roman" w:eastAsiaTheme="minorEastAsia" w:hAnsi="CMU Serif Roman" w:cs="Arial"/>
+          <w:color w:val="000000" w:themeColor="text1"/>
+          <w:sz w:val="18"/>
+          <w:szCs w:val="18"/>
+          <w:lang w:val="it-IT"/>
+        </w:rPr>
+      </w:pPr>
     </w:p>
     <w:p>
       <w:pPr>
@@ -6481,17 +6277,7 @@
                           <w:szCs w:val="18"/>
                           <w:lang w:val="it-IT"/>
                         </w:rPr>
-                        <m:t>⋅c</m:t>
-                      </m:r>
-                      <m:r>
-                        <w:rPr>
-                          <w:rFonts w:ascii="Cambria Math" w:eastAsiaTheme="minorEastAsia" w:hAnsi="Cambria Math" w:cs="Arial"/>
-                          <w:color w:val="000000" w:themeColor="text1"/>
-                          <w:sz w:val="18"/>
-                          <w:szCs w:val="18"/>
-                          <w:lang w:val="it-IT"/>
-                        </w:rPr>
-                        <m:t>⋅</m:t>
+                        <m:t>⋅c⋅</m:t>
                       </m:r>
                       <m:d>
                         <m:dPr>
@@ -7123,14 +6909,63 @@
           <w:lang w:val="it-IT"/>
         </w:rPr>
       </w:pPr>
-      <w:r>
-        <w:rPr>
-          <w:rFonts w:ascii="CMU Serif Roman" w:eastAsiaTheme="minorEastAsia" w:hAnsi="CMU Serif Roman" w:cs="Arial"/>
-          <w:color w:val="000000" w:themeColor="text1"/>
-          <w:sz w:val="18"/>
-          <w:szCs w:val="18"/>
-          <w:lang w:val="it-IT"/>
-        </w:rPr>
+    </w:p>
+    <w:p>
+      <w:pPr>
+        <w:jc w:val="both"/>
+        <w:rPr>
+          <w:rFonts w:ascii="CMU Serif Roman" w:eastAsiaTheme="minorEastAsia" w:hAnsi="CMU Serif Roman" w:cs="Arial"/>
+          <w:color w:val="000000" w:themeColor="text1"/>
+          <w:sz w:val="18"/>
+          <w:szCs w:val="18"/>
+          <w:lang w:val="it-IT"/>
+        </w:rPr>
+      </w:pPr>
+    </w:p>
+    <w:p>
+      <w:pPr>
+        <w:jc w:val="both"/>
+        <w:rPr>
+          <w:rFonts w:ascii="CMU Serif Roman" w:eastAsiaTheme="minorEastAsia" w:hAnsi="CMU Serif Roman" w:cs="Arial"/>
+          <w:color w:val="000000" w:themeColor="text1"/>
+          <w:sz w:val="18"/>
+          <w:szCs w:val="18"/>
+          <w:lang w:val="it-IT"/>
+        </w:rPr>
+      </w:pPr>
+    </w:p>
+    <w:p>
+      <w:pPr>
+        <w:jc w:val="both"/>
+        <w:rPr>
+          <w:rFonts w:ascii="CMU Serif Roman" w:eastAsiaTheme="minorEastAsia" w:hAnsi="CMU Serif Roman" w:cs="Arial"/>
+          <w:color w:val="000000" w:themeColor="text1"/>
+          <w:sz w:val="18"/>
+          <w:szCs w:val="18"/>
+          <w:lang w:val="it-IT"/>
+        </w:rPr>
+      </w:pPr>
+    </w:p>
+    <w:p>
+      <w:pPr>
+        <w:jc w:val="both"/>
+        <w:rPr>
+          <w:rFonts w:ascii="CMU Serif Roman" w:eastAsiaTheme="minorEastAsia" w:hAnsi="CMU Serif Roman" w:cs="Arial"/>
+          <w:color w:val="000000" w:themeColor="text1"/>
+          <w:sz w:val="18"/>
+          <w:szCs w:val="18"/>
+          <w:lang w:val="it-IT"/>
+        </w:rPr>
+      </w:pPr>
+      <w:r>
+        <w:rPr>
+          <w:rFonts w:ascii="CMU Serif Roman" w:eastAsiaTheme="minorEastAsia" w:hAnsi="CMU Serif Roman" w:cs="Arial"/>
+          <w:color w:val="000000" w:themeColor="text1"/>
+          <w:sz w:val="18"/>
+          <w:szCs w:val="18"/>
+          <w:lang w:val="it-IT"/>
+        </w:rPr>
+        <w:lastRenderedPageBreak/>
         <w:t>E l’efficienza risulta essere:</w:t>
       </w:r>
     </w:p>
@@ -8165,17 +8000,7 @@
               <w:szCs w:val="18"/>
               <w:lang w:val="it-IT"/>
             </w:rPr>
-            <m:t>&lt;</m:t>
-          </m:r>
-          <m:r>
-            <w:rPr>
-              <w:rFonts w:ascii="Cambria Math" w:eastAsiaTheme="minorEastAsia" w:hAnsi="Cambria Math" w:cs="Arial"/>
-              <w:color w:val="000000" w:themeColor="text1"/>
-              <w:sz w:val="18"/>
-              <w:szCs w:val="18"/>
-              <w:lang w:val="it-IT"/>
-            </w:rPr>
-            <m:t>1</m:t>
+            <m:t>&lt;1</m:t>
           </m:r>
         </m:oMath>
       </m:oMathPara>
@@ -8191,15 +8016,26 @@
           <w:lang w:val="it-IT"/>
         </w:rPr>
       </w:pPr>
-      <w:r>
-        <w:rPr>
-          <w:rFonts w:ascii="CMU Serif Roman" w:eastAsiaTheme="minorEastAsia" w:hAnsi="CMU Serif Roman" w:cs="Arial"/>
-          <w:color w:val="000000" w:themeColor="text1"/>
-          <w:sz w:val="18"/>
-          <w:szCs w:val="18"/>
-          <w:lang w:val="it-IT"/>
-        </w:rPr>
-        <w:lastRenderedPageBreak/>
+    </w:p>
+    <w:p>
+      <w:pPr>
+        <w:jc w:val="both"/>
+        <w:rPr>
+          <w:rFonts w:ascii="CMU Serif Roman" w:eastAsiaTheme="minorEastAsia" w:hAnsi="CMU Serif Roman" w:cs="Arial"/>
+          <w:color w:val="000000" w:themeColor="text1"/>
+          <w:sz w:val="18"/>
+          <w:szCs w:val="18"/>
+          <w:lang w:val="it-IT"/>
+        </w:rPr>
+      </w:pPr>
+      <w:r>
+        <w:rPr>
+          <w:rFonts w:ascii="CMU Serif Roman" w:eastAsiaTheme="minorEastAsia" w:hAnsi="CMU Serif Roman" w:cs="Arial"/>
+          <w:color w:val="000000" w:themeColor="text1"/>
+          <w:sz w:val="18"/>
+          <w:szCs w:val="18"/>
+          <w:lang w:val="it-IT"/>
+        </w:rPr>
         <w:t>L’</w:t>
       </w:r>
       <w:proofErr w:type="spellStart"/>
@@ -9894,17 +9730,7 @@
                   <w:szCs w:val="18"/>
                   <w:lang w:val="it-IT"/>
                 </w:rPr>
-                <m:t>⋅</m:t>
-              </m:r>
-              <m:r>
-                <w:rPr>
-                  <w:rFonts w:ascii="Cambria Math" w:eastAsiaTheme="minorEastAsia" w:hAnsi="Cambria Math" w:cs="Arial"/>
-                  <w:color w:val="000000" w:themeColor="text1"/>
-                  <w:sz w:val="18"/>
-                  <w:szCs w:val="18"/>
-                  <w:lang w:val="it-IT"/>
-                </w:rPr>
-                <m:t>2</m:t>
+                <m:t>⋅2</m:t>
               </m:r>
               <m:sSub>
                 <m:sSubPr>
@@ -9980,27 +9806,7 @@
           <w:szCs w:val="18"/>
           <w:lang w:val="it-IT"/>
         </w:rPr>
-        <w:t xml:space="preserve">Infine, dall’applicazione della forma </w:t>
-      </w:r>
-      <w:r>
-        <w:rPr>
-          <w:rFonts w:ascii="CMU Serif Roman" w:eastAsiaTheme="minorEastAsia" w:hAnsi="CMU Serif Roman" w:cs="Arial"/>
-          <w:color w:val="000000" w:themeColor="text1"/>
-          <w:sz w:val="18"/>
-          <w:szCs w:val="18"/>
-          <w:lang w:val="it-IT"/>
-        </w:rPr>
-        <w:t>generalizzata</w:t>
-      </w:r>
-      <w:r>
-        <w:rPr>
-          <w:rFonts w:ascii="CMU Serif Roman" w:eastAsiaTheme="minorEastAsia" w:hAnsi="CMU Serif Roman" w:cs="Arial"/>
-          <w:color w:val="000000" w:themeColor="text1"/>
-          <w:sz w:val="18"/>
-          <w:szCs w:val="18"/>
-          <w:lang w:val="it-IT"/>
-        </w:rPr>
-        <w:t xml:space="preserve"> della legge di </w:t>
+        <w:t xml:space="preserve">Infine, dall’applicazione della forma generalizzata della legge di </w:t>
       </w:r>
       <w:r>
         <w:rPr>
@@ -10434,17 +10240,7 @@
               <w:szCs w:val="18"/>
               <w:lang w:val="it-IT"/>
             </w:rPr>
-            <m:t>=</m:t>
-          </m:r>
-          <m:r>
-            <w:rPr>
-              <w:rFonts w:ascii="Cambria Math" w:eastAsiaTheme="minorEastAsia" w:hAnsi="Cambria Math" w:cs="Arial"/>
-              <w:color w:val="000000" w:themeColor="text1"/>
-              <w:sz w:val="18"/>
-              <w:szCs w:val="18"/>
-              <w:lang w:val="it-IT"/>
-            </w:rPr>
-            <m:t xml:space="preserve"> ?</m:t>
+            <m:t>= ?</m:t>
           </m:r>
         </m:oMath>
       </m:oMathPara>
@@ -10489,35 +10285,475 @@
     </w:p>
     <w:p>
       <w:pPr>
+        <w:jc w:val="both"/>
+        <w:rPr>
+          <w:rFonts w:ascii="CMU Serif Roman" w:eastAsiaTheme="minorHAnsi" w:hAnsi="CMU Serif Roman" w:cs="Arial"/>
+          <w:b/>
+          <w:bCs/>
+          <w:color w:val="000000" w:themeColor="text1"/>
+          <w:sz w:val="20"/>
+          <w:szCs w:val="20"/>
+          <w:lang w:val="it-IT"/>
+        </w:rPr>
+      </w:pPr>
+    </w:p>
+    <w:p>
+      <w:pPr>
         <w:ind w:firstLine="720"/>
         <w:jc w:val="both"/>
         <w:rPr>
-          <w:rFonts w:ascii="CMU Serif Roman" w:eastAsiaTheme="minorHAnsi" w:hAnsi="CMU Serif Roman" w:cs="Arial"/>
-          <w:color w:val="000000" w:themeColor="text1"/>
-          <w:sz w:val="18"/>
-          <w:szCs w:val="18"/>
-          <w:lang w:val="it-IT"/>
-        </w:rPr>
-      </w:pPr>
-      <w:r>
-        <w:rPr>
-          <w:rFonts w:ascii="CMU Serif Roman" w:eastAsiaTheme="minorHAnsi" w:hAnsi="CMU Serif Roman" w:cs="Arial"/>
-          <w:color w:val="000000" w:themeColor="text1"/>
-          <w:sz w:val="18"/>
-          <w:szCs w:val="18"/>
-          <w:lang w:val="it-IT"/>
-        </w:rPr>
-        <w:t>Descrivere il proprio algoritmo nel dettaglio, riportando possibilmente i passi salienti in pseudo-codice e spiegando le scelte implementative (es. come assegnare dimensioni del sotto- problema, come gestire i processori/core, se e quando è necessario effettuare controlli, ecc.)</w:t>
-      </w:r>
-      <w:r>
-        <w:rPr>
-          <w:rFonts w:ascii="CMU Serif Roman" w:eastAsiaTheme="minorHAnsi" w:hAnsi="CMU Serif Roman" w:cs="Arial"/>
+          <w:rFonts w:ascii="CMU Serif Roman" w:eastAsiaTheme="minorEastAsia" w:hAnsi="CMU Serif Roman" w:cs="Arial"/>
+          <w:color w:val="000000" w:themeColor="text1"/>
+          <w:sz w:val="18"/>
+          <w:szCs w:val="18"/>
+          <w:lang w:val="it-IT"/>
+        </w:rPr>
+      </w:pPr>
+      <w:r>
+        <w:rPr>
+          <w:rFonts w:ascii="CMU Serif Roman" w:eastAsiaTheme="minorHAnsi" w:hAnsi="CMU Serif Roman" w:cs="Arial"/>
+          <w:color w:val="000000" w:themeColor="text1"/>
+          <w:sz w:val="18"/>
+          <w:szCs w:val="18"/>
+          <w:lang w:val="it-IT"/>
+        </w:rPr>
+        <w:t xml:space="preserve">Di seguito si riportano i passi dell’algoritmo parallelo realizzato. Per prima cosa si inizializza l’ambiente parallelo MPI, poi ogni processore ricava il proprio identificativo </w:t>
+      </w:r>
+      <w:r>
+        <w:rPr>
+          <w:rFonts w:ascii="CMU Serif Roman" w:eastAsiaTheme="minorHAnsi" w:hAnsi="CMU Serif Roman" w:cs="Arial"/>
+          <w:color w:val="000000" w:themeColor="text1"/>
+          <w:sz w:val="18"/>
+          <w:szCs w:val="18"/>
+          <w:lang w:val="it-IT"/>
+        </w:rPr>
+        <w:t xml:space="preserve">e il numero di processori totali </w:t>
+      </w:r>
+      <w:r>
+        <w:rPr>
+          <w:rFonts w:ascii="CMU Serif Roman" w:eastAsiaTheme="minorHAnsi" w:hAnsi="CMU Serif Roman" w:cs="Arial"/>
+          <w:color w:val="000000" w:themeColor="text1"/>
+          <w:sz w:val="18"/>
+          <w:szCs w:val="18"/>
+          <w:lang w:val="it-IT"/>
+        </w:rPr>
+        <w:t xml:space="preserve">all’interno del </w:t>
+      </w:r>
+      <w:proofErr w:type="spellStart"/>
+      <w:r>
+        <w:rPr>
+          <w:rFonts w:ascii="CMU Serif Roman" w:eastAsiaTheme="minorHAnsi" w:hAnsi="CMU Serif Roman" w:cs="Arial"/>
+          <w:i/>
+          <w:iCs/>
+          <w:color w:val="000000" w:themeColor="text1"/>
+          <w:sz w:val="18"/>
+          <w:szCs w:val="18"/>
+          <w:lang w:val="it-IT"/>
+        </w:rPr>
+        <w:t>communicator</w:t>
+      </w:r>
+      <w:proofErr w:type="spellEnd"/>
+      <w:r>
+        <w:rPr>
+          <w:rFonts w:ascii="CMU Serif Roman" w:eastAsiaTheme="minorHAnsi" w:hAnsi="CMU Serif Roman" w:cs="Arial"/>
+          <w:i/>
+          <w:iCs/>
+          <w:color w:val="000000" w:themeColor="text1"/>
+          <w:sz w:val="18"/>
+          <w:szCs w:val="18"/>
+          <w:lang w:val="it-IT"/>
+        </w:rPr>
+        <w:t xml:space="preserve"> </w:t>
+      </w:r>
+      <w:r>
+        <w:rPr>
+          <w:rFonts w:ascii="CMU Serif Roman" w:eastAsiaTheme="minorHAnsi" w:hAnsi="CMU Serif Roman" w:cs="Arial"/>
+          <w:color w:val="000000" w:themeColor="text1"/>
+          <w:sz w:val="18"/>
+          <w:szCs w:val="18"/>
+          <w:lang w:val="it-IT"/>
+        </w:rPr>
+        <w:t xml:space="preserve">usato (nel nostro </w:t>
+      </w:r>
+      <w:proofErr w:type="spellStart"/>
+      <w:r>
+        <w:rPr>
+          <w:rFonts w:ascii="CMU Serif Roman" w:eastAsiaTheme="minorHAnsi" w:hAnsi="CMU Serif Roman" w:cs="Arial"/>
+          <w:color w:val="000000" w:themeColor="text1"/>
+          <w:sz w:val="18"/>
+          <w:szCs w:val="18"/>
+          <w:lang w:val="it-IT"/>
+        </w:rPr>
+        <w:t>caspo</w:t>
+      </w:r>
+      <w:proofErr w:type="spellEnd"/>
+      <w:r>
+        <w:rPr>
+          <w:rFonts w:ascii="CMU Serif Roman" w:eastAsiaTheme="minorHAnsi" w:hAnsi="CMU Serif Roman" w:cs="Arial"/>
+          <w:color w:val="000000" w:themeColor="text1"/>
+          <w:sz w:val="18"/>
+          <w:szCs w:val="18"/>
+          <w:lang w:val="it-IT"/>
+        </w:rPr>
+        <w:t xml:space="preserve"> </w:t>
+      </w:r>
+      <w:r>
+        <w:rPr>
+          <w:rFonts w:ascii="CMU Serif Roman" w:eastAsiaTheme="minorHAnsi" w:hAnsi="CMU Serif Roman" w:cs="Arial"/>
+          <w:i/>
+          <w:iCs/>
+          <w:color w:val="000000" w:themeColor="text1"/>
+          <w:sz w:val="18"/>
+          <w:szCs w:val="18"/>
+          <w:lang w:val="it-IT"/>
+        </w:rPr>
+        <w:t>MPI_COMM_WORLD</w:t>
+      </w:r>
+      <w:r>
+        <w:rPr>
+          <w:rFonts w:ascii="CMU Serif Roman" w:eastAsiaTheme="minorHAnsi" w:hAnsi="CMU Serif Roman" w:cs="Arial"/>
+          <w:color w:val="000000" w:themeColor="text1"/>
+          <w:sz w:val="18"/>
+          <w:szCs w:val="18"/>
+          <w:lang w:val="it-IT"/>
+        </w:rPr>
+        <w:t>)</w:t>
+      </w:r>
+      <w:r>
+        <w:rPr>
+          <w:rFonts w:ascii="CMU Serif Roman" w:eastAsiaTheme="minorHAnsi" w:hAnsi="CMU Serif Roman" w:cs="Arial"/>
+          <w:color w:val="000000" w:themeColor="text1"/>
+          <w:sz w:val="18"/>
+          <w:szCs w:val="18"/>
+          <w:lang w:val="it-IT"/>
+        </w:rPr>
+        <w:t xml:space="preserve">. </w:t>
+      </w:r>
+      <w:proofErr w:type="spellStart"/>
+      <w:r>
+        <w:rPr>
+          <w:rFonts w:ascii="CMU Serif Roman" w:eastAsiaTheme="minorHAnsi" w:hAnsi="CMU Serif Roman" w:cs="Arial"/>
+          <w:color w:val="000000" w:themeColor="text1"/>
+          <w:sz w:val="18"/>
+          <w:szCs w:val="18"/>
+          <w:lang w:val="it-IT"/>
+        </w:rPr>
+        <w:t xml:space="preserve">A </w:t>
+      </w:r>
+      <w:proofErr w:type="spellEnd"/>
+      <w:r>
+        <w:rPr>
+          <w:rFonts w:ascii="CMU Serif Roman" w:eastAsiaTheme="minorHAnsi" w:hAnsi="CMU Serif Roman" w:cs="Arial"/>
+          <w:color w:val="000000" w:themeColor="text1"/>
+          <w:sz w:val="18"/>
+          <w:szCs w:val="18"/>
+          <w:lang w:val="it-IT"/>
+        </w:rPr>
+        <w:t xml:space="preserve">questo punto si effettua una verifica sugli argomenti passati da linea di comando al programma (successiva al controllo già effettuata in fase di esecuzione mediante script </w:t>
+      </w:r>
+      <w:r>
+        <w:rPr>
+          <w:rFonts w:ascii="CMU Serif Roman" w:eastAsiaTheme="minorHAnsi" w:hAnsi="CMU Serif Roman" w:cs="Arial"/>
+          <w:i/>
+          <w:iCs/>
+          <w:color w:val="000000" w:themeColor="text1"/>
+          <w:sz w:val="18"/>
+          <w:szCs w:val="18"/>
+          <w:lang w:val="it-IT"/>
+        </w:rPr>
+        <w:t>employ.sh</w:t>
+      </w:r>
+      <w:r>
+        <w:rPr>
+          <w:rFonts w:ascii="CMU Serif Roman" w:eastAsiaTheme="minorHAnsi" w:hAnsi="CMU Serif Roman" w:cs="Arial"/>
+          <w:color w:val="000000" w:themeColor="text1"/>
+          <w:sz w:val="18"/>
+          <w:szCs w:val="18"/>
+          <w:lang w:val="it-IT"/>
+        </w:rPr>
+        <w:t>)</w:t>
+      </w:r>
+      <w:r>
+        <w:rPr>
+          <w:rFonts w:ascii="CMU Serif Roman" w:eastAsiaTheme="minorHAnsi" w:hAnsi="CMU Serif Roman" w:cs="Arial"/>
+          <w:color w:val="000000" w:themeColor="text1"/>
+          <w:sz w:val="18"/>
+          <w:szCs w:val="18"/>
+          <w:lang w:val="it-IT"/>
+        </w:rPr>
+        <w:t xml:space="preserve"> e si ricava l’identificativo del processore </w:t>
+      </w:r>
+      <w:r>
+        <w:rPr>
+          <w:rFonts w:ascii="CMU Serif Roman" w:eastAsiaTheme="minorHAnsi" w:hAnsi="CMU Serif Roman" w:cs="Arial"/>
+          <w:i/>
+          <w:iCs/>
+          <w:color w:val="000000" w:themeColor="text1"/>
+          <w:sz w:val="18"/>
+          <w:szCs w:val="18"/>
+          <w:lang w:val="it-IT"/>
+        </w:rPr>
+        <w:t>master</w:t>
+      </w:r>
+      <w:r>
+        <w:rPr>
+          <w:rFonts w:ascii="CMU Serif Roman" w:eastAsiaTheme="minorHAnsi" w:hAnsi="CMU Serif Roman" w:cs="Arial"/>
+          <w:i/>
+          <w:iCs/>
+          <w:color w:val="000000" w:themeColor="text1"/>
+          <w:sz w:val="18"/>
+          <w:szCs w:val="18"/>
+          <w:lang w:val="it-IT"/>
+        </w:rPr>
+        <w:t xml:space="preserve"> </w:t>
+      </w:r>
+      <w:r>
+        <w:rPr>
+          <w:rFonts w:ascii="CMU Serif Roman" w:eastAsiaTheme="minorHAnsi" w:hAnsi="CMU Serif Roman" w:cs="Arial"/>
+          <w:color w:val="000000" w:themeColor="text1"/>
+          <w:sz w:val="18"/>
+          <w:szCs w:val="18"/>
+          <w:lang w:val="it-IT"/>
+        </w:rPr>
+        <w:t xml:space="preserve">che provvederà ad impostare gli aspetti di base dell’ambiente, cioè </w:t>
+      </w:r>
+      <w:r>
+        <w:rPr>
+          <w:rFonts w:ascii="CMU Serif Roman" w:eastAsiaTheme="minorHAnsi" w:hAnsi="CMU Serif Roman" w:cs="Arial"/>
+          <w:color w:val="000000" w:themeColor="text1"/>
+          <w:sz w:val="18"/>
+          <w:szCs w:val="18"/>
+          <w:lang w:val="it-IT"/>
+        </w:rPr>
+        <w:t xml:space="preserve">estrarrà dal file di configurazione (il cui </w:t>
+      </w:r>
+      <w:proofErr w:type="spellStart"/>
+      <w:r>
+        <w:rPr>
+          <w:rFonts w:ascii="CMU Serif Roman" w:eastAsiaTheme="minorHAnsi" w:hAnsi="CMU Serif Roman" w:cs="Arial"/>
+          <w:color w:val="000000" w:themeColor="text1"/>
+          <w:sz w:val="18"/>
+          <w:szCs w:val="18"/>
+          <w:lang w:val="it-IT"/>
+        </w:rPr>
+        <w:t>path</w:t>
+      </w:r>
+      <w:proofErr w:type="spellEnd"/>
+      <w:r>
+        <w:rPr>
+          <w:rFonts w:ascii="CMU Serif Roman" w:eastAsiaTheme="minorHAnsi" w:hAnsi="CMU Serif Roman" w:cs="Arial"/>
+          <w:color w:val="000000" w:themeColor="text1"/>
+          <w:sz w:val="18"/>
+          <w:szCs w:val="18"/>
+          <w:lang w:val="it-IT"/>
+        </w:rPr>
+        <w:t xml:space="preserve"> relativo è stato passato da linea di comando) il tipo di operazione </w:t>
+      </w:r>
+      <w:proofErr w:type="spellStart"/>
+      <w:r>
+        <w:rPr>
+          <w:rFonts w:ascii="CMU Serif Roman" w:eastAsiaTheme="minorHAnsi" w:hAnsi="CMU Serif Roman" w:cs="Arial"/>
+          <w:i/>
+          <w:iCs/>
+          <w:color w:val="000000" w:themeColor="text1"/>
+          <w:sz w:val="18"/>
+          <w:szCs w:val="18"/>
+          <w:lang w:val="it-IT"/>
+        </w:rPr>
+        <w:t>saxpy</w:t>
+      </w:r>
+      <w:proofErr w:type="spellEnd"/>
+      <w:r>
+        <w:rPr>
+          <w:rFonts w:ascii="CMU Serif Roman" w:eastAsiaTheme="minorHAnsi" w:hAnsi="CMU Serif Roman" w:cs="Arial"/>
+          <w:color w:val="000000" w:themeColor="text1"/>
+          <w:sz w:val="18"/>
+          <w:szCs w:val="18"/>
+          <w:lang w:val="it-IT"/>
+        </w:rPr>
+        <w:t xml:space="preserve"> da effettuare, il </w:t>
+      </w:r>
+      <w:proofErr w:type="spellStart"/>
+      <w:r>
+        <w:rPr>
+          <w:rFonts w:ascii="CMU Serif Roman" w:eastAsiaTheme="minorHAnsi" w:hAnsi="CMU Serif Roman" w:cs="Arial"/>
+          <w:color w:val="000000" w:themeColor="text1"/>
+          <w:sz w:val="18"/>
+          <w:szCs w:val="18"/>
+          <w:lang w:val="it-IT"/>
+        </w:rPr>
+        <w:t>path</w:t>
+      </w:r>
+      <w:proofErr w:type="spellEnd"/>
+      <w:r>
+        <w:rPr>
+          <w:rFonts w:ascii="CMU Serif Roman" w:eastAsiaTheme="minorHAnsi" w:hAnsi="CMU Serif Roman" w:cs="Arial"/>
+          <w:color w:val="000000" w:themeColor="text1"/>
+          <w:sz w:val="18"/>
+          <w:szCs w:val="18"/>
+          <w:lang w:val="it-IT"/>
+        </w:rPr>
+        <w:t xml:space="preserve"> relativo del file contenente i dati di input e il </w:t>
+      </w:r>
+      <w:proofErr w:type="spellStart"/>
+      <w:r>
+        <w:rPr>
+          <w:rFonts w:ascii="CMU Serif Roman" w:eastAsiaTheme="minorHAnsi" w:hAnsi="CMU Serif Roman" w:cs="Arial"/>
+          <w:color w:val="000000" w:themeColor="text1"/>
+          <w:sz w:val="18"/>
+          <w:szCs w:val="18"/>
+          <w:lang w:val="it-IT"/>
+        </w:rPr>
+        <w:t>path</w:t>
+      </w:r>
+      <w:proofErr w:type="spellEnd"/>
+      <w:r>
+        <w:rPr>
+          <w:rFonts w:ascii="CMU Serif Roman" w:eastAsiaTheme="minorHAnsi" w:hAnsi="CMU Serif Roman" w:cs="Arial"/>
+          <w:color w:val="000000" w:themeColor="text1"/>
+          <w:sz w:val="18"/>
+          <w:szCs w:val="18"/>
+          <w:lang w:val="it-IT"/>
+        </w:rPr>
+        <w:t xml:space="preserve"> relativo del file contenente i dati di output.</w:t>
+      </w:r>
+      <w:r>
+        <w:rPr>
+          <w:rFonts w:ascii="CMU Serif Roman" w:eastAsiaTheme="minorHAnsi" w:hAnsi="CMU Serif Roman" w:cs="Arial"/>
+          <w:color w:val="000000" w:themeColor="text1"/>
+          <w:sz w:val="18"/>
+          <w:szCs w:val="18"/>
+          <w:lang w:val="it-IT"/>
+        </w:rPr>
+        <w:t xml:space="preserve"> A questo punto il processore </w:t>
+      </w:r>
+      <w:r>
+        <w:rPr>
+          <w:rFonts w:ascii="CMU Serif Roman" w:eastAsiaTheme="minorHAnsi" w:hAnsi="CMU Serif Roman" w:cs="Arial"/>
+          <w:i/>
+          <w:iCs/>
+          <w:color w:val="000000" w:themeColor="text1"/>
+          <w:sz w:val="18"/>
+          <w:szCs w:val="18"/>
+          <w:lang w:val="it-IT"/>
+        </w:rPr>
+        <w:t>master</w:t>
+      </w:r>
+      <w:r>
+        <w:rPr>
+          <w:rFonts w:ascii="CMU Serif Roman" w:eastAsiaTheme="minorHAnsi" w:hAnsi="CMU Serif Roman" w:cs="Arial"/>
+          <w:color w:val="000000" w:themeColor="text1"/>
+          <w:sz w:val="18"/>
+          <w:szCs w:val="18"/>
+          <w:lang w:val="it-IT"/>
+        </w:rPr>
+        <w:t xml:space="preserve"> continua con l’inizializzazione dell’ambiente andando a leggere dal file dei dati di input la dimensione degli array </w:t>
+      </w:r>
+      <m:oMath>
+        <m:r>
+          <w:rPr>
+            <w:rFonts w:ascii="Cambria Math" w:eastAsiaTheme="minorHAnsi" w:hAnsi="Cambria Math" w:cs="Arial"/>
+            <w:color w:val="000000" w:themeColor="text1"/>
+            <w:sz w:val="18"/>
+            <w:szCs w:val="18"/>
+            <w:lang w:val="it-IT"/>
+          </w:rPr>
+          <m:t>a</m:t>
+        </m:r>
+      </m:oMath>
+      <w:r>
+        <w:rPr>
+          <w:rFonts w:ascii="CMU Serif Roman" w:eastAsiaTheme="minorEastAsia" w:hAnsi="CMU Serif Roman" w:cs="Arial"/>
+          <w:color w:val="000000" w:themeColor="text1"/>
+          <w:sz w:val="18"/>
+          <w:szCs w:val="18"/>
+          <w:lang w:val="it-IT"/>
+        </w:rPr>
+        <w:t xml:space="preserve"> e </w:t>
+      </w:r>
+      <m:oMath>
+        <m:r>
+          <w:rPr>
+            <w:rFonts w:ascii="Cambria Math" w:eastAsiaTheme="minorEastAsia" w:hAnsi="Cambria Math" w:cs="Arial"/>
+            <w:color w:val="000000" w:themeColor="text1"/>
+            <w:sz w:val="18"/>
+            <w:szCs w:val="18"/>
+            <w:lang w:val="it-IT"/>
+          </w:rPr>
+          <m:t>b</m:t>
+        </m:r>
+      </m:oMath>
+      <w:r>
+        <w:rPr>
+          <w:rFonts w:ascii="CMU Serif Roman" w:eastAsiaTheme="minorEastAsia" w:hAnsi="CMU Serif Roman" w:cs="Arial"/>
+          <w:color w:val="000000" w:themeColor="text1"/>
+          <w:sz w:val="18"/>
+          <w:szCs w:val="18"/>
+          <w:lang w:val="it-IT"/>
+        </w:rPr>
+        <w:t xml:space="preserve"> da costruire, allora l’opportuna memoria in base alla dimensione letta per entrambi gli array, legge i valori da immettere in ognuno dei due array</w:t>
+      </w:r>
+      <w:r>
+        <w:rPr>
+          <w:rFonts w:ascii="CMU Serif Roman" w:eastAsiaTheme="minorEastAsia" w:hAnsi="CMU Serif Roman" w:cs="Arial"/>
+          <w:color w:val="000000" w:themeColor="text1"/>
+          <w:sz w:val="18"/>
+          <w:szCs w:val="18"/>
+          <w:lang w:val="it-IT"/>
+        </w:rPr>
+        <w:t xml:space="preserve"> e infine legge lo scalare </w:t>
+      </w:r>
+      <m:oMath>
+        <m:r>
+          <w:rPr>
+            <w:rFonts w:ascii="Cambria Math" w:eastAsiaTheme="minorEastAsia" w:hAnsi="Cambria Math" w:cs="Arial"/>
+            <w:color w:val="000000" w:themeColor="text1"/>
+            <w:sz w:val="18"/>
+            <w:szCs w:val="18"/>
+            <w:lang w:val="it-IT"/>
+          </w:rPr>
+          <m:t>α</m:t>
+        </m:r>
+      </m:oMath>
+      <w:r>
+        <w:rPr>
+          <w:rFonts w:ascii="CMU Serif Roman" w:eastAsiaTheme="minorEastAsia" w:hAnsi="CMU Serif Roman" w:cs="Arial"/>
           <w:color w:val="000000" w:themeColor="text1"/>
           <w:sz w:val="18"/>
           <w:szCs w:val="18"/>
           <w:lang w:val="it-IT"/>
         </w:rPr>
         <w:t>.</w:t>
+      </w:r>
+      <w:r>
+        <w:rPr>
+          <w:rFonts w:ascii="CMU Serif Roman" w:eastAsiaTheme="minorEastAsia" w:hAnsi="CMU Serif Roman" w:cs="Arial"/>
+          <w:color w:val="000000" w:themeColor="text1"/>
+          <w:sz w:val="18"/>
+          <w:szCs w:val="18"/>
+          <w:lang w:val="it-IT"/>
+        </w:rPr>
+        <w:t xml:space="preserve"> Il processore master segnalerà la presenza di un errore nel caso in cui il numero di elementi specificato da leggere per ogni array è inferiore o uguale a zero.</w:t>
+      </w:r>
+      <w:r>
+        <w:rPr>
+          <w:rFonts w:ascii="CMU Serif Roman" w:eastAsiaTheme="minorEastAsia" w:hAnsi="CMU Serif Roman" w:cs="Arial"/>
+          <w:color w:val="000000" w:themeColor="text1"/>
+          <w:sz w:val="18"/>
+          <w:szCs w:val="18"/>
+          <w:lang w:val="it-IT"/>
+        </w:rPr>
+        <w:t xml:space="preserve"> Inoltre, si effettua una gestione profonda e precisa della memoria, dei file aperti e </w:t>
+      </w:r>
+      <w:r>
+        <w:rPr>
+          <w:rFonts w:ascii="CMU Serif Roman" w:eastAsiaTheme="minorEastAsia" w:hAnsi="CMU Serif Roman" w:cs="Arial"/>
+          <w:color w:val="000000" w:themeColor="text1"/>
+          <w:sz w:val="18"/>
+          <w:szCs w:val="18"/>
+          <w:lang w:val="it-IT"/>
+        </w:rPr>
+        <w:t>degli errori durante tutte le operazioni considerate ora e successivamente.</w:t>
       </w:r>
     </w:p>
     <w:p>
@@ -10525,13 +10761,2079 @@
         <w:ind w:firstLine="720"/>
         <w:jc w:val="both"/>
         <w:rPr>
-          <w:rFonts w:ascii="CMU Serif Roman" w:eastAsiaTheme="minorHAnsi" w:hAnsi="CMU Serif Roman" w:cs="Arial"/>
+          <w:rFonts w:ascii="CMU Serif Roman" w:eastAsiaTheme="minorEastAsia" w:hAnsi="CMU Serif Roman" w:cs="Arial"/>
+          <w:color w:val="000000" w:themeColor="text1"/>
+          <w:sz w:val="18"/>
+          <w:szCs w:val="18"/>
+          <w:lang w:val="it-IT"/>
+        </w:rPr>
+      </w:pPr>
+    </w:p>
+    <w:p>
+      <w:pPr>
+        <w:jc w:val="both"/>
+        <w:rPr>
+          <w:rFonts w:ascii="CMU Serif Roman" w:eastAsiaTheme="minorEastAsia" w:hAnsi="CMU Serif Roman" w:cs="Arial"/>
+          <w:color w:val="000000" w:themeColor="text1"/>
+          <w:sz w:val="18"/>
+          <w:szCs w:val="18"/>
+          <w:lang w:val="it-IT"/>
+        </w:rPr>
+      </w:pPr>
+      <w:r>
+        <w:rPr>
+          <w:rFonts w:ascii="CMU Serif Roman" w:eastAsiaTheme="minorHAnsi" w:hAnsi="CMU Serif Roman" w:cs="Arial"/>
+          <w:color w:val="000000" w:themeColor="text1"/>
+          <w:sz w:val="18"/>
+          <w:szCs w:val="18"/>
+          <w:lang w:val="it-IT"/>
+        </w:rPr>
+        <w:t xml:space="preserve">Una volta fatto ciò, visto il quantitativo di tempo che potrebbe essere richiesto per le operazioni finora descritte, si sfrutta una barriera di sincronizzazione per tutti i processori all’interno del </w:t>
+      </w:r>
+      <w:proofErr w:type="spellStart"/>
+      <w:r>
+        <w:rPr>
+          <w:rFonts w:ascii="CMU Serif Roman" w:eastAsiaTheme="minorHAnsi" w:hAnsi="CMU Serif Roman" w:cs="Arial"/>
+          <w:color w:val="000000" w:themeColor="text1"/>
+          <w:sz w:val="18"/>
+          <w:szCs w:val="18"/>
+          <w:lang w:val="it-IT"/>
+        </w:rPr>
+        <w:t>communicator</w:t>
+      </w:r>
+      <w:proofErr w:type="spellEnd"/>
+      <w:r>
+        <w:rPr>
+          <w:rFonts w:ascii="CMU Serif Roman" w:eastAsiaTheme="minorHAnsi" w:hAnsi="CMU Serif Roman" w:cs="Arial"/>
+          <w:color w:val="000000" w:themeColor="text1"/>
+          <w:sz w:val="18"/>
+          <w:szCs w:val="18"/>
+          <w:lang w:val="it-IT"/>
+        </w:rPr>
+        <w:t xml:space="preserve">, dopo la quale si procede con l’invio in broadcast dal processore </w:t>
+      </w:r>
+      <w:r>
+        <w:rPr>
+          <w:rFonts w:ascii="CMU Serif Roman" w:eastAsiaTheme="minorHAnsi" w:hAnsi="CMU Serif Roman" w:cs="Arial"/>
+          <w:i/>
+          <w:iCs/>
+          <w:color w:val="000000" w:themeColor="text1"/>
+          <w:sz w:val="18"/>
+          <w:szCs w:val="18"/>
+          <w:lang w:val="it-IT"/>
+        </w:rPr>
+        <w:t>master</w:t>
+      </w:r>
+      <w:r>
+        <w:rPr>
+          <w:rFonts w:ascii="CMU Serif Roman" w:eastAsiaTheme="minorHAnsi" w:hAnsi="CMU Serif Roman" w:cs="Arial"/>
+          <w:color w:val="000000" w:themeColor="text1"/>
+          <w:sz w:val="18"/>
+          <w:szCs w:val="18"/>
+          <w:lang w:val="it-IT"/>
+        </w:rPr>
+        <w:t xml:space="preserve"> a tutti gli altri processor</w:t>
+      </w:r>
+      <w:r>
+        <w:rPr>
+          <w:rFonts w:ascii="CMU Serif Roman" w:eastAsiaTheme="minorHAnsi" w:hAnsi="CMU Serif Roman" w:cs="Arial"/>
+          <w:color w:val="000000" w:themeColor="text1"/>
+          <w:sz w:val="18"/>
+          <w:szCs w:val="18"/>
+          <w:lang w:val="it-IT"/>
+        </w:rPr>
+        <w:t>i</w:t>
+      </w:r>
+      <w:r>
+        <w:rPr>
+          <w:rFonts w:ascii="CMU Serif Roman" w:eastAsiaTheme="minorHAnsi" w:hAnsi="CMU Serif Roman" w:cs="Arial"/>
+          <w:color w:val="000000" w:themeColor="text1"/>
+          <w:sz w:val="18"/>
+          <w:szCs w:val="18"/>
+          <w:lang w:val="it-IT"/>
+        </w:rPr>
+        <w:t xml:space="preserve"> </w:t>
+      </w:r>
+      <w:r>
+        <w:rPr>
+          <w:rFonts w:ascii="CMU Serif Roman" w:eastAsiaTheme="minorHAnsi" w:hAnsi="CMU Serif Roman" w:cs="Arial"/>
+          <w:color w:val="00B050"/>
+          <w:sz w:val="18"/>
+          <w:szCs w:val="18"/>
+          <w:lang w:val="it-IT"/>
+        </w:rPr>
+        <w:t xml:space="preserve">dell’identificativo stesso del processore </w:t>
+      </w:r>
+      <w:r>
+        <w:rPr>
+          <w:rFonts w:ascii="CMU Serif Roman" w:eastAsiaTheme="minorHAnsi" w:hAnsi="CMU Serif Roman" w:cs="Arial"/>
+          <w:i/>
+          <w:iCs/>
+          <w:color w:val="00B050"/>
+          <w:sz w:val="18"/>
+          <w:szCs w:val="18"/>
+          <w:lang w:val="it-IT"/>
+        </w:rPr>
+        <w:t>master</w:t>
+      </w:r>
+      <w:r>
+        <w:rPr>
+          <w:rFonts w:ascii="CMU Serif Roman" w:eastAsiaTheme="minorHAnsi" w:hAnsi="CMU Serif Roman" w:cs="Arial"/>
+          <w:i/>
+          <w:iCs/>
+          <w:color w:val="00B050"/>
+          <w:sz w:val="18"/>
+          <w:szCs w:val="18"/>
+          <w:lang w:val="it-IT"/>
+        </w:rPr>
+        <w:t xml:space="preserve"> </w:t>
+      </w:r>
+      <w:proofErr w:type="gramStart"/>
+      <w:r>
+        <w:rPr>
+          <w:rFonts w:ascii="CMU Serif Roman" w:eastAsiaTheme="minorHAnsi" w:hAnsi="CMU Serif Roman" w:cs="Arial"/>
+          <w:b/>
+          <w:bCs/>
+          <w:color w:val="FF0000"/>
+          <w:sz w:val="18"/>
+          <w:szCs w:val="18"/>
+          <w:lang w:val="it-IT"/>
+        </w:rPr>
+        <w:t>(?)</w:t>
+      </w:r>
+      <w:r>
+        <w:rPr>
+          <w:rFonts w:ascii="CMU Serif Roman" w:eastAsiaTheme="minorHAnsi" w:hAnsi="CMU Serif Roman" w:cs="Arial"/>
+          <w:b/>
+          <w:bCs/>
+          <w:color w:val="FF0000"/>
+          <w:sz w:val="18"/>
+          <w:szCs w:val="18"/>
+          <w:lang w:val="it-IT"/>
+        </w:rPr>
+        <w:t xml:space="preserve"> </w:t>
+      </w:r>
+      <w:r>
+        <w:rPr>
+          <w:rFonts w:ascii="CMU Serif Roman" w:eastAsiaTheme="minorHAnsi" w:hAnsi="CMU Serif Roman" w:cs="Arial"/>
+          <w:color w:val="000000" w:themeColor="text1"/>
+          <w:sz w:val="18"/>
+          <w:szCs w:val="18"/>
+          <w:lang w:val="it-IT"/>
+        </w:rPr>
+        <w:t>,</w:t>
+      </w:r>
+      <w:proofErr w:type="gramEnd"/>
+      <w:r>
+        <w:rPr>
+          <w:rFonts w:ascii="CMU Serif Roman" w:eastAsiaTheme="minorHAnsi" w:hAnsi="CMU Serif Roman" w:cs="Arial"/>
+          <w:color w:val="000000" w:themeColor="text1"/>
+          <w:sz w:val="18"/>
+          <w:szCs w:val="18"/>
+          <w:lang w:val="it-IT"/>
+        </w:rPr>
+        <w:t xml:space="preserve"> della modalità dell’operazione </w:t>
+      </w:r>
+      <w:proofErr w:type="spellStart"/>
+      <w:r>
+        <w:rPr>
+          <w:rFonts w:ascii="CMU Serif Roman" w:eastAsiaTheme="minorHAnsi" w:hAnsi="CMU Serif Roman" w:cs="Arial"/>
+          <w:i/>
+          <w:iCs/>
+          <w:color w:val="000000" w:themeColor="text1"/>
+          <w:sz w:val="18"/>
+          <w:szCs w:val="18"/>
+          <w:lang w:val="it-IT"/>
+        </w:rPr>
+        <w:t>saxpy</w:t>
+      </w:r>
+      <w:proofErr w:type="spellEnd"/>
+      <w:r>
+        <w:rPr>
+          <w:rFonts w:ascii="CMU Serif Roman" w:eastAsiaTheme="minorHAnsi" w:hAnsi="CMU Serif Roman" w:cs="Arial"/>
+          <w:color w:val="000000" w:themeColor="text1"/>
+          <w:sz w:val="18"/>
+          <w:szCs w:val="18"/>
+          <w:lang w:val="it-IT"/>
+        </w:rPr>
+        <w:t>, della dimensione</w:t>
+      </w:r>
+      <w:r>
+        <w:rPr>
+          <w:rFonts w:ascii="CMU Serif Roman" w:eastAsiaTheme="minorHAnsi" w:hAnsi="CMU Serif Roman" w:cs="Arial"/>
+          <w:color w:val="000000" w:themeColor="text1"/>
+          <w:sz w:val="18"/>
+          <w:szCs w:val="18"/>
+          <w:lang w:val="it-IT"/>
+        </w:rPr>
+        <w:t xml:space="preserve"> dei singoli array </w:t>
+      </w:r>
+      <m:oMath>
+        <m:r>
+          <w:rPr>
+            <w:rFonts w:ascii="Cambria Math" w:eastAsiaTheme="minorHAnsi" w:hAnsi="Cambria Math" w:cs="Arial"/>
+            <w:color w:val="000000" w:themeColor="text1"/>
+            <w:sz w:val="18"/>
+            <w:szCs w:val="18"/>
+            <w:lang w:val="it-IT"/>
+          </w:rPr>
+          <m:t>a</m:t>
+        </m:r>
+      </m:oMath>
+      <w:r>
+        <w:rPr>
+          <w:rFonts w:ascii="CMU Serif Roman" w:eastAsiaTheme="minorEastAsia" w:hAnsi="CMU Serif Roman" w:cs="Arial"/>
+          <w:color w:val="000000" w:themeColor="text1"/>
+          <w:sz w:val="18"/>
+          <w:szCs w:val="18"/>
+          <w:lang w:val="it-IT"/>
+        </w:rPr>
+        <w:t xml:space="preserve"> e </w:t>
+      </w:r>
+      <m:oMath>
+        <m:r>
+          <w:rPr>
+            <w:rFonts w:ascii="Cambria Math" w:eastAsiaTheme="minorEastAsia" w:hAnsi="Cambria Math" w:cs="Arial"/>
+            <w:color w:val="000000" w:themeColor="text1"/>
+            <w:sz w:val="18"/>
+            <w:szCs w:val="18"/>
+            <w:lang w:val="it-IT"/>
+          </w:rPr>
+          <m:t>b</m:t>
+        </m:r>
+      </m:oMath>
+      <w:r>
+        <w:rPr>
+          <w:rFonts w:ascii="CMU Serif Roman" w:eastAsiaTheme="minorEastAsia" w:hAnsi="CMU Serif Roman" w:cs="Arial"/>
+          <w:color w:val="000000" w:themeColor="text1"/>
+          <w:sz w:val="18"/>
+          <w:szCs w:val="18"/>
+          <w:lang w:val="it-IT"/>
+        </w:rPr>
+        <w:t xml:space="preserve">, dello scalare </w:t>
+      </w:r>
+      <m:oMath>
+        <m:r>
+          <w:rPr>
+            <w:rFonts w:ascii="Cambria Math" w:eastAsiaTheme="minorEastAsia" w:hAnsi="Cambria Math" w:cs="Arial"/>
+            <w:color w:val="000000" w:themeColor="text1"/>
+            <w:sz w:val="18"/>
+            <w:szCs w:val="18"/>
+            <w:lang w:val="it-IT"/>
+          </w:rPr>
+          <m:t>α</m:t>
+        </m:r>
+      </m:oMath>
+      <w:r>
+        <w:rPr>
+          <w:rFonts w:ascii="CMU Serif Roman" w:eastAsiaTheme="minorEastAsia" w:hAnsi="CMU Serif Roman" w:cs="Arial"/>
+          <w:color w:val="000000" w:themeColor="text1"/>
+          <w:sz w:val="18"/>
+          <w:szCs w:val="18"/>
+          <w:lang w:val="it-IT"/>
+        </w:rPr>
+        <w:t>.</w:t>
+      </w:r>
+      <w:r>
+        <w:rPr>
+          <w:rFonts w:ascii="CMU Serif Roman" w:eastAsiaTheme="minorEastAsia" w:hAnsi="CMU Serif Roman" w:cs="Arial"/>
+          <w:color w:val="000000" w:themeColor="text1"/>
+          <w:sz w:val="18"/>
+          <w:szCs w:val="18"/>
+          <w:lang w:val="it-IT"/>
+        </w:rPr>
+        <w:t xml:space="preserve"> A questo punto si incontra un’altra barriera di sincronizzazione per tutti i processori.</w:t>
+      </w:r>
+    </w:p>
+    <w:p>
+      <w:pPr>
+        <w:jc w:val="both"/>
+        <w:rPr>
+          <w:rFonts w:ascii="CMU Serif Roman" w:eastAsiaTheme="minorEastAsia" w:hAnsi="CMU Serif Roman" w:cs="Arial"/>
+          <w:color w:val="000000" w:themeColor="text1"/>
+          <w:sz w:val="18"/>
+          <w:szCs w:val="18"/>
+          <w:lang w:val="it-IT"/>
+        </w:rPr>
+      </w:pPr>
+    </w:p>
+    <w:p>
+      <w:pPr>
+        <w:jc w:val="both"/>
+        <w:rPr>
+          <w:rFonts w:ascii="CMU Serif Roman" w:eastAsiaTheme="minorEastAsia" w:hAnsi="CMU Serif Roman" w:cs="Arial"/>
+          <w:color w:val="000000" w:themeColor="text1"/>
+          <w:sz w:val="18"/>
+          <w:szCs w:val="18"/>
+          <w:lang w:val="it-IT"/>
+        </w:rPr>
+      </w:pPr>
+      <w:r>
+        <w:rPr>
+          <w:rFonts w:ascii="CMU Serif Roman" w:eastAsiaTheme="minorEastAsia" w:hAnsi="CMU Serif Roman" w:cs="Arial"/>
+          <w:color w:val="000000" w:themeColor="text1"/>
+          <w:sz w:val="18"/>
+          <w:szCs w:val="18"/>
+          <w:lang w:val="it-IT"/>
+        </w:rPr>
+        <w:t xml:space="preserve">Ora viene gestita la non esatta divisibilità delle dimensioni del problema per il numero di processori nel </w:t>
+      </w:r>
+      <w:proofErr w:type="spellStart"/>
+      <w:r>
+        <w:rPr>
+          <w:rFonts w:ascii="CMU Serif Roman" w:eastAsiaTheme="minorEastAsia" w:hAnsi="CMU Serif Roman" w:cs="Arial"/>
+          <w:color w:val="000000" w:themeColor="text1"/>
+          <w:sz w:val="18"/>
+          <w:szCs w:val="18"/>
+          <w:lang w:val="it-IT"/>
+        </w:rPr>
+        <w:t>communicator</w:t>
+      </w:r>
+      <w:proofErr w:type="spellEnd"/>
+      <w:r>
+        <w:rPr>
+          <w:rFonts w:ascii="CMU Serif Roman" w:eastAsiaTheme="minorEastAsia" w:hAnsi="CMU Serif Roman" w:cs="Arial"/>
+          <w:color w:val="000000" w:themeColor="text1"/>
+          <w:sz w:val="18"/>
+          <w:szCs w:val="18"/>
+          <w:lang w:val="it-IT"/>
+        </w:rPr>
+        <w:t>. L’idea è quella di andare a valutare la parte intera del rapporto fra queste due quantità e assegnare un elemento in più ad ogni processore il cui identificativo risulta essere inferiore del resto risultante dalla divisione</w:t>
+      </w:r>
+      <w:r>
+        <w:rPr>
+          <w:rFonts w:ascii="CMU Serif Roman" w:eastAsiaTheme="minorEastAsia" w:hAnsi="CMU Serif Roman" w:cs="Arial"/>
+          <w:color w:val="000000" w:themeColor="text1"/>
+          <w:sz w:val="18"/>
+          <w:szCs w:val="18"/>
+          <w:lang w:val="it-IT"/>
+        </w:rPr>
+        <w:t>.</w:t>
+      </w:r>
+      <w:r>
+        <w:rPr>
+          <w:rFonts w:ascii="CMU Serif Roman" w:eastAsiaTheme="minorEastAsia" w:hAnsi="CMU Serif Roman" w:cs="Arial"/>
+          <w:color w:val="000000" w:themeColor="text1"/>
+          <w:sz w:val="18"/>
+          <w:szCs w:val="18"/>
+          <w:lang w:val="it-IT"/>
+        </w:rPr>
+        <w:t xml:space="preserve"> </w:t>
+      </w:r>
+      <w:r>
+        <w:rPr>
+          <w:rFonts w:ascii="CMU Serif Roman" w:eastAsiaTheme="minorEastAsia" w:hAnsi="CMU Serif Roman" w:cs="Arial"/>
+          <w:color w:val="000000" w:themeColor="text1"/>
+          <w:sz w:val="18"/>
+          <w:szCs w:val="18"/>
+          <w:lang w:val="it-IT"/>
+        </w:rPr>
+        <w:t xml:space="preserve">Il processore </w:t>
+      </w:r>
+      <w:r>
+        <w:rPr>
+          <w:rFonts w:ascii="CMU Serif Roman" w:eastAsiaTheme="minorEastAsia" w:hAnsi="CMU Serif Roman" w:cs="Arial"/>
+          <w:i/>
+          <w:iCs/>
+          <w:color w:val="000000" w:themeColor="text1"/>
+          <w:sz w:val="18"/>
+          <w:szCs w:val="18"/>
+          <w:lang w:val="it-IT"/>
+        </w:rPr>
+        <w:t>master</w:t>
+      </w:r>
+      <w:r>
+        <w:rPr>
+          <w:rFonts w:ascii="CMU Serif Roman" w:eastAsiaTheme="minorEastAsia" w:hAnsi="CMU Serif Roman" w:cs="Arial"/>
+          <w:color w:val="000000" w:themeColor="text1"/>
+          <w:sz w:val="18"/>
+          <w:szCs w:val="18"/>
+          <w:lang w:val="it-IT"/>
+        </w:rPr>
+        <w:t xml:space="preserve"> </w:t>
+      </w:r>
+      <w:r>
+        <w:rPr>
+          <w:rFonts w:ascii="CMU Serif Roman" w:eastAsiaTheme="minorEastAsia" w:hAnsi="CMU Serif Roman" w:cs="Arial"/>
+          <w:color w:val="000000" w:themeColor="text1"/>
+          <w:sz w:val="18"/>
+          <w:szCs w:val="18"/>
+          <w:lang w:val="it-IT"/>
+        </w:rPr>
+        <w:t xml:space="preserve">allocherà due vettori di interi dalla lunghezza pari al numero di processori </w:t>
+      </w:r>
+      <w:r>
+        <w:rPr>
+          <w:rFonts w:ascii="CMU Serif Roman" w:eastAsiaTheme="minorEastAsia" w:hAnsi="CMU Serif Roman" w:cs="Arial"/>
+          <w:color w:val="000000" w:themeColor="text1"/>
+          <w:sz w:val="18"/>
+          <w:szCs w:val="18"/>
+          <w:lang w:val="it-IT"/>
+        </w:rPr>
+        <w:t xml:space="preserve">presenti nel </w:t>
+      </w:r>
+      <w:proofErr w:type="spellStart"/>
+      <w:r>
+        <w:rPr>
+          <w:rFonts w:ascii="CMU Serif Roman" w:eastAsiaTheme="minorEastAsia" w:hAnsi="CMU Serif Roman" w:cs="Arial"/>
+          <w:color w:val="000000" w:themeColor="text1"/>
+          <w:sz w:val="18"/>
+          <w:szCs w:val="18"/>
+          <w:lang w:val="it-IT"/>
+        </w:rPr>
+        <w:t>communicator</w:t>
+      </w:r>
+      <w:proofErr w:type="spellEnd"/>
+      <w:r>
+        <w:rPr>
+          <w:rFonts w:ascii="CMU Serif Roman" w:eastAsiaTheme="minorEastAsia" w:hAnsi="CMU Serif Roman" w:cs="Arial"/>
+          <w:color w:val="000000" w:themeColor="text1"/>
+          <w:sz w:val="18"/>
+          <w:szCs w:val="18"/>
+          <w:lang w:val="it-IT"/>
+        </w:rPr>
+        <w:t xml:space="preserve">: il primo servirà a tenere traccia delle somme cumulative del numero di elementi per ogni processore e il secondo </w:t>
+      </w:r>
+      <w:r>
+        <w:rPr>
+          <w:rFonts w:ascii="CMU Serif Roman" w:eastAsiaTheme="minorEastAsia" w:hAnsi="CMU Serif Roman" w:cs="Arial"/>
+          <w:color w:val="000000" w:themeColor="text1"/>
+          <w:sz w:val="18"/>
+          <w:szCs w:val="18"/>
+          <w:lang w:val="it-IT"/>
+        </w:rPr>
+        <w:t>per</w:t>
+      </w:r>
+      <w:r>
+        <w:rPr>
+          <w:rFonts w:ascii="CMU Serif Roman" w:eastAsiaTheme="minorEastAsia" w:hAnsi="CMU Serif Roman" w:cs="Arial"/>
+          <w:color w:val="000000" w:themeColor="text1"/>
+          <w:sz w:val="18"/>
+          <w:szCs w:val="18"/>
+          <w:lang w:val="it-IT"/>
+        </w:rPr>
+        <w:t xml:space="preserve"> tenere traccia degli</w:t>
+      </w:r>
+      <w:r>
+        <w:rPr>
+          <w:rFonts w:ascii="CMU Serif Roman" w:eastAsiaTheme="minorEastAsia" w:hAnsi="CMU Serif Roman" w:cs="Arial"/>
+          <w:color w:val="000000" w:themeColor="text1"/>
+          <w:sz w:val="18"/>
+          <w:szCs w:val="18"/>
+          <w:lang w:val="it-IT"/>
+        </w:rPr>
+        <w:t xml:space="preserve"> spiazzamenti</w:t>
+      </w:r>
+      <w:r>
+        <w:rPr>
+          <w:rFonts w:ascii="CMU Serif Roman" w:eastAsiaTheme="minorEastAsia" w:hAnsi="CMU Serif Roman" w:cs="Arial"/>
+          <w:color w:val="000000" w:themeColor="text1"/>
+          <w:sz w:val="18"/>
+          <w:szCs w:val="18"/>
+          <w:lang w:val="it-IT"/>
+        </w:rPr>
+        <w:t xml:space="preserve"> da considerare da qui a breve</w:t>
+      </w:r>
+      <w:r>
+        <w:rPr>
+          <w:rFonts w:ascii="CMU Serif Roman" w:eastAsiaTheme="minorEastAsia" w:hAnsi="CMU Serif Roman" w:cs="Arial"/>
+          <w:color w:val="000000" w:themeColor="text1"/>
+          <w:sz w:val="18"/>
+          <w:szCs w:val="18"/>
+          <w:lang w:val="it-IT"/>
+        </w:rPr>
+        <w:t>. Entrambi i vettori saranno</w:t>
+      </w:r>
+      <w:r>
+        <w:rPr>
+          <w:rFonts w:ascii="CMU Serif Roman" w:eastAsiaTheme="minorEastAsia" w:hAnsi="CMU Serif Roman" w:cs="Arial"/>
+          <w:color w:val="000000" w:themeColor="text1"/>
+          <w:sz w:val="18"/>
+          <w:szCs w:val="18"/>
+          <w:lang w:val="it-IT"/>
+        </w:rPr>
+        <w:t xml:space="preserve"> infatti</w:t>
+      </w:r>
+      <w:r>
+        <w:rPr>
+          <w:rFonts w:ascii="CMU Serif Roman" w:eastAsiaTheme="minorEastAsia" w:hAnsi="CMU Serif Roman" w:cs="Arial"/>
+          <w:color w:val="000000" w:themeColor="text1"/>
+          <w:sz w:val="18"/>
+          <w:szCs w:val="18"/>
+          <w:lang w:val="it-IT"/>
+        </w:rPr>
+        <w:t xml:space="preserve"> utilizzati sia per ripartire gli elementi del vettore </w:t>
+      </w:r>
+      <m:oMath>
+        <m:r>
+          <w:rPr>
+            <w:rFonts w:ascii="Cambria Math" w:eastAsiaTheme="minorHAnsi" w:hAnsi="Cambria Math" w:cs="Arial"/>
+            <w:color w:val="000000" w:themeColor="text1"/>
+            <w:sz w:val="18"/>
+            <w:szCs w:val="18"/>
+            <w:lang w:val="it-IT"/>
+          </w:rPr>
+          <m:t>a</m:t>
+        </m:r>
+      </m:oMath>
+      <w:r>
+        <w:rPr>
+          <w:rFonts w:ascii="CMU Serif Roman" w:eastAsiaTheme="minorEastAsia" w:hAnsi="CMU Serif Roman" w:cs="Arial"/>
+          <w:color w:val="000000" w:themeColor="text1"/>
+          <w:sz w:val="18"/>
+          <w:szCs w:val="18"/>
+          <w:lang w:val="it-IT"/>
+        </w:rPr>
+        <w:t xml:space="preserve"> e </w:t>
+      </w:r>
+      <m:oMath>
+        <m:r>
+          <w:rPr>
+            <w:rFonts w:ascii="Cambria Math" w:eastAsiaTheme="minorEastAsia" w:hAnsi="Cambria Math" w:cs="Arial"/>
+            <w:color w:val="000000" w:themeColor="text1"/>
+            <w:sz w:val="18"/>
+            <w:szCs w:val="18"/>
+            <w:lang w:val="it-IT"/>
+          </w:rPr>
+          <m:t>b</m:t>
+        </m:r>
+      </m:oMath>
+      <w:r>
+        <w:rPr>
+          <w:rFonts w:ascii="CMU Serif Roman" w:eastAsiaTheme="minorEastAsia" w:hAnsi="CMU Serif Roman" w:cs="Arial"/>
+          <w:color w:val="000000" w:themeColor="text1"/>
+          <w:sz w:val="18"/>
+          <w:szCs w:val="18"/>
+          <w:lang w:val="it-IT"/>
+        </w:rPr>
+        <w:t xml:space="preserve">, che per riunire gli elementi </w:t>
+      </w:r>
+      <w:r>
+        <w:rPr>
+          <w:rFonts w:ascii="CMU Serif Roman" w:eastAsiaTheme="minorEastAsia" w:hAnsi="CMU Serif Roman" w:cs="Arial"/>
+          <w:color w:val="000000" w:themeColor="text1"/>
+          <w:sz w:val="18"/>
+          <w:szCs w:val="18"/>
+          <w:lang w:val="it-IT"/>
+        </w:rPr>
+        <w:t>nel</w:t>
+      </w:r>
+      <w:r>
+        <w:rPr>
+          <w:rFonts w:ascii="CMU Serif Roman" w:eastAsiaTheme="minorEastAsia" w:hAnsi="CMU Serif Roman" w:cs="Arial"/>
+          <w:color w:val="000000" w:themeColor="text1"/>
+          <w:sz w:val="18"/>
+          <w:szCs w:val="18"/>
+          <w:lang w:val="it-IT"/>
+        </w:rPr>
+        <w:t xml:space="preserve"> vettore </w:t>
+      </w:r>
+      <m:oMath>
+        <m:r>
+          <w:rPr>
+            <w:rFonts w:ascii="Cambria Math" w:eastAsiaTheme="minorEastAsia" w:hAnsi="Cambria Math" w:cs="Arial"/>
+            <w:color w:val="000000" w:themeColor="text1"/>
+            <w:sz w:val="18"/>
+            <w:szCs w:val="18"/>
+            <w:lang w:val="it-IT"/>
+          </w:rPr>
+          <m:t>c</m:t>
+        </m:r>
+      </m:oMath>
+      <w:r>
+        <w:rPr>
+          <w:rFonts w:ascii="CMU Serif Roman" w:eastAsiaTheme="minorEastAsia" w:hAnsi="CMU Serif Roman" w:cs="Arial"/>
+          <w:color w:val="000000" w:themeColor="text1"/>
+          <w:sz w:val="18"/>
+          <w:szCs w:val="18"/>
+          <w:lang w:val="it-IT"/>
+        </w:rPr>
+        <w:t>.</w:t>
+      </w:r>
+      <w:r>
+        <w:rPr>
+          <w:rFonts w:ascii="CMU Serif Roman" w:eastAsiaTheme="minorEastAsia" w:hAnsi="CMU Serif Roman" w:cs="Arial"/>
+          <w:color w:val="000000" w:themeColor="text1"/>
+          <w:sz w:val="18"/>
+          <w:szCs w:val="18"/>
+          <w:lang w:val="it-IT"/>
+        </w:rPr>
+        <w:t xml:space="preserve"> </w:t>
+      </w:r>
+      <w:r>
+        <w:rPr>
+          <w:rFonts w:ascii="CMU Serif Roman" w:eastAsiaTheme="minorEastAsia" w:hAnsi="CMU Serif Roman" w:cs="Arial"/>
+          <w:color w:val="000000" w:themeColor="text1"/>
+          <w:sz w:val="18"/>
+          <w:szCs w:val="18"/>
+          <w:lang w:val="it-IT"/>
+        </w:rPr>
+        <w:t xml:space="preserve">Una volta divisi gli elementi dei due vettori fra i vari processori del </w:t>
+      </w:r>
+      <w:proofErr w:type="spellStart"/>
+      <w:r>
+        <w:rPr>
+          <w:rFonts w:ascii="CMU Serif Roman" w:eastAsiaTheme="minorEastAsia" w:hAnsi="CMU Serif Roman" w:cs="Arial"/>
+          <w:color w:val="000000" w:themeColor="text1"/>
+          <w:sz w:val="18"/>
+          <w:szCs w:val="18"/>
+          <w:lang w:val="it-IT"/>
+        </w:rPr>
+        <w:t>communicator</w:t>
+      </w:r>
+      <w:proofErr w:type="spellEnd"/>
+      <w:r>
+        <w:rPr>
+          <w:rFonts w:ascii="CMU Serif Roman" w:eastAsiaTheme="minorEastAsia" w:hAnsi="CMU Serif Roman" w:cs="Arial"/>
+          <w:color w:val="000000" w:themeColor="text1"/>
+          <w:sz w:val="18"/>
+          <w:szCs w:val="18"/>
+          <w:lang w:val="it-IT"/>
+        </w:rPr>
+        <w:t>, si esegue la fase di calcolo locale sulle porzioni di array assegnate.</w:t>
+      </w:r>
+      <w:r>
+        <w:rPr>
+          <w:rFonts w:ascii="CMU Serif Roman" w:eastAsiaTheme="minorEastAsia" w:hAnsi="CMU Serif Roman" w:cs="Arial"/>
+          <w:color w:val="000000" w:themeColor="text1"/>
+          <w:sz w:val="18"/>
+          <w:szCs w:val="18"/>
+          <w:lang w:val="it-IT"/>
+        </w:rPr>
+        <w:t xml:space="preserve"> A questo punto, si procede col riunire gli elementi dai vari vettori locali calcolati in un unico </w:t>
+      </w:r>
+      <w:r>
+        <w:rPr>
+          <w:rFonts w:ascii="CMU Serif Roman" w:eastAsiaTheme="minorEastAsia" w:hAnsi="CMU Serif Roman" w:cs="Arial"/>
+          <w:color w:val="000000" w:themeColor="text1"/>
+          <w:sz w:val="18"/>
+          <w:szCs w:val="18"/>
+          <w:lang w:val="it-IT"/>
+        </w:rPr>
+        <w:lastRenderedPageBreak/>
+        <w:t xml:space="preserve">vettore risultante presente solo e unicamente nel processore </w:t>
+      </w:r>
+      <w:r>
+        <w:rPr>
+          <w:rFonts w:ascii="CMU Serif Roman" w:eastAsiaTheme="minorEastAsia" w:hAnsi="CMU Serif Roman" w:cs="Arial"/>
+          <w:i/>
+          <w:iCs/>
+          <w:color w:val="000000" w:themeColor="text1"/>
+          <w:sz w:val="18"/>
+          <w:szCs w:val="18"/>
+          <w:lang w:val="it-IT"/>
+        </w:rPr>
+        <w:t>master</w:t>
+      </w:r>
+      <w:r>
+        <w:rPr>
+          <w:rFonts w:ascii="CMU Serif Roman" w:eastAsiaTheme="minorEastAsia" w:hAnsi="CMU Serif Roman" w:cs="Arial"/>
+          <w:color w:val="000000" w:themeColor="text1"/>
+          <w:sz w:val="18"/>
+          <w:szCs w:val="18"/>
+          <w:lang w:val="it-IT"/>
+        </w:rPr>
+        <w:t>.</w:t>
+      </w:r>
+      <w:r>
+        <w:rPr>
+          <w:rFonts w:ascii="CMU Serif Roman" w:eastAsiaTheme="minorEastAsia" w:hAnsi="CMU Serif Roman" w:cs="Arial"/>
+          <w:color w:val="000000" w:themeColor="text1"/>
+          <w:sz w:val="18"/>
+          <w:szCs w:val="18"/>
+          <w:lang w:val="it-IT"/>
+        </w:rPr>
+        <w:t xml:space="preserve"> Infine, si procede col rilascio della memoria</w:t>
+      </w:r>
+      <w:r>
+        <w:rPr>
+          <w:rFonts w:ascii="CMU Serif Roman" w:eastAsiaTheme="minorEastAsia" w:hAnsi="CMU Serif Roman" w:cs="Arial"/>
+          <w:color w:val="000000" w:themeColor="text1"/>
+          <w:sz w:val="18"/>
+          <w:szCs w:val="18"/>
+          <w:lang w:val="it-IT"/>
+        </w:rPr>
+        <w:t xml:space="preserve"> non più usata.</w:t>
+      </w:r>
+    </w:p>
+    <w:p>
+      <w:pPr>
+        <w:jc w:val="both"/>
+        <w:rPr>
+          <w:rFonts w:ascii="CMU Serif Roman" w:eastAsiaTheme="minorEastAsia" w:hAnsi="CMU Serif Roman" w:cs="Arial"/>
+          <w:color w:val="000000" w:themeColor="text1"/>
+          <w:sz w:val="18"/>
+          <w:szCs w:val="18"/>
+          <w:lang w:val="it-IT"/>
+        </w:rPr>
+      </w:pPr>
+    </w:p>
+    <w:p>
+      <w:pPr>
+        <w:jc w:val="both"/>
+        <w:rPr>
+          <w:rFonts w:ascii="CMU Serif Roman" w:eastAsiaTheme="minorEastAsia" w:hAnsi="CMU Serif Roman" w:cs="Arial"/>
+          <w:color w:val="000000" w:themeColor="text1"/>
+          <w:sz w:val="18"/>
+          <w:szCs w:val="18"/>
+          <w:lang w:val="it-IT"/>
+        </w:rPr>
+      </w:pPr>
+      <w:r>
+        <w:rPr>
+          <w:rFonts w:ascii="CMU Serif Roman" w:eastAsiaTheme="minorEastAsia" w:hAnsi="CMU Serif Roman" w:cs="Arial"/>
+          <w:color w:val="000000" w:themeColor="text1"/>
+          <w:sz w:val="18"/>
+          <w:szCs w:val="18"/>
+          <w:lang w:val="it-IT"/>
+        </w:rPr>
+        <w:t>Ora è necessaria una barriera di sincronizzazione per calcolare i tempi di calcolo impiegati da ogni processore, si identifica il tempo massimo impiegato all’interno del cluster e lo si stampa insieme ad altre informazioni utili</w:t>
+      </w:r>
+      <w:r>
+        <w:rPr>
+          <w:rFonts w:ascii="CMU Serif Roman" w:eastAsiaTheme="minorEastAsia" w:hAnsi="CMU Serif Roman" w:cs="Arial"/>
+          <w:color w:val="000000" w:themeColor="text1"/>
+          <w:sz w:val="18"/>
+          <w:szCs w:val="18"/>
+          <w:lang w:val="it-IT"/>
+        </w:rPr>
+        <w:t xml:space="preserve">, </w:t>
+      </w:r>
+      <w:r>
+        <w:rPr>
+          <w:rFonts w:ascii="CMU Serif Roman" w:eastAsiaTheme="minorEastAsia" w:hAnsi="CMU Serif Roman" w:cs="Arial"/>
+          <w:color w:val="000000" w:themeColor="text1"/>
+          <w:sz w:val="18"/>
+          <w:szCs w:val="18"/>
+          <w:lang w:val="it-IT"/>
+        </w:rPr>
+        <w:t xml:space="preserve">il processore </w:t>
+      </w:r>
+      <w:r>
+        <w:rPr>
+          <w:rFonts w:ascii="CMU Serif Roman" w:eastAsiaTheme="minorEastAsia" w:hAnsi="CMU Serif Roman" w:cs="Arial"/>
+          <w:i/>
+          <w:iCs/>
+          <w:color w:val="000000" w:themeColor="text1"/>
+          <w:sz w:val="18"/>
+          <w:szCs w:val="18"/>
+          <w:lang w:val="it-IT"/>
+        </w:rPr>
+        <w:t>master</w:t>
+      </w:r>
+      <w:r>
+        <w:rPr>
+          <w:rFonts w:ascii="CMU Serif Roman" w:eastAsiaTheme="minorEastAsia" w:hAnsi="CMU Serif Roman" w:cs="Arial"/>
+          <w:color w:val="000000" w:themeColor="text1"/>
+          <w:sz w:val="18"/>
+          <w:szCs w:val="18"/>
+          <w:lang w:val="it-IT"/>
+        </w:rPr>
+        <w:t xml:space="preserve"> </w:t>
+      </w:r>
+      <w:r>
+        <w:rPr>
+          <w:rFonts w:ascii="CMU Serif Roman" w:eastAsiaTheme="minorEastAsia" w:hAnsi="CMU Serif Roman" w:cs="Arial"/>
+          <w:color w:val="000000" w:themeColor="text1"/>
+          <w:sz w:val="18"/>
+          <w:szCs w:val="18"/>
+          <w:lang w:val="it-IT"/>
+        </w:rPr>
+        <w:t xml:space="preserve">salva il vettore </w:t>
+      </w:r>
+      <m:oMath>
+        <m:r>
+          <w:rPr>
+            <w:rFonts w:ascii="Cambria Math" w:eastAsiaTheme="minorEastAsia" w:hAnsi="Cambria Math" w:cs="Arial"/>
+            <w:color w:val="000000" w:themeColor="text1"/>
+            <w:sz w:val="18"/>
+            <w:szCs w:val="18"/>
+            <w:lang w:val="it-IT"/>
+          </w:rPr>
+          <m:t>c</m:t>
+        </m:r>
+      </m:oMath>
+      <w:r>
+        <w:rPr>
+          <w:rFonts w:ascii="CMU Serif Roman" w:eastAsiaTheme="minorEastAsia" w:hAnsi="CMU Serif Roman" w:cs="Arial"/>
+          <w:color w:val="000000" w:themeColor="text1"/>
+          <w:sz w:val="18"/>
+          <w:szCs w:val="18"/>
+          <w:lang w:val="it-IT"/>
+        </w:rPr>
+        <w:t xml:space="preserve"> all’interno del file di output il cui </w:t>
+      </w:r>
+      <w:proofErr w:type="spellStart"/>
+      <w:r>
+        <w:rPr>
+          <w:rFonts w:ascii="CMU Serif Roman" w:eastAsiaTheme="minorEastAsia" w:hAnsi="CMU Serif Roman" w:cs="Arial"/>
+          <w:color w:val="000000" w:themeColor="text1"/>
+          <w:sz w:val="18"/>
+          <w:szCs w:val="18"/>
+          <w:lang w:val="it-IT"/>
+        </w:rPr>
+        <w:t>path</w:t>
+      </w:r>
+      <w:proofErr w:type="spellEnd"/>
+      <w:r>
+        <w:rPr>
+          <w:rFonts w:ascii="CMU Serif Roman" w:eastAsiaTheme="minorEastAsia" w:hAnsi="CMU Serif Roman" w:cs="Arial"/>
+          <w:color w:val="000000" w:themeColor="text1"/>
+          <w:sz w:val="18"/>
+          <w:szCs w:val="18"/>
+          <w:lang w:val="it-IT"/>
+        </w:rPr>
+        <w:t xml:space="preserve"> relativo è stato ricavato dal file di configurazione e si rilascia la memoria allocata</w:t>
+      </w:r>
+      <w:r>
+        <w:rPr>
+          <w:rFonts w:ascii="CMU Serif Roman" w:eastAsiaTheme="minorEastAsia" w:hAnsi="CMU Serif Roman" w:cs="Arial"/>
+          <w:color w:val="000000" w:themeColor="text1"/>
+          <w:sz w:val="18"/>
+          <w:szCs w:val="18"/>
+          <w:lang w:val="it-IT"/>
+        </w:rPr>
+        <w:t>. Infine, l’ambiente parallelo viene terminato</w:t>
+      </w:r>
+      <w:r>
+        <w:rPr>
+          <w:rFonts w:ascii="CMU Serif Roman" w:eastAsiaTheme="minorEastAsia" w:hAnsi="CMU Serif Roman" w:cs="Arial"/>
+          <w:color w:val="000000" w:themeColor="text1"/>
+          <w:sz w:val="18"/>
+          <w:szCs w:val="18"/>
+          <w:lang w:val="it-IT"/>
+        </w:rPr>
+        <w:t xml:space="preserve"> e l’esecuzione del software termina.</w:t>
+      </w:r>
+    </w:p>
+    <w:p>
+      <w:pPr>
+        <w:jc w:val="both"/>
+        <w:rPr>
+          <w:rFonts w:ascii="CMU Serif Roman" w:eastAsiaTheme="minorEastAsia" w:hAnsi="CMU Serif Roman" w:cs="Arial"/>
+          <w:color w:val="000000" w:themeColor="text1"/>
+          <w:sz w:val="18"/>
+          <w:szCs w:val="18"/>
+          <w:lang w:val="it-IT"/>
+        </w:rPr>
+      </w:pPr>
+    </w:p>
+    <w:p>
+      <w:pPr>
+        <w:jc w:val="both"/>
+        <w:rPr>
+          <w:rFonts w:ascii="CMU Serif Roman" w:eastAsiaTheme="minorEastAsia" w:hAnsi="CMU Serif Roman" w:cs="Arial"/>
+          <w:color w:val="000000" w:themeColor="text1"/>
+          <w:sz w:val="18"/>
+          <w:szCs w:val="18"/>
+          <w:lang w:val="it-IT"/>
+        </w:rPr>
+      </w:pPr>
+      <w:r>
+        <w:rPr>
+          <w:rFonts w:ascii="CMU Serif Roman" w:eastAsiaTheme="minorEastAsia" w:hAnsi="CMU Serif Roman" w:cs="Arial"/>
+          <w:color w:val="000000" w:themeColor="text1"/>
+          <w:sz w:val="18"/>
+          <w:szCs w:val="18"/>
+          <w:lang w:val="it-IT"/>
+        </w:rPr>
+        <w:t>Si riepilogano in pseudo-codice i passi fondamentali appena descritti:</w:t>
+      </w:r>
+    </w:p>
+    <w:p>
+      <w:pPr>
+        <w:jc w:val="both"/>
+        <w:rPr>
+          <w:rFonts w:ascii="CMU Serif Roman" w:eastAsiaTheme="minorEastAsia" w:hAnsi="CMU Serif Roman" w:cs="Arial"/>
+          <w:color w:val="000000" w:themeColor="text1"/>
+          <w:sz w:val="18"/>
+          <w:szCs w:val="18"/>
+          <w:lang w:val="it-IT"/>
+        </w:rPr>
+      </w:pPr>
+    </w:p>
+    <w:p>
+      <w:pPr>
+        <w:jc w:val="both"/>
+        <w:rPr>
+          <w:rFonts w:ascii="CMU Serif Roman" w:eastAsiaTheme="minorEastAsia" w:hAnsi="CMU Serif Roman" w:cs="Arial"/>
+          <w:color w:val="000000" w:themeColor="text1"/>
+          <w:sz w:val="18"/>
+          <w:szCs w:val="18"/>
+          <w:lang w:val="en-US"/>
+        </w:rPr>
+      </w:pPr>
+      <w:r>
+        <w:rPr>
+          <w:rFonts w:ascii="CMU Serif Roman" w:eastAsiaTheme="minorEastAsia" w:hAnsi="CMU Serif Roman" w:cs="Arial"/>
+          <w:color w:val="000000" w:themeColor="text1"/>
+          <w:sz w:val="18"/>
+          <w:szCs w:val="18"/>
+          <w:lang w:val="en-US"/>
+        </w:rPr>
+        <w:t xml:space="preserve">1    </w:t>
+      </w:r>
+      <w:r>
+        <w:rPr>
+          <w:rFonts w:ascii="CMU Serif Roman" w:eastAsiaTheme="minorEastAsia" w:hAnsi="CMU Serif Roman" w:cs="Arial"/>
+          <w:color w:val="000000" w:themeColor="text1"/>
+          <w:sz w:val="18"/>
+          <w:szCs w:val="18"/>
+          <w:lang w:val="en-US"/>
+        </w:rPr>
+        <w:t>b</w:t>
+      </w:r>
+      <w:r>
+        <w:rPr>
+          <w:rFonts w:ascii="CMU Serif Roman" w:eastAsiaTheme="minorEastAsia" w:hAnsi="CMU Serif Roman" w:cs="Arial"/>
+          <w:color w:val="000000" w:themeColor="text1"/>
+          <w:sz w:val="18"/>
+          <w:szCs w:val="18"/>
+          <w:lang w:val="en-US"/>
+        </w:rPr>
+        <w:t>roadcas</w:t>
+      </w:r>
+      <w:r>
+        <w:rPr>
+          <w:rFonts w:ascii="CMU Serif Roman" w:eastAsiaTheme="minorEastAsia" w:hAnsi="CMU Serif Roman" w:cs="Arial"/>
+          <w:color w:val="000000" w:themeColor="text1"/>
+          <w:sz w:val="18"/>
+          <w:szCs w:val="18"/>
+          <w:lang w:val="en-US"/>
+        </w:rPr>
+        <w:t>t(</w:t>
+      </w:r>
+      <w:proofErr w:type="spellStart"/>
+      <w:r>
+        <w:rPr>
+          <w:rFonts w:ascii="CMU Serif Roman" w:eastAsiaTheme="minorEastAsia" w:hAnsi="CMU Serif Roman" w:cs="Arial"/>
+          <w:color w:val="000000" w:themeColor="text1"/>
+          <w:sz w:val="18"/>
+          <w:szCs w:val="18"/>
+          <w:lang w:val="en-US"/>
+        </w:rPr>
+        <w:t>masterProcessorID</w:t>
+      </w:r>
+      <w:proofErr w:type="spellEnd"/>
+      <w:r>
+        <w:rPr>
+          <w:rFonts w:ascii="CMU Serif Roman" w:eastAsiaTheme="minorEastAsia" w:hAnsi="CMU Serif Roman" w:cs="Arial"/>
+          <w:color w:val="000000" w:themeColor="text1"/>
+          <w:sz w:val="18"/>
+          <w:szCs w:val="18"/>
+          <w:lang w:val="en-US"/>
+        </w:rPr>
+        <w:t>)</w:t>
+      </w:r>
+    </w:p>
+    <w:p>
+      <w:pPr>
+        <w:jc w:val="both"/>
+        <w:rPr>
+          <w:rFonts w:ascii="CMU Serif Roman" w:eastAsiaTheme="minorEastAsia" w:hAnsi="CMU Serif Roman" w:cs="Arial"/>
+          <w:color w:val="000000" w:themeColor="text1"/>
+          <w:sz w:val="18"/>
+          <w:szCs w:val="18"/>
+          <w:lang w:val="en-US"/>
+        </w:rPr>
+      </w:pPr>
+      <w:r>
+        <w:rPr>
+          <w:rFonts w:ascii="CMU Serif Roman" w:eastAsiaTheme="minorEastAsia" w:hAnsi="CMU Serif Roman" w:cs="Arial"/>
+          <w:color w:val="000000" w:themeColor="text1"/>
+          <w:sz w:val="18"/>
+          <w:szCs w:val="18"/>
+          <w:lang w:val="en-US"/>
+        </w:rPr>
+        <w:t xml:space="preserve">2    </w:t>
+      </w:r>
+      <w:proofErr w:type="gramStart"/>
+      <w:r>
+        <w:rPr>
+          <w:rFonts w:ascii="CMU Serif Roman" w:eastAsiaTheme="minorEastAsia" w:hAnsi="CMU Serif Roman" w:cs="Arial"/>
+          <w:color w:val="000000" w:themeColor="text1"/>
+          <w:sz w:val="18"/>
+          <w:szCs w:val="18"/>
+          <w:lang w:val="en-US"/>
+        </w:rPr>
+        <w:t>broadcast</w:t>
+      </w:r>
+      <w:proofErr w:type="gramEnd"/>
+      <w:r>
+        <w:rPr>
+          <w:rFonts w:ascii="CMU Serif Roman" w:eastAsiaTheme="minorEastAsia" w:hAnsi="CMU Serif Roman" w:cs="Arial"/>
+          <w:color w:val="000000" w:themeColor="text1"/>
+          <w:sz w:val="18"/>
+          <w:szCs w:val="18"/>
+          <w:lang w:val="en-US"/>
+        </w:rPr>
+        <w:t>(</w:t>
+      </w:r>
+      <w:proofErr w:type="spellStart"/>
+      <w:r>
+        <w:rPr>
+          <w:rFonts w:ascii="CMU Serif Roman" w:eastAsiaTheme="minorEastAsia" w:hAnsi="CMU Serif Roman" w:cs="Arial"/>
+          <w:color w:val="000000" w:themeColor="text1"/>
+          <w:sz w:val="18"/>
+          <w:szCs w:val="18"/>
+          <w:lang w:val="en-US"/>
+        </w:rPr>
+        <w:t>saxpyChosenMode</w:t>
+      </w:r>
+      <w:proofErr w:type="spellEnd"/>
+      <w:r>
+        <w:rPr>
+          <w:rFonts w:ascii="CMU Serif Roman" w:eastAsiaTheme="minorEastAsia" w:hAnsi="CMU Serif Roman" w:cs="Arial"/>
+          <w:color w:val="000000" w:themeColor="text1"/>
+          <w:sz w:val="18"/>
+          <w:szCs w:val="18"/>
+          <w:lang w:val="en-US"/>
+        </w:rPr>
+        <w:t>)</w:t>
+      </w:r>
+    </w:p>
+    <w:p>
+      <w:pPr>
+        <w:jc w:val="both"/>
+        <w:rPr>
+          <w:rFonts w:ascii="CMU Serif Roman" w:eastAsiaTheme="minorEastAsia" w:hAnsi="CMU Serif Roman" w:cs="Arial"/>
+          <w:color w:val="000000" w:themeColor="text1"/>
+          <w:sz w:val="18"/>
+          <w:szCs w:val="18"/>
+          <w:lang w:val="en-US"/>
+        </w:rPr>
+      </w:pPr>
+      <w:r>
+        <w:rPr>
+          <w:rFonts w:ascii="CMU Serif Roman" w:eastAsiaTheme="minorEastAsia" w:hAnsi="CMU Serif Roman" w:cs="Arial"/>
+          <w:color w:val="000000" w:themeColor="text1"/>
+          <w:sz w:val="18"/>
+          <w:szCs w:val="18"/>
+          <w:lang w:val="en-US"/>
+        </w:rPr>
+        <w:t xml:space="preserve">3    </w:t>
+      </w:r>
+      <w:proofErr w:type="gramStart"/>
+      <w:r>
+        <w:rPr>
+          <w:rFonts w:ascii="CMU Serif Roman" w:eastAsiaTheme="minorEastAsia" w:hAnsi="CMU Serif Roman" w:cs="Arial"/>
+          <w:color w:val="000000" w:themeColor="text1"/>
+          <w:sz w:val="18"/>
+          <w:szCs w:val="18"/>
+          <w:lang w:val="en-US"/>
+        </w:rPr>
+        <w:t>broadcast</w:t>
+      </w:r>
+      <w:proofErr w:type="gramEnd"/>
+      <w:r>
+        <w:rPr>
+          <w:rFonts w:ascii="CMU Serif Roman" w:eastAsiaTheme="minorEastAsia" w:hAnsi="CMU Serif Roman" w:cs="Arial"/>
+          <w:color w:val="000000" w:themeColor="text1"/>
+          <w:sz w:val="18"/>
+          <w:szCs w:val="18"/>
+          <w:lang w:val="en-US"/>
+        </w:rPr>
+        <w:t>(</w:t>
+      </w:r>
+      <w:proofErr w:type="spellStart"/>
+      <w:r>
+        <w:rPr>
+          <w:rFonts w:ascii="CMU Serif Roman" w:eastAsiaTheme="minorEastAsia" w:hAnsi="CMU Serif Roman" w:cs="Arial"/>
+          <w:color w:val="000000" w:themeColor="text1"/>
+          <w:sz w:val="18"/>
+          <w:szCs w:val="18"/>
+          <w:lang w:val="en-US"/>
+        </w:rPr>
+        <w:t>arraySize</w:t>
+      </w:r>
+      <w:proofErr w:type="spellEnd"/>
+      <w:r>
+        <w:rPr>
+          <w:rFonts w:ascii="CMU Serif Roman" w:eastAsiaTheme="minorEastAsia" w:hAnsi="CMU Serif Roman" w:cs="Arial"/>
+          <w:color w:val="000000" w:themeColor="text1"/>
+          <w:sz w:val="18"/>
+          <w:szCs w:val="18"/>
+          <w:lang w:val="en-US"/>
+        </w:rPr>
+        <w:t>)</w:t>
+      </w:r>
+    </w:p>
+    <w:p>
+      <w:pPr>
+        <w:jc w:val="both"/>
+        <w:rPr>
+          <w:rFonts w:ascii="CMU Serif Roman" w:eastAsiaTheme="minorEastAsia" w:hAnsi="CMU Serif Roman" w:cs="Arial"/>
+          <w:color w:val="000000" w:themeColor="text1"/>
+          <w:sz w:val="18"/>
+          <w:szCs w:val="18"/>
+          <w:lang w:val="en-US"/>
+        </w:rPr>
+      </w:pPr>
+      <w:r>
+        <w:rPr>
+          <w:rFonts w:ascii="CMU Serif Roman" w:eastAsiaTheme="minorEastAsia" w:hAnsi="CMU Serif Roman" w:cs="Arial"/>
+          <w:color w:val="000000" w:themeColor="text1"/>
+          <w:sz w:val="18"/>
+          <w:szCs w:val="18"/>
+          <w:lang w:val="en-US"/>
+        </w:rPr>
+        <w:t xml:space="preserve">4    </w:t>
+      </w:r>
+      <w:proofErr w:type="gramStart"/>
+      <w:r>
+        <w:rPr>
+          <w:rFonts w:ascii="CMU Serif Roman" w:eastAsiaTheme="minorEastAsia" w:hAnsi="CMU Serif Roman" w:cs="Arial"/>
+          <w:color w:val="000000" w:themeColor="text1"/>
+          <w:sz w:val="18"/>
+          <w:szCs w:val="18"/>
+          <w:lang w:val="en-US"/>
+        </w:rPr>
+        <w:t>broa</w:t>
+      </w:r>
+      <w:r>
+        <w:rPr>
+          <w:rFonts w:ascii="CMU Serif Roman" w:eastAsiaTheme="minorEastAsia" w:hAnsi="CMU Serif Roman" w:cs="Arial"/>
+          <w:color w:val="000000" w:themeColor="text1"/>
+          <w:sz w:val="18"/>
+          <w:szCs w:val="18"/>
+          <w:lang w:val="en-US"/>
+        </w:rPr>
+        <w:t>dcast</w:t>
+      </w:r>
+      <w:proofErr w:type="gramEnd"/>
+      <w:r>
+        <w:rPr>
+          <w:rFonts w:ascii="CMU Serif Roman" w:eastAsiaTheme="minorEastAsia" w:hAnsi="CMU Serif Roman" w:cs="Arial"/>
+          <w:color w:val="000000" w:themeColor="text1"/>
+          <w:sz w:val="18"/>
+          <w:szCs w:val="18"/>
+          <w:lang w:val="en-US"/>
+        </w:rPr>
+        <w:t>(alpha)</w:t>
+      </w:r>
+    </w:p>
+    <w:p>
+      <w:pPr>
+        <w:jc w:val="both"/>
+        <w:rPr>
+          <w:rFonts w:ascii="CMU Serif Roman" w:eastAsiaTheme="minorEastAsia" w:hAnsi="CMU Serif Roman" w:cs="Arial"/>
+          <w:color w:val="000000" w:themeColor="text1"/>
+          <w:sz w:val="18"/>
+          <w:szCs w:val="18"/>
+        </w:rPr>
+      </w:pPr>
+      <w:r>
+        <w:rPr>
+          <w:rFonts w:ascii="CMU Serif Roman" w:eastAsiaTheme="minorEastAsia" w:hAnsi="CMU Serif Roman" w:cs="Arial"/>
+          <w:color w:val="000000" w:themeColor="text1"/>
+          <w:sz w:val="18"/>
+          <w:szCs w:val="18"/>
+          <w:lang w:val="en-US"/>
+        </w:rPr>
+        <w:t xml:space="preserve">5    </w:t>
+      </w:r>
+      <w:r>
+        <w:rPr>
+          <w:rFonts w:ascii="CMU Serif Roman" w:eastAsiaTheme="minorEastAsia" w:hAnsi="CMU Serif Roman" w:cs="Arial"/>
+          <w:color w:val="000000" w:themeColor="text1"/>
+          <w:sz w:val="18"/>
+          <w:szCs w:val="18"/>
+        </w:rPr>
+        <w:t>arraySizeLoc = arraySize / nProcessor</w:t>
+      </w:r>
+    </w:p>
+    <w:p>
+      <w:pPr>
+        <w:jc w:val="both"/>
+        <w:rPr>
+          <w:rFonts w:ascii="CMU Serif Roman" w:eastAsiaTheme="minorEastAsia" w:hAnsi="CMU Serif Roman" w:cs="Arial"/>
+          <w:color w:val="000000" w:themeColor="text1"/>
+          <w:sz w:val="18"/>
+          <w:szCs w:val="18"/>
+        </w:rPr>
+      </w:pPr>
+      <w:r>
+        <w:rPr>
+          <w:rFonts w:ascii="CMU Serif Roman" w:eastAsiaTheme="minorEastAsia" w:hAnsi="CMU Serif Roman" w:cs="Arial"/>
+          <w:color w:val="000000" w:themeColor="text1"/>
+          <w:sz w:val="18"/>
+          <w:szCs w:val="18"/>
+          <w:lang w:val="en-US"/>
+        </w:rPr>
+        <w:t xml:space="preserve">6    </w:t>
+      </w:r>
+      <w:r>
+        <w:rPr>
+          <w:rFonts w:ascii="CMU Serif Roman" w:eastAsiaTheme="minorEastAsia" w:hAnsi="CMU Serif Roman" w:cs="Arial"/>
+          <w:color w:val="000000" w:themeColor="text1"/>
+          <w:sz w:val="18"/>
+          <w:szCs w:val="18"/>
+        </w:rPr>
+        <w:t>remainder = arraySize % nProcessor</w:t>
+      </w:r>
+    </w:p>
+    <w:p>
+      <w:pPr>
+        <w:jc w:val="both"/>
+        <w:rPr>
+          <w:rFonts w:ascii="CMU Serif Roman" w:eastAsiaTheme="minorEastAsia" w:hAnsi="CMU Serif Roman" w:cs="Arial"/>
+          <w:color w:val="000000" w:themeColor="text1"/>
+          <w:sz w:val="18"/>
+          <w:szCs w:val="18"/>
+          <w:lang w:val="en-US"/>
+        </w:rPr>
+      </w:pPr>
+      <w:r>
+        <w:rPr>
+          <w:rFonts w:ascii="CMU Serif Roman" w:eastAsiaTheme="minorEastAsia" w:hAnsi="CMU Serif Roman" w:cs="Arial"/>
+          <w:color w:val="000000" w:themeColor="text1"/>
+          <w:sz w:val="18"/>
+          <w:szCs w:val="18"/>
+          <w:lang w:val="en-US"/>
+        </w:rPr>
+        <w:t>7</w:t>
+      </w:r>
+    </w:p>
+    <w:p>
+      <w:pPr>
+        <w:jc w:val="both"/>
+        <w:rPr>
+          <w:rFonts w:ascii="CMU Serif Roman" w:eastAsiaTheme="minorEastAsia" w:hAnsi="CMU Serif Roman" w:cs="Arial"/>
+          <w:color w:val="000000" w:themeColor="text1"/>
+          <w:sz w:val="18"/>
+          <w:szCs w:val="18"/>
+        </w:rPr>
+      </w:pPr>
+      <w:r>
+        <w:rPr>
+          <w:rFonts w:ascii="CMU Serif Roman" w:eastAsiaTheme="minorEastAsia" w:hAnsi="CMU Serif Roman" w:cs="Arial"/>
+          <w:color w:val="000000" w:themeColor="text1"/>
+          <w:sz w:val="18"/>
+          <w:szCs w:val="18"/>
+          <w:lang w:val="en-US"/>
+        </w:rPr>
+        <w:t xml:space="preserve">8    </w:t>
+      </w:r>
+      <w:r>
+        <w:rPr>
+          <w:rFonts w:ascii="CMU Serif Roman" w:eastAsiaTheme="minorEastAsia" w:hAnsi="CMU Serif Roman" w:cs="Arial"/>
+          <w:color w:val="000000" w:themeColor="text1"/>
+          <w:sz w:val="18"/>
+          <w:szCs w:val="18"/>
+          <w:lang w:val="en-US"/>
+        </w:rPr>
+        <w:t xml:space="preserve"> </w:t>
+      </w:r>
+      <w:proofErr w:type="spellStart"/>
+      <w:r>
+        <w:rPr>
+          <w:rFonts w:ascii="CMU Serif Roman" w:eastAsiaTheme="minorEastAsia" w:hAnsi="CMU Serif Roman" w:cs="Arial"/>
+          <w:color w:val="000000" w:themeColor="text1"/>
+          <w:sz w:val="18"/>
+          <w:szCs w:val="18"/>
+          <w:lang w:val="en-US"/>
+        </w:rPr>
+        <w:t>i</w:t>
+      </w:r>
+      <w:proofErr w:type="spellEnd"/>
+      <w:r>
+        <w:rPr>
+          <w:rFonts w:ascii="CMU Serif Roman" w:eastAsiaTheme="minorEastAsia" w:hAnsi="CMU Serif Roman" w:cs="Arial"/>
+          <w:color w:val="000000" w:themeColor="text1"/>
+          <w:sz w:val="18"/>
+          <w:szCs w:val="18"/>
+        </w:rPr>
+        <w:t>f (remainder &gt; 0) {</w:t>
+      </w:r>
+    </w:p>
+    <w:p>
+      <w:pPr>
+        <w:jc w:val="both"/>
+        <w:rPr>
+          <w:rFonts w:ascii="CMU Serif Roman" w:eastAsiaTheme="minorEastAsia" w:hAnsi="CMU Serif Roman" w:cs="Arial"/>
+          <w:color w:val="000000" w:themeColor="text1"/>
+          <w:sz w:val="18"/>
+          <w:szCs w:val="18"/>
+        </w:rPr>
+      </w:pPr>
+      <w:r>
+        <w:rPr>
+          <w:rFonts w:ascii="CMU Serif Roman" w:eastAsiaTheme="minorEastAsia" w:hAnsi="CMU Serif Roman" w:cs="Arial"/>
+          <w:color w:val="000000" w:themeColor="text1"/>
+          <w:sz w:val="18"/>
+          <w:szCs w:val="18"/>
+          <w:lang w:val="en-US"/>
+        </w:rPr>
+        <w:t xml:space="preserve">9    </w:t>
+      </w:r>
+      <w:r>
+        <w:rPr>
+          <w:rFonts w:ascii="CMU Serif Roman" w:eastAsiaTheme="minorEastAsia" w:hAnsi="CMU Serif Roman" w:cs="Arial"/>
+          <w:color w:val="000000" w:themeColor="text1"/>
+          <w:sz w:val="18"/>
+          <w:szCs w:val="18"/>
+          <w:lang w:val="en-US"/>
+        </w:rPr>
+        <w:t xml:space="preserve"> </w:t>
+      </w:r>
+      <w:r>
+        <w:rPr>
+          <w:rFonts w:ascii="CMU Serif Roman" w:eastAsiaTheme="minorEastAsia" w:hAnsi="CMU Serif Roman" w:cs="Arial"/>
+          <w:color w:val="000000" w:themeColor="text1"/>
+          <w:sz w:val="18"/>
+          <w:szCs w:val="18"/>
+          <w:lang w:val="en-US"/>
+        </w:rPr>
+        <w:t xml:space="preserve"> </w:t>
+      </w:r>
+      <w:r>
+        <w:rPr>
+          <w:rFonts w:ascii="CMU Serif Roman" w:eastAsiaTheme="minorEastAsia" w:hAnsi="CMU Serif Roman" w:cs="Arial"/>
+          <w:color w:val="000000" w:themeColor="text1"/>
+          <w:sz w:val="18"/>
+          <w:szCs w:val="18"/>
+          <w:lang w:val="en-US"/>
+        </w:rPr>
+        <w:t xml:space="preserve">   </w:t>
+      </w:r>
+      <w:r>
+        <w:rPr>
+          <w:rFonts w:ascii="CMU Serif Roman" w:eastAsiaTheme="minorEastAsia" w:hAnsi="CMU Serif Roman" w:cs="Arial"/>
+          <w:color w:val="000000" w:themeColor="text1"/>
+          <w:sz w:val="18"/>
+          <w:szCs w:val="18"/>
+        </w:rPr>
+        <w:t>if (processorID &lt; remainder) {</w:t>
+      </w:r>
+    </w:p>
+    <w:p>
+      <w:pPr>
+        <w:jc w:val="both"/>
+        <w:rPr>
+          <w:rFonts w:ascii="CMU Serif Roman" w:eastAsiaTheme="minorEastAsia" w:hAnsi="CMU Serif Roman" w:cs="Arial"/>
+          <w:color w:val="000000" w:themeColor="text1"/>
+          <w:sz w:val="18"/>
+          <w:szCs w:val="18"/>
+        </w:rPr>
+      </w:pPr>
+      <w:r>
+        <w:rPr>
+          <w:rFonts w:ascii="CMU Serif Roman" w:eastAsiaTheme="minorEastAsia" w:hAnsi="CMU Serif Roman" w:cs="Arial"/>
+          <w:color w:val="000000" w:themeColor="text1"/>
+          <w:sz w:val="18"/>
+          <w:szCs w:val="18"/>
+          <w:lang w:val="en-US"/>
+        </w:rPr>
+        <w:t xml:space="preserve">10   </w:t>
+      </w:r>
+      <w:r>
+        <w:rPr>
+          <w:rFonts w:ascii="CMU Serif Roman" w:eastAsiaTheme="minorEastAsia" w:hAnsi="CMU Serif Roman" w:cs="Arial"/>
+          <w:color w:val="000000" w:themeColor="text1"/>
+          <w:sz w:val="18"/>
+          <w:szCs w:val="18"/>
+          <w:lang w:val="en-US"/>
+        </w:rPr>
+        <w:t xml:space="preserve">  </w:t>
+      </w:r>
+      <w:r>
+        <w:rPr>
+          <w:rFonts w:ascii="CMU Serif Roman" w:eastAsiaTheme="minorEastAsia" w:hAnsi="CMU Serif Roman" w:cs="Arial"/>
+          <w:color w:val="000000" w:themeColor="text1"/>
+          <w:sz w:val="18"/>
+          <w:szCs w:val="18"/>
+          <w:lang w:val="en-US"/>
+        </w:rPr>
+        <w:t xml:space="preserve"> </w:t>
+      </w:r>
+      <w:r>
+        <w:rPr>
+          <w:rFonts w:ascii="CMU Serif Roman" w:eastAsiaTheme="minorEastAsia" w:hAnsi="CMU Serif Roman" w:cs="Arial"/>
+          <w:color w:val="000000" w:themeColor="text1"/>
+          <w:sz w:val="18"/>
+          <w:szCs w:val="18"/>
+          <w:lang w:val="en-US"/>
+        </w:rPr>
+        <w:t xml:space="preserve">      </w:t>
+      </w:r>
+      <w:r>
+        <w:rPr>
+          <w:rFonts w:ascii="CMU Serif Roman" w:eastAsiaTheme="minorEastAsia" w:hAnsi="CMU Serif Roman" w:cs="Arial"/>
+          <w:color w:val="000000" w:themeColor="text1"/>
+          <w:sz w:val="18"/>
+          <w:szCs w:val="18"/>
+        </w:rPr>
+        <w:t>arraySizeLoc += 1</w:t>
+      </w:r>
+    </w:p>
+    <w:p>
+      <w:pPr>
+        <w:jc w:val="both"/>
+        <w:rPr>
+          <w:rFonts w:ascii="CMU Serif Roman" w:eastAsiaTheme="minorEastAsia" w:hAnsi="CMU Serif Roman" w:cs="Arial"/>
+          <w:color w:val="000000" w:themeColor="text1"/>
+          <w:sz w:val="18"/>
+          <w:szCs w:val="18"/>
+        </w:rPr>
+      </w:pPr>
+      <w:r>
+        <w:rPr>
+          <w:rFonts w:ascii="CMU Serif Roman" w:eastAsiaTheme="minorEastAsia" w:hAnsi="CMU Serif Roman" w:cs="Arial"/>
+          <w:color w:val="000000" w:themeColor="text1"/>
+          <w:sz w:val="18"/>
+          <w:szCs w:val="18"/>
+          <w:lang w:val="en-US"/>
+        </w:rPr>
+        <w:t xml:space="preserve">11   </w:t>
+      </w:r>
+      <w:r>
+        <w:rPr>
+          <w:rFonts w:ascii="CMU Serif Roman" w:eastAsiaTheme="minorEastAsia" w:hAnsi="CMU Serif Roman" w:cs="Arial"/>
+          <w:color w:val="000000" w:themeColor="text1"/>
+          <w:sz w:val="18"/>
+          <w:szCs w:val="18"/>
+          <w:lang w:val="en-US"/>
+        </w:rPr>
+        <w:t xml:space="preserve"> </w:t>
+      </w:r>
+      <w:r>
+        <w:rPr>
+          <w:rFonts w:ascii="CMU Serif Roman" w:eastAsiaTheme="minorEastAsia" w:hAnsi="CMU Serif Roman" w:cs="Arial"/>
+          <w:color w:val="000000" w:themeColor="text1"/>
+          <w:sz w:val="18"/>
+          <w:szCs w:val="18"/>
+          <w:lang w:val="en-US"/>
+        </w:rPr>
+        <w:t xml:space="preserve"> </w:t>
+      </w:r>
+      <w:proofErr w:type="gramStart"/>
+      <w:r>
+        <w:rPr>
+          <w:rFonts w:ascii="CMU Serif Roman" w:eastAsiaTheme="minorEastAsia" w:hAnsi="CMU Serif Roman" w:cs="Arial"/>
+          <w:color w:val="000000" w:themeColor="text1"/>
+          <w:sz w:val="18"/>
+          <w:szCs w:val="18"/>
+          <w:lang w:val="en-US"/>
+        </w:rPr>
+        <w:t xml:space="preserve">  </w:t>
+      </w:r>
+      <w:r>
+        <w:rPr>
+          <w:rFonts w:ascii="CMU Serif Roman" w:eastAsiaTheme="minorEastAsia" w:hAnsi="CMU Serif Roman" w:cs="Arial"/>
+          <w:color w:val="000000" w:themeColor="text1"/>
+          <w:sz w:val="18"/>
+          <w:szCs w:val="18"/>
+        </w:rPr>
+        <w:t>}</w:t>
+      </w:r>
+      <w:proofErr w:type="gramEnd"/>
+    </w:p>
+    <w:p>
+      <w:pPr>
+        <w:jc w:val="both"/>
+        <w:rPr>
+          <w:rFonts w:ascii="CMU Serif Roman" w:eastAsiaTheme="minorEastAsia" w:hAnsi="CMU Serif Roman" w:cs="Arial"/>
+          <w:color w:val="000000" w:themeColor="text1"/>
+          <w:sz w:val="18"/>
+          <w:szCs w:val="18"/>
+          <w:lang w:val="en-US"/>
+        </w:rPr>
+      </w:pPr>
+      <w:r>
+        <w:rPr>
+          <w:rFonts w:ascii="CMU Serif Roman" w:eastAsiaTheme="minorEastAsia" w:hAnsi="CMU Serif Roman" w:cs="Arial"/>
+          <w:color w:val="000000" w:themeColor="text1"/>
+          <w:sz w:val="18"/>
+          <w:szCs w:val="18"/>
+          <w:lang w:val="en-US"/>
+        </w:rPr>
+        <w:t xml:space="preserve">12  </w:t>
+      </w:r>
+      <w:proofErr w:type="gramStart"/>
+      <w:r>
+        <w:rPr>
+          <w:rFonts w:ascii="CMU Serif Roman" w:eastAsiaTheme="minorEastAsia" w:hAnsi="CMU Serif Roman" w:cs="Arial"/>
+          <w:color w:val="000000" w:themeColor="text1"/>
+          <w:sz w:val="18"/>
+          <w:szCs w:val="18"/>
+          <w:lang w:val="en-US"/>
+        </w:rPr>
+        <w:t xml:space="preserve">  </w:t>
+      </w:r>
+      <w:r>
+        <w:rPr>
+          <w:rFonts w:ascii="CMU Serif Roman" w:eastAsiaTheme="minorEastAsia" w:hAnsi="CMU Serif Roman" w:cs="Arial"/>
+          <w:color w:val="000000" w:themeColor="text1"/>
+          <w:sz w:val="18"/>
+          <w:szCs w:val="18"/>
+        </w:rPr>
+        <w:t>}</w:t>
+      </w:r>
+      <w:proofErr w:type="gramEnd"/>
+      <w:r>
+        <w:rPr>
+          <w:rFonts w:ascii="CMU Serif Roman" w:eastAsiaTheme="minorEastAsia" w:hAnsi="CMU Serif Roman" w:cs="Arial"/>
+          <w:color w:val="000000" w:themeColor="text1"/>
+          <w:sz w:val="18"/>
+          <w:szCs w:val="18"/>
+          <w:lang w:val="en-US"/>
+        </w:rPr>
+        <w:t xml:space="preserve"> </w:t>
+      </w:r>
+    </w:p>
+    <w:p>
+      <w:pPr>
+        <w:jc w:val="both"/>
+        <w:rPr>
+          <w:rFonts w:ascii="CMU Serif Roman" w:eastAsiaTheme="minorEastAsia" w:hAnsi="CMU Serif Roman" w:cs="Arial"/>
+          <w:color w:val="000000" w:themeColor="text1"/>
+          <w:sz w:val="18"/>
+          <w:szCs w:val="18"/>
+          <w:lang w:val="en-US"/>
+        </w:rPr>
+      </w:pPr>
+      <w:r>
+        <w:rPr>
+          <w:rFonts w:ascii="CMU Serif Roman" w:eastAsiaTheme="minorEastAsia" w:hAnsi="CMU Serif Roman" w:cs="Arial"/>
+          <w:color w:val="000000" w:themeColor="text1"/>
+          <w:sz w:val="18"/>
+          <w:szCs w:val="18"/>
+          <w:lang w:val="en-US"/>
+        </w:rPr>
+        <w:t>13</w:t>
+      </w:r>
+    </w:p>
+    <w:p>
+      <w:pPr>
+        <w:jc w:val="both"/>
+        <w:rPr>
+          <w:rFonts w:ascii="CMU Serif Roman" w:eastAsiaTheme="minorEastAsia" w:hAnsi="CMU Serif Roman" w:cs="Arial"/>
+          <w:color w:val="000000" w:themeColor="text1"/>
+          <w:sz w:val="18"/>
+          <w:szCs w:val="18"/>
+        </w:rPr>
+      </w:pPr>
+      <w:r>
+        <w:rPr>
+          <w:rFonts w:ascii="CMU Serif Roman" w:eastAsiaTheme="minorEastAsia" w:hAnsi="CMU Serif Roman" w:cs="Arial"/>
+          <w:color w:val="000000" w:themeColor="text1"/>
+          <w:sz w:val="18"/>
+          <w:szCs w:val="18"/>
+          <w:lang w:val="en-US"/>
+        </w:rPr>
+        <w:t xml:space="preserve">14    </w:t>
+      </w:r>
+      <w:proofErr w:type="spellStart"/>
+      <w:r>
+        <w:rPr>
+          <w:rFonts w:ascii="CMU Serif Roman" w:eastAsiaTheme="minorEastAsia" w:hAnsi="CMU Serif Roman" w:cs="Arial"/>
+          <w:color w:val="000000" w:themeColor="text1"/>
+          <w:sz w:val="18"/>
+          <w:szCs w:val="18"/>
+          <w:lang w:val="en-US"/>
+        </w:rPr>
+        <w:t>costru</w:t>
+      </w:r>
+      <w:r>
+        <w:rPr>
+          <w:rFonts w:ascii="CMU Serif Roman" w:eastAsiaTheme="minorEastAsia" w:hAnsi="CMU Serif Roman" w:cs="Arial"/>
+          <w:color w:val="000000" w:themeColor="text1"/>
+          <w:sz w:val="18"/>
+          <w:szCs w:val="18"/>
+          <w:lang w:val="en-US"/>
+        </w:rPr>
+        <w:t>zione</w:t>
+      </w:r>
+      <w:proofErr w:type="spellEnd"/>
+      <w:r>
+        <w:rPr>
+          <w:rFonts w:ascii="CMU Serif Roman" w:eastAsiaTheme="minorEastAsia" w:hAnsi="CMU Serif Roman" w:cs="Arial"/>
+          <w:color w:val="000000" w:themeColor="text1"/>
+          <w:sz w:val="18"/>
+          <w:szCs w:val="18"/>
+          <w:lang w:val="en-US"/>
+        </w:rPr>
+        <w:t xml:space="preserve"> array </w:t>
+      </w:r>
+      <w:proofErr w:type="spellStart"/>
+      <w:r>
+        <w:rPr>
+          <w:rFonts w:ascii="CMU Serif Roman" w:eastAsiaTheme="minorEastAsia" w:hAnsi="CMU Serif Roman" w:cs="Arial"/>
+          <w:color w:val="000000" w:themeColor="text1"/>
+          <w:sz w:val="18"/>
+          <w:szCs w:val="18"/>
+          <w:lang w:val="en-US"/>
+        </w:rPr>
+        <w:t>recvcounts</w:t>
+      </w:r>
+      <w:proofErr w:type="spellEnd"/>
+      <w:r>
+        <w:rPr>
+          <w:rFonts w:ascii="CMU Serif Roman" w:eastAsiaTheme="minorEastAsia" w:hAnsi="CMU Serif Roman" w:cs="Arial"/>
+          <w:color w:val="000000" w:themeColor="text1"/>
+          <w:sz w:val="18"/>
+          <w:szCs w:val="18"/>
+          <w:lang w:val="en-US"/>
+        </w:rPr>
+        <w:t xml:space="preserve"> e </w:t>
+      </w:r>
+      <w:r>
+        <w:rPr>
+          <w:rFonts w:ascii="CMU Serif Roman" w:eastAsiaTheme="minorEastAsia" w:hAnsi="CMU Serif Roman" w:cs="Arial"/>
+          <w:color w:val="000000" w:themeColor="text1"/>
+          <w:sz w:val="18"/>
+          <w:szCs w:val="18"/>
+        </w:rPr>
+        <w:t>displacements</w:t>
+      </w:r>
+    </w:p>
+    <w:p>
+      <w:pPr>
+        <w:jc w:val="both"/>
+        <w:rPr>
+          <w:rFonts w:ascii="CMU Serif Roman" w:eastAsiaTheme="minorEastAsia" w:hAnsi="CMU Serif Roman" w:cs="Arial"/>
+          <w:color w:val="000000" w:themeColor="text1"/>
+          <w:sz w:val="18"/>
+          <w:szCs w:val="18"/>
+          <w:lang w:val="it-IT"/>
+        </w:rPr>
+      </w:pPr>
+      <w:r>
+        <w:rPr>
+          <w:rFonts w:ascii="CMU Serif Roman" w:eastAsiaTheme="minorEastAsia" w:hAnsi="CMU Serif Roman" w:cs="Arial"/>
+          <w:color w:val="000000" w:themeColor="text1"/>
+          <w:sz w:val="18"/>
+          <w:szCs w:val="18"/>
+          <w:lang w:val="it-IT"/>
+        </w:rPr>
+        <w:t xml:space="preserve">15    </w:t>
+      </w:r>
+      <w:r>
+        <w:rPr>
+          <w:rFonts w:ascii="CMU Serif Roman" w:eastAsiaTheme="minorEastAsia" w:hAnsi="CMU Serif Roman" w:cs="Arial"/>
+          <w:color w:val="000000" w:themeColor="text1"/>
+          <w:sz w:val="18"/>
+          <w:szCs w:val="18"/>
+          <w:lang w:val="it-IT"/>
+        </w:rPr>
+        <w:t>distribu</w:t>
+      </w:r>
+      <w:r>
+        <w:rPr>
+          <w:rFonts w:ascii="CMU Serif Roman" w:eastAsiaTheme="minorEastAsia" w:hAnsi="CMU Serif Roman" w:cs="Arial"/>
+          <w:color w:val="000000" w:themeColor="text1"/>
+          <w:sz w:val="18"/>
+          <w:szCs w:val="18"/>
+          <w:lang w:val="it-IT"/>
+        </w:rPr>
+        <w:t xml:space="preserve">zione </w:t>
+      </w:r>
+      <m:oMath>
+        <m:r>
+          <w:rPr>
+            <w:rFonts w:ascii="Cambria Math" w:eastAsiaTheme="minorEastAsia" w:hAnsi="Cambria Math" w:cs="Arial"/>
+            <w:color w:val="000000" w:themeColor="text1"/>
+            <w:sz w:val="18"/>
+            <w:szCs w:val="18"/>
+            <w:lang w:val="it-IT"/>
+          </w:rPr>
+          <m:t>a</m:t>
+        </m:r>
+      </m:oMath>
+      <w:r>
+        <w:rPr>
+          <w:rFonts w:ascii="CMU Serif Roman" w:eastAsiaTheme="minorEastAsia" w:hAnsi="CMU Serif Roman" w:cs="Arial"/>
+          <w:color w:val="000000" w:themeColor="text1"/>
+          <w:sz w:val="18"/>
+          <w:szCs w:val="18"/>
+          <w:lang w:val="it-IT"/>
+        </w:rPr>
+        <w:t xml:space="preserve"> e </w:t>
+      </w:r>
+      <m:oMath>
+        <m:r>
+          <w:rPr>
+            <w:rFonts w:ascii="Cambria Math" w:eastAsiaTheme="minorEastAsia" w:hAnsi="Cambria Math" w:cs="Arial"/>
+            <w:color w:val="000000" w:themeColor="text1"/>
+            <w:sz w:val="18"/>
+            <w:szCs w:val="18"/>
+            <w:lang w:val="it-IT"/>
+          </w:rPr>
+          <m:t>b</m:t>
+        </m:r>
+      </m:oMath>
+      <w:r>
+        <w:rPr>
+          <w:rFonts w:ascii="CMU Serif Roman" w:eastAsiaTheme="minorEastAsia" w:hAnsi="CMU Serif Roman" w:cs="Arial"/>
+          <w:color w:val="000000" w:themeColor="text1"/>
+          <w:sz w:val="18"/>
+          <w:szCs w:val="18"/>
+          <w:lang w:val="it-IT"/>
+        </w:rPr>
+        <w:t xml:space="preserve"> fra i vari processori all’interno del </w:t>
+      </w:r>
+      <w:proofErr w:type="spellStart"/>
+      <w:r>
+        <w:rPr>
+          <w:rFonts w:ascii="CMU Serif Roman" w:eastAsiaTheme="minorEastAsia" w:hAnsi="CMU Serif Roman" w:cs="Arial"/>
+          <w:color w:val="000000" w:themeColor="text1"/>
+          <w:sz w:val="18"/>
+          <w:szCs w:val="18"/>
+          <w:lang w:val="it-IT"/>
+        </w:rPr>
+        <w:t>communicator</w:t>
+      </w:r>
+      <w:proofErr w:type="spellEnd"/>
+    </w:p>
+    <w:p>
+      <w:pPr>
+        <w:jc w:val="both"/>
+        <w:rPr>
+          <w:rFonts w:ascii="CMU Serif Roman" w:eastAsiaTheme="minorEastAsia" w:hAnsi="CMU Serif Roman" w:cs="Arial"/>
+          <w:color w:val="000000" w:themeColor="text1"/>
+          <w:sz w:val="18"/>
+          <w:szCs w:val="18"/>
+          <w:lang w:val="it-IT"/>
+        </w:rPr>
+      </w:pPr>
+      <w:r>
+        <w:rPr>
+          <w:rFonts w:ascii="CMU Serif Roman" w:eastAsiaTheme="minorEastAsia" w:hAnsi="CMU Serif Roman" w:cs="Arial"/>
+          <w:color w:val="000000" w:themeColor="text1"/>
+          <w:sz w:val="18"/>
+          <w:szCs w:val="18"/>
+          <w:lang w:val="it-IT"/>
+        </w:rPr>
+        <w:t xml:space="preserve">16    </w:t>
+      </w:r>
+      <w:proofErr w:type="spellStart"/>
+      <w:r>
+        <w:rPr>
+          <w:rFonts w:ascii="CMU Serif Roman" w:eastAsiaTheme="minorEastAsia" w:hAnsi="CMU Serif Roman" w:cs="Arial"/>
+          <w:color w:val="000000" w:themeColor="text1"/>
+          <w:sz w:val="18"/>
+          <w:szCs w:val="18"/>
+          <w:lang w:val="it-IT"/>
+        </w:rPr>
+        <w:t>operazione</w:t>
+      </w:r>
+      <w:r>
+        <w:rPr>
+          <w:rFonts w:ascii="CMU Serif Roman" w:eastAsiaTheme="minorEastAsia" w:hAnsi="CMU Serif Roman" w:cs="Arial"/>
+          <w:i/>
+          <w:iCs/>
+          <w:color w:val="000000" w:themeColor="text1"/>
+          <w:sz w:val="18"/>
+          <w:szCs w:val="18"/>
+          <w:lang w:val="it-IT"/>
+        </w:rPr>
+        <w:t>saxpy</w:t>
+      </w:r>
+      <w:proofErr w:type="spellEnd"/>
+      <w:r>
+        <w:rPr>
+          <w:rFonts w:ascii="CMU Serif Roman" w:eastAsiaTheme="minorEastAsia" w:hAnsi="CMU Serif Roman" w:cs="Arial"/>
+          <w:color w:val="000000" w:themeColor="text1"/>
+          <w:sz w:val="18"/>
+          <w:szCs w:val="18"/>
+          <w:lang w:val="it-IT"/>
+        </w:rPr>
+        <w:t xml:space="preserve"> locale ai processori</w:t>
+      </w:r>
+    </w:p>
+    <w:p>
+      <w:pPr>
+        <w:jc w:val="both"/>
+        <w:rPr>
+          <w:rFonts w:ascii="CMU Serif Roman" w:eastAsiaTheme="minorEastAsia" w:hAnsi="CMU Serif Roman" w:cs="Arial"/>
+          <w:i/>
+          <w:iCs/>
+          <w:color w:val="000000" w:themeColor="text1"/>
+          <w:sz w:val="18"/>
+          <w:szCs w:val="18"/>
+          <w:lang w:val="it-IT"/>
+        </w:rPr>
+      </w:pPr>
+      <w:r>
+        <w:rPr>
+          <w:rFonts w:ascii="CMU Serif Roman" w:eastAsiaTheme="minorEastAsia" w:hAnsi="CMU Serif Roman" w:cs="Arial"/>
+          <w:color w:val="000000" w:themeColor="text1"/>
+          <w:sz w:val="18"/>
+          <w:szCs w:val="18"/>
+          <w:lang w:val="it-IT"/>
+        </w:rPr>
+        <w:t xml:space="preserve">17    </w:t>
+      </w:r>
+      <w:r>
+        <w:rPr>
+          <w:rFonts w:ascii="CMU Serif Roman" w:eastAsiaTheme="minorEastAsia" w:hAnsi="CMU Serif Roman" w:cs="Arial"/>
+          <w:color w:val="000000" w:themeColor="text1"/>
+          <w:sz w:val="18"/>
+          <w:szCs w:val="18"/>
+          <w:lang w:val="it-IT"/>
+        </w:rPr>
+        <w:t>uni</w:t>
+      </w:r>
+      <w:r>
+        <w:rPr>
+          <w:rFonts w:ascii="CMU Serif Roman" w:eastAsiaTheme="minorEastAsia" w:hAnsi="CMU Serif Roman" w:cs="Arial"/>
+          <w:color w:val="000000" w:themeColor="text1"/>
+          <w:sz w:val="18"/>
+          <w:szCs w:val="18"/>
+          <w:lang w:val="it-IT"/>
+        </w:rPr>
+        <w:t>one</w:t>
+      </w:r>
+      <w:r>
+        <w:rPr>
+          <w:rFonts w:ascii="CMU Serif Roman" w:eastAsiaTheme="minorEastAsia" w:hAnsi="CMU Serif Roman" w:cs="Arial"/>
+          <w:color w:val="000000" w:themeColor="text1"/>
+          <w:sz w:val="18"/>
+          <w:szCs w:val="18"/>
+          <w:lang w:val="it-IT"/>
+        </w:rPr>
+        <w:t xml:space="preserve"> </w:t>
+      </w:r>
+      <w:r>
+        <w:rPr>
+          <w:rFonts w:ascii="CMU Serif Roman" w:eastAsiaTheme="minorEastAsia" w:hAnsi="CMU Serif Roman" w:cs="Arial"/>
+          <w:color w:val="000000" w:themeColor="text1"/>
+          <w:sz w:val="18"/>
+          <w:szCs w:val="18"/>
+          <w:lang w:val="it-IT"/>
+        </w:rPr>
+        <w:t>dei singoli vettori</w:t>
+      </w:r>
+      <w:r>
+        <w:rPr>
+          <w:rFonts w:ascii="CMU Serif Roman" w:eastAsiaTheme="minorEastAsia" w:hAnsi="CMU Serif Roman" w:cs="Arial"/>
+          <w:color w:val="000000" w:themeColor="text1"/>
+          <w:sz w:val="18"/>
+          <w:szCs w:val="18"/>
+          <w:lang w:val="it-IT"/>
+        </w:rPr>
+        <w:t xml:space="preserve"> in un singolo vettore presente nella memoria del processore </w:t>
+      </w:r>
+      <w:r>
+        <w:rPr>
+          <w:rFonts w:ascii="CMU Serif Roman" w:eastAsiaTheme="minorEastAsia" w:hAnsi="CMU Serif Roman" w:cs="Arial"/>
+          <w:i/>
+          <w:iCs/>
+          <w:color w:val="000000" w:themeColor="text1"/>
+          <w:sz w:val="18"/>
+          <w:szCs w:val="18"/>
+          <w:lang w:val="it-IT"/>
+        </w:rPr>
+        <w:t>master</w:t>
+      </w:r>
+    </w:p>
+    <w:p>
+      <w:pPr>
+        <w:jc w:val="both"/>
+        <w:rPr>
+          <w:rFonts w:ascii="CMU Serif Roman" w:eastAsiaTheme="minorEastAsia" w:hAnsi="CMU Serif Roman" w:cs="Arial"/>
+          <w:color w:val="000000" w:themeColor="text1"/>
+          <w:sz w:val="18"/>
+          <w:szCs w:val="18"/>
+          <w:lang w:val="it-IT"/>
+        </w:rPr>
+      </w:pPr>
+      <w:r>
+        <w:rPr>
+          <w:rFonts w:ascii="CMU Serif Roman" w:eastAsiaTheme="minorEastAsia" w:hAnsi="CMU Serif Roman" w:cs="Arial"/>
+          <w:color w:val="000000" w:themeColor="text1"/>
+          <w:sz w:val="18"/>
+          <w:szCs w:val="18"/>
+          <w:lang w:val="it-IT"/>
+        </w:rPr>
+        <w:t xml:space="preserve">18    </w:t>
+      </w:r>
+      <w:r>
+        <w:rPr>
+          <w:rFonts w:ascii="CMU Serif Roman" w:eastAsiaTheme="minorEastAsia" w:hAnsi="CMU Serif Roman" w:cs="Arial"/>
+          <w:color w:val="000000" w:themeColor="text1"/>
+          <w:sz w:val="18"/>
+          <w:szCs w:val="18"/>
+          <w:lang w:val="it-IT"/>
+        </w:rPr>
+        <w:t>calcol</w:t>
+      </w:r>
+      <w:r>
+        <w:rPr>
+          <w:rFonts w:ascii="CMU Serif Roman" w:eastAsiaTheme="minorEastAsia" w:hAnsi="CMU Serif Roman" w:cs="Arial"/>
+          <w:color w:val="000000" w:themeColor="text1"/>
+          <w:sz w:val="18"/>
+          <w:szCs w:val="18"/>
+          <w:lang w:val="it-IT"/>
+        </w:rPr>
+        <w:t>o</w:t>
+      </w:r>
+      <w:r>
+        <w:rPr>
+          <w:rFonts w:ascii="CMU Serif Roman" w:eastAsiaTheme="minorEastAsia" w:hAnsi="CMU Serif Roman" w:cs="Arial"/>
+          <w:color w:val="000000" w:themeColor="text1"/>
+          <w:sz w:val="18"/>
+          <w:szCs w:val="18"/>
+          <w:lang w:val="it-IT"/>
+        </w:rPr>
+        <w:t xml:space="preserve"> </w:t>
+      </w:r>
+      <w:r>
+        <w:rPr>
+          <w:rFonts w:ascii="CMU Serif Roman" w:eastAsiaTheme="minorEastAsia" w:hAnsi="CMU Serif Roman" w:cs="Arial"/>
+          <w:color w:val="000000" w:themeColor="text1"/>
+          <w:sz w:val="18"/>
+          <w:szCs w:val="18"/>
+          <w:lang w:val="it-IT"/>
+        </w:rPr>
+        <w:t>de</w:t>
+      </w:r>
+      <w:r>
+        <w:rPr>
+          <w:rFonts w:ascii="CMU Serif Roman" w:eastAsiaTheme="minorEastAsia" w:hAnsi="CMU Serif Roman" w:cs="Arial"/>
+          <w:color w:val="000000" w:themeColor="text1"/>
+          <w:sz w:val="18"/>
+          <w:szCs w:val="18"/>
+          <w:lang w:val="it-IT"/>
+        </w:rPr>
+        <w:t>l tempo massimo impiegat</w:t>
+      </w:r>
+      <w:r>
+        <w:rPr>
+          <w:rFonts w:ascii="CMU Serif Roman" w:eastAsiaTheme="minorEastAsia" w:hAnsi="CMU Serif Roman" w:cs="Arial"/>
+          <w:color w:val="000000" w:themeColor="text1"/>
+          <w:sz w:val="18"/>
+          <w:szCs w:val="18"/>
+          <w:lang w:val="it-IT"/>
+        </w:rPr>
+        <w:t>o per effettuare le operazioni</w:t>
+      </w:r>
+    </w:p>
+    <w:p>
+      <w:pPr>
+        <w:jc w:val="both"/>
+        <w:rPr>
+          <w:rFonts w:ascii="CMU Serif Roman" w:eastAsiaTheme="minorEastAsia" w:hAnsi="CMU Serif Roman" w:cs="Arial"/>
+          <w:color w:val="000000" w:themeColor="text1"/>
+          <w:sz w:val="18"/>
+          <w:szCs w:val="18"/>
+          <w:lang w:val="it-IT"/>
+        </w:rPr>
+      </w:pPr>
+      <w:r>
+        <w:rPr>
+          <w:rFonts w:ascii="CMU Serif Roman" w:eastAsiaTheme="minorEastAsia" w:hAnsi="CMU Serif Roman" w:cs="Arial"/>
+          <w:color w:val="000000" w:themeColor="text1"/>
+          <w:sz w:val="18"/>
+          <w:szCs w:val="18"/>
+          <w:lang w:val="it-IT"/>
+        </w:rPr>
+        <w:t xml:space="preserve">19    </w:t>
+      </w:r>
+      <w:r>
+        <w:rPr>
+          <w:rFonts w:ascii="CMU Serif Roman" w:eastAsiaTheme="minorEastAsia" w:hAnsi="CMU Serif Roman" w:cs="Arial"/>
+          <w:color w:val="000000" w:themeColor="text1"/>
+          <w:sz w:val="18"/>
+          <w:szCs w:val="18"/>
+          <w:lang w:val="it-IT"/>
+        </w:rPr>
+        <w:t>salvataggio del risultato</w:t>
+      </w:r>
+    </w:p>
+    <w:p>
+      <w:pPr>
+        <w:jc w:val="both"/>
+        <w:rPr>
+          <w:rFonts w:ascii="CMU Serif Roman" w:eastAsiaTheme="minorEastAsia" w:hAnsi="CMU Serif Roman" w:cs="Arial"/>
+          <w:color w:val="000000" w:themeColor="text1"/>
+          <w:sz w:val="18"/>
+          <w:szCs w:val="18"/>
+          <w:lang w:val="it-IT"/>
+        </w:rPr>
+      </w:pPr>
+      <w:r>
+        <w:rPr>
+          <w:rFonts w:ascii="CMU Serif Roman" w:eastAsiaTheme="minorEastAsia" w:hAnsi="CMU Serif Roman" w:cs="Arial"/>
+          <w:color w:val="000000" w:themeColor="text1"/>
+          <w:sz w:val="18"/>
+          <w:szCs w:val="18"/>
+          <w:lang w:val="it-IT"/>
+        </w:rPr>
+        <w:t xml:space="preserve">20    </w:t>
+      </w:r>
+      <w:r>
+        <w:rPr>
+          <w:rFonts w:ascii="CMU Serif Roman" w:eastAsiaTheme="minorEastAsia" w:hAnsi="CMU Serif Roman" w:cs="Arial"/>
+          <w:color w:val="000000" w:themeColor="text1"/>
+          <w:sz w:val="18"/>
+          <w:szCs w:val="18"/>
+          <w:lang w:val="it-IT"/>
+        </w:rPr>
+        <w:t>rilascio risorse</w:t>
+      </w:r>
+    </w:p>
+    <w:p>
+      <w:pPr>
+        <w:jc w:val="both"/>
+        <w:rPr>
+          <w:rFonts w:ascii="CMU Serif Roman" w:eastAsiaTheme="minorEastAsia" w:hAnsi="CMU Serif Roman" w:cs="Arial"/>
+          <w:color w:val="000000" w:themeColor="text1"/>
+          <w:sz w:val="18"/>
+          <w:szCs w:val="18"/>
+          <w:lang w:val="it-IT"/>
+        </w:rPr>
+      </w:pPr>
+    </w:p>
+    <w:p>
+      <w:pPr>
+        <w:jc w:val="both"/>
+        <w:rPr>
+          <w:rFonts w:ascii="CMU Serif Roman" w:eastAsiaTheme="minorHAnsi" w:hAnsi="CMU Serif Roman" w:cs="Arial"/>
+          <w:b/>
+          <w:bCs/>
           <w:color w:val="000000" w:themeColor="text1"/>
           <w:sz w:val="20"/>
           <w:szCs w:val="20"/>
           <w:lang w:val="it-IT"/>
         </w:rPr>
       </w:pPr>
+      <w:r>
+        <w:rPr>
+          <w:rFonts w:ascii="CMU Serif Roman" w:eastAsiaTheme="minorHAnsi" w:hAnsi="CMU Serif Roman" w:cs="Arial"/>
+          <w:b/>
+          <w:bCs/>
+          <w:color w:val="000000" w:themeColor="text1"/>
+          <w:sz w:val="20"/>
+          <w:szCs w:val="20"/>
+          <w:lang w:val="it-IT"/>
+        </w:rPr>
+        <w:t>4</w:t>
+      </w:r>
+      <w:r>
+        <w:rPr>
+          <w:rFonts w:ascii="CMU Serif Roman" w:eastAsiaTheme="minorHAnsi" w:hAnsi="CMU Serif Roman" w:cs="Arial"/>
+          <w:b/>
+          <w:bCs/>
+          <w:color w:val="000000" w:themeColor="text1"/>
+          <w:sz w:val="20"/>
+          <w:szCs w:val="20"/>
+          <w:lang w:val="it-IT"/>
+        </w:rPr>
+        <w:t xml:space="preserve">. </w:t>
+      </w:r>
+      <w:r>
+        <w:rPr>
+          <w:rFonts w:ascii="CMU Serif Roman" w:eastAsiaTheme="minorHAnsi" w:hAnsi="CMU Serif Roman" w:cs="Arial"/>
+          <w:b/>
+          <w:bCs/>
+          <w:color w:val="000000" w:themeColor="text1"/>
+          <w:sz w:val="20"/>
+          <w:szCs w:val="20"/>
+          <w:lang w:val="it-IT"/>
+        </w:rPr>
+        <w:t>Input e Output</w:t>
+      </w:r>
     </w:p>
     <w:p>
       <w:pPr>
@@ -10546,42 +12848,6 @@
           <w:lang w:val="it-IT"/>
         </w:rPr>
       </w:pPr>
-      <w:r>
-        <w:rPr>
-          <w:rFonts w:ascii="CMU Serif Roman" w:eastAsiaTheme="minorHAnsi" w:hAnsi="CMU Serif Roman" w:cs="Arial"/>
-          <w:b/>
-          <w:bCs/>
-          <w:color w:val="000000" w:themeColor="text1"/>
-          <w:sz w:val="20"/>
-          <w:szCs w:val="20"/>
-          <w:lang w:val="it-IT"/>
-        </w:rPr>
-        <w:t>4</w:t>
-      </w:r>
-      <w:r>
-        <w:rPr>
-          <w:rFonts w:ascii="CMU Serif Roman" w:eastAsiaTheme="minorHAnsi" w:hAnsi="CMU Serif Roman" w:cs="Arial"/>
-          <w:b/>
-          <w:bCs/>
-          <w:color w:val="000000" w:themeColor="text1"/>
-          <w:sz w:val="20"/>
-          <w:szCs w:val="20"/>
-          <w:lang w:val="it-IT"/>
-        </w:rPr>
-        <w:t xml:space="preserve">. </w:t>
-      </w:r>
-      <w:r>
-        <w:rPr>
-          <w:rFonts w:ascii="CMU Serif Roman" w:eastAsiaTheme="minorHAnsi" w:hAnsi="CMU Serif Roman" w:cs="Arial"/>
-          <w:b/>
-          <w:bCs/>
-          <w:color w:val="000000" w:themeColor="text1"/>
-          <w:sz w:val="20"/>
-          <w:szCs w:val="20"/>
-          <w:lang w:val="it-IT"/>
-        </w:rPr>
-        <w:t>Input e Output</w:t>
-      </w:r>
     </w:p>
     <w:p>
       <w:pPr>
@@ -11136,27 +13402,7 @@
             <w:szCs w:val="18"/>
             <w:lang w:val="it-IT"/>
           </w:rPr>
-          <m:t xml:space="preserve">2 </m:t>
-        </m:r>
-        <m:r>
-          <w:rPr>
-            <w:rFonts w:ascii="Cambria Math" w:eastAsiaTheme="minorHAnsi" w:hAnsi="Cambria Math" w:cs="Arial"/>
-            <w:color w:val="000000" w:themeColor="text1"/>
-            <w:sz w:val="18"/>
-            <w:szCs w:val="18"/>
-            <w:lang w:val="it-IT"/>
-          </w:rPr>
-          <m:t>⋅</m:t>
-        </m:r>
-        <m:r>
-          <w:rPr>
-            <w:rFonts w:ascii="Cambria Math" w:eastAsiaTheme="minorHAnsi" w:hAnsi="Cambria Math" w:cs="Arial"/>
-            <w:color w:val="000000" w:themeColor="text1"/>
-            <w:sz w:val="18"/>
-            <w:szCs w:val="18"/>
-            <w:lang w:val="it-IT"/>
-          </w:rPr>
-          <m:t>arraySize)</m:t>
+          <m:t>2 ⋅arraySize)</m:t>
         </m:r>
       </m:oMath>
       <w:r>
@@ -11473,6 +13719,7 @@
           <w:szCs w:val="18"/>
           <w:lang w:val="it-IT"/>
         </w:rPr>
+        <w:lastRenderedPageBreak/>
         <w:t>A questo punto una volta preparati il file di configurazione (.</w:t>
       </w:r>
       <w:proofErr w:type="spellStart"/>
@@ -11976,6 +14223,20 @@
     </w:p>
     <w:p>
       <w:pPr>
+        <w:jc w:val="both"/>
+        <w:rPr>
+          <w:rFonts w:ascii="CMU Serif Roman" w:eastAsiaTheme="minorHAnsi" w:hAnsi="CMU Serif Roman" w:cs="Arial"/>
+          <w:b/>
+          <w:bCs/>
+          <w:color w:val="000000" w:themeColor="text1"/>
+          <w:sz w:val="20"/>
+          <w:szCs w:val="20"/>
+          <w:lang w:val="it-IT"/>
+        </w:rPr>
+      </w:pPr>
+    </w:p>
+    <w:p>
+      <w:pPr>
         <w:ind w:firstLine="720"/>
         <w:jc w:val="both"/>
         <w:rPr>
@@ -12059,6 +14320,20 @@
     </w:p>
     <w:p>
       <w:pPr>
+        <w:jc w:val="both"/>
+        <w:rPr>
+          <w:rFonts w:ascii="CMU Serif Roman" w:eastAsiaTheme="minorHAnsi" w:hAnsi="CMU Serif Roman" w:cs="Arial"/>
+          <w:b/>
+          <w:bCs/>
+          <w:color w:val="000000" w:themeColor="text1"/>
+          <w:sz w:val="20"/>
+          <w:szCs w:val="20"/>
+          <w:lang w:val="it-IT"/>
+        </w:rPr>
+      </w:pPr>
+    </w:p>
+    <w:p>
+      <w:pPr>
         <w:ind w:firstLine="720"/>
         <w:jc w:val="both"/>
         <w:rPr>
@@ -12142,6 +14417,20 @@
     </w:p>
     <w:p>
       <w:pPr>
+        <w:jc w:val="both"/>
+        <w:rPr>
+          <w:rFonts w:ascii="CMU Serif Roman" w:eastAsiaTheme="minorHAnsi" w:hAnsi="CMU Serif Roman" w:cs="Arial"/>
+          <w:b/>
+          <w:bCs/>
+          <w:color w:val="000000" w:themeColor="text1"/>
+          <w:sz w:val="20"/>
+          <w:szCs w:val="20"/>
+          <w:lang w:val="it-IT"/>
+        </w:rPr>
+      </w:pPr>
+    </w:p>
+    <w:p>
+      <w:pPr>
         <w:ind w:firstLine="720"/>
         <w:jc w:val="both"/>
         <w:rPr>
@@ -12258,6 +14547,20 @@
         </w:rPr>
         <w:t>a e sitografia</w:t>
       </w:r>
+    </w:p>
+    <w:p>
+      <w:pPr>
+        <w:jc w:val="both"/>
+        <w:rPr>
+          <w:rFonts w:ascii="CMU Serif Roman" w:eastAsiaTheme="minorHAnsi" w:hAnsi="CMU Serif Roman" w:cs="Arial"/>
+          <w:b/>
+          <w:bCs/>
+          <w:color w:val="000000" w:themeColor="text1"/>
+          <w:sz w:val="20"/>
+          <w:szCs w:val="20"/>
+          <w:lang w:val="it-IT"/>
+        </w:rPr>
+      </w:pPr>
     </w:p>
     <w:p>
       <w:pPr>
@@ -13360,9 +15663,9 @@
     </w:lvl>
   </w:abstractNum>
   <w:abstractNum w:abstractNumId="4" w15:restartNumberingAfterBreak="0">
-    <w:nsid w:val="2C811D61"/>
+    <w:nsid w:val="29032303"/>
     <w:multiLevelType w:val="hybridMultilevel"/>
-    <w:tmpl w:val="91667706"/>
+    <w:tmpl w:val="E61087EE"/>
     <w:lvl w:ilvl="0" w:tplc="04090001">
       <w:start w:val="1"/>
       <w:numFmt w:val="bullet"/>
@@ -13473,6 +15776,119 @@
     </w:lvl>
   </w:abstractNum>
   <w:abstractNum w:abstractNumId="5" w15:restartNumberingAfterBreak="0">
+    <w:nsid w:val="2C811D61"/>
+    <w:multiLevelType w:val="hybridMultilevel"/>
+    <w:tmpl w:val="91667706"/>
+    <w:lvl w:ilvl="0" w:tplc="04090001">
+      <w:start w:val="1"/>
+      <w:numFmt w:val="bullet"/>
+      <w:lvlText w:val=""/>
+      <w:lvlJc w:val="left"/>
+      <w:pPr>
+        <w:ind w:left="720" w:hanging="360"/>
+      </w:pPr>
+      <w:rPr>
+        <w:rFonts w:ascii="Symbol" w:hAnsi="Symbol" w:hint="default"/>
+      </w:rPr>
+    </w:lvl>
+    <w:lvl w:ilvl="1" w:tplc="04090003" w:tentative="1">
+      <w:start w:val="1"/>
+      <w:numFmt w:val="bullet"/>
+      <w:lvlText w:val="o"/>
+      <w:lvlJc w:val="left"/>
+      <w:pPr>
+        <w:ind w:left="1440" w:hanging="360"/>
+      </w:pPr>
+      <w:rPr>
+        <w:rFonts w:ascii="Courier New" w:hAnsi="Courier New" w:cs="Courier New" w:hint="default"/>
+      </w:rPr>
+    </w:lvl>
+    <w:lvl w:ilvl="2" w:tplc="04090005" w:tentative="1">
+      <w:start w:val="1"/>
+      <w:numFmt w:val="bullet"/>
+      <w:lvlText w:val=""/>
+      <w:lvlJc w:val="left"/>
+      <w:pPr>
+        <w:ind w:left="2160" w:hanging="360"/>
+      </w:pPr>
+      <w:rPr>
+        <w:rFonts w:ascii="Wingdings" w:hAnsi="Wingdings" w:hint="default"/>
+      </w:rPr>
+    </w:lvl>
+    <w:lvl w:ilvl="3" w:tplc="04090001" w:tentative="1">
+      <w:start w:val="1"/>
+      <w:numFmt w:val="bullet"/>
+      <w:lvlText w:val=""/>
+      <w:lvlJc w:val="left"/>
+      <w:pPr>
+        <w:ind w:left="2880" w:hanging="360"/>
+      </w:pPr>
+      <w:rPr>
+        <w:rFonts w:ascii="Symbol" w:hAnsi="Symbol" w:hint="default"/>
+      </w:rPr>
+    </w:lvl>
+    <w:lvl w:ilvl="4" w:tplc="04090003" w:tentative="1">
+      <w:start w:val="1"/>
+      <w:numFmt w:val="bullet"/>
+      <w:lvlText w:val="o"/>
+      <w:lvlJc w:val="left"/>
+      <w:pPr>
+        <w:ind w:left="3600" w:hanging="360"/>
+      </w:pPr>
+      <w:rPr>
+        <w:rFonts w:ascii="Courier New" w:hAnsi="Courier New" w:cs="Courier New" w:hint="default"/>
+      </w:rPr>
+    </w:lvl>
+    <w:lvl w:ilvl="5" w:tplc="04090005" w:tentative="1">
+      <w:start w:val="1"/>
+      <w:numFmt w:val="bullet"/>
+      <w:lvlText w:val=""/>
+      <w:lvlJc w:val="left"/>
+      <w:pPr>
+        <w:ind w:left="4320" w:hanging="360"/>
+      </w:pPr>
+      <w:rPr>
+        <w:rFonts w:ascii="Wingdings" w:hAnsi="Wingdings" w:hint="default"/>
+      </w:rPr>
+    </w:lvl>
+    <w:lvl w:ilvl="6" w:tplc="04090001" w:tentative="1">
+      <w:start w:val="1"/>
+      <w:numFmt w:val="bullet"/>
+      <w:lvlText w:val=""/>
+      <w:lvlJc w:val="left"/>
+      <w:pPr>
+        <w:ind w:left="5040" w:hanging="360"/>
+      </w:pPr>
+      <w:rPr>
+        <w:rFonts w:ascii="Symbol" w:hAnsi="Symbol" w:hint="default"/>
+      </w:rPr>
+    </w:lvl>
+    <w:lvl w:ilvl="7" w:tplc="04090003" w:tentative="1">
+      <w:start w:val="1"/>
+      <w:numFmt w:val="bullet"/>
+      <w:lvlText w:val="o"/>
+      <w:lvlJc w:val="left"/>
+      <w:pPr>
+        <w:ind w:left="5760" w:hanging="360"/>
+      </w:pPr>
+      <w:rPr>
+        <w:rFonts w:ascii="Courier New" w:hAnsi="Courier New" w:cs="Courier New" w:hint="default"/>
+      </w:rPr>
+    </w:lvl>
+    <w:lvl w:ilvl="8" w:tplc="04090005" w:tentative="1">
+      <w:start w:val="1"/>
+      <w:numFmt w:val="bullet"/>
+      <w:lvlText w:val=""/>
+      <w:lvlJc w:val="left"/>
+      <w:pPr>
+        <w:ind w:left="6480" w:hanging="360"/>
+      </w:pPr>
+      <w:rPr>
+        <w:rFonts w:ascii="Wingdings" w:hAnsi="Wingdings" w:hint="default"/>
+      </w:rPr>
+    </w:lvl>
+  </w:abstractNum>
+  <w:abstractNum w:abstractNumId="6" w15:restartNumberingAfterBreak="0">
     <w:nsid w:val="743279FA"/>
     <w:multiLevelType w:val="hybridMultilevel"/>
     <w:tmpl w:val="054CA3CA"/>
@@ -13562,7 +15978,7 @@
     </w:lvl>
   </w:abstractNum>
   <w:num w:numId="1" w16cid:durableId="258409844">
-    <w:abstractNumId w:val="5"/>
+    <w:abstractNumId w:val="6"/>
   </w:num>
   <w:num w:numId="2" w16cid:durableId="1909655659">
     <w:abstractNumId w:val="0"/>
@@ -13577,6 +15993,9 @@
     <w:abstractNumId w:val="1"/>
   </w:num>
   <w:num w:numId="6" w16cid:durableId="1025255013">
+    <w:abstractNumId w:val="5"/>
+  </w:num>
+  <w:num w:numId="7" w16cid:durableId="47455220">
     <w:abstractNumId w:val="4"/>
   </w:num>
 </w:numbering>
@@ -13984,7 +16403,6 @@
   <w:style w:type="character" w:default="1" w:styleId="DefaultParagraphFont">
     <w:name w:val="Default Paragraph Font"/>
     <w:uiPriority w:val="1"/>
-    <w:semiHidden/>
     <w:unhideWhenUsed/>
   </w:style>
   <w:style w:type="table" w:default="1" w:styleId="TableNormal">

</xml_diff>

<commit_message>
update relazione.docx + pdf, package diagram
</commit_message>
<xml_diff>
--- a/doc/relazione_saxpy_mpi.docx
+++ b/doc/relazione_saxpy_mpi.docx
@@ -10427,29 +10427,7 @@
           <w:szCs w:val="18"/>
           <w:lang w:val="it-IT"/>
         </w:rPr>
-        <w:t xml:space="preserve">. </w:t>
-      </w:r>
-      <w:proofErr w:type="spellStart"/>
-      <w:r>
-        <w:rPr>
-          <w:rFonts w:ascii="CMU Serif Roman" w:eastAsiaTheme="minorHAnsi" w:hAnsi="CMU Serif Roman" w:cs="Arial"/>
-          <w:color w:val="000000" w:themeColor="text1"/>
-          <w:sz w:val="18"/>
-          <w:szCs w:val="18"/>
-          <w:lang w:val="it-IT"/>
-        </w:rPr>
-        <w:t xml:space="preserve">A </w:t>
-      </w:r>
-      <w:proofErr w:type="spellEnd"/>
-      <w:r>
-        <w:rPr>
-          <w:rFonts w:ascii="CMU Serif Roman" w:eastAsiaTheme="minorHAnsi" w:hAnsi="CMU Serif Roman" w:cs="Arial"/>
-          <w:color w:val="000000" w:themeColor="text1"/>
-          <w:sz w:val="18"/>
-          <w:szCs w:val="18"/>
-          <w:lang w:val="it-IT"/>
-        </w:rPr>
-        <w:t xml:space="preserve">questo punto si effettua una verifica sugli argomenti passati da linea di comando al programma (successiva al controllo già effettuata in fase di esecuzione mediante script </w:t>
+        <w:t xml:space="preserve">. A questo punto si effettua una verifica sugli argomenti passati da linea di comando al programma (successiva al controllo già effettuata in fase di esecuzione mediante script </w:t>
       </w:r>
       <w:r>
         <w:rPr>
@@ -12182,7 +12160,7 @@
           <w:color w:val="000000" w:themeColor="text1"/>
           <w:sz w:val="18"/>
           <w:szCs w:val="18"/>
-          <w:lang w:val="en-US"/>
+          <w:lang w:val="it-IT"/>
         </w:rPr>
         <w:t xml:space="preserve">11   </w:t>
       </w:r>
@@ -12192,7 +12170,7 @@
           <w:color w:val="000000" w:themeColor="text1"/>
           <w:sz w:val="18"/>
           <w:szCs w:val="18"/>
-          <w:lang w:val="en-US"/>
+          <w:lang w:val="it-IT"/>
         </w:rPr>
         <w:t xml:space="preserve"> </w:t>
       </w:r>
@@ -12202,7 +12180,7 @@
           <w:color w:val="000000" w:themeColor="text1"/>
           <w:sz w:val="18"/>
           <w:szCs w:val="18"/>
-          <w:lang w:val="en-US"/>
+          <w:lang w:val="it-IT"/>
         </w:rPr>
         <w:t xml:space="preserve"> </w:t>
       </w:r>
@@ -12213,7 +12191,7 @@
           <w:color w:val="000000" w:themeColor="text1"/>
           <w:sz w:val="18"/>
           <w:szCs w:val="18"/>
-          <w:lang w:val="en-US"/>
+          <w:lang w:val="it-IT"/>
         </w:rPr>
         <w:t xml:space="preserve">  </w:t>
       </w:r>
@@ -12236,16 +12214,16 @@
           <w:color w:val="000000" w:themeColor="text1"/>
           <w:sz w:val="18"/>
           <w:szCs w:val="18"/>
-          <w:lang w:val="en-US"/>
-        </w:rPr>
-      </w:pPr>
-      <w:r>
-        <w:rPr>
-          <w:rFonts w:ascii="CMU Serif Roman" w:eastAsiaTheme="minorEastAsia" w:hAnsi="CMU Serif Roman" w:cs="Arial"/>
-          <w:color w:val="000000" w:themeColor="text1"/>
-          <w:sz w:val="18"/>
-          <w:szCs w:val="18"/>
-          <w:lang w:val="en-US"/>
+          <w:lang w:val="it-IT"/>
+        </w:rPr>
+      </w:pPr>
+      <w:r>
+        <w:rPr>
+          <w:rFonts w:ascii="CMU Serif Roman" w:eastAsiaTheme="minorEastAsia" w:hAnsi="CMU Serif Roman" w:cs="Arial"/>
+          <w:color w:val="000000" w:themeColor="text1"/>
+          <w:sz w:val="18"/>
+          <w:szCs w:val="18"/>
+          <w:lang w:val="it-IT"/>
         </w:rPr>
         <w:t xml:space="preserve">12  </w:t>
       </w:r>
@@ -12256,7 +12234,7 @@
           <w:color w:val="000000" w:themeColor="text1"/>
           <w:sz w:val="18"/>
           <w:szCs w:val="18"/>
-          <w:lang w:val="en-US"/>
+          <w:lang w:val="it-IT"/>
         </w:rPr>
         <w:t xml:space="preserve">  </w:t>
       </w:r>
@@ -12276,7 +12254,7 @@
           <w:color w:val="000000" w:themeColor="text1"/>
           <w:sz w:val="18"/>
           <w:szCs w:val="18"/>
-          <w:lang w:val="en-US"/>
+          <w:lang w:val="it-IT"/>
         </w:rPr>
         <w:t xml:space="preserve"> </w:t>
       </w:r>
@@ -12289,16 +12267,16 @@
           <w:color w:val="000000" w:themeColor="text1"/>
           <w:sz w:val="18"/>
           <w:szCs w:val="18"/>
-          <w:lang w:val="en-US"/>
-        </w:rPr>
-      </w:pPr>
-      <w:r>
-        <w:rPr>
-          <w:rFonts w:ascii="CMU Serif Roman" w:eastAsiaTheme="minorEastAsia" w:hAnsi="CMU Serif Roman" w:cs="Arial"/>
-          <w:color w:val="000000" w:themeColor="text1"/>
-          <w:sz w:val="18"/>
-          <w:szCs w:val="18"/>
-          <w:lang w:val="en-US"/>
+          <w:lang w:val="it-IT"/>
+        </w:rPr>
+      </w:pPr>
+      <w:r>
+        <w:rPr>
+          <w:rFonts w:ascii="CMU Serif Roman" w:eastAsiaTheme="minorEastAsia" w:hAnsi="CMU Serif Roman" w:cs="Arial"/>
+          <w:color w:val="000000" w:themeColor="text1"/>
+          <w:sz w:val="18"/>
+          <w:szCs w:val="18"/>
+          <w:lang w:val="it-IT"/>
         </w:rPr>
         <w:t>13</w:t>
       </w:r>
@@ -12319,10 +12297,40 @@
           <w:color w:val="000000" w:themeColor="text1"/>
           <w:sz w:val="18"/>
           <w:szCs w:val="18"/>
-          <w:lang w:val="en-US"/>
+          <w:lang w:val="it-IT"/>
         </w:rPr>
         <w:t xml:space="preserve">14    </w:t>
       </w:r>
+      <w:r>
+        <w:rPr>
+          <w:rFonts w:ascii="CMU Serif Roman" w:eastAsiaTheme="minorEastAsia" w:hAnsi="CMU Serif Roman" w:cs="Arial"/>
+          <w:color w:val="000000" w:themeColor="text1"/>
+          <w:sz w:val="18"/>
+          <w:szCs w:val="18"/>
+          <w:lang w:val="it-IT"/>
+        </w:rPr>
+        <w:t>costru</w:t>
+      </w:r>
+      <w:r>
+        <w:rPr>
+          <w:rFonts w:ascii="CMU Serif Roman" w:eastAsiaTheme="minorEastAsia" w:hAnsi="CMU Serif Roman" w:cs="Arial"/>
+          <w:color w:val="000000" w:themeColor="text1"/>
+          <w:sz w:val="18"/>
+          <w:szCs w:val="18"/>
+          <w:lang w:val="it-IT"/>
+        </w:rPr>
+        <w:t>zione</w:t>
+      </w:r>
+      <w:r>
+        <w:rPr>
+          <w:rFonts w:ascii="CMU Serif Roman" w:eastAsiaTheme="minorEastAsia" w:hAnsi="CMU Serif Roman" w:cs="Arial"/>
+          <w:color w:val="000000" w:themeColor="text1"/>
+          <w:sz w:val="18"/>
+          <w:szCs w:val="18"/>
+          <w:lang w:val="it-IT"/>
+        </w:rPr>
+        <w:t xml:space="preserve"> array </w:t>
+      </w:r>
       <w:proofErr w:type="spellStart"/>
       <w:r>
         <w:rPr>
@@ -12330,19 +12338,9 @@
           <w:color w:val="000000" w:themeColor="text1"/>
           <w:sz w:val="18"/>
           <w:szCs w:val="18"/>
-          <w:lang w:val="en-US"/>
-        </w:rPr>
-        <w:t>costru</w:t>
-      </w:r>
-      <w:r>
-        <w:rPr>
-          <w:rFonts w:ascii="CMU Serif Roman" w:eastAsiaTheme="minorEastAsia" w:hAnsi="CMU Serif Roman" w:cs="Arial"/>
-          <w:color w:val="000000" w:themeColor="text1"/>
-          <w:sz w:val="18"/>
-          <w:szCs w:val="18"/>
-          <w:lang w:val="en-US"/>
-        </w:rPr>
-        <w:t>zione</w:t>
+          <w:lang w:val="it-IT"/>
+        </w:rPr>
+        <w:t>recvcounts</w:t>
       </w:r>
       <w:proofErr w:type="spellEnd"/>
       <w:r>
@@ -12351,29 +12349,7 @@
           <w:color w:val="000000" w:themeColor="text1"/>
           <w:sz w:val="18"/>
           <w:szCs w:val="18"/>
-          <w:lang w:val="en-US"/>
-        </w:rPr>
-        <w:t xml:space="preserve"> array </w:t>
-      </w:r>
-      <w:proofErr w:type="spellStart"/>
-      <w:r>
-        <w:rPr>
-          <w:rFonts w:ascii="CMU Serif Roman" w:eastAsiaTheme="minorEastAsia" w:hAnsi="CMU Serif Roman" w:cs="Arial"/>
-          <w:color w:val="000000" w:themeColor="text1"/>
-          <w:sz w:val="18"/>
-          <w:szCs w:val="18"/>
-          <w:lang w:val="en-US"/>
-        </w:rPr>
-        <w:t>recvcounts</w:t>
-      </w:r>
-      <w:proofErr w:type="spellEnd"/>
-      <w:r>
-        <w:rPr>
-          <w:rFonts w:ascii="CMU Serif Roman" w:eastAsiaTheme="minorEastAsia" w:hAnsi="CMU Serif Roman" w:cs="Arial"/>
-          <w:color w:val="000000" w:themeColor="text1"/>
-          <w:sz w:val="18"/>
-          <w:szCs w:val="18"/>
-          <w:lang w:val="en-US"/>
+          <w:lang w:val="it-IT"/>
         </w:rPr>
         <w:t xml:space="preserve"> e </w:t>
       </w:r>
@@ -12506,17 +12482,27 @@
         </w:rPr>
         <w:t xml:space="preserve">16    </w:t>
       </w:r>
+      <w:r>
+        <w:rPr>
+          <w:rFonts w:ascii="CMU Serif Roman" w:eastAsiaTheme="minorEastAsia" w:hAnsi="CMU Serif Roman" w:cs="Arial"/>
+          <w:color w:val="000000" w:themeColor="text1"/>
+          <w:sz w:val="18"/>
+          <w:szCs w:val="18"/>
+          <w:lang w:val="it-IT"/>
+        </w:rPr>
+        <w:t>operazione</w:t>
+      </w:r>
+      <w:r>
+        <w:rPr>
+          <w:rFonts w:ascii="CMU Serif Roman" w:eastAsiaTheme="minorEastAsia" w:hAnsi="CMU Serif Roman" w:cs="Arial"/>
+          <w:color w:val="000000" w:themeColor="text1"/>
+          <w:sz w:val="18"/>
+          <w:szCs w:val="18"/>
+          <w:lang w:val="it-IT"/>
+        </w:rPr>
+        <w:t xml:space="preserve"> </w:t>
+      </w:r>
       <w:proofErr w:type="spellStart"/>
-      <w:r>
-        <w:rPr>
-          <w:rFonts w:ascii="CMU Serif Roman" w:eastAsiaTheme="minorEastAsia" w:hAnsi="CMU Serif Roman" w:cs="Arial"/>
-          <w:color w:val="000000" w:themeColor="text1"/>
-          <w:sz w:val="18"/>
-          <w:szCs w:val="18"/>
-          <w:lang w:val="it-IT"/>
-        </w:rPr>
-        <w:t>operazione</w:t>
-      </w:r>
       <w:r>
         <w:rPr>
           <w:rFonts w:ascii="CMU Serif Roman" w:eastAsiaTheme="minorEastAsia" w:hAnsi="CMU Serif Roman" w:cs="Arial"/>
@@ -14244,16 +14230,70 @@
           <w:color w:val="000000" w:themeColor="text1"/>
           <w:sz w:val="18"/>
           <w:szCs w:val="18"/>
-        </w:rPr>
-      </w:pPr>
-      <w:r>
-        <w:rPr>
-          <w:rFonts w:ascii="CMU Serif Roman" w:eastAsiaTheme="minorHAnsi" w:hAnsi="CMU Serif Roman" w:cs="Arial"/>
-          <w:color w:val="000000" w:themeColor="text1"/>
-          <w:sz w:val="18"/>
-          <w:szCs w:val="18"/>
-        </w:rPr>
-        <w:t xml:space="preserve">Il software potrà essere composto da una o più routine. Alcune implementate dal programmatore, altre predefinite e appartenenti a librerie non standard del C, come API di MPI o OpenMP. È necessario illustrarle. </w:t>
+          <w:lang w:val="it-IT"/>
+        </w:rPr>
+      </w:pPr>
+      <w:r>
+        <w:rPr>
+          <w:rFonts w:ascii="CMU Serif Roman" w:eastAsiaTheme="minorHAnsi" w:hAnsi="CMU Serif Roman" w:cs="Arial"/>
+          <w:color w:val="000000" w:themeColor="text1"/>
+          <w:sz w:val="18"/>
+          <w:szCs w:val="18"/>
+          <w:lang w:val="it-IT"/>
+        </w:rPr>
+        <w:t xml:space="preserve">In questa sezione si illustrano le routine presenti all’interno del codice sorgente. Si precisa che per semplicità di lettura non vengono specificati tipo di dato restituito, parametri e tipo dei parametri. </w:t>
+      </w:r>
+      <w:r>
+        <w:rPr>
+          <w:rFonts w:ascii="CMU Serif Roman" w:eastAsiaTheme="minorHAnsi" w:hAnsi="CMU Serif Roman" w:cs="Arial"/>
+          <w:color w:val="000000" w:themeColor="text1"/>
+          <w:sz w:val="18"/>
+          <w:szCs w:val="18"/>
+          <w:lang w:val="it-IT"/>
+        </w:rPr>
+        <w:t xml:space="preserve">Per maggiori informazioni si consulti la documentazione </w:t>
+      </w:r>
+      <w:proofErr w:type="spellStart"/>
+      <w:r>
+        <w:rPr>
+          <w:rFonts w:ascii="CMU Serif Roman" w:eastAsiaTheme="minorHAnsi" w:hAnsi="CMU Serif Roman" w:cs="Arial"/>
+          <w:color w:val="000000" w:themeColor="text1"/>
+          <w:sz w:val="18"/>
+          <w:szCs w:val="18"/>
+          <w:lang w:val="it-IT"/>
+        </w:rPr>
+        <w:t xml:space="preserve">interna. </w:t>
+      </w:r>
+      <w:proofErr w:type="spellEnd"/>
+      <w:r>
+        <w:rPr>
+          <w:rFonts w:ascii="CMU Serif Roman" w:eastAsiaTheme="minorHAnsi" w:hAnsi="CMU Serif Roman" w:cs="Arial"/>
+          <w:color w:val="000000" w:themeColor="text1"/>
+          <w:sz w:val="18"/>
+          <w:szCs w:val="18"/>
+          <w:lang w:val="it-IT"/>
+        </w:rPr>
+        <w:t>Si considerano prima le routine del C che sono state utilizzate</w:t>
+      </w:r>
+      <w:r>
+        <w:rPr>
+          <w:rFonts w:ascii="CMU Serif Roman" w:eastAsiaTheme="minorHAnsi" w:hAnsi="CMU Serif Roman" w:cs="Arial"/>
+          <w:color w:val="000000" w:themeColor="text1"/>
+          <w:sz w:val="18"/>
+          <w:szCs w:val="18"/>
+          <w:lang w:val="it-IT"/>
+        </w:rPr>
+        <w:t>.</w:t>
+      </w:r>
+      <w:r>
+        <w:rPr>
+          <w:rFonts w:ascii="CMU Serif Roman" w:eastAsiaTheme="minorHAnsi" w:hAnsi="CMU Serif Roman" w:cs="Arial"/>
+          <w:color w:val="000000" w:themeColor="text1"/>
+          <w:sz w:val="18"/>
+          <w:szCs w:val="18"/>
+          <w:lang w:val="it-IT"/>
+        </w:rPr>
+        <w:t xml:space="preserve"> </w:t>
       </w:r>
     </w:p>
     <w:p>
@@ -14263,6 +14303,3521 @@
         <w:rPr>
           <w:rFonts w:ascii="CMU Serif Roman" w:eastAsiaTheme="minorHAnsi" w:hAnsi="CMU Serif Roman" w:cs="Arial"/>
           <w:color w:val="000000" w:themeColor="text1"/>
+          <w:sz w:val="18"/>
+          <w:szCs w:val="18"/>
+          <w:lang w:val="it-IT"/>
+        </w:rPr>
+      </w:pPr>
+    </w:p>
+    <w:p>
+      <w:pPr>
+        <w:pStyle w:val="ListParagraph"/>
+        <w:numPr>
+          <w:ilvl w:val="0"/>
+          <w:numId w:val="8"/>
+        </w:numPr>
+        <w:jc w:val="both"/>
+        <w:rPr>
+          <w:rFonts w:ascii="CMU Serif Roman" w:eastAsiaTheme="minorHAnsi" w:hAnsi="CMU Serif Roman" w:cs="Arial"/>
+          <w:color w:val="000000" w:themeColor="text1"/>
+          <w:sz w:val="18"/>
+          <w:szCs w:val="18"/>
+          <w:lang w:val="it-IT"/>
+        </w:rPr>
+      </w:pPr>
+      <w:r>
+        <w:rPr>
+          <w:rFonts w:ascii="CMU Serif Roman" w:eastAsiaTheme="minorHAnsi" w:hAnsi="CMU Serif Roman" w:cs="Arial"/>
+          <w:color w:val="000000" w:themeColor="text1"/>
+          <w:sz w:val="18"/>
+          <w:szCs w:val="18"/>
+          <w:lang w:val="it-IT"/>
+        </w:rPr>
+        <w:t>“</w:t>
+      </w:r>
+      <w:proofErr w:type="spellStart"/>
+      <w:proofErr w:type="gramStart"/>
+      <w:r>
+        <w:rPr>
+          <w:rFonts w:ascii="CMU Serif Roman" w:eastAsiaTheme="minorHAnsi" w:hAnsi="CMU Serif Roman" w:cs="Arial"/>
+          <w:color w:val="000000" w:themeColor="text1"/>
+          <w:sz w:val="18"/>
+          <w:szCs w:val="18"/>
+          <w:lang w:val="it-IT"/>
+        </w:rPr>
+        <w:t>strtol</w:t>
+      </w:r>
+      <w:proofErr w:type="spellEnd"/>
+      <w:r>
+        <w:rPr>
+          <w:rFonts w:ascii="CMU Serif Roman" w:eastAsiaTheme="minorHAnsi" w:hAnsi="CMU Serif Roman" w:cs="Arial"/>
+          <w:color w:val="000000" w:themeColor="text1"/>
+          <w:sz w:val="18"/>
+          <w:szCs w:val="18"/>
+          <w:lang w:val="it-IT"/>
+        </w:rPr>
+        <w:t>(</w:t>
+      </w:r>
+      <w:proofErr w:type="gramEnd"/>
+      <w:r>
+        <w:rPr>
+          <w:rFonts w:ascii="CMU Serif Roman" w:eastAsiaTheme="minorHAnsi" w:hAnsi="CMU Serif Roman" w:cs="Arial"/>
+          <w:color w:val="000000" w:themeColor="text1"/>
+          <w:sz w:val="18"/>
+          <w:szCs w:val="18"/>
+          <w:lang w:val="it-IT"/>
+        </w:rPr>
+        <w:t>…)”</w:t>
+      </w:r>
+      <w:r>
+        <w:rPr>
+          <w:rFonts w:ascii="CMU Serif Roman" w:eastAsiaTheme="minorHAnsi" w:hAnsi="CMU Serif Roman" w:cs="Arial"/>
+          <w:color w:val="000000" w:themeColor="text1"/>
+          <w:sz w:val="18"/>
+          <w:szCs w:val="18"/>
+          <w:lang w:val="it-IT"/>
+        </w:rPr>
+        <w:t xml:space="preserve"> </w:t>
+      </w:r>
+      <w:proofErr w:type="spellStart"/>
+      <w:r>
+        <w:rPr>
+          <w:rFonts w:ascii="CMU Serif Roman" w:eastAsiaTheme="minorHAnsi" w:hAnsi="CMU Serif Roman" w:cs="Arial"/>
+          <w:color w:val="000000" w:themeColor="text1"/>
+          <w:sz w:val="18"/>
+          <w:szCs w:val="18"/>
+          <w:lang w:val="it-IT"/>
+        </w:rPr>
+        <w:t xml:space="preserve">e </w:t>
+      </w:r>
+      <w:r>
+        <w:rPr>
+          <w:rFonts w:ascii="CMU Serif Roman" w:eastAsiaTheme="minorHAnsi" w:hAnsi="CMU Serif Roman" w:cs="Arial"/>
+          <w:color w:val="000000" w:themeColor="text1"/>
+          <w:sz w:val="18"/>
+          <w:szCs w:val="18"/>
+          <w:lang w:val="it-IT"/>
+        </w:rPr>
+        <w:t>l</w:t>
+      </w:r>
+      <w:proofErr w:type="spellEnd"/>
+      <w:r>
+        <w:rPr>
+          <w:rFonts w:ascii="CMU Serif Roman" w:eastAsiaTheme="minorHAnsi" w:hAnsi="CMU Serif Roman" w:cs="Arial"/>
+          <w:color w:val="000000" w:themeColor="text1"/>
+          <w:sz w:val="18"/>
+          <w:szCs w:val="18"/>
+          <w:lang w:val="it-IT"/>
+        </w:rPr>
+        <w:t>a “</w:t>
+      </w:r>
+      <w:proofErr w:type="spellStart"/>
+      <w:r>
+        <w:rPr>
+          <w:rFonts w:ascii="CMU Serif Roman" w:eastAsiaTheme="minorHAnsi" w:hAnsi="CMU Serif Roman" w:cs="Arial"/>
+          <w:color w:val="000000" w:themeColor="text1"/>
+          <w:sz w:val="18"/>
+          <w:szCs w:val="18"/>
+          <w:lang w:val="it-IT"/>
+        </w:rPr>
+        <w:t>strtoul</w:t>
+      </w:r>
+      <w:proofErr w:type="spellEnd"/>
+      <w:r>
+        <w:rPr>
+          <w:rFonts w:ascii="CMU Serif Roman" w:eastAsiaTheme="minorHAnsi" w:hAnsi="CMU Serif Roman" w:cs="Arial"/>
+          <w:color w:val="000000" w:themeColor="text1"/>
+          <w:sz w:val="18"/>
+          <w:szCs w:val="18"/>
+          <w:lang w:val="it-IT"/>
+        </w:rPr>
+        <w:t>(…)” per la conversione dei valori numerici letti dal file contenente i dati di input e dal file di configurazione</w:t>
+      </w:r>
+      <w:r>
+        <w:rPr>
+          <w:rFonts w:ascii="CMU Serif Roman" w:eastAsiaTheme="minorHAnsi" w:hAnsi="CMU Serif Roman" w:cs="Arial"/>
+          <w:color w:val="000000" w:themeColor="text1"/>
+          <w:sz w:val="18"/>
+          <w:szCs w:val="18"/>
+          <w:lang w:val="it-IT"/>
+        </w:rPr>
+        <w:t>, a seconda se il valore numerico da leggere è con o senza segno</w:t>
+      </w:r>
+      <w:r>
+        <w:rPr>
+          <w:rFonts w:ascii="CMU Serif Roman" w:eastAsiaTheme="minorHAnsi" w:hAnsi="CMU Serif Roman" w:cs="Arial"/>
+          <w:color w:val="000000" w:themeColor="text1"/>
+          <w:sz w:val="18"/>
+          <w:szCs w:val="18"/>
+          <w:lang w:val="it-IT"/>
+        </w:rPr>
+        <w:t>.</w:t>
+      </w:r>
+      <w:r>
+        <w:rPr>
+          <w:rFonts w:ascii="CMU Serif Roman" w:eastAsiaTheme="minorHAnsi" w:hAnsi="CMU Serif Roman" w:cs="Arial"/>
+          <w:color w:val="000000" w:themeColor="text1"/>
+          <w:sz w:val="18"/>
+          <w:szCs w:val="18"/>
+          <w:lang w:val="it-IT"/>
+        </w:rPr>
+        <w:t xml:space="preserve"> La routine “</w:t>
+      </w:r>
+      <w:proofErr w:type="spellStart"/>
+      <w:proofErr w:type="gramStart"/>
+      <w:r>
+        <w:rPr>
+          <w:rFonts w:ascii="CMU Serif Roman" w:eastAsiaTheme="minorHAnsi" w:hAnsi="CMU Serif Roman" w:cs="Arial"/>
+          <w:color w:val="000000" w:themeColor="text1"/>
+          <w:sz w:val="18"/>
+          <w:szCs w:val="18"/>
+          <w:lang w:val="it-IT"/>
+        </w:rPr>
+        <w:t>strtof</w:t>
+      </w:r>
+      <w:proofErr w:type="spellEnd"/>
+      <w:r>
+        <w:rPr>
+          <w:rFonts w:ascii="CMU Serif Roman" w:eastAsiaTheme="minorHAnsi" w:hAnsi="CMU Serif Roman" w:cs="Arial"/>
+          <w:color w:val="000000" w:themeColor="text1"/>
+          <w:sz w:val="18"/>
+          <w:szCs w:val="18"/>
+          <w:lang w:val="it-IT"/>
+        </w:rPr>
+        <w:t>(</w:t>
+      </w:r>
+      <w:proofErr w:type="gramEnd"/>
+      <w:r>
+        <w:rPr>
+          <w:rFonts w:ascii="CMU Serif Roman" w:eastAsiaTheme="minorHAnsi" w:hAnsi="CMU Serif Roman" w:cs="Arial"/>
+          <w:color w:val="000000" w:themeColor="text1"/>
+          <w:sz w:val="18"/>
+          <w:szCs w:val="18"/>
+          <w:lang w:val="it-IT"/>
+        </w:rPr>
+        <w:t xml:space="preserve">…)” per leggere invece i valori numerici </w:t>
+      </w:r>
+      <w:r>
+        <w:rPr>
+          <w:rFonts w:ascii="CMU Serif Roman" w:eastAsiaTheme="minorHAnsi" w:hAnsi="CMU Serif Roman" w:cs="Arial"/>
+          <w:i/>
+          <w:iCs/>
+          <w:color w:val="000000" w:themeColor="text1"/>
+          <w:sz w:val="18"/>
+          <w:szCs w:val="18"/>
+          <w:lang w:val="it-IT"/>
+        </w:rPr>
+        <w:t>float</w:t>
+      </w:r>
+      <w:r>
+        <w:rPr>
+          <w:rFonts w:ascii="CMU Serif Roman" w:eastAsiaTheme="minorHAnsi" w:hAnsi="CMU Serif Roman" w:cs="Arial"/>
+          <w:i/>
+          <w:iCs/>
+          <w:color w:val="000000" w:themeColor="text1"/>
+          <w:sz w:val="18"/>
+          <w:szCs w:val="18"/>
+          <w:lang w:val="it-IT"/>
+        </w:rPr>
+        <w:t xml:space="preserve"> </w:t>
+      </w:r>
+      <w:r>
+        <w:rPr>
+          <w:rFonts w:ascii="CMU Serif Roman" w:eastAsiaTheme="minorHAnsi" w:hAnsi="CMU Serif Roman" w:cs="Arial"/>
+          <w:color w:val="000000" w:themeColor="text1"/>
+          <w:sz w:val="18"/>
+          <w:szCs w:val="18"/>
+          <w:lang w:val="it-IT"/>
+        </w:rPr>
+        <w:t>dai file.</w:t>
+      </w:r>
+    </w:p>
+    <w:p>
+      <w:pPr>
+        <w:pStyle w:val="ListParagraph"/>
+        <w:numPr>
+          <w:ilvl w:val="0"/>
+          <w:numId w:val="8"/>
+        </w:numPr>
+        <w:jc w:val="both"/>
+        <w:rPr>
+          <w:rFonts w:ascii="CMU Serif Roman" w:eastAsiaTheme="minorHAnsi" w:hAnsi="CMU Serif Roman" w:cs="Arial"/>
+          <w:color w:val="000000" w:themeColor="text1"/>
+          <w:sz w:val="18"/>
+          <w:szCs w:val="18"/>
+          <w:lang w:val="it-IT"/>
+        </w:rPr>
+      </w:pPr>
+      <w:r>
+        <w:rPr>
+          <w:rFonts w:ascii="CMU Serif Roman" w:eastAsiaTheme="minorHAnsi" w:hAnsi="CMU Serif Roman" w:cs="Arial"/>
+          <w:color w:val="000000" w:themeColor="text1"/>
+          <w:sz w:val="18"/>
+          <w:szCs w:val="18"/>
+          <w:lang w:val="it-IT"/>
+        </w:rPr>
+        <w:t>“</w:t>
+      </w:r>
+      <w:proofErr w:type="spellStart"/>
+      <w:proofErr w:type="gramStart"/>
+      <w:r>
+        <w:rPr>
+          <w:rFonts w:ascii="CMU Serif Roman" w:eastAsiaTheme="minorHAnsi" w:hAnsi="CMU Serif Roman" w:cs="Arial"/>
+          <w:color w:val="000000" w:themeColor="text1"/>
+          <w:sz w:val="18"/>
+          <w:szCs w:val="18"/>
+          <w:lang w:val="it-IT"/>
+        </w:rPr>
+        <w:t>fprintf</w:t>
+      </w:r>
+      <w:proofErr w:type="spellEnd"/>
+      <w:r>
+        <w:rPr>
+          <w:rFonts w:ascii="CMU Serif Roman" w:eastAsiaTheme="minorHAnsi" w:hAnsi="CMU Serif Roman" w:cs="Arial"/>
+          <w:color w:val="000000" w:themeColor="text1"/>
+          <w:sz w:val="18"/>
+          <w:szCs w:val="18"/>
+          <w:lang w:val="it-IT"/>
+        </w:rPr>
+        <w:t>(</w:t>
+      </w:r>
+      <w:proofErr w:type="gramEnd"/>
+      <w:r>
+        <w:rPr>
+          <w:rFonts w:ascii="CMU Serif Roman" w:eastAsiaTheme="minorHAnsi" w:hAnsi="CMU Serif Roman" w:cs="Arial"/>
+          <w:color w:val="000000" w:themeColor="text1"/>
+          <w:sz w:val="18"/>
+          <w:szCs w:val="18"/>
+          <w:lang w:val="it-IT"/>
+        </w:rPr>
+        <w:t xml:space="preserve">…)” per stampare nei file di output e sullo </w:t>
+      </w:r>
+      <w:r>
+        <w:rPr>
+          <w:rFonts w:ascii="CMU Serif Roman" w:eastAsiaTheme="minorHAnsi" w:hAnsi="CMU Serif Roman" w:cs="Arial"/>
+          <w:i/>
+          <w:iCs/>
+          <w:color w:val="000000" w:themeColor="text1"/>
+          <w:sz w:val="18"/>
+          <w:szCs w:val="18"/>
+          <w:lang w:val="it-IT"/>
+        </w:rPr>
+        <w:t>standard output</w:t>
+      </w:r>
+      <w:r>
+        <w:rPr>
+          <w:rFonts w:ascii="CMU Serif Roman" w:eastAsiaTheme="minorHAnsi" w:hAnsi="CMU Serif Roman" w:cs="Arial"/>
+          <w:color w:val="000000" w:themeColor="text1"/>
+          <w:sz w:val="18"/>
+          <w:szCs w:val="18"/>
+          <w:lang w:val="it-IT"/>
+        </w:rPr>
+        <w:t>.</w:t>
+      </w:r>
+    </w:p>
+    <w:p>
+      <w:pPr>
+        <w:pStyle w:val="ListParagraph"/>
+        <w:numPr>
+          <w:ilvl w:val="0"/>
+          <w:numId w:val="8"/>
+        </w:numPr>
+        <w:jc w:val="both"/>
+        <w:rPr>
+          <w:rFonts w:ascii="CMU Serif Roman" w:eastAsiaTheme="minorHAnsi" w:hAnsi="CMU Serif Roman" w:cs="Arial"/>
+          <w:color w:val="000000" w:themeColor="text1"/>
+          <w:sz w:val="18"/>
+          <w:szCs w:val="18"/>
+          <w:lang w:val="it-IT"/>
+        </w:rPr>
+      </w:pPr>
+      <w:r>
+        <w:rPr>
+          <w:rFonts w:ascii="CMU Serif Roman" w:eastAsiaTheme="minorHAnsi" w:hAnsi="CMU Serif Roman" w:cs="Arial"/>
+          <w:color w:val="000000" w:themeColor="text1"/>
+          <w:sz w:val="18"/>
+          <w:szCs w:val="18"/>
+          <w:lang w:val="it-IT"/>
+        </w:rPr>
+        <w:t>“</w:t>
+      </w:r>
+      <w:proofErr w:type="gramStart"/>
+      <w:r>
+        <w:rPr>
+          <w:rFonts w:ascii="CMU Serif Roman" w:eastAsiaTheme="minorHAnsi" w:hAnsi="CMU Serif Roman" w:cs="Arial"/>
+          <w:color w:val="000000" w:themeColor="text1"/>
+          <w:sz w:val="18"/>
+          <w:szCs w:val="18"/>
+          <w:lang w:val="it-IT"/>
+        </w:rPr>
+        <w:t>exit(</w:t>
+      </w:r>
+      <w:proofErr w:type="gramEnd"/>
+      <w:r>
+        <w:rPr>
+          <w:rFonts w:ascii="CMU Serif Roman" w:eastAsiaTheme="minorHAnsi" w:hAnsi="CMU Serif Roman" w:cs="Arial"/>
+          <w:color w:val="000000" w:themeColor="text1"/>
+          <w:sz w:val="18"/>
+          <w:szCs w:val="18"/>
+          <w:lang w:val="it-IT"/>
+        </w:rPr>
+        <w:t xml:space="preserve">…)” alla terminazione del </w:t>
+      </w:r>
+      <w:proofErr w:type="spellStart"/>
+      <w:r>
+        <w:rPr>
+          <w:rFonts w:ascii="CMU Serif Roman" w:eastAsiaTheme="minorHAnsi" w:hAnsi="CMU Serif Roman" w:cs="Arial"/>
+          <w:i/>
+          <w:iCs/>
+          <w:color w:val="000000" w:themeColor="text1"/>
+          <w:sz w:val="18"/>
+          <w:szCs w:val="18"/>
+          <w:lang w:val="it-IT"/>
+        </w:rPr>
+        <w:t>main</w:t>
+      </w:r>
+      <w:proofErr w:type="spellEnd"/>
+      <w:r>
+        <w:rPr>
+          <w:rFonts w:ascii="CMU Serif Roman" w:eastAsiaTheme="minorHAnsi" w:hAnsi="CMU Serif Roman" w:cs="Arial"/>
+          <w:color w:val="000000" w:themeColor="text1"/>
+          <w:sz w:val="18"/>
+          <w:szCs w:val="18"/>
+          <w:lang w:val="it-IT"/>
+        </w:rPr>
+        <w:t>.</w:t>
+      </w:r>
+    </w:p>
+    <w:p>
+      <w:pPr>
+        <w:pStyle w:val="ListParagraph"/>
+        <w:numPr>
+          <w:ilvl w:val="0"/>
+          <w:numId w:val="8"/>
+        </w:numPr>
+        <w:jc w:val="both"/>
+        <w:rPr>
+          <w:rFonts w:ascii="CMU Serif Roman" w:eastAsiaTheme="minorHAnsi" w:hAnsi="CMU Serif Roman" w:cs="Arial"/>
+          <w:color w:val="000000" w:themeColor="text1"/>
+          <w:sz w:val="18"/>
+          <w:szCs w:val="18"/>
+          <w:lang w:val="it-IT"/>
+        </w:rPr>
+      </w:pPr>
+      <w:r>
+        <w:rPr>
+          <w:rFonts w:ascii="CMU Serif Roman" w:eastAsiaTheme="minorHAnsi" w:hAnsi="CMU Serif Roman" w:cs="Arial"/>
+          <w:color w:val="000000" w:themeColor="text1"/>
+          <w:sz w:val="18"/>
+          <w:szCs w:val="18"/>
+          <w:lang w:val="it-IT"/>
+        </w:rPr>
+        <w:t>“</w:t>
+      </w:r>
+      <w:proofErr w:type="spellStart"/>
+      <w:proofErr w:type="gramStart"/>
+      <w:r>
+        <w:rPr>
+          <w:rFonts w:ascii="CMU Serif Roman" w:eastAsiaTheme="minorHAnsi" w:hAnsi="CMU Serif Roman" w:cs="Arial"/>
+          <w:color w:val="000000" w:themeColor="text1"/>
+          <w:sz w:val="18"/>
+          <w:szCs w:val="18"/>
+          <w:lang w:val="it-IT"/>
+        </w:rPr>
+        <w:t>fopen</w:t>
+      </w:r>
+      <w:proofErr w:type="spellEnd"/>
+      <w:r>
+        <w:rPr>
+          <w:rFonts w:ascii="CMU Serif Roman" w:eastAsiaTheme="minorHAnsi" w:hAnsi="CMU Serif Roman" w:cs="Arial"/>
+          <w:color w:val="000000" w:themeColor="text1"/>
+          <w:sz w:val="18"/>
+          <w:szCs w:val="18"/>
+          <w:lang w:val="it-IT"/>
+        </w:rPr>
+        <w:t>(</w:t>
+      </w:r>
+      <w:proofErr w:type="gramEnd"/>
+      <w:r>
+        <w:rPr>
+          <w:rFonts w:ascii="CMU Serif Roman" w:eastAsiaTheme="minorHAnsi" w:hAnsi="CMU Serif Roman" w:cs="Arial"/>
+          <w:color w:val="000000" w:themeColor="text1"/>
+          <w:sz w:val="18"/>
+          <w:szCs w:val="18"/>
+          <w:lang w:val="it-IT"/>
+        </w:rPr>
+        <w:t>…)” e “</w:t>
+      </w:r>
+      <w:proofErr w:type="spellStart"/>
+      <w:r>
+        <w:rPr>
+          <w:rFonts w:ascii="CMU Serif Roman" w:eastAsiaTheme="minorHAnsi" w:hAnsi="CMU Serif Roman" w:cs="Arial"/>
+          <w:color w:val="000000" w:themeColor="text1"/>
+          <w:sz w:val="18"/>
+          <w:szCs w:val="18"/>
+          <w:lang w:val="it-IT"/>
+        </w:rPr>
+        <w:t>fclose</w:t>
+      </w:r>
+      <w:proofErr w:type="spellEnd"/>
+      <w:r>
+        <w:rPr>
+          <w:rFonts w:ascii="CMU Serif Roman" w:eastAsiaTheme="minorHAnsi" w:hAnsi="CMU Serif Roman" w:cs="Arial"/>
+          <w:color w:val="000000" w:themeColor="text1"/>
+          <w:sz w:val="18"/>
+          <w:szCs w:val="18"/>
+          <w:lang w:val="it-IT"/>
+        </w:rPr>
+        <w:t>(…)” rispettivamente per aprire e chiudere i file.</w:t>
+      </w:r>
+    </w:p>
+    <w:p>
+      <w:pPr>
+        <w:pStyle w:val="ListParagraph"/>
+        <w:numPr>
+          <w:ilvl w:val="0"/>
+          <w:numId w:val="8"/>
+        </w:numPr>
+        <w:jc w:val="both"/>
+        <w:rPr>
+          <w:rFonts w:ascii="CMU Serif Roman" w:eastAsiaTheme="minorHAnsi" w:hAnsi="CMU Serif Roman" w:cs="Arial"/>
+          <w:color w:val="000000" w:themeColor="text1"/>
+          <w:sz w:val="18"/>
+          <w:szCs w:val="18"/>
+          <w:lang w:val="it-IT"/>
+        </w:rPr>
+      </w:pPr>
+      <w:r>
+        <w:rPr>
+          <w:rFonts w:ascii="CMU Serif Roman" w:eastAsiaTheme="minorHAnsi" w:hAnsi="CMU Serif Roman" w:cs="Arial"/>
+          <w:color w:val="000000" w:themeColor="text1"/>
+          <w:sz w:val="18"/>
+          <w:szCs w:val="18"/>
+          <w:lang w:val="it-IT"/>
+        </w:rPr>
+        <w:t>“</w:t>
+      </w:r>
+      <w:proofErr w:type="spellStart"/>
+      <w:proofErr w:type="gramStart"/>
+      <w:r>
+        <w:rPr>
+          <w:rFonts w:ascii="CMU Serif Roman" w:eastAsiaTheme="minorHAnsi" w:hAnsi="CMU Serif Roman" w:cs="Arial"/>
+          <w:color w:val="000000" w:themeColor="text1"/>
+          <w:sz w:val="18"/>
+          <w:szCs w:val="18"/>
+          <w:lang w:val="it-IT"/>
+        </w:rPr>
+        <w:t>getline</w:t>
+      </w:r>
+      <w:proofErr w:type="spellEnd"/>
+      <w:r>
+        <w:rPr>
+          <w:rFonts w:ascii="CMU Serif Roman" w:eastAsiaTheme="minorHAnsi" w:hAnsi="CMU Serif Roman" w:cs="Arial"/>
+          <w:color w:val="000000" w:themeColor="text1"/>
+          <w:sz w:val="18"/>
+          <w:szCs w:val="18"/>
+          <w:lang w:val="it-IT"/>
+        </w:rPr>
+        <w:t>(</w:t>
+      </w:r>
+      <w:proofErr w:type="gramEnd"/>
+      <w:r>
+        <w:rPr>
+          <w:rFonts w:ascii="CMU Serif Roman" w:eastAsiaTheme="minorHAnsi" w:hAnsi="CMU Serif Roman" w:cs="Arial"/>
+          <w:color w:val="000000" w:themeColor="text1"/>
+          <w:sz w:val="18"/>
+          <w:szCs w:val="18"/>
+          <w:lang w:val="it-IT"/>
+        </w:rPr>
+        <w:t>…)” per leggere un’intera riga all’interno di un file.</w:t>
+      </w:r>
+    </w:p>
+    <w:p>
+      <w:pPr>
+        <w:pStyle w:val="ListParagraph"/>
+        <w:numPr>
+          <w:ilvl w:val="0"/>
+          <w:numId w:val="8"/>
+        </w:numPr>
+        <w:jc w:val="both"/>
+        <w:rPr>
+          <w:rFonts w:ascii="CMU Serif Roman" w:eastAsiaTheme="minorHAnsi" w:hAnsi="CMU Serif Roman" w:cs="Arial"/>
+          <w:color w:val="000000" w:themeColor="text1"/>
+          <w:sz w:val="18"/>
+          <w:szCs w:val="18"/>
+          <w:lang w:val="it-IT"/>
+        </w:rPr>
+      </w:pPr>
+      <w:r>
+        <w:rPr>
+          <w:rFonts w:ascii="CMU Serif Roman" w:eastAsiaTheme="minorHAnsi" w:hAnsi="CMU Serif Roman" w:cs="Arial"/>
+          <w:color w:val="000000" w:themeColor="text1"/>
+          <w:sz w:val="18"/>
+          <w:szCs w:val="18"/>
+          <w:lang w:val="it-IT"/>
+        </w:rPr>
+        <w:t>“</w:t>
+      </w:r>
+      <w:proofErr w:type="spellStart"/>
+      <w:proofErr w:type="gramStart"/>
+      <w:r>
+        <w:rPr>
+          <w:rFonts w:ascii="CMU Serif Roman" w:eastAsiaTheme="minorHAnsi" w:hAnsi="CMU Serif Roman" w:cs="Arial"/>
+          <w:color w:val="000000" w:themeColor="text1"/>
+          <w:sz w:val="18"/>
+          <w:szCs w:val="18"/>
+          <w:lang w:val="it-IT"/>
+        </w:rPr>
+        <w:t>calloc</w:t>
+      </w:r>
+      <w:proofErr w:type="spellEnd"/>
+      <w:r>
+        <w:rPr>
+          <w:rFonts w:ascii="CMU Serif Roman" w:eastAsiaTheme="minorHAnsi" w:hAnsi="CMU Serif Roman" w:cs="Arial"/>
+          <w:color w:val="000000" w:themeColor="text1"/>
+          <w:sz w:val="18"/>
+          <w:szCs w:val="18"/>
+          <w:lang w:val="it-IT"/>
+        </w:rPr>
+        <w:t>(</w:t>
+      </w:r>
+      <w:proofErr w:type="gramEnd"/>
+      <w:r>
+        <w:rPr>
+          <w:rFonts w:ascii="CMU Serif Roman" w:eastAsiaTheme="minorHAnsi" w:hAnsi="CMU Serif Roman" w:cs="Arial"/>
+          <w:color w:val="000000" w:themeColor="text1"/>
+          <w:sz w:val="18"/>
+          <w:szCs w:val="18"/>
+          <w:lang w:val="it-IT"/>
+        </w:rPr>
+        <w:t>…)” e “free(…)” rispettivamente per un’allocazione con inizializzazione della memoria e per liberare la memoria allocata non più utilizzata.</w:t>
+      </w:r>
+    </w:p>
+    <w:p>
+      <w:pPr>
+        <w:jc w:val="both"/>
+        <w:rPr>
+          <w:rFonts w:ascii="CMU Serif Roman" w:eastAsiaTheme="minorHAnsi" w:hAnsi="CMU Serif Roman" w:cs="Arial"/>
+          <w:color w:val="000000" w:themeColor="text1"/>
+          <w:sz w:val="18"/>
+          <w:szCs w:val="18"/>
+          <w:lang w:val="it-IT"/>
+        </w:rPr>
+      </w:pPr>
+    </w:p>
+    <w:p>
+      <w:pPr>
+        <w:jc w:val="both"/>
+        <w:rPr>
+          <w:rFonts w:ascii="CMU Serif Roman" w:eastAsiaTheme="minorHAnsi" w:hAnsi="CMU Serif Roman" w:cs="Arial"/>
+          <w:color w:val="000000" w:themeColor="text1"/>
+          <w:sz w:val="18"/>
+          <w:szCs w:val="18"/>
+          <w:lang w:val="it-IT"/>
+        </w:rPr>
+      </w:pPr>
+      <w:r>
+        <w:rPr>
+          <w:rFonts w:ascii="CMU Serif Roman" w:eastAsiaTheme="minorHAnsi" w:hAnsi="CMU Serif Roman" w:cs="Arial"/>
+          <w:color w:val="000000" w:themeColor="text1"/>
+          <w:sz w:val="18"/>
+          <w:szCs w:val="18"/>
+          <w:lang w:val="it-IT"/>
+        </w:rPr>
+        <w:t xml:space="preserve">Si considerano </w:t>
+      </w:r>
+      <w:r>
+        <w:rPr>
+          <w:rFonts w:ascii="CMU Serif Roman" w:eastAsiaTheme="minorHAnsi" w:hAnsi="CMU Serif Roman" w:cs="Arial"/>
+          <w:color w:val="000000" w:themeColor="text1"/>
+          <w:sz w:val="18"/>
+          <w:szCs w:val="18"/>
+          <w:lang w:val="it-IT"/>
+        </w:rPr>
+        <w:t>ora</w:t>
+      </w:r>
+      <w:r>
+        <w:rPr>
+          <w:rFonts w:ascii="CMU Serif Roman" w:eastAsiaTheme="minorHAnsi" w:hAnsi="CMU Serif Roman" w:cs="Arial"/>
+          <w:color w:val="000000" w:themeColor="text1"/>
+          <w:sz w:val="18"/>
+          <w:szCs w:val="18"/>
+          <w:lang w:val="it-IT"/>
+        </w:rPr>
+        <w:t xml:space="preserve"> le routine d</w:t>
+      </w:r>
+      <w:r>
+        <w:rPr>
+          <w:rFonts w:ascii="CMU Serif Roman" w:eastAsiaTheme="minorHAnsi" w:hAnsi="CMU Serif Roman" w:cs="Arial"/>
+          <w:color w:val="000000" w:themeColor="text1"/>
+          <w:sz w:val="18"/>
+          <w:szCs w:val="18"/>
+          <w:lang w:val="it-IT"/>
+        </w:rPr>
+        <w:t>i MPI</w:t>
+      </w:r>
+      <w:r>
+        <w:rPr>
+          <w:rFonts w:ascii="CMU Serif Roman" w:eastAsiaTheme="minorHAnsi" w:hAnsi="CMU Serif Roman" w:cs="Arial"/>
+          <w:color w:val="000000" w:themeColor="text1"/>
+          <w:sz w:val="18"/>
+          <w:szCs w:val="18"/>
+          <w:lang w:val="it-IT"/>
+        </w:rPr>
+        <w:t xml:space="preserve"> che sono state utilizzate</w:t>
+      </w:r>
+      <w:r>
+        <w:rPr>
+          <w:rFonts w:ascii="CMU Serif Roman" w:eastAsiaTheme="minorHAnsi" w:hAnsi="CMU Serif Roman" w:cs="Arial"/>
+          <w:color w:val="000000" w:themeColor="text1"/>
+          <w:sz w:val="18"/>
+          <w:szCs w:val="18"/>
+          <w:lang w:val="it-IT"/>
+        </w:rPr>
+        <w:t>.</w:t>
+      </w:r>
+    </w:p>
+    <w:p>
+      <w:pPr>
+        <w:jc w:val="both"/>
+        <w:rPr>
+          <w:rFonts w:ascii="CMU Serif Roman" w:eastAsiaTheme="minorHAnsi" w:hAnsi="CMU Serif Roman" w:cs="Arial"/>
+          <w:color w:val="000000" w:themeColor="text1"/>
+          <w:sz w:val="18"/>
+          <w:szCs w:val="18"/>
+          <w:lang w:val="it-IT"/>
+        </w:rPr>
+      </w:pPr>
+    </w:p>
+    <w:p>
+      <w:pPr>
+        <w:pStyle w:val="ListParagraph"/>
+        <w:numPr>
+          <w:ilvl w:val="0"/>
+          <w:numId w:val="9"/>
+        </w:numPr>
+        <w:jc w:val="both"/>
+        <w:rPr>
+          <w:rFonts w:ascii="CMU Serif Roman" w:eastAsiaTheme="minorHAnsi" w:hAnsi="CMU Serif Roman" w:cs="Arial"/>
+          <w:color w:val="000000" w:themeColor="text1"/>
+          <w:sz w:val="18"/>
+          <w:szCs w:val="18"/>
+        </w:rPr>
+      </w:pPr>
+      <w:r>
+        <w:rPr>
+          <w:rFonts w:ascii="CMU Serif Roman" w:eastAsiaTheme="minorHAnsi" w:hAnsi="CMU Serif Roman" w:cs="Arial"/>
+          <w:color w:val="000000" w:themeColor="text1"/>
+          <w:sz w:val="18"/>
+          <w:szCs w:val="18"/>
+          <w:lang w:val="it-IT"/>
+        </w:rPr>
+        <w:t>“</w:t>
+      </w:r>
+      <w:proofErr w:type="spellStart"/>
+      <w:r>
+        <w:rPr>
+          <w:rFonts w:ascii="CMU Serif Roman" w:eastAsiaTheme="minorHAnsi" w:hAnsi="CMU Serif Roman" w:cs="Arial"/>
+          <w:color w:val="000000" w:themeColor="text1"/>
+          <w:sz w:val="18"/>
+          <w:szCs w:val="18"/>
+          <w:lang w:val="it-IT"/>
+        </w:rPr>
+        <w:t>MPI_</w:t>
+      </w:r>
+      <w:proofErr w:type="gramStart"/>
+      <w:r>
+        <w:rPr>
+          <w:rFonts w:ascii="CMU Serif Roman" w:eastAsiaTheme="minorHAnsi" w:hAnsi="CMU Serif Roman" w:cs="Arial"/>
+          <w:color w:val="000000" w:themeColor="text1"/>
+          <w:sz w:val="18"/>
+          <w:szCs w:val="18"/>
+          <w:lang w:val="it-IT"/>
+        </w:rPr>
+        <w:t>Init</w:t>
+      </w:r>
+      <w:proofErr w:type="spellEnd"/>
+      <w:r>
+        <w:rPr>
+          <w:rFonts w:ascii="CMU Serif Roman" w:eastAsiaTheme="minorHAnsi" w:hAnsi="CMU Serif Roman" w:cs="Arial"/>
+          <w:color w:val="000000" w:themeColor="text1"/>
+          <w:sz w:val="18"/>
+          <w:szCs w:val="18"/>
+          <w:lang w:val="it-IT"/>
+        </w:rPr>
+        <w:t>(</w:t>
+      </w:r>
+      <w:proofErr w:type="gramEnd"/>
+      <w:r>
+        <w:rPr>
+          <w:rFonts w:ascii="CMU Serif Roman" w:eastAsiaTheme="minorHAnsi" w:hAnsi="CMU Serif Roman" w:cs="Arial"/>
+          <w:color w:val="000000" w:themeColor="text1"/>
+          <w:sz w:val="18"/>
+          <w:szCs w:val="18"/>
+          <w:lang w:val="it-IT"/>
+        </w:rPr>
+        <w:t xml:space="preserve">…)” </w:t>
+      </w:r>
+      <w:r>
+        <w:rPr>
+          <w:rFonts w:ascii="CMU Serif Roman" w:eastAsiaTheme="minorHAnsi" w:hAnsi="CMU Serif Roman" w:cs="Arial"/>
+          <w:color w:val="000000" w:themeColor="text1"/>
+          <w:sz w:val="18"/>
+          <w:szCs w:val="18"/>
+          <w:lang w:val="it-IT"/>
+        </w:rPr>
+        <w:t>per l’inizializzazione dell’ambiente di esecuzione MPI.</w:t>
+      </w:r>
+    </w:p>
+    <w:p>
+      <w:pPr>
+        <w:pStyle w:val="ListParagraph"/>
+        <w:numPr>
+          <w:ilvl w:val="0"/>
+          <w:numId w:val="9"/>
+        </w:numPr>
+        <w:jc w:val="both"/>
+        <w:rPr>
+          <w:rFonts w:ascii="CMU Serif Roman" w:eastAsiaTheme="minorHAnsi" w:hAnsi="CMU Serif Roman" w:cs="Arial"/>
+          <w:color w:val="000000" w:themeColor="text1"/>
+          <w:sz w:val="18"/>
+          <w:szCs w:val="18"/>
+          <w:lang w:val="it-IT"/>
+        </w:rPr>
+      </w:pPr>
+      <w:r>
+        <w:rPr>
+          <w:rFonts w:ascii="CMU Serif Roman" w:eastAsiaTheme="minorHAnsi" w:hAnsi="CMU Serif Roman" w:cs="Arial"/>
+          <w:color w:val="000000" w:themeColor="text1"/>
+          <w:sz w:val="18"/>
+          <w:szCs w:val="18"/>
+          <w:lang w:val="it-IT"/>
+        </w:rPr>
+        <w:t>“</w:t>
+      </w:r>
+      <w:proofErr w:type="spellStart"/>
+      <w:r>
+        <w:rPr>
+          <w:rFonts w:ascii="CMU Serif Roman" w:eastAsiaTheme="minorHAnsi" w:hAnsi="CMU Serif Roman" w:cs="Arial"/>
+          <w:color w:val="000000" w:themeColor="text1"/>
+          <w:sz w:val="18"/>
+          <w:szCs w:val="18"/>
+          <w:lang w:val="it-IT"/>
+        </w:rPr>
+        <w:t>MPI_Comm_</w:t>
+      </w:r>
+      <w:proofErr w:type="gramStart"/>
+      <w:r>
+        <w:rPr>
+          <w:rFonts w:ascii="CMU Serif Roman" w:eastAsiaTheme="minorHAnsi" w:hAnsi="CMU Serif Roman" w:cs="Arial"/>
+          <w:color w:val="000000" w:themeColor="text1"/>
+          <w:sz w:val="18"/>
+          <w:szCs w:val="18"/>
+          <w:lang w:val="it-IT"/>
+        </w:rPr>
+        <w:t>rank</w:t>
+      </w:r>
+      <w:proofErr w:type="spellEnd"/>
+      <w:r>
+        <w:rPr>
+          <w:rFonts w:ascii="CMU Serif Roman" w:eastAsiaTheme="minorHAnsi" w:hAnsi="CMU Serif Roman" w:cs="Arial"/>
+          <w:color w:val="000000" w:themeColor="text1"/>
+          <w:sz w:val="18"/>
+          <w:szCs w:val="18"/>
+          <w:lang w:val="it-IT"/>
+        </w:rPr>
+        <w:t>(</w:t>
+      </w:r>
+      <w:proofErr w:type="gramEnd"/>
+      <w:r>
+        <w:rPr>
+          <w:rFonts w:ascii="CMU Serif Roman" w:eastAsiaTheme="minorHAnsi" w:hAnsi="CMU Serif Roman" w:cs="Arial"/>
+          <w:color w:val="000000" w:themeColor="text1"/>
+          <w:sz w:val="18"/>
+          <w:szCs w:val="18"/>
+          <w:lang w:val="it-IT"/>
+        </w:rPr>
+        <w:t xml:space="preserve">…)” per determinare l’identificativo dei singoli processori nel </w:t>
+      </w:r>
+      <w:proofErr w:type="spellStart"/>
+      <w:r>
+        <w:rPr>
+          <w:rFonts w:ascii="CMU Serif Roman" w:eastAsiaTheme="minorHAnsi" w:hAnsi="CMU Serif Roman" w:cs="Arial"/>
+          <w:color w:val="000000" w:themeColor="text1"/>
+          <w:sz w:val="18"/>
+          <w:szCs w:val="18"/>
+          <w:lang w:val="it-IT"/>
+        </w:rPr>
+        <w:t>communicator</w:t>
+      </w:r>
+      <w:proofErr w:type="spellEnd"/>
+      <w:r>
+        <w:rPr>
+          <w:rFonts w:ascii="CMU Serif Roman" w:eastAsiaTheme="minorHAnsi" w:hAnsi="CMU Serif Roman" w:cs="Arial"/>
+          <w:color w:val="000000" w:themeColor="text1"/>
+          <w:sz w:val="18"/>
+          <w:szCs w:val="18"/>
+          <w:lang w:val="it-IT"/>
+        </w:rPr>
+        <w:t>.</w:t>
+      </w:r>
+    </w:p>
+    <w:p>
+      <w:pPr>
+        <w:pStyle w:val="ListParagraph"/>
+        <w:numPr>
+          <w:ilvl w:val="0"/>
+          <w:numId w:val="9"/>
+        </w:numPr>
+        <w:jc w:val="both"/>
+        <w:rPr>
+          <w:rFonts w:ascii="CMU Serif Roman" w:eastAsiaTheme="minorHAnsi" w:hAnsi="CMU Serif Roman" w:cs="Arial"/>
+          <w:color w:val="000000" w:themeColor="text1"/>
+          <w:sz w:val="18"/>
+          <w:szCs w:val="18"/>
+        </w:rPr>
+      </w:pPr>
+      <w:r>
+        <w:rPr>
+          <w:rFonts w:ascii="CMU Serif Roman" w:eastAsiaTheme="minorHAnsi" w:hAnsi="CMU Serif Roman" w:cs="Arial"/>
+          <w:color w:val="000000" w:themeColor="text1"/>
+          <w:sz w:val="18"/>
+          <w:szCs w:val="18"/>
+          <w:lang w:val="it-IT"/>
+        </w:rPr>
+        <w:t>“</w:t>
+      </w:r>
+      <w:r>
+        <w:rPr>
+          <w:rFonts w:ascii="CMU Serif Roman" w:eastAsiaTheme="minorHAnsi" w:hAnsi="CMU Serif Roman" w:cs="Arial"/>
+          <w:color w:val="000000" w:themeColor="text1"/>
+          <w:sz w:val="18"/>
+          <w:szCs w:val="18"/>
+        </w:rPr>
+        <w:t>MPI_Comm_</w:t>
+      </w:r>
+      <w:proofErr w:type="gramStart"/>
+      <w:r>
+        <w:rPr>
+          <w:rFonts w:ascii="CMU Serif Roman" w:eastAsiaTheme="minorHAnsi" w:hAnsi="CMU Serif Roman" w:cs="Arial"/>
+          <w:color w:val="000000" w:themeColor="text1"/>
+          <w:sz w:val="18"/>
+          <w:szCs w:val="18"/>
+        </w:rPr>
+        <w:t>size</w:t>
+      </w:r>
+      <w:r>
+        <w:rPr>
+          <w:rFonts w:ascii="CMU Serif Roman" w:eastAsiaTheme="minorHAnsi" w:hAnsi="CMU Serif Roman" w:cs="Arial"/>
+          <w:color w:val="000000" w:themeColor="text1"/>
+          <w:sz w:val="18"/>
+          <w:szCs w:val="18"/>
+          <w:lang w:val="it-IT"/>
+        </w:rPr>
+        <w:t>(</w:t>
+      </w:r>
+      <w:proofErr w:type="gramEnd"/>
+      <w:r>
+        <w:rPr>
+          <w:rFonts w:ascii="CMU Serif Roman" w:eastAsiaTheme="minorHAnsi" w:hAnsi="CMU Serif Roman" w:cs="Arial"/>
+          <w:color w:val="000000" w:themeColor="text1"/>
+          <w:sz w:val="18"/>
+          <w:szCs w:val="18"/>
+          <w:lang w:val="it-IT"/>
+        </w:rPr>
+        <w:t xml:space="preserve">…)” per determinare il numero di processori presenti nel </w:t>
+      </w:r>
+      <w:proofErr w:type="spellStart"/>
+      <w:r>
+        <w:rPr>
+          <w:rFonts w:ascii="CMU Serif Roman" w:eastAsiaTheme="minorHAnsi" w:hAnsi="CMU Serif Roman" w:cs="Arial"/>
+          <w:color w:val="000000" w:themeColor="text1"/>
+          <w:sz w:val="18"/>
+          <w:szCs w:val="18"/>
+          <w:lang w:val="it-IT"/>
+        </w:rPr>
+        <w:t>communicator</w:t>
+      </w:r>
+      <w:proofErr w:type="spellEnd"/>
+      <w:r>
+        <w:rPr>
+          <w:rFonts w:ascii="CMU Serif Roman" w:eastAsiaTheme="minorHAnsi" w:hAnsi="CMU Serif Roman" w:cs="Arial"/>
+          <w:color w:val="000000" w:themeColor="text1"/>
+          <w:sz w:val="18"/>
+          <w:szCs w:val="18"/>
+          <w:lang w:val="it-IT"/>
+        </w:rPr>
+        <w:t>.</w:t>
+      </w:r>
+    </w:p>
+    <w:p>
+      <w:pPr>
+        <w:pStyle w:val="ListParagraph"/>
+        <w:numPr>
+          <w:ilvl w:val="0"/>
+          <w:numId w:val="9"/>
+        </w:numPr>
+        <w:jc w:val="both"/>
+        <w:rPr>
+          <w:rFonts w:ascii="CMU Serif Roman" w:eastAsiaTheme="minorHAnsi" w:hAnsi="CMU Serif Roman" w:cs="Arial"/>
+          <w:color w:val="000000" w:themeColor="text1"/>
+          <w:sz w:val="18"/>
+          <w:szCs w:val="18"/>
+        </w:rPr>
+      </w:pPr>
+      <w:r>
+        <w:rPr>
+          <w:rFonts w:ascii="CMU Serif Roman" w:eastAsiaTheme="minorHAnsi" w:hAnsi="CMU Serif Roman" w:cs="Arial"/>
+          <w:color w:val="000000" w:themeColor="text1"/>
+          <w:sz w:val="18"/>
+          <w:szCs w:val="18"/>
+          <w:lang w:val="it-IT"/>
+        </w:rPr>
+        <w:t>“</w:t>
+      </w:r>
+      <w:r>
+        <w:rPr>
+          <w:rFonts w:ascii="CMU Serif Roman" w:eastAsiaTheme="minorHAnsi" w:hAnsi="CMU Serif Roman" w:cs="Arial"/>
+          <w:color w:val="000000" w:themeColor="text1"/>
+          <w:sz w:val="18"/>
+          <w:szCs w:val="18"/>
+        </w:rPr>
+        <w:t>MPI_</w:t>
+      </w:r>
+      <w:proofErr w:type="gramStart"/>
+      <w:r>
+        <w:rPr>
+          <w:rFonts w:ascii="CMU Serif Roman" w:eastAsiaTheme="minorHAnsi" w:hAnsi="CMU Serif Roman" w:cs="Arial"/>
+          <w:color w:val="000000" w:themeColor="text1"/>
+          <w:sz w:val="18"/>
+          <w:szCs w:val="18"/>
+        </w:rPr>
+        <w:t>Barrier</w:t>
+      </w:r>
+      <w:r>
+        <w:rPr>
+          <w:rFonts w:ascii="CMU Serif Roman" w:eastAsiaTheme="minorHAnsi" w:hAnsi="CMU Serif Roman" w:cs="Arial"/>
+          <w:color w:val="000000" w:themeColor="text1"/>
+          <w:sz w:val="18"/>
+          <w:szCs w:val="18"/>
+          <w:lang w:val="it-IT"/>
+        </w:rPr>
+        <w:t>(</w:t>
+      </w:r>
+      <w:proofErr w:type="gramEnd"/>
+      <w:r>
+        <w:rPr>
+          <w:rFonts w:ascii="CMU Serif Roman" w:eastAsiaTheme="minorHAnsi" w:hAnsi="CMU Serif Roman" w:cs="Arial"/>
+          <w:color w:val="000000" w:themeColor="text1"/>
+          <w:sz w:val="18"/>
+          <w:szCs w:val="18"/>
+          <w:lang w:val="it-IT"/>
+        </w:rPr>
+        <w:t xml:space="preserve">…)” per creare un barriera di sincronizzazione fra tutti i processori del </w:t>
+      </w:r>
+      <w:proofErr w:type="spellStart"/>
+      <w:r>
+        <w:rPr>
+          <w:rFonts w:ascii="CMU Serif Roman" w:eastAsiaTheme="minorHAnsi" w:hAnsi="CMU Serif Roman" w:cs="Arial"/>
+          <w:color w:val="000000" w:themeColor="text1"/>
+          <w:sz w:val="18"/>
+          <w:szCs w:val="18"/>
+          <w:lang w:val="it-IT"/>
+        </w:rPr>
+        <w:t>communicator</w:t>
+      </w:r>
+      <w:proofErr w:type="spellEnd"/>
+      <w:r>
+        <w:rPr>
+          <w:rFonts w:ascii="CMU Serif Roman" w:eastAsiaTheme="minorHAnsi" w:hAnsi="CMU Serif Roman" w:cs="Arial"/>
+          <w:color w:val="000000" w:themeColor="text1"/>
+          <w:sz w:val="18"/>
+          <w:szCs w:val="18"/>
+          <w:lang w:val="it-IT"/>
+        </w:rPr>
+        <w:t>.</w:t>
+      </w:r>
+    </w:p>
+    <w:p>
+      <w:pPr>
+        <w:pStyle w:val="ListParagraph"/>
+        <w:numPr>
+          <w:ilvl w:val="0"/>
+          <w:numId w:val="9"/>
+        </w:numPr>
+        <w:jc w:val="both"/>
+        <w:rPr>
+          <w:rFonts w:ascii="CMU Serif Roman" w:eastAsiaTheme="minorHAnsi" w:hAnsi="CMU Serif Roman" w:cs="Arial"/>
+          <w:color w:val="000000" w:themeColor="text1"/>
+          <w:sz w:val="18"/>
+          <w:szCs w:val="18"/>
+        </w:rPr>
+      </w:pPr>
+      <w:r>
+        <w:rPr>
+          <w:rFonts w:ascii="CMU Serif Roman" w:eastAsiaTheme="minorHAnsi" w:hAnsi="CMU Serif Roman" w:cs="Arial"/>
+          <w:color w:val="000000" w:themeColor="text1"/>
+          <w:sz w:val="18"/>
+          <w:szCs w:val="18"/>
+          <w:lang w:val="it-IT"/>
+        </w:rPr>
+        <w:t>“</w:t>
+      </w:r>
+      <w:r>
+        <w:rPr>
+          <w:rFonts w:ascii="CMU Serif Roman" w:eastAsiaTheme="minorHAnsi" w:hAnsi="CMU Serif Roman" w:cs="Arial"/>
+          <w:color w:val="000000" w:themeColor="text1"/>
+          <w:sz w:val="18"/>
+          <w:szCs w:val="18"/>
+        </w:rPr>
+        <w:t>MPI_</w:t>
+      </w:r>
+      <w:proofErr w:type="gramStart"/>
+      <w:r>
+        <w:rPr>
+          <w:rFonts w:ascii="CMU Serif Roman" w:eastAsiaTheme="minorHAnsi" w:hAnsi="CMU Serif Roman" w:cs="Arial"/>
+          <w:color w:val="000000" w:themeColor="text1"/>
+          <w:sz w:val="18"/>
+          <w:szCs w:val="18"/>
+        </w:rPr>
+        <w:t>Wtime</w:t>
+      </w:r>
+      <w:r>
+        <w:rPr>
+          <w:rFonts w:ascii="CMU Serif Roman" w:eastAsiaTheme="minorHAnsi" w:hAnsi="CMU Serif Roman" w:cs="Arial"/>
+          <w:color w:val="000000" w:themeColor="text1"/>
+          <w:sz w:val="18"/>
+          <w:szCs w:val="18"/>
+          <w:lang w:val="it-IT"/>
+        </w:rPr>
+        <w:t>(</w:t>
+      </w:r>
+      <w:proofErr w:type="gramEnd"/>
+      <w:r>
+        <w:rPr>
+          <w:rFonts w:ascii="CMU Serif Roman" w:eastAsiaTheme="minorHAnsi" w:hAnsi="CMU Serif Roman" w:cs="Arial"/>
+          <w:color w:val="000000" w:themeColor="text1"/>
+          <w:sz w:val="18"/>
+          <w:szCs w:val="18"/>
+          <w:lang w:val="it-IT"/>
+        </w:rPr>
+        <w:t>…)” per estrarre il tempo trascorso fino a quel momento</w:t>
+      </w:r>
+      <w:r>
+        <w:rPr>
+          <w:rFonts w:ascii="CMU Serif Roman" w:eastAsiaTheme="minorHAnsi" w:hAnsi="CMU Serif Roman" w:cs="Arial"/>
+          <w:color w:val="000000" w:themeColor="text1"/>
+          <w:sz w:val="18"/>
+          <w:szCs w:val="18"/>
+          <w:lang w:val="it-IT"/>
+        </w:rPr>
+        <w:t>.</w:t>
+      </w:r>
+    </w:p>
+    <w:p>
+      <w:pPr>
+        <w:pStyle w:val="ListParagraph"/>
+        <w:numPr>
+          <w:ilvl w:val="0"/>
+          <w:numId w:val="9"/>
+        </w:numPr>
+        <w:jc w:val="both"/>
+        <w:rPr>
+          <w:rFonts w:ascii="CMU Serif Roman" w:eastAsiaTheme="minorHAnsi" w:hAnsi="CMU Serif Roman" w:cs="Arial"/>
+          <w:color w:val="000000" w:themeColor="text1"/>
+          <w:sz w:val="18"/>
+          <w:szCs w:val="18"/>
+        </w:rPr>
+      </w:pPr>
+      <w:r>
+        <w:rPr>
+          <w:rFonts w:ascii="CMU Serif Roman" w:eastAsiaTheme="minorHAnsi" w:hAnsi="CMU Serif Roman" w:cs="Arial"/>
+          <w:color w:val="000000" w:themeColor="text1"/>
+          <w:sz w:val="18"/>
+          <w:szCs w:val="18"/>
+          <w:lang w:val="it-IT"/>
+        </w:rPr>
+        <w:t>“</w:t>
+      </w:r>
+      <w:r>
+        <w:rPr>
+          <w:rFonts w:ascii="CMU Serif Roman" w:eastAsiaTheme="minorHAnsi" w:hAnsi="CMU Serif Roman" w:cs="Arial"/>
+          <w:color w:val="000000" w:themeColor="text1"/>
+          <w:sz w:val="18"/>
+          <w:szCs w:val="18"/>
+        </w:rPr>
+        <w:t>MPI_</w:t>
+      </w:r>
+      <w:proofErr w:type="gramStart"/>
+      <w:r>
+        <w:rPr>
+          <w:rFonts w:ascii="CMU Serif Roman" w:eastAsiaTheme="minorHAnsi" w:hAnsi="CMU Serif Roman" w:cs="Arial"/>
+          <w:color w:val="000000" w:themeColor="text1"/>
+          <w:sz w:val="18"/>
+          <w:szCs w:val="18"/>
+        </w:rPr>
+        <w:t>Bcast</w:t>
+      </w:r>
+      <w:r>
+        <w:rPr>
+          <w:rFonts w:ascii="CMU Serif Roman" w:eastAsiaTheme="minorHAnsi" w:hAnsi="CMU Serif Roman" w:cs="Arial"/>
+          <w:color w:val="000000" w:themeColor="text1"/>
+          <w:sz w:val="18"/>
+          <w:szCs w:val="18"/>
+          <w:lang w:val="it-IT"/>
+        </w:rPr>
+        <w:t>(</w:t>
+      </w:r>
+      <w:proofErr w:type="gramEnd"/>
+      <w:r>
+        <w:rPr>
+          <w:rFonts w:ascii="CMU Serif Roman" w:eastAsiaTheme="minorHAnsi" w:hAnsi="CMU Serif Roman" w:cs="Arial"/>
+          <w:color w:val="000000" w:themeColor="text1"/>
+          <w:sz w:val="18"/>
+          <w:szCs w:val="18"/>
+          <w:lang w:val="it-IT"/>
+        </w:rPr>
+        <w:t xml:space="preserve">…)” per inviare dei dati dal processore </w:t>
+      </w:r>
+      <w:r>
+        <w:rPr>
+          <w:rFonts w:ascii="CMU Serif Roman" w:eastAsiaTheme="minorHAnsi" w:hAnsi="CMU Serif Roman" w:cs="Arial"/>
+          <w:i/>
+          <w:iCs/>
+          <w:color w:val="000000" w:themeColor="text1"/>
+          <w:sz w:val="18"/>
+          <w:szCs w:val="18"/>
+          <w:lang w:val="it-IT"/>
+        </w:rPr>
+        <w:t>master</w:t>
+      </w:r>
+      <w:r>
+        <w:rPr>
+          <w:rFonts w:ascii="CMU Serif Roman" w:eastAsiaTheme="minorHAnsi" w:hAnsi="CMU Serif Roman" w:cs="Arial"/>
+          <w:color w:val="000000" w:themeColor="text1"/>
+          <w:sz w:val="18"/>
+          <w:szCs w:val="18"/>
+          <w:lang w:val="it-IT"/>
+        </w:rPr>
+        <w:t xml:space="preserve"> a tutti gli altri processori presenti nel </w:t>
+      </w:r>
+      <w:proofErr w:type="spellStart"/>
+      <w:r>
+        <w:rPr>
+          <w:rFonts w:ascii="CMU Serif Roman" w:eastAsiaTheme="minorHAnsi" w:hAnsi="CMU Serif Roman" w:cs="Arial"/>
+          <w:color w:val="000000" w:themeColor="text1"/>
+          <w:sz w:val="18"/>
+          <w:szCs w:val="18"/>
+          <w:lang w:val="it-IT"/>
+        </w:rPr>
+        <w:t>communicator</w:t>
+      </w:r>
+      <w:proofErr w:type="spellEnd"/>
+      <w:r>
+        <w:rPr>
+          <w:rFonts w:ascii="CMU Serif Roman" w:eastAsiaTheme="minorHAnsi" w:hAnsi="CMU Serif Roman" w:cs="Arial"/>
+          <w:color w:val="000000" w:themeColor="text1"/>
+          <w:sz w:val="18"/>
+          <w:szCs w:val="18"/>
+          <w:lang w:val="it-IT"/>
+        </w:rPr>
+        <w:t>.</w:t>
+      </w:r>
+    </w:p>
+    <w:p>
+      <w:pPr>
+        <w:pStyle w:val="ListParagraph"/>
+        <w:numPr>
+          <w:ilvl w:val="0"/>
+          <w:numId w:val="9"/>
+        </w:numPr>
+        <w:jc w:val="both"/>
+        <w:rPr>
+          <w:rFonts w:ascii="CMU Serif Roman" w:eastAsiaTheme="minorHAnsi" w:hAnsi="CMU Serif Roman" w:cs="Arial"/>
+          <w:color w:val="000000" w:themeColor="text1"/>
+          <w:sz w:val="18"/>
+          <w:szCs w:val="18"/>
+        </w:rPr>
+      </w:pPr>
+      <w:r>
+        <w:rPr>
+          <w:rFonts w:ascii="CMU Serif Roman" w:eastAsiaTheme="minorHAnsi" w:hAnsi="CMU Serif Roman" w:cs="Arial"/>
+          <w:color w:val="000000" w:themeColor="text1"/>
+          <w:sz w:val="18"/>
+          <w:szCs w:val="18"/>
+          <w:lang w:val="it-IT"/>
+        </w:rPr>
+        <w:t>“</w:t>
+      </w:r>
+      <w:r>
+        <w:rPr>
+          <w:rFonts w:ascii="CMU Serif Roman" w:eastAsiaTheme="minorHAnsi" w:hAnsi="CMU Serif Roman" w:cs="Arial"/>
+          <w:color w:val="000000" w:themeColor="text1"/>
+          <w:sz w:val="18"/>
+          <w:szCs w:val="18"/>
+        </w:rPr>
+        <w:t>MPI_</w:t>
+      </w:r>
+      <w:proofErr w:type="gramStart"/>
+      <w:r>
+        <w:rPr>
+          <w:rFonts w:ascii="CMU Serif Roman" w:eastAsiaTheme="minorHAnsi" w:hAnsi="CMU Serif Roman" w:cs="Arial"/>
+          <w:color w:val="000000" w:themeColor="text1"/>
+          <w:sz w:val="18"/>
+          <w:szCs w:val="18"/>
+        </w:rPr>
+        <w:t>Reduce</w:t>
+      </w:r>
+      <w:r>
+        <w:rPr>
+          <w:rFonts w:ascii="CMU Serif Roman" w:eastAsiaTheme="minorHAnsi" w:hAnsi="CMU Serif Roman" w:cs="Arial"/>
+          <w:color w:val="000000" w:themeColor="text1"/>
+          <w:sz w:val="18"/>
+          <w:szCs w:val="18"/>
+          <w:lang w:val="it-IT"/>
+        </w:rPr>
+        <w:t>(</w:t>
+      </w:r>
+      <w:proofErr w:type="gramEnd"/>
+      <w:r>
+        <w:rPr>
+          <w:rFonts w:ascii="CMU Serif Roman" w:eastAsiaTheme="minorHAnsi" w:hAnsi="CMU Serif Roman" w:cs="Arial"/>
+          <w:color w:val="000000" w:themeColor="text1"/>
+          <w:sz w:val="18"/>
+          <w:szCs w:val="18"/>
+          <w:lang w:val="it-IT"/>
+        </w:rPr>
+        <w:t>…)” per calcolare chi fra i processori ha impiegato tempo massimo</w:t>
+      </w:r>
+      <w:r>
+        <w:rPr>
+          <w:rFonts w:ascii="CMU Serif Roman" w:eastAsiaTheme="minorHAnsi" w:hAnsi="CMU Serif Roman" w:cs="Arial"/>
+          <w:color w:val="000000" w:themeColor="text1"/>
+          <w:sz w:val="18"/>
+          <w:szCs w:val="18"/>
+          <w:lang w:val="it-IT"/>
+        </w:rPr>
+        <w:t xml:space="preserve">. Tecnicamente per eseguire l’operazione di </w:t>
+      </w:r>
+      <w:proofErr w:type="spellStart"/>
+      <w:r>
+        <w:rPr>
+          <w:rFonts w:ascii="CMU Serif Roman" w:eastAsiaTheme="minorHAnsi" w:hAnsi="CMU Serif Roman" w:cs="Arial"/>
+          <w:i/>
+          <w:iCs/>
+          <w:color w:val="000000" w:themeColor="text1"/>
+          <w:sz w:val="18"/>
+          <w:szCs w:val="18"/>
+          <w:lang w:val="it-IT"/>
+        </w:rPr>
+        <w:t>reduction</w:t>
+      </w:r>
+      <w:proofErr w:type="spellEnd"/>
+      <w:r>
+        <w:rPr>
+          <w:rFonts w:ascii="CMU Serif Roman" w:eastAsiaTheme="minorHAnsi" w:hAnsi="CMU Serif Roman" w:cs="Arial"/>
+          <w:color w:val="000000" w:themeColor="text1"/>
+          <w:sz w:val="18"/>
+          <w:szCs w:val="18"/>
+          <w:lang w:val="it-IT"/>
+        </w:rPr>
+        <w:t xml:space="preserve"> in modo</w:t>
+      </w:r>
+      <w:r>
+        <w:rPr>
+          <w:rFonts w:ascii="CMU Serif Roman" w:eastAsiaTheme="minorHAnsi" w:hAnsi="CMU Serif Roman" w:cs="Arial"/>
+          <w:color w:val="000000" w:themeColor="text1"/>
+          <w:sz w:val="18"/>
+          <w:szCs w:val="18"/>
+          <w:lang w:val="it-IT"/>
+        </w:rPr>
+        <w:t xml:space="preserve"> semplice fra i valori di tempo presenti nei differenti processori del </w:t>
+      </w:r>
+      <w:proofErr w:type="spellStart"/>
+      <w:r>
+        <w:rPr>
+          <w:rFonts w:ascii="CMU Serif Roman" w:eastAsiaTheme="minorHAnsi" w:hAnsi="CMU Serif Roman" w:cs="Arial"/>
+          <w:color w:val="000000" w:themeColor="text1"/>
+          <w:sz w:val="18"/>
+          <w:szCs w:val="18"/>
+          <w:lang w:val="it-IT"/>
+        </w:rPr>
+        <w:t>communicator</w:t>
+      </w:r>
+      <w:proofErr w:type="spellEnd"/>
+      <w:r>
+        <w:rPr>
+          <w:rFonts w:ascii="CMU Serif Roman" w:eastAsiaTheme="minorHAnsi" w:hAnsi="CMU Serif Roman" w:cs="Arial"/>
+          <w:color w:val="000000" w:themeColor="text1"/>
+          <w:sz w:val="18"/>
+          <w:szCs w:val="18"/>
+          <w:lang w:val="it-IT"/>
+        </w:rPr>
+        <w:t>.</w:t>
+      </w:r>
+    </w:p>
+    <w:p>
+      <w:pPr>
+        <w:pStyle w:val="ListParagraph"/>
+        <w:numPr>
+          <w:ilvl w:val="0"/>
+          <w:numId w:val="9"/>
+        </w:numPr>
+        <w:jc w:val="both"/>
+        <w:rPr>
+          <w:rFonts w:ascii="CMU Serif Roman" w:eastAsiaTheme="minorHAnsi" w:hAnsi="CMU Serif Roman" w:cs="Arial"/>
+          <w:color w:val="000000" w:themeColor="text1"/>
+          <w:sz w:val="18"/>
+          <w:szCs w:val="18"/>
+        </w:rPr>
+      </w:pPr>
+      <w:r>
+        <w:rPr>
+          <w:rFonts w:ascii="CMU Serif Roman" w:eastAsiaTheme="minorHAnsi" w:hAnsi="CMU Serif Roman" w:cs="Arial"/>
+          <w:color w:val="000000" w:themeColor="text1"/>
+          <w:sz w:val="18"/>
+          <w:szCs w:val="18"/>
+          <w:lang w:val="it-IT"/>
+        </w:rPr>
+        <w:t>“</w:t>
+      </w:r>
+      <w:r>
+        <w:rPr>
+          <w:rFonts w:ascii="CMU Serif Roman" w:eastAsiaTheme="minorHAnsi" w:hAnsi="CMU Serif Roman" w:cs="Arial"/>
+          <w:color w:val="000000" w:themeColor="text1"/>
+          <w:sz w:val="18"/>
+          <w:szCs w:val="18"/>
+        </w:rPr>
+        <w:t>MPI_</w:t>
+      </w:r>
+      <w:proofErr w:type="gramStart"/>
+      <w:r>
+        <w:rPr>
+          <w:rFonts w:ascii="CMU Serif Roman" w:eastAsiaTheme="minorHAnsi" w:hAnsi="CMU Serif Roman" w:cs="Arial"/>
+          <w:color w:val="000000" w:themeColor="text1"/>
+          <w:sz w:val="18"/>
+          <w:szCs w:val="18"/>
+        </w:rPr>
+        <w:t>Finalize</w:t>
+      </w:r>
+      <w:r>
+        <w:rPr>
+          <w:rFonts w:ascii="CMU Serif Roman" w:eastAsiaTheme="minorHAnsi" w:hAnsi="CMU Serif Roman" w:cs="Arial"/>
+          <w:color w:val="000000" w:themeColor="text1"/>
+          <w:sz w:val="18"/>
+          <w:szCs w:val="18"/>
+          <w:lang w:val="it-IT"/>
+        </w:rPr>
+        <w:t>(</w:t>
+      </w:r>
+      <w:proofErr w:type="gramEnd"/>
+      <w:r>
+        <w:rPr>
+          <w:rFonts w:ascii="CMU Serif Roman" w:eastAsiaTheme="minorHAnsi" w:hAnsi="CMU Serif Roman" w:cs="Arial"/>
+          <w:color w:val="000000" w:themeColor="text1"/>
+          <w:sz w:val="18"/>
+          <w:szCs w:val="18"/>
+          <w:lang w:val="it-IT"/>
+        </w:rPr>
+        <w:t>…)” per terminare l’ambiente di esecuzione MPI.</w:t>
+      </w:r>
+    </w:p>
+    <w:p>
+      <w:pPr>
+        <w:pStyle w:val="ListParagraph"/>
+        <w:numPr>
+          <w:ilvl w:val="0"/>
+          <w:numId w:val="9"/>
+        </w:numPr>
+        <w:jc w:val="both"/>
+        <w:rPr>
+          <w:rFonts w:ascii="CMU Serif Roman" w:eastAsiaTheme="minorHAnsi" w:hAnsi="CMU Serif Roman" w:cs="Arial"/>
+          <w:color w:val="000000" w:themeColor="text1"/>
+          <w:sz w:val="18"/>
+          <w:szCs w:val="18"/>
+        </w:rPr>
+      </w:pPr>
+      <w:r>
+        <w:rPr>
+          <w:rFonts w:ascii="CMU Serif Roman" w:eastAsiaTheme="minorHAnsi" w:hAnsi="CMU Serif Roman" w:cs="Arial"/>
+          <w:color w:val="000000" w:themeColor="text1"/>
+          <w:sz w:val="18"/>
+          <w:szCs w:val="18"/>
+          <w:lang w:val="it-IT"/>
+        </w:rPr>
+        <w:t>“</w:t>
+      </w:r>
+      <w:r>
+        <w:rPr>
+          <w:rFonts w:ascii="CMU Serif Roman" w:eastAsiaTheme="minorHAnsi" w:hAnsi="CMU Serif Roman" w:cs="Arial"/>
+          <w:color w:val="000000" w:themeColor="text1"/>
+          <w:sz w:val="18"/>
+          <w:szCs w:val="18"/>
+        </w:rPr>
+        <w:t>MPI_</w:t>
+      </w:r>
+      <w:proofErr w:type="gramStart"/>
+      <w:r>
+        <w:rPr>
+          <w:rFonts w:ascii="CMU Serif Roman" w:eastAsiaTheme="minorHAnsi" w:hAnsi="CMU Serif Roman" w:cs="Arial"/>
+          <w:color w:val="000000" w:themeColor="text1"/>
+          <w:sz w:val="18"/>
+          <w:szCs w:val="18"/>
+        </w:rPr>
+        <w:t>Abort</w:t>
+      </w:r>
+      <w:r>
+        <w:rPr>
+          <w:rFonts w:ascii="CMU Serif Roman" w:eastAsiaTheme="minorHAnsi" w:hAnsi="CMU Serif Roman" w:cs="Arial"/>
+          <w:color w:val="000000" w:themeColor="text1"/>
+          <w:sz w:val="18"/>
+          <w:szCs w:val="18"/>
+          <w:lang w:val="it-IT"/>
+        </w:rPr>
+        <w:t>(</w:t>
+      </w:r>
+      <w:proofErr w:type="gramEnd"/>
+      <w:r>
+        <w:rPr>
+          <w:rFonts w:ascii="CMU Serif Roman" w:eastAsiaTheme="minorHAnsi" w:hAnsi="CMU Serif Roman" w:cs="Arial"/>
+          <w:color w:val="000000" w:themeColor="text1"/>
+          <w:sz w:val="18"/>
+          <w:szCs w:val="18"/>
+          <w:lang w:val="it-IT"/>
+        </w:rPr>
+        <w:t xml:space="preserve">…)” </w:t>
+      </w:r>
+      <w:r>
+        <w:rPr>
+          <w:rFonts w:ascii="CMU Serif Roman" w:eastAsiaTheme="minorHAnsi" w:hAnsi="CMU Serif Roman" w:cs="Arial"/>
+          <w:color w:val="000000" w:themeColor="text1"/>
+          <w:sz w:val="18"/>
+          <w:szCs w:val="18"/>
+          <w:lang w:val="it-IT"/>
+        </w:rPr>
+        <w:t>per terminare l’ambiente di esecuzione MPI</w:t>
+      </w:r>
+      <w:r>
+        <w:rPr>
+          <w:rFonts w:ascii="CMU Serif Roman" w:eastAsiaTheme="minorHAnsi" w:hAnsi="CMU Serif Roman" w:cs="Arial"/>
+          <w:color w:val="000000" w:themeColor="text1"/>
+          <w:sz w:val="18"/>
+          <w:szCs w:val="18"/>
+          <w:lang w:val="it-IT"/>
+        </w:rPr>
+        <w:t xml:space="preserve"> in caso di errori</w:t>
+      </w:r>
+      <w:r>
+        <w:rPr>
+          <w:rFonts w:ascii="CMU Serif Roman" w:eastAsiaTheme="minorHAnsi" w:hAnsi="CMU Serif Roman" w:cs="Arial"/>
+          <w:color w:val="000000" w:themeColor="text1"/>
+          <w:sz w:val="18"/>
+          <w:szCs w:val="18"/>
+          <w:lang w:val="it-IT"/>
+        </w:rPr>
+        <w:t xml:space="preserve"> a tempo di esecuzione.</w:t>
+      </w:r>
+    </w:p>
+    <w:p>
+      <w:pPr>
+        <w:pStyle w:val="ListParagraph"/>
+        <w:numPr>
+          <w:ilvl w:val="0"/>
+          <w:numId w:val="9"/>
+        </w:numPr>
+        <w:jc w:val="both"/>
+        <w:rPr>
+          <w:rFonts w:ascii="CMU Serif Roman" w:eastAsiaTheme="minorHAnsi" w:hAnsi="CMU Serif Roman" w:cs="Arial"/>
+          <w:color w:val="000000" w:themeColor="text1"/>
+          <w:sz w:val="18"/>
+          <w:szCs w:val="18"/>
+        </w:rPr>
+      </w:pPr>
+      <w:r>
+        <w:rPr>
+          <w:rFonts w:ascii="CMU Serif Roman" w:eastAsiaTheme="minorHAnsi" w:hAnsi="CMU Serif Roman" w:cs="Arial"/>
+          <w:color w:val="000000" w:themeColor="text1"/>
+          <w:sz w:val="18"/>
+          <w:szCs w:val="18"/>
+          <w:lang w:val="it-IT"/>
+        </w:rPr>
+        <w:t>“</w:t>
+      </w:r>
+      <w:r>
+        <w:rPr>
+          <w:rFonts w:ascii="CMU Serif Roman" w:eastAsiaTheme="minorHAnsi" w:hAnsi="CMU Serif Roman" w:cs="Arial"/>
+          <w:color w:val="000000" w:themeColor="text1"/>
+          <w:sz w:val="18"/>
+          <w:szCs w:val="18"/>
+        </w:rPr>
+        <w:t>MPI_</w:t>
+      </w:r>
+      <w:proofErr w:type="gramStart"/>
+      <w:r>
+        <w:rPr>
+          <w:rFonts w:ascii="CMU Serif Roman" w:eastAsiaTheme="minorHAnsi" w:hAnsi="CMU Serif Roman" w:cs="Arial"/>
+          <w:color w:val="000000" w:themeColor="text1"/>
+          <w:sz w:val="18"/>
+          <w:szCs w:val="18"/>
+        </w:rPr>
+        <w:t>Gather</w:t>
+      </w:r>
+      <w:r>
+        <w:rPr>
+          <w:rFonts w:ascii="CMU Serif Roman" w:eastAsiaTheme="minorHAnsi" w:hAnsi="CMU Serif Roman" w:cs="Arial"/>
+          <w:color w:val="000000" w:themeColor="text1"/>
+          <w:sz w:val="18"/>
+          <w:szCs w:val="18"/>
+          <w:lang w:val="it-IT"/>
+        </w:rPr>
+        <w:t>(</w:t>
+      </w:r>
+      <w:proofErr w:type="gramEnd"/>
+      <w:r>
+        <w:rPr>
+          <w:rFonts w:ascii="CMU Serif Roman" w:eastAsiaTheme="minorHAnsi" w:hAnsi="CMU Serif Roman" w:cs="Arial"/>
+          <w:color w:val="000000" w:themeColor="text1"/>
+          <w:sz w:val="18"/>
+          <w:szCs w:val="18"/>
+          <w:lang w:val="it-IT"/>
+        </w:rPr>
+        <w:t xml:space="preserve">…)” per raccogliere </w:t>
+      </w:r>
+      <w:r>
+        <w:rPr>
+          <w:rFonts w:ascii="CMU Serif Roman" w:eastAsiaTheme="minorHAnsi" w:hAnsi="CMU Serif Roman" w:cs="Arial"/>
+          <w:color w:val="000000" w:themeColor="text1"/>
+          <w:sz w:val="18"/>
+          <w:szCs w:val="18"/>
+          <w:lang w:val="it-IT"/>
+        </w:rPr>
+        <w:t xml:space="preserve">dati della stessa dimensione distribuiti fra i processori del </w:t>
+      </w:r>
+      <w:proofErr w:type="spellStart"/>
+      <w:r>
+        <w:rPr>
+          <w:rFonts w:ascii="CMU Serif Roman" w:eastAsiaTheme="minorHAnsi" w:hAnsi="CMU Serif Roman" w:cs="Arial"/>
+          <w:color w:val="000000" w:themeColor="text1"/>
+          <w:sz w:val="18"/>
+          <w:szCs w:val="18"/>
+          <w:lang w:val="it-IT"/>
+        </w:rPr>
+        <w:t>communicator</w:t>
+      </w:r>
+      <w:proofErr w:type="spellEnd"/>
+      <w:r>
+        <w:rPr>
+          <w:rFonts w:ascii="CMU Serif Roman" w:eastAsiaTheme="minorHAnsi" w:hAnsi="CMU Serif Roman" w:cs="Arial"/>
+          <w:color w:val="000000" w:themeColor="text1"/>
+          <w:sz w:val="18"/>
+          <w:szCs w:val="18"/>
+          <w:lang w:val="it-IT"/>
+        </w:rPr>
+        <w:t xml:space="preserve"> in un unico </w:t>
+      </w:r>
+      <w:r>
+        <w:rPr>
+          <w:rFonts w:ascii="CMU Serif Roman" w:eastAsiaTheme="minorHAnsi" w:hAnsi="CMU Serif Roman" w:cs="Arial"/>
+          <w:color w:val="000000" w:themeColor="text1"/>
+          <w:sz w:val="18"/>
+          <w:szCs w:val="18"/>
+          <w:lang w:val="it-IT"/>
+        </w:rPr>
+        <w:t xml:space="preserve">dato (o </w:t>
+      </w:r>
+      <w:r>
+        <w:rPr>
+          <w:rFonts w:ascii="CMU Serif Roman" w:eastAsiaTheme="minorHAnsi" w:hAnsi="CMU Serif Roman" w:cs="Arial"/>
+          <w:color w:val="000000" w:themeColor="text1"/>
+          <w:sz w:val="18"/>
+          <w:szCs w:val="18"/>
+          <w:lang w:val="it-IT"/>
+        </w:rPr>
+        <w:t>array</w:t>
+      </w:r>
+      <w:r>
+        <w:rPr>
+          <w:rFonts w:ascii="CMU Serif Roman" w:eastAsiaTheme="minorHAnsi" w:hAnsi="CMU Serif Roman" w:cs="Arial"/>
+          <w:color w:val="000000" w:themeColor="text1"/>
+          <w:sz w:val="18"/>
+          <w:szCs w:val="18"/>
+          <w:lang w:val="it-IT"/>
+        </w:rPr>
+        <w:t>)</w:t>
+      </w:r>
+      <w:r>
+        <w:rPr>
+          <w:rFonts w:ascii="CMU Serif Roman" w:eastAsiaTheme="minorHAnsi" w:hAnsi="CMU Serif Roman" w:cs="Arial"/>
+          <w:color w:val="000000" w:themeColor="text1"/>
+          <w:sz w:val="18"/>
+          <w:szCs w:val="18"/>
+          <w:lang w:val="it-IT"/>
+        </w:rPr>
+        <w:t>.</w:t>
+      </w:r>
+    </w:p>
+    <w:p>
+      <w:pPr>
+        <w:pStyle w:val="ListParagraph"/>
+        <w:numPr>
+          <w:ilvl w:val="0"/>
+          <w:numId w:val="9"/>
+        </w:numPr>
+        <w:jc w:val="both"/>
+        <w:rPr>
+          <w:rFonts w:ascii="CMU Serif Roman" w:eastAsiaTheme="minorHAnsi" w:hAnsi="CMU Serif Roman" w:cs="Arial"/>
+          <w:color w:val="000000" w:themeColor="text1"/>
+          <w:sz w:val="18"/>
+          <w:szCs w:val="18"/>
+        </w:rPr>
+      </w:pPr>
+      <w:r>
+        <w:rPr>
+          <w:rFonts w:ascii="CMU Serif Roman" w:eastAsiaTheme="minorHAnsi" w:hAnsi="CMU Serif Roman" w:cs="Arial"/>
+          <w:color w:val="000000" w:themeColor="text1"/>
+          <w:sz w:val="18"/>
+          <w:szCs w:val="18"/>
+          <w:lang w:val="it-IT"/>
+        </w:rPr>
+        <w:t>“</w:t>
+      </w:r>
+      <w:r>
+        <w:rPr>
+          <w:rFonts w:ascii="CMU Serif Roman" w:eastAsiaTheme="minorHAnsi" w:hAnsi="CMU Serif Roman" w:cs="Arial"/>
+          <w:color w:val="000000" w:themeColor="text1"/>
+          <w:sz w:val="18"/>
+          <w:szCs w:val="18"/>
+        </w:rPr>
+        <w:t>MPI_</w:t>
+      </w:r>
+      <w:proofErr w:type="gramStart"/>
+      <w:r>
+        <w:rPr>
+          <w:rFonts w:ascii="CMU Serif Roman" w:eastAsiaTheme="minorHAnsi" w:hAnsi="CMU Serif Roman" w:cs="Arial"/>
+          <w:color w:val="000000" w:themeColor="text1"/>
+          <w:sz w:val="18"/>
+          <w:szCs w:val="18"/>
+        </w:rPr>
+        <w:t>Gather</w:t>
+      </w:r>
+      <w:r>
+        <w:rPr>
+          <w:rFonts w:ascii="CMU Serif Roman" w:eastAsiaTheme="minorHAnsi" w:hAnsi="CMU Serif Roman" w:cs="Arial"/>
+          <w:color w:val="000000" w:themeColor="text1"/>
+          <w:sz w:val="18"/>
+          <w:szCs w:val="18"/>
+          <w:lang w:val="it-IT"/>
+        </w:rPr>
+        <w:t>v</w:t>
+      </w:r>
+      <w:r>
+        <w:rPr>
+          <w:rFonts w:ascii="CMU Serif Roman" w:eastAsiaTheme="minorHAnsi" w:hAnsi="CMU Serif Roman" w:cs="Arial"/>
+          <w:color w:val="000000" w:themeColor="text1"/>
+          <w:sz w:val="18"/>
+          <w:szCs w:val="18"/>
+          <w:lang w:val="it-IT"/>
+        </w:rPr>
+        <w:t>(</w:t>
+      </w:r>
+      <w:proofErr w:type="gramEnd"/>
+      <w:r>
+        <w:rPr>
+          <w:rFonts w:ascii="CMU Serif Roman" w:eastAsiaTheme="minorHAnsi" w:hAnsi="CMU Serif Roman" w:cs="Arial"/>
+          <w:color w:val="000000" w:themeColor="text1"/>
+          <w:sz w:val="18"/>
+          <w:szCs w:val="18"/>
+          <w:lang w:val="it-IT"/>
+        </w:rPr>
+        <w:t xml:space="preserve">…)” per raccogliere </w:t>
+      </w:r>
+      <w:r>
+        <w:rPr>
+          <w:rFonts w:ascii="CMU Serif Roman" w:eastAsiaTheme="minorHAnsi" w:hAnsi="CMU Serif Roman" w:cs="Arial"/>
+          <w:color w:val="000000" w:themeColor="text1"/>
+          <w:sz w:val="18"/>
+          <w:szCs w:val="18"/>
+          <w:lang w:val="it-IT"/>
+        </w:rPr>
+        <w:t xml:space="preserve">dati </w:t>
+      </w:r>
+      <w:r>
+        <w:rPr>
+          <w:rFonts w:ascii="CMU Serif Roman" w:eastAsiaTheme="minorHAnsi" w:hAnsi="CMU Serif Roman" w:cs="Arial"/>
+          <w:color w:val="000000" w:themeColor="text1"/>
+          <w:sz w:val="18"/>
+          <w:szCs w:val="18"/>
+          <w:lang w:val="it-IT"/>
+        </w:rPr>
+        <w:t>di dimensione differente</w:t>
+      </w:r>
+      <w:r>
+        <w:rPr>
+          <w:rFonts w:ascii="CMU Serif Roman" w:eastAsiaTheme="minorHAnsi" w:hAnsi="CMU Serif Roman" w:cs="Arial"/>
+          <w:color w:val="000000" w:themeColor="text1"/>
+          <w:sz w:val="18"/>
+          <w:szCs w:val="18"/>
+          <w:lang w:val="it-IT"/>
+        </w:rPr>
+        <w:t xml:space="preserve"> distribuiti fra i processori del </w:t>
+      </w:r>
+      <w:proofErr w:type="spellStart"/>
+      <w:r>
+        <w:rPr>
+          <w:rFonts w:ascii="CMU Serif Roman" w:eastAsiaTheme="minorHAnsi" w:hAnsi="CMU Serif Roman" w:cs="Arial"/>
+          <w:color w:val="000000" w:themeColor="text1"/>
+          <w:sz w:val="18"/>
+          <w:szCs w:val="18"/>
+          <w:lang w:val="it-IT"/>
+        </w:rPr>
+        <w:t>communicator</w:t>
+      </w:r>
+      <w:proofErr w:type="spellEnd"/>
+      <w:r>
+        <w:rPr>
+          <w:rFonts w:ascii="CMU Serif Roman" w:eastAsiaTheme="minorHAnsi" w:hAnsi="CMU Serif Roman" w:cs="Arial"/>
+          <w:color w:val="000000" w:themeColor="text1"/>
+          <w:sz w:val="18"/>
+          <w:szCs w:val="18"/>
+          <w:lang w:val="it-IT"/>
+        </w:rPr>
+        <w:t xml:space="preserve"> in un unico dato (o array).</w:t>
+      </w:r>
+    </w:p>
+    <w:p>
+      <w:pPr>
+        <w:pStyle w:val="ListParagraph"/>
+        <w:numPr>
+          <w:ilvl w:val="0"/>
+          <w:numId w:val="9"/>
+        </w:numPr>
+        <w:jc w:val="both"/>
+        <w:rPr>
+          <w:rFonts w:ascii="CMU Serif Roman" w:eastAsiaTheme="minorHAnsi" w:hAnsi="CMU Serif Roman" w:cs="Arial"/>
+          <w:color w:val="000000" w:themeColor="text1"/>
+          <w:sz w:val="18"/>
+          <w:szCs w:val="18"/>
+        </w:rPr>
+      </w:pPr>
+      <w:r>
+        <w:rPr>
+          <w:rFonts w:ascii="CMU Serif Roman" w:eastAsiaTheme="minorHAnsi" w:hAnsi="CMU Serif Roman" w:cs="Arial"/>
+          <w:color w:val="000000" w:themeColor="text1"/>
+          <w:sz w:val="18"/>
+          <w:szCs w:val="18"/>
+          <w:lang w:val="it-IT"/>
+        </w:rPr>
+        <w:t>“</w:t>
+      </w:r>
+      <w:r>
+        <w:rPr>
+          <w:rFonts w:ascii="CMU Serif Roman" w:eastAsiaTheme="minorHAnsi" w:hAnsi="CMU Serif Roman" w:cs="Arial"/>
+          <w:color w:val="000000" w:themeColor="text1"/>
+          <w:sz w:val="18"/>
+          <w:szCs w:val="18"/>
+        </w:rPr>
+        <w:t>MPI_</w:t>
+      </w:r>
+      <w:proofErr w:type="spellStart"/>
+      <w:proofErr w:type="gramStart"/>
+      <w:r>
+        <w:rPr>
+          <w:rFonts w:ascii="CMU Serif Roman" w:eastAsiaTheme="minorHAnsi" w:hAnsi="CMU Serif Roman" w:cs="Arial"/>
+          <w:color w:val="000000" w:themeColor="text1"/>
+          <w:sz w:val="18"/>
+          <w:szCs w:val="18"/>
+          <w:lang w:val="it-IT"/>
+        </w:rPr>
+        <w:t>Scatterv</w:t>
+      </w:r>
+      <w:proofErr w:type="spellEnd"/>
+      <w:r>
+        <w:rPr>
+          <w:rFonts w:ascii="CMU Serif Roman" w:eastAsiaTheme="minorHAnsi" w:hAnsi="CMU Serif Roman" w:cs="Arial"/>
+          <w:color w:val="000000" w:themeColor="text1"/>
+          <w:sz w:val="18"/>
+          <w:szCs w:val="18"/>
+          <w:lang w:val="it-IT"/>
+        </w:rPr>
+        <w:t>(</w:t>
+      </w:r>
+      <w:proofErr w:type="gramEnd"/>
+      <w:r>
+        <w:rPr>
+          <w:rFonts w:ascii="CMU Serif Roman" w:eastAsiaTheme="minorHAnsi" w:hAnsi="CMU Serif Roman" w:cs="Arial"/>
+          <w:color w:val="000000" w:themeColor="text1"/>
+          <w:sz w:val="18"/>
+          <w:szCs w:val="18"/>
+          <w:lang w:val="it-IT"/>
+        </w:rPr>
+        <w:t xml:space="preserve">…)” per </w:t>
+      </w:r>
+      <w:r>
+        <w:rPr>
+          <w:rFonts w:ascii="CMU Serif Roman" w:eastAsiaTheme="minorHAnsi" w:hAnsi="CMU Serif Roman" w:cs="Arial"/>
+          <w:color w:val="000000" w:themeColor="text1"/>
+          <w:sz w:val="18"/>
+          <w:szCs w:val="18"/>
+          <w:lang w:val="it-IT"/>
+        </w:rPr>
+        <w:t>distribuire</w:t>
+      </w:r>
+      <w:r>
+        <w:rPr>
+          <w:rFonts w:ascii="CMU Serif Roman" w:eastAsiaTheme="minorHAnsi" w:hAnsi="CMU Serif Roman" w:cs="Arial"/>
+          <w:color w:val="000000" w:themeColor="text1"/>
+          <w:sz w:val="18"/>
+          <w:szCs w:val="18"/>
+          <w:lang w:val="it-IT"/>
+        </w:rPr>
+        <w:t xml:space="preserve"> dati </w:t>
+      </w:r>
+      <w:r>
+        <w:rPr>
+          <w:rFonts w:ascii="CMU Serif Roman" w:eastAsiaTheme="minorHAnsi" w:hAnsi="CMU Serif Roman" w:cs="Arial"/>
+          <w:color w:val="000000" w:themeColor="text1"/>
+          <w:sz w:val="18"/>
+          <w:szCs w:val="18"/>
+          <w:lang w:val="it-IT"/>
+        </w:rPr>
+        <w:t xml:space="preserve">di dimensione differente fra i processori del </w:t>
+      </w:r>
+      <w:proofErr w:type="spellStart"/>
+      <w:r>
+        <w:rPr>
+          <w:rFonts w:ascii="CMU Serif Roman" w:eastAsiaTheme="minorHAnsi" w:hAnsi="CMU Serif Roman" w:cs="Arial"/>
+          <w:color w:val="000000" w:themeColor="text1"/>
+          <w:sz w:val="18"/>
+          <w:szCs w:val="18"/>
+          <w:lang w:val="it-IT"/>
+        </w:rPr>
+        <w:t>communicator</w:t>
+      </w:r>
+      <w:proofErr w:type="spellEnd"/>
+      <w:r>
+        <w:rPr>
+          <w:rFonts w:ascii="CMU Serif Roman" w:eastAsiaTheme="minorHAnsi" w:hAnsi="CMU Serif Roman" w:cs="Arial"/>
+          <w:color w:val="000000" w:themeColor="text1"/>
+          <w:sz w:val="18"/>
+          <w:szCs w:val="18"/>
+          <w:lang w:val="it-IT"/>
+        </w:rPr>
+        <w:t>.</w:t>
+      </w:r>
+    </w:p>
+    <w:p>
+      <w:pPr>
+        <w:jc w:val="both"/>
+        <w:rPr>
+          <w:rFonts w:ascii="CMU Serif Roman" w:eastAsiaTheme="minorHAnsi" w:hAnsi="CMU Serif Roman" w:cs="Arial"/>
+          <w:color w:val="000000" w:themeColor="text1"/>
+          <w:sz w:val="18"/>
+          <w:szCs w:val="18"/>
+        </w:rPr>
+      </w:pPr>
+    </w:p>
+    <w:p>
+      <w:pPr>
+        <w:jc w:val="both"/>
+        <w:rPr>
+          <w:rFonts w:ascii="CMU Serif Roman" w:eastAsiaTheme="minorHAnsi" w:hAnsi="CMU Serif Roman" w:cs="Arial"/>
+          <w:color w:val="000000" w:themeColor="text1"/>
+          <w:sz w:val="18"/>
+          <w:szCs w:val="18"/>
+          <w:lang w:val="it-IT"/>
+        </w:rPr>
+      </w:pPr>
+      <w:r>
+        <w:rPr>
+          <w:rFonts w:ascii="CMU Serif Roman" w:eastAsiaTheme="minorHAnsi" w:hAnsi="CMU Serif Roman" w:cs="Arial"/>
+          <w:color w:val="000000" w:themeColor="text1"/>
+          <w:sz w:val="18"/>
+          <w:szCs w:val="18"/>
+          <w:lang w:val="it-IT"/>
+        </w:rPr>
+        <w:t xml:space="preserve">Si considerano ora le routine </w:t>
+      </w:r>
+      <w:r>
+        <w:rPr>
+          <w:rFonts w:ascii="CMU Serif Roman" w:eastAsiaTheme="minorHAnsi" w:hAnsi="CMU Serif Roman" w:cs="Arial"/>
+          <w:color w:val="000000" w:themeColor="text1"/>
+          <w:sz w:val="18"/>
+          <w:szCs w:val="18"/>
+          <w:lang w:val="it-IT"/>
+        </w:rPr>
+        <w:t>implementate manu</w:t>
+      </w:r>
+      <w:r>
+        <w:rPr>
+          <w:rFonts w:ascii="CMU Serif Roman" w:eastAsiaTheme="minorHAnsi" w:hAnsi="CMU Serif Roman" w:cs="Arial"/>
+          <w:color w:val="000000" w:themeColor="text1"/>
+          <w:sz w:val="18"/>
+          <w:szCs w:val="18"/>
+          <w:lang w:val="it-IT"/>
+        </w:rPr>
+        <w:t>a</w:t>
+      </w:r>
+      <w:r>
+        <w:rPr>
+          <w:rFonts w:ascii="CMU Serif Roman" w:eastAsiaTheme="minorHAnsi" w:hAnsi="CMU Serif Roman" w:cs="Arial"/>
+          <w:color w:val="000000" w:themeColor="text1"/>
+          <w:sz w:val="18"/>
+          <w:szCs w:val="18"/>
+          <w:lang w:val="it-IT"/>
+        </w:rPr>
+        <w:t>lmente.</w:t>
+      </w:r>
+    </w:p>
+    <w:p>
+      <w:pPr>
+        <w:jc w:val="both"/>
+        <w:rPr>
+          <w:rFonts w:ascii="CMU Serif Roman" w:eastAsiaTheme="minorHAnsi" w:hAnsi="CMU Serif Roman" w:cs="Arial"/>
+          <w:color w:val="000000" w:themeColor="text1"/>
+          <w:sz w:val="18"/>
+          <w:szCs w:val="18"/>
+          <w:lang w:val="it-IT"/>
+        </w:rPr>
+      </w:pPr>
+    </w:p>
+    <w:p>
+      <w:pPr>
+        <w:pStyle w:val="ListParagraph"/>
+        <w:numPr>
+          <w:ilvl w:val="0"/>
+          <w:numId w:val="10"/>
+        </w:numPr>
+        <w:jc w:val="both"/>
+        <w:rPr>
+          <w:rFonts w:ascii="CMU Serif Roman" w:eastAsiaTheme="minorHAnsi" w:hAnsi="CMU Serif Roman" w:cs="Arial"/>
+          <w:color w:val="000000" w:themeColor="text1"/>
+          <w:sz w:val="18"/>
+          <w:szCs w:val="18"/>
+          <w:lang w:val="it-IT"/>
+        </w:rPr>
+      </w:pPr>
+      <w:r>
+        <w:rPr>
+          <w:rFonts w:ascii="CMU Serif Roman" w:eastAsiaTheme="minorHAnsi" w:hAnsi="CMU Serif Roman" w:cs="Arial"/>
+          <w:color w:val="000000" w:themeColor="text1"/>
+          <w:sz w:val="18"/>
+          <w:szCs w:val="18"/>
+          <w:lang w:val="it-IT"/>
+        </w:rPr>
+        <w:t>“</w:t>
+      </w:r>
+      <w:proofErr w:type="spellStart"/>
+      <w:proofErr w:type="gramStart"/>
+      <w:r>
+        <w:rPr>
+          <w:rFonts w:ascii="CMU Serif Roman" w:eastAsiaTheme="minorHAnsi" w:hAnsi="CMU Serif Roman" w:cs="Arial"/>
+          <w:color w:val="000000" w:themeColor="text1"/>
+          <w:sz w:val="18"/>
+          <w:szCs w:val="18"/>
+          <w:lang w:val="it-IT"/>
+        </w:rPr>
+        <w:t>main</w:t>
+      </w:r>
+      <w:proofErr w:type="spellEnd"/>
+      <w:r>
+        <w:rPr>
+          <w:rFonts w:ascii="CMU Serif Roman" w:eastAsiaTheme="minorHAnsi" w:hAnsi="CMU Serif Roman" w:cs="Arial"/>
+          <w:color w:val="000000" w:themeColor="text1"/>
+          <w:sz w:val="18"/>
+          <w:szCs w:val="18"/>
+          <w:lang w:val="it-IT"/>
+        </w:rPr>
+        <w:t>(</w:t>
+      </w:r>
+      <w:proofErr w:type="gramEnd"/>
+      <w:r>
+        <w:rPr>
+          <w:rFonts w:ascii="CMU Serif Roman" w:eastAsiaTheme="minorHAnsi" w:hAnsi="CMU Serif Roman" w:cs="Arial"/>
+          <w:color w:val="000000" w:themeColor="text1"/>
+          <w:sz w:val="18"/>
+          <w:szCs w:val="18"/>
+          <w:lang w:val="it-IT"/>
+        </w:rPr>
+        <w:t xml:space="preserve">…)” si occupa dell’inizializzazione dell’ambiente </w:t>
+      </w:r>
+      <w:r>
+        <w:rPr>
+          <w:rFonts w:ascii="CMU Serif Roman" w:eastAsiaTheme="minorHAnsi" w:hAnsi="CMU Serif Roman" w:cs="Arial"/>
+          <w:color w:val="000000" w:themeColor="text1"/>
+          <w:sz w:val="18"/>
+          <w:szCs w:val="18"/>
+          <w:lang w:val="it-IT"/>
+        </w:rPr>
+        <w:t xml:space="preserve">di esecuzione </w:t>
+      </w:r>
+      <w:r>
+        <w:rPr>
+          <w:rFonts w:ascii="CMU Serif Roman" w:eastAsiaTheme="minorHAnsi" w:hAnsi="CMU Serif Roman" w:cs="Arial"/>
+          <w:color w:val="000000" w:themeColor="text1"/>
+          <w:sz w:val="18"/>
+          <w:szCs w:val="18"/>
+          <w:lang w:val="it-IT"/>
+        </w:rPr>
+        <w:t xml:space="preserve">MPI, del </w:t>
+      </w:r>
+      <w:r>
+        <w:rPr>
+          <w:rFonts w:ascii="CMU Serif Roman" w:eastAsiaTheme="minorHAnsi" w:hAnsi="CMU Serif Roman" w:cs="Arial"/>
+          <w:i/>
+          <w:iCs/>
+          <w:color w:val="000000" w:themeColor="text1"/>
+          <w:sz w:val="18"/>
+          <w:szCs w:val="18"/>
+          <w:lang w:val="it-IT"/>
+        </w:rPr>
+        <w:t>broadcast</w:t>
+      </w:r>
+      <w:r>
+        <w:rPr>
+          <w:rFonts w:ascii="CMU Serif Roman" w:eastAsiaTheme="minorHAnsi" w:hAnsi="CMU Serif Roman" w:cs="Arial"/>
+          <w:color w:val="000000" w:themeColor="text1"/>
+          <w:sz w:val="18"/>
+          <w:szCs w:val="18"/>
+          <w:lang w:val="it-IT"/>
+        </w:rPr>
+        <w:t xml:space="preserve"> di alcuni dati fondamentali, dell’invocazione della routine che si occupa di effettuare l’operazione di </w:t>
+      </w:r>
+      <w:proofErr w:type="spellStart"/>
+      <w:r>
+        <w:rPr>
+          <w:rFonts w:ascii="CMU Serif Roman" w:eastAsiaTheme="minorHAnsi" w:hAnsi="CMU Serif Roman" w:cs="Arial"/>
+          <w:i/>
+          <w:iCs/>
+          <w:color w:val="000000" w:themeColor="text1"/>
+          <w:sz w:val="18"/>
+          <w:szCs w:val="18"/>
+          <w:lang w:val="it-IT"/>
+        </w:rPr>
+        <w:t>saxpy</w:t>
+      </w:r>
+      <w:proofErr w:type="spellEnd"/>
+      <w:r>
+        <w:rPr>
+          <w:rFonts w:ascii="CMU Serif Roman" w:eastAsiaTheme="minorHAnsi" w:hAnsi="CMU Serif Roman" w:cs="Arial"/>
+          <w:color w:val="000000" w:themeColor="text1"/>
+          <w:sz w:val="18"/>
+          <w:szCs w:val="18"/>
+          <w:lang w:val="it-IT"/>
+        </w:rPr>
+        <w:t>, del prendere i tempi</w:t>
+      </w:r>
+      <w:r>
+        <w:rPr>
+          <w:rFonts w:ascii="CMU Serif Roman" w:eastAsiaTheme="minorHAnsi" w:hAnsi="CMU Serif Roman" w:cs="Arial"/>
+          <w:color w:val="000000" w:themeColor="text1"/>
+          <w:sz w:val="18"/>
+          <w:szCs w:val="18"/>
+          <w:lang w:val="it-IT"/>
+        </w:rPr>
+        <w:t xml:space="preserve">, del salvataggio dei risultati e della terminazione dell’ambiente </w:t>
+      </w:r>
+      <w:r>
+        <w:rPr>
+          <w:rFonts w:ascii="CMU Serif Roman" w:eastAsiaTheme="minorHAnsi" w:hAnsi="CMU Serif Roman" w:cs="Arial"/>
+          <w:color w:val="000000" w:themeColor="text1"/>
+          <w:sz w:val="18"/>
+          <w:szCs w:val="18"/>
+          <w:lang w:val="it-IT"/>
+        </w:rPr>
+        <w:t xml:space="preserve">di esecuzione </w:t>
+      </w:r>
+      <w:r>
+        <w:rPr>
+          <w:rFonts w:ascii="CMU Serif Roman" w:eastAsiaTheme="minorHAnsi" w:hAnsi="CMU Serif Roman" w:cs="Arial"/>
+          <w:color w:val="000000" w:themeColor="text1"/>
+          <w:sz w:val="18"/>
+          <w:szCs w:val="18"/>
+          <w:lang w:val="it-IT"/>
+        </w:rPr>
+        <w:t>MPI.</w:t>
+      </w:r>
+    </w:p>
+    <w:p>
+      <w:pPr>
+        <w:pStyle w:val="ListParagraph"/>
+        <w:numPr>
+          <w:ilvl w:val="0"/>
+          <w:numId w:val="10"/>
+        </w:numPr>
+        <w:jc w:val="both"/>
+        <w:rPr>
+          <w:rFonts w:ascii="CMU Serif Roman" w:eastAsiaTheme="minorHAnsi" w:hAnsi="CMU Serif Roman" w:cs="Arial"/>
+          <w:color w:val="000000" w:themeColor="text1"/>
+          <w:sz w:val="18"/>
+          <w:szCs w:val="18"/>
+          <w:lang w:val="it-IT"/>
+        </w:rPr>
+      </w:pPr>
+      <w:r>
+        <w:rPr>
+          <w:rFonts w:ascii="CMU Serif Roman" w:eastAsiaTheme="minorHAnsi" w:hAnsi="CMU Serif Roman" w:cs="Arial"/>
+          <w:color w:val="000000" w:themeColor="text1"/>
+          <w:sz w:val="18"/>
+          <w:szCs w:val="18"/>
+          <w:lang w:val="it-IT"/>
+        </w:rPr>
+        <w:t>“</w:t>
+      </w:r>
+      <w:proofErr w:type="spellStart"/>
+      <w:proofErr w:type="gramStart"/>
+      <w:r>
+        <w:rPr>
+          <w:rFonts w:ascii="CMU Serif Roman" w:eastAsiaTheme="minorHAnsi" w:hAnsi="CMU Serif Roman" w:cs="Arial"/>
+          <w:color w:val="000000" w:themeColor="text1"/>
+          <w:sz w:val="18"/>
+          <w:szCs w:val="18"/>
+          <w:lang w:val="it-IT"/>
+        </w:rPr>
+        <w:t>saxpy</w:t>
+      </w:r>
+      <w:proofErr w:type="spellEnd"/>
+      <w:r>
+        <w:rPr>
+          <w:rFonts w:ascii="CMU Serif Roman" w:eastAsiaTheme="minorHAnsi" w:hAnsi="CMU Serif Roman" w:cs="Arial"/>
+          <w:color w:val="000000" w:themeColor="text1"/>
+          <w:sz w:val="18"/>
+          <w:szCs w:val="18"/>
+          <w:lang w:val="it-IT"/>
+        </w:rPr>
+        <w:t>(</w:t>
+      </w:r>
+      <w:proofErr w:type="gramEnd"/>
+      <w:r>
+        <w:rPr>
+          <w:rFonts w:ascii="CMU Serif Roman" w:eastAsiaTheme="minorHAnsi" w:hAnsi="CMU Serif Roman" w:cs="Arial"/>
+          <w:color w:val="000000" w:themeColor="text1"/>
+          <w:sz w:val="18"/>
+          <w:szCs w:val="18"/>
+          <w:lang w:val="it-IT"/>
+        </w:rPr>
+        <w:t xml:space="preserve">…)” si occupa di invocare opportunamente l’operazione di </w:t>
+      </w:r>
+      <w:proofErr w:type="spellStart"/>
+      <w:r>
+        <w:rPr>
+          <w:rFonts w:ascii="CMU Serif Roman" w:eastAsiaTheme="minorHAnsi" w:hAnsi="CMU Serif Roman" w:cs="Arial"/>
+          <w:i/>
+          <w:iCs/>
+          <w:color w:val="000000" w:themeColor="text1"/>
+          <w:sz w:val="18"/>
+          <w:szCs w:val="18"/>
+          <w:lang w:val="it-IT"/>
+        </w:rPr>
+        <w:t>saxpy</w:t>
+      </w:r>
+      <w:proofErr w:type="spellEnd"/>
+      <w:r>
+        <w:rPr>
+          <w:rFonts w:ascii="CMU Serif Roman" w:eastAsiaTheme="minorHAnsi" w:hAnsi="CMU Serif Roman" w:cs="Arial"/>
+          <w:color w:val="000000" w:themeColor="text1"/>
+          <w:sz w:val="18"/>
+          <w:szCs w:val="18"/>
+          <w:lang w:val="it-IT"/>
+        </w:rPr>
+        <w:t xml:space="preserve"> al fine di svolgerla in maniera parallela oppure sequenziale.</w:t>
+      </w:r>
+    </w:p>
+    <w:p>
+      <w:pPr>
+        <w:pStyle w:val="ListParagraph"/>
+        <w:numPr>
+          <w:ilvl w:val="0"/>
+          <w:numId w:val="10"/>
+        </w:numPr>
+        <w:jc w:val="both"/>
+        <w:rPr>
+          <w:rFonts w:ascii="CMU Serif Roman" w:eastAsiaTheme="minorHAnsi" w:hAnsi="CMU Serif Roman" w:cs="Arial"/>
+          <w:color w:val="000000" w:themeColor="text1"/>
+          <w:sz w:val="18"/>
+          <w:szCs w:val="18"/>
+          <w:lang w:val="it-IT"/>
+        </w:rPr>
+      </w:pPr>
+      <w:r>
+        <w:rPr>
+          <w:rFonts w:ascii="CMU Serif Roman" w:eastAsiaTheme="minorHAnsi" w:hAnsi="CMU Serif Roman" w:cs="Arial"/>
+          <w:color w:val="000000" w:themeColor="text1"/>
+          <w:sz w:val="18"/>
+          <w:szCs w:val="18"/>
+          <w:lang w:val="it-IT"/>
+        </w:rPr>
+        <w:t>“</w:t>
+      </w:r>
+      <w:proofErr w:type="spellStart"/>
+      <w:r>
+        <w:rPr>
+          <w:rFonts w:ascii="CMU Serif Roman" w:eastAsiaTheme="minorHAnsi" w:hAnsi="CMU Serif Roman" w:cs="Arial"/>
+          <w:color w:val="000000" w:themeColor="text1"/>
+          <w:sz w:val="18"/>
+          <w:szCs w:val="18"/>
+          <w:lang w:val="it-IT"/>
+        </w:rPr>
+        <w:t>saxpy_</w:t>
+      </w:r>
+      <w:proofErr w:type="gramStart"/>
+      <w:r>
+        <w:rPr>
+          <w:rFonts w:ascii="CMU Serif Roman" w:eastAsiaTheme="minorHAnsi" w:hAnsi="CMU Serif Roman" w:cs="Arial"/>
+          <w:color w:val="000000" w:themeColor="text1"/>
+          <w:sz w:val="18"/>
+          <w:szCs w:val="18"/>
+          <w:lang w:val="it-IT"/>
+        </w:rPr>
+        <w:t>parallel</w:t>
+      </w:r>
+      <w:proofErr w:type="spellEnd"/>
+      <w:r>
+        <w:rPr>
+          <w:rFonts w:ascii="CMU Serif Roman" w:eastAsiaTheme="minorHAnsi" w:hAnsi="CMU Serif Roman" w:cs="Arial"/>
+          <w:color w:val="000000" w:themeColor="text1"/>
+          <w:sz w:val="18"/>
+          <w:szCs w:val="18"/>
+          <w:lang w:val="it-IT"/>
+        </w:rPr>
+        <w:t>(</w:t>
+      </w:r>
+      <w:proofErr w:type="gramEnd"/>
+      <w:r>
+        <w:rPr>
+          <w:rFonts w:ascii="CMU Serif Roman" w:eastAsiaTheme="minorHAnsi" w:hAnsi="CMU Serif Roman" w:cs="Arial"/>
+          <w:color w:val="000000" w:themeColor="text1"/>
+          <w:sz w:val="18"/>
+          <w:szCs w:val="18"/>
+          <w:lang w:val="it-IT"/>
+        </w:rPr>
+        <w:t xml:space="preserve">…)” implementa l’operazione di </w:t>
+      </w:r>
+      <w:proofErr w:type="spellStart"/>
+      <w:r>
+        <w:rPr>
+          <w:rFonts w:ascii="CMU Serif Roman" w:eastAsiaTheme="minorHAnsi" w:hAnsi="CMU Serif Roman" w:cs="Arial"/>
+          <w:i/>
+          <w:iCs/>
+          <w:color w:val="000000" w:themeColor="text1"/>
+          <w:sz w:val="18"/>
+          <w:szCs w:val="18"/>
+          <w:lang w:val="it-IT"/>
+        </w:rPr>
+        <w:t>saxpy</w:t>
+      </w:r>
+      <w:proofErr w:type="spellEnd"/>
+      <w:r>
+        <w:rPr>
+          <w:rFonts w:ascii="CMU Serif Roman" w:eastAsiaTheme="minorHAnsi" w:hAnsi="CMU Serif Roman" w:cs="Arial"/>
+          <w:color w:val="000000" w:themeColor="text1"/>
+          <w:sz w:val="18"/>
+          <w:szCs w:val="18"/>
+          <w:lang w:val="it-IT"/>
+        </w:rPr>
+        <w:t xml:space="preserve"> in parallelo in ambiente MIMD-DM con l’ausilio di MPI-Docker</w:t>
+      </w:r>
+      <w:r>
+        <w:rPr>
+          <w:rFonts w:ascii="CMU Serif Roman" w:eastAsiaTheme="minorHAnsi" w:hAnsi="CMU Serif Roman" w:cs="Arial"/>
+          <w:color w:val="000000" w:themeColor="text1"/>
+          <w:sz w:val="18"/>
+          <w:szCs w:val="18"/>
+          <w:lang w:val="it-IT"/>
+        </w:rPr>
+        <w:t xml:space="preserve"> seguendo l’algoritmo descritto nella sezione 3 di questo documento.</w:t>
+      </w:r>
+    </w:p>
+    <w:p>
+      <w:pPr>
+        <w:pStyle w:val="ListParagraph"/>
+        <w:numPr>
+          <w:ilvl w:val="0"/>
+          <w:numId w:val="10"/>
+        </w:numPr>
+        <w:jc w:val="both"/>
+        <w:rPr>
+          <w:rFonts w:ascii="CMU Serif Roman" w:eastAsiaTheme="minorHAnsi" w:hAnsi="CMU Serif Roman" w:cs="Arial"/>
+          <w:color w:val="000000" w:themeColor="text1"/>
+          <w:sz w:val="18"/>
+          <w:szCs w:val="18"/>
+          <w:lang w:val="it-IT"/>
+        </w:rPr>
+      </w:pPr>
+      <w:r>
+        <w:rPr>
+          <w:rFonts w:ascii="CMU Serif Roman" w:eastAsiaTheme="minorHAnsi" w:hAnsi="CMU Serif Roman" w:cs="Arial"/>
+          <w:color w:val="000000" w:themeColor="text1"/>
+          <w:sz w:val="18"/>
+          <w:szCs w:val="18"/>
+          <w:lang w:val="it-IT"/>
+        </w:rPr>
+        <w:t>“</w:t>
+      </w:r>
+      <w:proofErr w:type="spellStart"/>
+      <w:r>
+        <w:rPr>
+          <w:rFonts w:ascii="CMU Serif Roman" w:eastAsiaTheme="minorHAnsi" w:hAnsi="CMU Serif Roman" w:cs="Arial"/>
+          <w:color w:val="000000" w:themeColor="text1"/>
+          <w:sz w:val="18"/>
+          <w:szCs w:val="18"/>
+          <w:lang w:val="it-IT"/>
+        </w:rPr>
+        <w:t>saxpy_</w:t>
+      </w:r>
+      <w:proofErr w:type="gramStart"/>
+      <w:r>
+        <w:rPr>
+          <w:rFonts w:ascii="CMU Serif Roman" w:eastAsiaTheme="minorHAnsi" w:hAnsi="CMU Serif Roman" w:cs="Arial"/>
+          <w:color w:val="000000" w:themeColor="text1"/>
+          <w:sz w:val="18"/>
+          <w:szCs w:val="18"/>
+          <w:lang w:val="it-IT"/>
+        </w:rPr>
+        <w:t>sequential</w:t>
+      </w:r>
+      <w:proofErr w:type="spellEnd"/>
+      <w:r>
+        <w:rPr>
+          <w:rFonts w:ascii="CMU Serif Roman" w:eastAsiaTheme="minorHAnsi" w:hAnsi="CMU Serif Roman" w:cs="Arial"/>
+          <w:color w:val="000000" w:themeColor="text1"/>
+          <w:sz w:val="18"/>
+          <w:szCs w:val="18"/>
+          <w:lang w:val="it-IT"/>
+        </w:rPr>
+        <w:t>(</w:t>
+      </w:r>
+      <w:proofErr w:type="gramEnd"/>
+      <w:r>
+        <w:rPr>
+          <w:rFonts w:ascii="CMU Serif Roman" w:eastAsiaTheme="minorHAnsi" w:hAnsi="CMU Serif Roman" w:cs="Arial"/>
+          <w:color w:val="000000" w:themeColor="text1"/>
+          <w:sz w:val="18"/>
+          <w:szCs w:val="18"/>
+          <w:lang w:val="it-IT"/>
+        </w:rPr>
+        <w:t xml:space="preserve">…)” implementa l’operazione di </w:t>
+      </w:r>
+      <w:proofErr w:type="spellStart"/>
+      <w:r>
+        <w:rPr>
+          <w:rFonts w:ascii="CMU Serif Roman" w:eastAsiaTheme="minorHAnsi" w:hAnsi="CMU Serif Roman" w:cs="Arial"/>
+          <w:i/>
+          <w:iCs/>
+          <w:color w:val="000000" w:themeColor="text1"/>
+          <w:sz w:val="18"/>
+          <w:szCs w:val="18"/>
+          <w:lang w:val="it-IT"/>
+        </w:rPr>
+        <w:t>saxpy</w:t>
+      </w:r>
+      <w:proofErr w:type="spellEnd"/>
+      <w:r>
+        <w:rPr>
+          <w:rFonts w:ascii="CMU Serif Roman" w:eastAsiaTheme="minorHAnsi" w:hAnsi="CMU Serif Roman" w:cs="Arial"/>
+          <w:color w:val="000000" w:themeColor="text1"/>
+          <w:sz w:val="18"/>
+          <w:szCs w:val="18"/>
+          <w:lang w:val="it-IT"/>
+        </w:rPr>
+        <w:t xml:space="preserve"> in </w:t>
+      </w:r>
+      <w:r>
+        <w:rPr>
+          <w:rFonts w:ascii="CMU Serif Roman" w:eastAsiaTheme="minorHAnsi" w:hAnsi="CMU Serif Roman" w:cs="Arial"/>
+          <w:color w:val="000000" w:themeColor="text1"/>
+          <w:sz w:val="18"/>
+          <w:szCs w:val="18"/>
+          <w:lang w:val="it-IT"/>
+        </w:rPr>
+        <w:t>sequenziale.</w:t>
+      </w:r>
+    </w:p>
+    <w:p>
+      <w:pPr>
+        <w:pStyle w:val="ListParagraph"/>
+        <w:numPr>
+          <w:ilvl w:val="0"/>
+          <w:numId w:val="10"/>
+        </w:numPr>
+        <w:jc w:val="both"/>
+        <w:rPr>
+          <w:rFonts w:ascii="CMU Serif Roman" w:eastAsiaTheme="minorHAnsi" w:hAnsi="CMU Serif Roman" w:cs="Arial"/>
+          <w:color w:val="000000" w:themeColor="text1"/>
+          <w:sz w:val="18"/>
+          <w:szCs w:val="18"/>
+        </w:rPr>
+      </w:pPr>
+      <w:r>
+        <w:rPr>
+          <w:rFonts w:ascii="CMU Serif Roman" w:eastAsiaTheme="minorHAnsi" w:hAnsi="CMU Serif Roman" w:cs="Arial"/>
+          <w:color w:val="000000" w:themeColor="text1"/>
+          <w:sz w:val="18"/>
+          <w:szCs w:val="18"/>
+          <w:lang w:val="it-IT"/>
+        </w:rPr>
+        <w:t>“</w:t>
+      </w:r>
+      <w:proofErr w:type="gramStart"/>
+      <w:r>
+        <w:rPr>
+          <w:rFonts w:ascii="CMU Serif Roman" w:eastAsiaTheme="minorHAnsi" w:hAnsi="CMU Serif Roman" w:cs="Arial"/>
+          <w:color w:val="000000" w:themeColor="text1"/>
+          <w:sz w:val="18"/>
+          <w:szCs w:val="18"/>
+        </w:rPr>
+        <w:t>checkUsage</w:t>
+      </w:r>
+      <w:r>
+        <w:rPr>
+          <w:rFonts w:ascii="CMU Serif Roman" w:eastAsiaTheme="minorHAnsi" w:hAnsi="CMU Serif Roman" w:cs="Arial"/>
+          <w:color w:val="000000" w:themeColor="text1"/>
+          <w:sz w:val="18"/>
+          <w:szCs w:val="18"/>
+          <w:lang w:val="it-IT"/>
+        </w:rPr>
+        <w:t>(</w:t>
+      </w:r>
+      <w:proofErr w:type="gramEnd"/>
+      <w:r>
+        <w:rPr>
+          <w:rFonts w:ascii="CMU Serif Roman" w:eastAsiaTheme="minorHAnsi" w:hAnsi="CMU Serif Roman" w:cs="Arial"/>
+          <w:color w:val="000000" w:themeColor="text1"/>
+          <w:sz w:val="18"/>
+          <w:szCs w:val="18"/>
+          <w:lang w:val="it-IT"/>
+        </w:rPr>
+        <w:t>…)” per la verifica degli argomenti passati da linea di comando all’atto dell’esecuzione.</w:t>
+      </w:r>
+    </w:p>
+    <w:p>
+      <w:pPr>
+        <w:pStyle w:val="ListParagraph"/>
+        <w:numPr>
+          <w:ilvl w:val="0"/>
+          <w:numId w:val="10"/>
+        </w:numPr>
+        <w:jc w:val="both"/>
+        <w:rPr>
+          <w:rFonts w:ascii="CMU Serif Roman" w:eastAsiaTheme="minorHAnsi" w:hAnsi="CMU Serif Roman" w:cs="Arial"/>
+          <w:color w:val="000000" w:themeColor="text1"/>
+          <w:sz w:val="18"/>
+          <w:szCs w:val="18"/>
+        </w:rPr>
+      </w:pPr>
+      <w:r>
+        <w:rPr>
+          <w:rFonts w:ascii="CMU Serif Roman" w:eastAsiaTheme="minorHAnsi" w:hAnsi="CMU Serif Roman" w:cs="Arial"/>
+          <w:color w:val="000000" w:themeColor="text1"/>
+          <w:sz w:val="18"/>
+          <w:szCs w:val="18"/>
+          <w:lang w:val="it-IT"/>
+        </w:rPr>
+        <w:t>“</w:t>
+      </w:r>
+      <w:proofErr w:type="gramStart"/>
+      <w:r>
+        <w:rPr>
+          <w:rFonts w:ascii="CMU Serif Roman" w:eastAsiaTheme="minorHAnsi" w:hAnsi="CMU Serif Roman" w:cs="Arial"/>
+          <w:color w:val="000000" w:themeColor="text1"/>
+          <w:sz w:val="18"/>
+          <w:szCs w:val="18"/>
+        </w:rPr>
+        <w:t>raiseError</w:t>
+      </w:r>
+      <w:r>
+        <w:rPr>
+          <w:rFonts w:ascii="CMU Serif Roman" w:eastAsiaTheme="minorHAnsi" w:hAnsi="CMU Serif Roman" w:cs="Arial"/>
+          <w:color w:val="000000" w:themeColor="text1"/>
+          <w:sz w:val="18"/>
+          <w:szCs w:val="18"/>
+          <w:lang w:val="it-IT"/>
+        </w:rPr>
+        <w:t>(</w:t>
+      </w:r>
+      <w:proofErr w:type="gramEnd"/>
+      <w:r>
+        <w:rPr>
+          <w:rFonts w:ascii="CMU Serif Roman" w:eastAsiaTheme="minorHAnsi" w:hAnsi="CMU Serif Roman" w:cs="Arial"/>
+          <w:color w:val="000000" w:themeColor="text1"/>
+          <w:sz w:val="18"/>
+          <w:szCs w:val="18"/>
+          <w:lang w:val="it-IT"/>
+        </w:rPr>
+        <w:t xml:space="preserve">…)” per terminare l’ambiente di esecuzione MPI e mostrare l’errore avvenuto a </w:t>
+      </w:r>
+      <w:proofErr w:type="spellStart"/>
+      <w:r>
+        <w:rPr>
+          <w:rFonts w:ascii="CMU Serif Roman" w:eastAsiaTheme="minorHAnsi" w:hAnsi="CMU Serif Roman" w:cs="Arial"/>
+          <w:i/>
+          <w:iCs/>
+          <w:color w:val="000000" w:themeColor="text1"/>
+          <w:sz w:val="18"/>
+          <w:szCs w:val="18"/>
+          <w:lang w:val="it-IT"/>
+        </w:rPr>
+        <w:t>run</w:t>
+      </w:r>
+      <w:proofErr w:type="spellEnd"/>
+      <w:r>
+        <w:rPr>
+          <w:rFonts w:ascii="CMU Serif Roman" w:eastAsiaTheme="minorHAnsi" w:hAnsi="CMU Serif Roman" w:cs="Arial"/>
+          <w:i/>
+          <w:iCs/>
+          <w:color w:val="000000" w:themeColor="text1"/>
+          <w:sz w:val="18"/>
+          <w:szCs w:val="18"/>
+          <w:lang w:val="it-IT"/>
+        </w:rPr>
+        <w:t>-time</w:t>
+      </w:r>
+      <w:r>
+        <w:rPr>
+          <w:rFonts w:ascii="CMU Serif Roman" w:eastAsiaTheme="minorHAnsi" w:hAnsi="CMU Serif Roman" w:cs="Arial"/>
+          <w:color w:val="000000" w:themeColor="text1"/>
+          <w:sz w:val="18"/>
+          <w:szCs w:val="18"/>
+          <w:lang w:val="it-IT"/>
+        </w:rPr>
+        <w:t>.</w:t>
+      </w:r>
+    </w:p>
+    <w:p>
+      <w:pPr>
+        <w:pStyle w:val="ListParagraph"/>
+        <w:numPr>
+          <w:ilvl w:val="0"/>
+          <w:numId w:val="10"/>
+        </w:numPr>
+        <w:jc w:val="both"/>
+        <w:rPr>
+          <w:rFonts w:ascii="CMU Serif Roman" w:eastAsiaTheme="minorHAnsi" w:hAnsi="CMU Serif Roman" w:cs="Arial"/>
+          <w:color w:val="000000" w:themeColor="text1"/>
+          <w:sz w:val="18"/>
+          <w:szCs w:val="18"/>
+        </w:rPr>
+      </w:pPr>
+      <w:r>
+        <w:rPr>
+          <w:rFonts w:ascii="CMU Serif Roman" w:eastAsiaTheme="minorHAnsi" w:hAnsi="CMU Serif Roman" w:cs="Arial"/>
+          <w:color w:val="000000" w:themeColor="text1"/>
+          <w:sz w:val="18"/>
+          <w:szCs w:val="18"/>
+          <w:lang w:val="it-IT"/>
+        </w:rPr>
+        <w:t>“</w:t>
+      </w:r>
+      <w:proofErr w:type="gramStart"/>
+      <w:r>
+        <w:rPr>
+          <w:rFonts w:ascii="CMU Serif Roman" w:eastAsiaTheme="minorHAnsi" w:hAnsi="CMU Serif Roman" w:cs="Arial"/>
+          <w:color w:val="000000" w:themeColor="text1"/>
+          <w:sz w:val="18"/>
+          <w:szCs w:val="18"/>
+        </w:rPr>
+        <w:t>setEnvironment</w:t>
+      </w:r>
+      <w:r>
+        <w:rPr>
+          <w:rFonts w:ascii="CMU Serif Roman" w:eastAsiaTheme="minorHAnsi" w:hAnsi="CMU Serif Roman" w:cs="Arial"/>
+          <w:color w:val="000000" w:themeColor="text1"/>
+          <w:sz w:val="18"/>
+          <w:szCs w:val="18"/>
+          <w:lang w:val="it-IT"/>
+        </w:rPr>
+        <w:t>(</w:t>
+      </w:r>
+      <w:proofErr w:type="gramEnd"/>
+      <w:r>
+        <w:rPr>
+          <w:rFonts w:ascii="CMU Serif Roman" w:eastAsiaTheme="minorHAnsi" w:hAnsi="CMU Serif Roman" w:cs="Arial"/>
+          <w:color w:val="000000" w:themeColor="text1"/>
+          <w:sz w:val="18"/>
+          <w:szCs w:val="18"/>
+          <w:lang w:val="it-IT"/>
+        </w:rPr>
+        <w:t>…)”</w:t>
+      </w:r>
+      <w:r>
+        <w:rPr>
+          <w:rFonts w:ascii="CMU Serif Roman" w:eastAsiaTheme="minorHAnsi" w:hAnsi="CMU Serif Roman" w:cs="Arial"/>
+          <w:color w:val="000000" w:themeColor="text1"/>
+          <w:sz w:val="18"/>
+          <w:szCs w:val="18"/>
+          <w:lang w:val="it-IT"/>
+        </w:rPr>
+        <w:t xml:space="preserve"> per leggere le impostazioni scelte dal file di configurazione, avviare la lettura dei dati dal file di dati e allocare la memoria necessaria.</w:t>
+      </w:r>
+    </w:p>
+    <w:p>
+      <w:pPr>
+        <w:pStyle w:val="ListParagraph"/>
+        <w:numPr>
+          <w:ilvl w:val="0"/>
+          <w:numId w:val="10"/>
+        </w:numPr>
+        <w:jc w:val="both"/>
+        <w:rPr>
+          <w:rFonts w:ascii="CMU Serif Roman" w:eastAsiaTheme="minorHAnsi" w:hAnsi="CMU Serif Roman" w:cs="Arial"/>
+          <w:color w:val="000000" w:themeColor="text1"/>
+          <w:sz w:val="18"/>
+          <w:szCs w:val="18"/>
+        </w:rPr>
+      </w:pPr>
+      <w:r>
+        <w:rPr>
+          <w:rFonts w:ascii="CMU Serif Roman" w:eastAsiaTheme="minorHAnsi" w:hAnsi="CMU Serif Roman" w:cs="Arial"/>
+          <w:color w:val="000000" w:themeColor="text1"/>
+          <w:sz w:val="18"/>
+          <w:szCs w:val="18"/>
+          <w:lang w:val="it-IT"/>
+        </w:rPr>
+        <w:t>“</w:t>
+      </w:r>
+      <w:proofErr w:type="gramStart"/>
+      <w:r>
+        <w:rPr>
+          <w:rFonts w:ascii="CMU Serif Roman" w:eastAsiaTheme="minorHAnsi" w:hAnsi="CMU Serif Roman" w:cs="Arial"/>
+          <w:color w:val="000000" w:themeColor="text1"/>
+          <w:sz w:val="18"/>
+          <w:szCs w:val="18"/>
+        </w:rPr>
+        <w:t>createFloatArrayFromFile</w:t>
+      </w:r>
+      <w:r>
+        <w:rPr>
+          <w:rFonts w:ascii="CMU Serif Roman" w:eastAsiaTheme="minorHAnsi" w:hAnsi="CMU Serif Roman" w:cs="Arial"/>
+          <w:color w:val="000000" w:themeColor="text1"/>
+          <w:sz w:val="18"/>
+          <w:szCs w:val="18"/>
+          <w:lang w:val="it-IT"/>
+        </w:rPr>
+        <w:t>(</w:t>
+      </w:r>
+      <w:proofErr w:type="gramEnd"/>
+      <w:r>
+        <w:rPr>
+          <w:rFonts w:ascii="CMU Serif Roman" w:eastAsiaTheme="minorHAnsi" w:hAnsi="CMU Serif Roman" w:cs="Arial"/>
+          <w:color w:val="000000" w:themeColor="text1"/>
+          <w:sz w:val="18"/>
+          <w:szCs w:val="18"/>
+          <w:lang w:val="it-IT"/>
+        </w:rPr>
+        <w:t xml:space="preserve">…)” per creare un array di </w:t>
+      </w:r>
+      <w:r>
+        <w:rPr>
+          <w:rFonts w:ascii="CMU Serif Roman" w:eastAsiaTheme="minorHAnsi" w:hAnsi="CMU Serif Roman" w:cs="Arial"/>
+          <w:i/>
+          <w:iCs/>
+          <w:color w:val="000000" w:themeColor="text1"/>
+          <w:sz w:val="18"/>
+          <w:szCs w:val="18"/>
+          <w:lang w:val="it-IT"/>
+        </w:rPr>
+        <w:t>float</w:t>
+      </w:r>
+      <w:r>
+        <w:rPr>
+          <w:rFonts w:ascii="CMU Serif Roman" w:eastAsiaTheme="minorHAnsi" w:hAnsi="CMU Serif Roman" w:cs="Arial"/>
+          <w:i/>
+          <w:iCs/>
+          <w:color w:val="000000" w:themeColor="text1"/>
+          <w:sz w:val="18"/>
+          <w:szCs w:val="18"/>
+          <w:lang w:val="it-IT"/>
+        </w:rPr>
+        <w:t xml:space="preserve"> </w:t>
+      </w:r>
+      <w:r>
+        <w:rPr>
+          <w:rFonts w:ascii="CMU Serif Roman" w:eastAsiaTheme="minorHAnsi" w:hAnsi="CMU Serif Roman" w:cs="Arial"/>
+          <w:color w:val="000000" w:themeColor="text1"/>
+          <w:sz w:val="18"/>
+          <w:szCs w:val="18"/>
+          <w:lang w:val="it-IT"/>
+        </w:rPr>
+        <w:t>a partire dai dati letti da un file</w:t>
+      </w:r>
+      <w:r>
+        <w:rPr>
+          <w:rFonts w:ascii="CMU Serif Roman" w:eastAsiaTheme="minorHAnsi" w:hAnsi="CMU Serif Roman" w:cs="Arial"/>
+          <w:color w:val="000000" w:themeColor="text1"/>
+          <w:sz w:val="18"/>
+          <w:szCs w:val="18"/>
+          <w:lang w:val="it-IT"/>
+        </w:rPr>
+        <w:t>.</w:t>
+      </w:r>
+    </w:p>
+    <w:p>
+      <w:pPr>
+        <w:pStyle w:val="ListParagraph"/>
+        <w:numPr>
+          <w:ilvl w:val="0"/>
+          <w:numId w:val="10"/>
+        </w:numPr>
+        <w:jc w:val="both"/>
+        <w:rPr>
+          <w:rFonts w:ascii="CMU Serif Roman" w:eastAsiaTheme="minorHAnsi" w:hAnsi="CMU Serif Roman" w:cs="Arial"/>
+          <w:color w:val="000000" w:themeColor="text1"/>
+          <w:sz w:val="18"/>
+          <w:szCs w:val="18"/>
+        </w:rPr>
+      </w:pPr>
+      <w:r>
+        <w:rPr>
+          <w:rFonts w:ascii="CMU Serif Roman" w:eastAsiaTheme="minorHAnsi" w:hAnsi="CMU Serif Roman" w:cs="Arial"/>
+          <w:color w:val="000000" w:themeColor="text1"/>
+          <w:sz w:val="18"/>
+          <w:szCs w:val="18"/>
+          <w:lang w:val="it-IT"/>
+        </w:rPr>
+        <w:t>“</w:t>
+      </w:r>
+      <w:proofErr w:type="gramStart"/>
+      <w:r>
+        <w:rPr>
+          <w:rFonts w:ascii="CMU Serif Roman" w:eastAsiaTheme="minorHAnsi" w:hAnsi="CMU Serif Roman" w:cs="Arial"/>
+          <w:color w:val="000000" w:themeColor="text1"/>
+          <w:sz w:val="18"/>
+          <w:szCs w:val="18"/>
+        </w:rPr>
+        <w:t>printArray</w:t>
+      </w:r>
+      <w:r>
+        <w:rPr>
+          <w:rFonts w:ascii="CMU Serif Roman" w:eastAsiaTheme="minorHAnsi" w:hAnsi="CMU Serif Roman" w:cs="Arial"/>
+          <w:color w:val="000000" w:themeColor="text1"/>
+          <w:sz w:val="18"/>
+          <w:szCs w:val="18"/>
+          <w:lang w:val="it-IT"/>
+        </w:rPr>
+        <w:t>(</w:t>
+      </w:r>
+      <w:proofErr w:type="gramEnd"/>
+      <w:r>
+        <w:rPr>
+          <w:rFonts w:ascii="CMU Serif Roman" w:eastAsiaTheme="minorHAnsi" w:hAnsi="CMU Serif Roman" w:cs="Arial"/>
+          <w:color w:val="000000" w:themeColor="text1"/>
+          <w:sz w:val="18"/>
+          <w:szCs w:val="18"/>
+          <w:lang w:val="it-IT"/>
+        </w:rPr>
+        <w:t>…)” per stampare il vettore passato come parametro sul file puntato dal puntatore a file passato anch’esso come parametro.</w:t>
+      </w:r>
+    </w:p>
+    <w:p>
+      <w:pPr>
+        <w:pStyle w:val="ListParagraph"/>
+        <w:numPr>
+          <w:ilvl w:val="0"/>
+          <w:numId w:val="10"/>
+        </w:numPr>
+        <w:jc w:val="both"/>
+        <w:rPr>
+          <w:rFonts w:ascii="CMU Serif Roman" w:eastAsiaTheme="minorHAnsi" w:hAnsi="CMU Serif Roman" w:cs="Arial"/>
+          <w:color w:val="000000" w:themeColor="text1"/>
+          <w:sz w:val="18"/>
+          <w:szCs w:val="18"/>
+        </w:rPr>
+      </w:pPr>
+      <w:r>
+        <w:rPr>
+          <w:rFonts w:ascii="CMU Serif Roman" w:eastAsiaTheme="minorHAnsi" w:hAnsi="CMU Serif Roman" w:cs="Arial"/>
+          <w:color w:val="000000" w:themeColor="text1"/>
+          <w:sz w:val="18"/>
+          <w:szCs w:val="18"/>
+          <w:lang w:val="it-IT"/>
+        </w:rPr>
+        <w:t>“</w:t>
+      </w:r>
+      <w:proofErr w:type="gramStart"/>
+      <w:r>
+        <w:rPr>
+          <w:rFonts w:ascii="CMU Serif Roman" w:eastAsiaTheme="minorHAnsi" w:hAnsi="CMU Serif Roman" w:cs="Arial"/>
+          <w:color w:val="000000" w:themeColor="text1"/>
+          <w:sz w:val="18"/>
+          <w:szCs w:val="18"/>
+        </w:rPr>
+        <w:t>saveResul</w:t>
+      </w:r>
+      <w:r>
+        <w:rPr>
+          <w:rFonts w:ascii="CMU Serif Roman" w:eastAsiaTheme="minorHAnsi" w:hAnsi="CMU Serif Roman" w:cs="Arial"/>
+          <w:color w:val="000000" w:themeColor="text1"/>
+          <w:sz w:val="18"/>
+          <w:szCs w:val="18"/>
+          <w:lang w:val="it-IT"/>
+        </w:rPr>
+        <w:t>t(</w:t>
+      </w:r>
+      <w:proofErr w:type="gramEnd"/>
+      <w:r>
+        <w:rPr>
+          <w:rFonts w:ascii="CMU Serif Roman" w:eastAsiaTheme="minorHAnsi" w:hAnsi="CMU Serif Roman" w:cs="Arial"/>
+          <w:color w:val="000000" w:themeColor="text1"/>
+          <w:sz w:val="18"/>
+          <w:szCs w:val="18"/>
+          <w:lang w:val="it-IT"/>
+        </w:rPr>
+        <w:t xml:space="preserve">…)” </w:t>
+      </w:r>
+      <w:r>
+        <w:rPr>
+          <w:rFonts w:ascii="CMU Serif Roman" w:eastAsiaTheme="minorHAnsi" w:hAnsi="CMU Serif Roman" w:cs="Arial"/>
+          <w:color w:val="000000" w:themeColor="text1"/>
+          <w:sz w:val="18"/>
+          <w:szCs w:val="18"/>
+          <w:lang w:val="it-IT"/>
+        </w:rPr>
+        <w:t>per il salvataggio d</w:t>
+      </w:r>
+      <w:r>
+        <w:rPr>
+          <w:rFonts w:ascii="CMU Serif Roman" w:eastAsiaTheme="minorHAnsi" w:hAnsi="CMU Serif Roman" w:cs="Arial"/>
+          <w:color w:val="000000" w:themeColor="text1"/>
+          <w:sz w:val="18"/>
+          <w:szCs w:val="18"/>
+          <w:lang w:val="it-IT"/>
+        </w:rPr>
+        <w:t xml:space="preserve">i un vettore </w:t>
+      </w:r>
+      <w:r>
+        <w:rPr>
+          <w:rFonts w:ascii="CMU Serif Roman" w:eastAsiaTheme="minorEastAsia" w:hAnsi="CMU Serif Roman" w:cs="Arial"/>
+          <w:color w:val="000000" w:themeColor="text1"/>
+          <w:sz w:val="18"/>
+          <w:szCs w:val="18"/>
+          <w:lang w:val="it-IT"/>
+        </w:rPr>
+        <w:t xml:space="preserve">in un file il cui </w:t>
+      </w:r>
+      <w:proofErr w:type="spellStart"/>
+      <w:r>
+        <w:rPr>
+          <w:rFonts w:ascii="CMU Serif Roman" w:eastAsiaTheme="minorEastAsia" w:hAnsi="CMU Serif Roman" w:cs="Arial"/>
+          <w:color w:val="000000" w:themeColor="text1"/>
+          <w:sz w:val="18"/>
+          <w:szCs w:val="18"/>
+          <w:lang w:val="it-IT"/>
+        </w:rPr>
+        <w:t>path</w:t>
+      </w:r>
+      <w:proofErr w:type="spellEnd"/>
+      <w:r>
+        <w:rPr>
+          <w:rFonts w:ascii="CMU Serif Roman" w:eastAsiaTheme="minorEastAsia" w:hAnsi="CMU Serif Roman" w:cs="Arial"/>
+          <w:color w:val="000000" w:themeColor="text1"/>
+          <w:sz w:val="18"/>
+          <w:szCs w:val="18"/>
+          <w:lang w:val="it-IT"/>
+        </w:rPr>
+        <w:t xml:space="preserve"> è specificato come parametro.</w:t>
+      </w:r>
+    </w:p>
+    <w:p>
+      <w:pPr>
+        <w:pStyle w:val="ListParagraph"/>
+        <w:numPr>
+          <w:ilvl w:val="0"/>
+          <w:numId w:val="10"/>
+        </w:numPr>
+        <w:jc w:val="both"/>
+        <w:rPr>
+          <w:rFonts w:ascii="CMU Serif Roman" w:eastAsiaTheme="minorHAnsi" w:hAnsi="CMU Serif Roman" w:cs="Arial"/>
+          <w:color w:val="000000" w:themeColor="text1"/>
+          <w:sz w:val="18"/>
+          <w:szCs w:val="18"/>
+        </w:rPr>
+      </w:pPr>
+      <w:r>
+        <w:rPr>
+          <w:rFonts w:ascii="CMU Serif Roman" w:eastAsiaTheme="minorHAnsi" w:hAnsi="CMU Serif Roman" w:cs="Arial"/>
+          <w:color w:val="000000" w:themeColor="text1"/>
+          <w:sz w:val="18"/>
+          <w:szCs w:val="18"/>
+          <w:lang w:val="it-IT"/>
+        </w:rPr>
+        <w:t>“</w:t>
+      </w:r>
+      <w:proofErr w:type="gramStart"/>
+      <w:r>
+        <w:rPr>
+          <w:rFonts w:ascii="CMU Serif Roman" w:eastAsiaTheme="minorHAnsi" w:hAnsi="CMU Serif Roman" w:cs="Arial"/>
+          <w:color w:val="000000" w:themeColor="text1"/>
+          <w:sz w:val="18"/>
+          <w:szCs w:val="18"/>
+        </w:rPr>
+        <w:t>createFloatArray</w:t>
+      </w:r>
+      <w:r>
+        <w:rPr>
+          <w:rFonts w:ascii="CMU Serif Roman" w:eastAsiaTheme="minorHAnsi" w:hAnsi="CMU Serif Roman" w:cs="Arial"/>
+          <w:color w:val="000000" w:themeColor="text1"/>
+          <w:sz w:val="18"/>
+          <w:szCs w:val="18"/>
+          <w:lang w:val="it-IT"/>
+        </w:rPr>
+        <w:t>(</w:t>
+      </w:r>
+      <w:proofErr w:type="gramEnd"/>
+      <w:r>
+        <w:rPr>
+          <w:rFonts w:ascii="CMU Serif Roman" w:eastAsiaTheme="minorHAnsi" w:hAnsi="CMU Serif Roman" w:cs="Arial"/>
+          <w:color w:val="000000" w:themeColor="text1"/>
+          <w:sz w:val="18"/>
+          <w:szCs w:val="18"/>
+          <w:lang w:val="it-IT"/>
+        </w:rPr>
+        <w:t xml:space="preserve">…)” e </w:t>
+      </w:r>
+      <w:r>
+        <w:rPr>
+          <w:rFonts w:ascii="CMU Serif Roman" w:eastAsiaTheme="minorHAnsi" w:hAnsi="CMU Serif Roman" w:cs="Arial"/>
+          <w:color w:val="000000" w:themeColor="text1"/>
+          <w:sz w:val="18"/>
+          <w:szCs w:val="18"/>
+          <w:lang w:val="it-IT"/>
+        </w:rPr>
+        <w:t>“</w:t>
+      </w:r>
+      <w:r>
+        <w:rPr>
+          <w:rFonts w:ascii="CMU Serif Roman" w:eastAsiaTheme="minorHAnsi" w:hAnsi="CMU Serif Roman" w:cs="Arial"/>
+          <w:color w:val="000000" w:themeColor="text1"/>
+          <w:sz w:val="18"/>
+          <w:szCs w:val="18"/>
+        </w:rPr>
+        <w:t>createIntArray</w:t>
+      </w:r>
+      <w:r>
+        <w:rPr>
+          <w:rFonts w:ascii="CMU Serif Roman" w:eastAsiaTheme="minorHAnsi" w:hAnsi="CMU Serif Roman" w:cs="Arial"/>
+          <w:color w:val="000000" w:themeColor="text1"/>
+          <w:sz w:val="18"/>
+          <w:szCs w:val="18"/>
+          <w:lang w:val="it-IT"/>
+        </w:rPr>
+        <w:t>(…)”</w:t>
+      </w:r>
+      <w:r>
+        <w:rPr>
+          <w:rFonts w:ascii="CMU Serif Roman" w:eastAsiaTheme="minorHAnsi" w:hAnsi="CMU Serif Roman" w:cs="Arial"/>
+          <w:color w:val="000000" w:themeColor="text1"/>
+          <w:sz w:val="18"/>
+          <w:szCs w:val="18"/>
+          <w:lang w:val="it-IT"/>
+        </w:rPr>
+        <w:t xml:space="preserve"> per creare e restituire rispettivamente un array di </w:t>
+      </w:r>
+      <w:r>
+        <w:rPr>
+          <w:rFonts w:ascii="CMU Serif Roman" w:eastAsiaTheme="minorHAnsi" w:hAnsi="CMU Serif Roman" w:cs="Arial"/>
+          <w:i/>
+          <w:iCs/>
+          <w:color w:val="000000" w:themeColor="text1"/>
+          <w:sz w:val="18"/>
+          <w:szCs w:val="18"/>
+          <w:lang w:val="it-IT"/>
+        </w:rPr>
+        <w:t>float</w:t>
+      </w:r>
+      <w:r>
+        <w:rPr>
+          <w:rFonts w:ascii="CMU Serif Roman" w:eastAsiaTheme="minorHAnsi" w:hAnsi="CMU Serif Roman" w:cs="Arial"/>
+          <w:color w:val="000000" w:themeColor="text1"/>
+          <w:sz w:val="18"/>
+          <w:szCs w:val="18"/>
+          <w:lang w:val="it-IT"/>
+        </w:rPr>
+        <w:t xml:space="preserve"> e di </w:t>
+      </w:r>
+      <w:r>
+        <w:rPr>
+          <w:rFonts w:ascii="CMU Serif Roman" w:eastAsiaTheme="minorHAnsi" w:hAnsi="CMU Serif Roman" w:cs="Arial"/>
+          <w:i/>
+          <w:iCs/>
+          <w:color w:val="000000" w:themeColor="text1"/>
+          <w:sz w:val="18"/>
+          <w:szCs w:val="18"/>
+          <w:lang w:val="it-IT"/>
+        </w:rPr>
+        <w:t>interi</w:t>
+      </w:r>
+      <w:r>
+        <w:rPr>
+          <w:rFonts w:ascii="CMU Serif Roman" w:eastAsiaTheme="minorHAnsi" w:hAnsi="CMU Serif Roman" w:cs="Arial"/>
+          <w:color w:val="000000" w:themeColor="text1"/>
+          <w:sz w:val="18"/>
+          <w:szCs w:val="18"/>
+          <w:lang w:val="it-IT"/>
+        </w:rPr>
+        <w:t xml:space="preserve"> della dimensione specificata come parametro.</w:t>
+      </w:r>
+    </w:p>
+    <w:p>
+      <w:pPr>
+        <w:pStyle w:val="ListParagraph"/>
+        <w:numPr>
+          <w:ilvl w:val="0"/>
+          <w:numId w:val="10"/>
+        </w:numPr>
+        <w:jc w:val="both"/>
+        <w:rPr>
+          <w:rFonts w:ascii="CMU Serif Roman" w:eastAsiaTheme="minorHAnsi" w:hAnsi="CMU Serif Roman" w:cs="Arial"/>
+          <w:color w:val="000000" w:themeColor="text1"/>
+          <w:sz w:val="18"/>
+          <w:szCs w:val="18"/>
+        </w:rPr>
+      </w:pPr>
+      <w:r>
+        <w:rPr>
+          <w:rFonts w:ascii="CMU Serif Roman" w:eastAsiaTheme="minorHAnsi" w:hAnsi="CMU Serif Roman" w:cs="Arial"/>
+          <w:color w:val="000000" w:themeColor="text1"/>
+          <w:sz w:val="18"/>
+          <w:szCs w:val="18"/>
+          <w:lang w:val="it-IT"/>
+        </w:rPr>
+        <w:t>“</w:t>
+      </w:r>
+      <w:proofErr w:type="gramStart"/>
+      <w:r>
+        <w:rPr>
+          <w:rFonts w:ascii="CMU Serif Roman" w:eastAsiaTheme="minorHAnsi" w:hAnsi="CMU Serif Roman" w:cs="Arial"/>
+          <w:color w:val="000000" w:themeColor="text1"/>
+          <w:sz w:val="18"/>
+          <w:szCs w:val="18"/>
+        </w:rPr>
+        <w:t>releaseMemor</w:t>
+      </w:r>
+      <w:r>
+        <w:rPr>
+          <w:rFonts w:ascii="CMU Serif Roman" w:eastAsiaTheme="minorHAnsi" w:hAnsi="CMU Serif Roman" w:cs="Arial"/>
+          <w:color w:val="000000" w:themeColor="text1"/>
+          <w:sz w:val="18"/>
+          <w:szCs w:val="18"/>
+          <w:lang w:val="it-IT"/>
+        </w:rPr>
+        <w:t>y(</w:t>
+      </w:r>
+      <w:proofErr w:type="gramEnd"/>
+      <w:r>
+        <w:rPr>
+          <w:rFonts w:ascii="CMU Serif Roman" w:eastAsiaTheme="minorHAnsi" w:hAnsi="CMU Serif Roman" w:cs="Arial"/>
+          <w:color w:val="000000" w:themeColor="text1"/>
+          <w:sz w:val="18"/>
+          <w:szCs w:val="18"/>
+          <w:lang w:val="it-IT"/>
+        </w:rPr>
+        <w:t>…)” per il rilascio dei blocchi di memoria allocati passati come argomento mediante puntatori.</w:t>
+      </w:r>
+    </w:p>
+    <w:p>
+      <w:pPr>
+        <w:pStyle w:val="ListParagraph"/>
+        <w:numPr>
+          <w:ilvl w:val="0"/>
+          <w:numId w:val="10"/>
+        </w:numPr>
+        <w:jc w:val="both"/>
+        <w:rPr>
+          <w:rFonts w:ascii="CMU Serif Roman" w:eastAsiaTheme="minorHAnsi" w:hAnsi="CMU Serif Roman" w:cs="Arial"/>
+          <w:color w:val="000000" w:themeColor="text1"/>
+          <w:sz w:val="18"/>
+          <w:szCs w:val="18"/>
+        </w:rPr>
+      </w:pPr>
+      <w:r>
+        <w:rPr>
+          <w:rFonts w:ascii="CMU Serif Roman" w:eastAsiaTheme="minorHAnsi" w:hAnsi="CMU Serif Roman" w:cs="Arial"/>
+          <w:color w:val="000000" w:themeColor="text1"/>
+          <w:sz w:val="18"/>
+          <w:szCs w:val="18"/>
+          <w:lang w:val="it-IT"/>
+        </w:rPr>
+        <w:t>“</w:t>
+      </w:r>
+      <w:proofErr w:type="spellStart"/>
+      <w:proofErr w:type="gramStart"/>
+      <w:r>
+        <w:rPr>
+          <w:rFonts w:ascii="CMU Serif Roman" w:eastAsiaTheme="minorHAnsi" w:hAnsi="CMU Serif Roman" w:cs="Arial"/>
+          <w:color w:val="000000" w:themeColor="text1"/>
+          <w:sz w:val="18"/>
+          <w:szCs w:val="18"/>
+          <w:lang w:val="it-IT"/>
+        </w:rPr>
+        <w:t>closeFiles</w:t>
+      </w:r>
+      <w:proofErr w:type="spellEnd"/>
+      <w:r>
+        <w:rPr>
+          <w:rFonts w:ascii="CMU Serif Roman" w:eastAsiaTheme="minorHAnsi" w:hAnsi="CMU Serif Roman" w:cs="Arial"/>
+          <w:color w:val="000000" w:themeColor="text1"/>
+          <w:sz w:val="18"/>
+          <w:szCs w:val="18"/>
+          <w:lang w:val="it-IT"/>
+        </w:rPr>
+        <w:t>(</w:t>
+      </w:r>
+      <w:proofErr w:type="gramEnd"/>
+      <w:r>
+        <w:rPr>
+          <w:rFonts w:ascii="CMU Serif Roman" w:eastAsiaTheme="minorHAnsi" w:hAnsi="CMU Serif Roman" w:cs="Arial"/>
+          <w:color w:val="000000" w:themeColor="text1"/>
+          <w:sz w:val="18"/>
+          <w:szCs w:val="18"/>
+          <w:lang w:val="it-IT"/>
+        </w:rPr>
+        <w:t>…)” per la chiusura dei files passati come argomento mediante puntatori a file.</w:t>
+      </w:r>
+    </w:p>
+    <w:p>
+      <w:pPr>
+        <w:jc w:val="both"/>
+        <w:rPr>
+          <w:rFonts w:ascii="CMU Serif Roman" w:eastAsiaTheme="minorHAnsi" w:hAnsi="CMU Serif Roman" w:cs="Arial"/>
+          <w:color w:val="000000" w:themeColor="text1"/>
+          <w:sz w:val="18"/>
+          <w:szCs w:val="18"/>
+          <w:lang w:val="it-IT"/>
+        </w:rPr>
+      </w:pPr>
+    </w:p>
+    <w:p>
+      <w:pPr>
+        <w:jc w:val="both"/>
+        <w:rPr>
+          <w:rFonts w:ascii="CMU Serif Roman" w:eastAsiaTheme="minorHAnsi" w:hAnsi="CMU Serif Roman" w:cs="Arial"/>
+          <w:color w:val="000000" w:themeColor="text1"/>
+          <w:sz w:val="18"/>
+          <w:szCs w:val="18"/>
+        </w:rPr>
+      </w:pPr>
+      <w:r>
+        <w:rPr>
+          <w:rFonts w:ascii="CMU Serif Roman" w:eastAsiaTheme="minorHAnsi" w:hAnsi="CMU Serif Roman" w:cs="Arial"/>
+          <w:color w:val="000000" w:themeColor="text1"/>
+          <w:sz w:val="18"/>
+          <w:szCs w:val="18"/>
+          <w:lang w:val="it-IT"/>
+        </w:rPr>
+        <w:t xml:space="preserve">Le librerie incluse dai sorgenti sono le seguenti: </w:t>
+      </w:r>
+      <w:r>
+        <w:rPr>
+          <w:rFonts w:ascii="CMU Serif Roman" w:eastAsiaTheme="minorHAnsi" w:hAnsi="CMU Serif Roman" w:cs="Arial"/>
+          <w:color w:val="000000" w:themeColor="text1"/>
+          <w:sz w:val="18"/>
+          <w:szCs w:val="18"/>
+        </w:rPr>
+        <w:t>stdio.h</w:t>
+      </w:r>
+      <w:r>
+        <w:rPr>
+          <w:rFonts w:ascii="CMU Serif Roman" w:eastAsiaTheme="minorHAnsi" w:hAnsi="CMU Serif Roman" w:cs="Arial"/>
+          <w:color w:val="000000" w:themeColor="text1"/>
+          <w:sz w:val="18"/>
+          <w:szCs w:val="18"/>
+          <w:lang w:val="it-IT"/>
+        </w:rPr>
+        <w:t xml:space="preserve">, </w:t>
+      </w:r>
+      <w:r>
+        <w:rPr>
+          <w:rFonts w:ascii="CMU Serif Roman" w:eastAsiaTheme="minorHAnsi" w:hAnsi="CMU Serif Roman" w:cs="Arial"/>
+          <w:color w:val="000000" w:themeColor="text1"/>
+          <w:sz w:val="18"/>
+          <w:szCs w:val="18"/>
+        </w:rPr>
+        <w:t>stdlib.h</w:t>
+      </w:r>
+      <w:r>
+        <w:rPr>
+          <w:rFonts w:ascii="CMU Serif Roman" w:eastAsiaTheme="minorHAnsi" w:hAnsi="CMU Serif Roman" w:cs="Arial"/>
+          <w:color w:val="000000" w:themeColor="text1"/>
+          <w:sz w:val="18"/>
+          <w:szCs w:val="18"/>
+          <w:lang w:val="it-IT"/>
+        </w:rPr>
+        <w:t xml:space="preserve">, </w:t>
+      </w:r>
+      <w:r>
+        <w:rPr>
+          <w:rFonts w:ascii="CMU Serif Roman" w:eastAsiaTheme="minorHAnsi" w:hAnsi="CMU Serif Roman" w:cs="Arial"/>
+          <w:color w:val="000000" w:themeColor="text1"/>
+          <w:sz w:val="18"/>
+          <w:szCs w:val="18"/>
+        </w:rPr>
+        <w:t>errno.</w:t>
+      </w:r>
+      <w:r>
+        <w:rPr>
+          <w:rFonts w:ascii="CMU Serif Roman" w:eastAsiaTheme="minorHAnsi" w:hAnsi="CMU Serif Roman" w:cs="Arial"/>
+          <w:color w:val="000000" w:themeColor="text1"/>
+          <w:sz w:val="18"/>
+          <w:szCs w:val="18"/>
+          <w:lang w:val="it-IT"/>
+        </w:rPr>
+        <w:t xml:space="preserve">h, </w:t>
+      </w:r>
+      <w:r>
+        <w:rPr>
+          <w:rFonts w:ascii="CMU Serif Roman" w:eastAsiaTheme="minorHAnsi" w:hAnsi="CMU Serif Roman" w:cs="Arial"/>
+          <w:color w:val="000000" w:themeColor="text1"/>
+          <w:sz w:val="18"/>
+          <w:szCs w:val="18"/>
+        </w:rPr>
+        <w:t>string.h</w:t>
+      </w:r>
+      <w:r>
+        <w:rPr>
+          <w:rFonts w:ascii="CMU Serif Roman" w:eastAsiaTheme="minorHAnsi" w:hAnsi="CMU Serif Roman" w:cs="Arial"/>
+          <w:color w:val="000000" w:themeColor="text1"/>
+          <w:sz w:val="18"/>
+          <w:szCs w:val="18"/>
+          <w:lang w:val="it-IT"/>
+        </w:rPr>
+        <w:t xml:space="preserve">, </w:t>
+      </w:r>
+      <w:r>
+        <w:rPr>
+          <w:rFonts w:ascii="CMU Serif Roman" w:eastAsiaTheme="minorHAnsi" w:hAnsi="CMU Serif Roman" w:cs="Arial"/>
+          <w:color w:val="000000" w:themeColor="text1"/>
+          <w:sz w:val="18"/>
+          <w:szCs w:val="18"/>
+        </w:rPr>
+        <w:t>time.h</w:t>
+      </w:r>
+      <w:r>
+        <w:rPr>
+          <w:rFonts w:ascii="CMU Serif Roman" w:eastAsiaTheme="minorHAnsi" w:hAnsi="CMU Serif Roman" w:cs="Arial"/>
+          <w:color w:val="000000" w:themeColor="text1"/>
+          <w:sz w:val="18"/>
+          <w:szCs w:val="18"/>
+          <w:lang w:val="it-IT"/>
+        </w:rPr>
+        <w:t xml:space="preserve">, </w:t>
+      </w:r>
+      <w:r>
+        <w:rPr>
+          <w:rFonts w:ascii="CMU Serif Roman" w:eastAsiaTheme="minorHAnsi" w:hAnsi="CMU Serif Roman" w:cs="Arial"/>
+          <w:color w:val="000000" w:themeColor="text1"/>
+          <w:sz w:val="18"/>
+          <w:szCs w:val="18"/>
+        </w:rPr>
+        <w:t>math.</w:t>
+      </w:r>
+      <w:r>
+        <w:rPr>
+          <w:rFonts w:ascii="CMU Serif Roman" w:eastAsiaTheme="minorHAnsi" w:hAnsi="CMU Serif Roman" w:cs="Arial"/>
+          <w:color w:val="000000" w:themeColor="text1"/>
+          <w:sz w:val="18"/>
+          <w:szCs w:val="18"/>
+          <w:lang w:val="it-IT"/>
+        </w:rPr>
+        <w:t xml:space="preserve">h, </w:t>
+      </w:r>
+      <w:r>
+        <w:rPr>
+          <w:rFonts w:ascii="CMU Serif Roman" w:eastAsiaTheme="minorHAnsi" w:hAnsi="CMU Serif Roman" w:cs="Arial"/>
+          <w:color w:val="000000" w:themeColor="text1"/>
+          <w:sz w:val="18"/>
+          <w:szCs w:val="18"/>
+        </w:rPr>
+        <w:t>stdarg</w:t>
+      </w:r>
+      <w:r>
+        <w:rPr>
+          <w:rFonts w:ascii="CMU Serif Roman" w:eastAsiaTheme="minorHAnsi" w:hAnsi="CMU Serif Roman" w:cs="Arial"/>
+          <w:color w:val="000000" w:themeColor="text1"/>
+          <w:sz w:val="18"/>
+          <w:szCs w:val="18"/>
+          <w:lang w:val="it-IT"/>
+        </w:rPr>
+        <w:t>.</w:t>
+      </w:r>
+      <w:r>
+        <w:rPr>
+          <w:rFonts w:ascii="CMU Serif Roman" w:eastAsiaTheme="minorHAnsi" w:hAnsi="CMU Serif Roman" w:cs="Arial"/>
+          <w:color w:val="000000" w:themeColor="text1"/>
+          <w:sz w:val="18"/>
+          <w:szCs w:val="18"/>
+        </w:rPr>
+        <w:t>h</w:t>
+      </w:r>
+      <w:r>
+        <w:rPr>
+          <w:rFonts w:ascii="CMU Serif Roman" w:eastAsiaTheme="minorHAnsi" w:hAnsi="CMU Serif Roman" w:cs="Arial"/>
+          <w:color w:val="000000" w:themeColor="text1"/>
+          <w:sz w:val="18"/>
+          <w:szCs w:val="18"/>
+          <w:lang w:val="it-IT"/>
+        </w:rPr>
+        <w:t xml:space="preserve">, </w:t>
+      </w:r>
+      <w:proofErr w:type="spellStart"/>
+      <w:r>
+        <w:rPr>
+          <w:rFonts w:ascii="CMU Serif Roman" w:eastAsiaTheme="minorHAnsi" w:hAnsi="CMU Serif Roman" w:cs="Arial"/>
+          <w:color w:val="000000" w:themeColor="text1"/>
+          <w:sz w:val="18"/>
+          <w:szCs w:val="18"/>
+          <w:lang w:val="it-IT"/>
+        </w:rPr>
+        <w:t>mpi.h</w:t>
+      </w:r>
+      <w:proofErr w:type="spellEnd"/>
+      <w:r>
+        <w:rPr>
+          <w:rFonts w:ascii="CMU Serif Roman" w:eastAsiaTheme="minorHAnsi" w:hAnsi="CMU Serif Roman" w:cs="Arial"/>
+          <w:color w:val="000000" w:themeColor="text1"/>
+          <w:sz w:val="18"/>
+          <w:szCs w:val="18"/>
+          <w:lang w:val="it-IT"/>
+        </w:rPr>
+        <w:t>.</w:t>
+      </w:r>
+      <w:r>
+        <w:rPr>
+          <w:rFonts w:ascii="CMU Serif Roman" w:eastAsiaTheme="minorHAnsi" w:hAnsi="CMU Serif Roman" w:cs="Arial"/>
+          <w:color w:val="000000" w:themeColor="text1"/>
+          <w:sz w:val="18"/>
+          <w:szCs w:val="18"/>
+          <w:lang w:val="it-IT"/>
+        </w:rPr>
+        <w:t xml:space="preserve"> </w:t>
+      </w:r>
+      <w:r>
+        <w:rPr>
+          <w:rFonts w:ascii="CMU Serif Roman" w:eastAsiaTheme="minorHAnsi" w:hAnsi="CMU Serif Roman" w:cs="Arial"/>
+          <w:color w:val="000000" w:themeColor="text1"/>
+          <w:sz w:val="18"/>
+          <w:szCs w:val="18"/>
+        </w:rPr>
+        <w:t xml:space="preserve">Gli standard di riferimento </w:t>
+      </w:r>
+      <w:proofErr w:type="spellStart"/>
+      <w:r>
+        <w:rPr>
+          <w:rFonts w:ascii="CMU Serif Roman" w:eastAsiaTheme="minorHAnsi" w:hAnsi="CMU Serif Roman" w:cs="Arial"/>
+          <w:color w:val="000000" w:themeColor="text1"/>
+          <w:sz w:val="18"/>
+          <w:szCs w:val="18"/>
+          <w:lang w:val="it-IT"/>
+        </w:rPr>
+        <w:t>duante</w:t>
+      </w:r>
+      <w:proofErr w:type="spellEnd"/>
+      <w:r>
+        <w:rPr>
+          <w:rFonts w:ascii="CMU Serif Roman" w:eastAsiaTheme="minorHAnsi" w:hAnsi="CMU Serif Roman" w:cs="Arial"/>
+          <w:color w:val="000000" w:themeColor="text1"/>
+          <w:sz w:val="18"/>
+          <w:szCs w:val="18"/>
+          <w:lang w:val="it-IT"/>
+        </w:rPr>
+        <w:t xml:space="preserve"> la scrittura dei sorgenti </w:t>
+      </w:r>
+      <w:r>
+        <w:rPr>
+          <w:rFonts w:ascii="CMU Serif Roman" w:eastAsiaTheme="minorHAnsi" w:hAnsi="CMU Serif Roman" w:cs="Arial"/>
+          <w:color w:val="000000" w:themeColor="text1"/>
+          <w:sz w:val="18"/>
+          <w:szCs w:val="18"/>
+        </w:rPr>
+        <w:t xml:space="preserve">sono POSIX e ISO C99. </w:t>
+      </w:r>
+      <w:r>
+        <w:rPr>
+          <w:rFonts w:ascii="CMU Serif Roman" w:eastAsiaTheme="minorHAnsi" w:hAnsi="CMU Serif Roman" w:cs="Arial"/>
+          <w:color w:val="000000" w:themeColor="text1"/>
+          <w:sz w:val="18"/>
+          <w:szCs w:val="18"/>
+        </w:rPr>
+        <w:t xml:space="preserve">Di seguito si allega uno schema utile al fine di capire quali sorgenti dell’architettura includono quali librerie. Vengono omesse le librerie di sistema. </w:t>
+      </w:r>
+    </w:p>
+    <w:p>
+      <w:pPr>
+        <w:jc w:val="both"/>
+        <w:rPr>
+          <w:rFonts w:ascii="CMU Serif Roman" w:eastAsiaTheme="minorHAnsi" w:hAnsi="CMU Serif Roman" w:cs="Arial"/>
+          <w:color w:val="000000" w:themeColor="text1"/>
+          <w:sz w:val="18"/>
+          <w:szCs w:val="18"/>
+        </w:rPr>
+      </w:pPr>
+    </w:p>
+    <w:p>
+      <w:pPr>
+        <w:jc w:val="both"/>
+        <w:rPr>
+          <w:rFonts w:ascii="CMU Serif Roman" w:eastAsiaTheme="minorHAnsi" w:hAnsi="CMU Serif Roman" w:cs="Arial"/>
+          <w:color w:val="000000" w:themeColor="text1"/>
+          <w:sz w:val="18"/>
+          <w:szCs w:val="18"/>
+        </w:rPr>
+      </w:pPr>
+      <w:r>
+        <w:rPr>
+          <w:rFonts w:ascii="CMU Serif Roman" w:eastAsiaTheme="minorHAnsi" w:hAnsi="CMU Serif Roman" w:cs="Arial"/>
+          <w:noProof/>
+          <w:color w:val="000000" w:themeColor="text1"/>
+          <w:sz w:val="18"/>
+          <w:szCs w:val="18"/>
+        </w:rPr>
+        <w:drawing>
+          <wp:inline distT="0" distB="0" distL="0" distR="0" wp14:anchorId="14A5E3F2" wp14:editId="1DB8400B">
+            <wp:extent cx="5731510" cy="4202430"/>
+            <wp:effectExtent l="0" t="0" r="0" b="1270"/>
+            <wp:docPr id="1" name="Picture 1" descr="Diagram&#10;&#10;Description automatically generated"/>
+            <wp:cNvGraphicFramePr>
+              <a:graphicFrameLocks xmlns:a="http://schemas.openxmlformats.org/drawingml/2006/main" noChangeAspect="1"/>
+            </wp:cNvGraphicFramePr>
+            <a:graphic xmlns:a="http://schemas.openxmlformats.org/drawingml/2006/main">
+              <a:graphicData uri="http://schemas.openxmlformats.org/drawingml/2006/picture">
+                <pic:pic xmlns:pic="http://schemas.openxmlformats.org/drawingml/2006/picture">
+                  <pic:nvPicPr>
+                    <pic:cNvPr id="1" name="Picture 1" descr="Diagram&#10;&#10;Description automatically generated"/>
+                    <pic:cNvPicPr/>
+                  </pic:nvPicPr>
+                  <pic:blipFill>
+                    <a:blip r:embed="rId10">
+                      <a:extLst>
+                        <a:ext uri="{28A0092B-C50C-407E-A947-70E740481C1C}">
+                          <a14:useLocalDpi xmlns:a14="http://schemas.microsoft.com/office/drawing/2010/main" val="0"/>
+                        </a:ext>
+                      </a:extLst>
+                    </a:blip>
+                    <a:stretch>
+                      <a:fillRect/>
+                    </a:stretch>
+                  </pic:blipFill>
+                  <pic:spPr>
+                    <a:xfrm>
+                      <a:off x="0" y="0"/>
+                      <a:ext cx="5731510" cy="4202430"/>
+                    </a:xfrm>
+                    <a:prstGeom prst="rect">
+                      <a:avLst/>
+                    </a:prstGeom>
+                  </pic:spPr>
+                </pic:pic>
+              </a:graphicData>
+            </a:graphic>
+          </wp:inline>
+        </w:drawing>
+      </w:r>
+    </w:p>
+    <w:p>
+      <w:pPr>
+        <w:ind w:firstLine="720"/>
+        <w:jc w:val="both"/>
+        <w:rPr>
+          <w:rFonts w:ascii="CMU Serif Roman" w:eastAsiaTheme="minorHAnsi" w:hAnsi="CMU Serif Roman" w:cs="Arial"/>
+          <w:color w:val="000000" w:themeColor="text1"/>
           <w:sz w:val="20"/>
           <w:szCs w:val="20"/>
         </w:rPr>
@@ -14281,7 +17836,10 @@
           <w:lang w:val="it-IT"/>
         </w:rPr>
       </w:pPr>
-      <w:r>
+    </w:p>
+    <w:p>
+      <w:pPr>
+        <w:jc w:val="both"/>
         <w:rPr>
           <w:rFonts w:ascii="CMU Serif Roman" w:eastAsiaTheme="minorHAnsi" w:hAnsi="CMU Serif Roman" w:cs="Arial"/>
           <w:b/>
@@ -14291,6 +17849,18 @@
           <w:szCs w:val="20"/>
           <w:lang w:val="it-IT"/>
         </w:rPr>
+      </w:pPr>
+      <w:r>
+        <w:rPr>
+          <w:rFonts w:ascii="CMU Serif Roman" w:eastAsiaTheme="minorHAnsi" w:hAnsi="CMU Serif Roman" w:cs="Arial"/>
+          <w:b/>
+          <w:bCs/>
+          <w:color w:val="000000" w:themeColor="text1"/>
+          <w:sz w:val="20"/>
+          <w:szCs w:val="20"/>
+          <w:lang w:val="it-IT"/>
+        </w:rPr>
+        <w:lastRenderedPageBreak/>
         <w:t>6</w:t>
       </w:r>
       <w:r>
@@ -14773,7 +18343,7 @@
           <w:szCs w:val="18"/>
         </w:rPr>
       </w:pPr>
-      <w:hyperlink r:id="rId10" w:history="1">
+      <w:hyperlink r:id="rId11" w:history="1">
         <w:r>
           <w:rPr>
             <w:rStyle w:val="Hyperlink"/>
@@ -14810,7 +18380,7 @@
           <w:szCs w:val="18"/>
         </w:rPr>
       </w:pPr>
-      <w:hyperlink r:id="rId11" w:history="1">
+      <w:hyperlink r:id="rId12" w:history="1">
         <w:r>
           <w:rPr>
             <w:rStyle w:val="Hyperlink"/>
@@ -14866,7 +18436,7 @@
           <w:szCs w:val="18"/>
         </w:rPr>
       </w:pPr>
-      <w:hyperlink r:id="rId12" w:anchor="Node70" w:history="1">
+      <w:hyperlink r:id="rId13" w:anchor="Node70" w:history="1">
         <w:r>
           <w:rPr>
             <w:rStyle w:val="Hyperlink"/>
@@ -14893,7 +18463,7 @@
           <w:szCs w:val="18"/>
         </w:rPr>
       </w:pPr>
-      <w:hyperlink r:id="rId13" w:history="1">
+      <w:hyperlink r:id="rId14" w:history="1">
         <w:r>
           <w:rPr>
             <w:rStyle w:val="Hyperlink"/>
@@ -14997,7 +18567,7 @@
           <w:szCs w:val="18"/>
         </w:rPr>
       </w:pPr>
-      <w:hyperlink r:id="rId14" w:history="1">
+      <w:hyperlink r:id="rId15" w:history="1">
         <w:r>
           <w:rPr>
             <w:rStyle w:val="Hyperlink"/>
@@ -15041,8 +18611,8 @@
       </w:pPr>
     </w:p>
     <w:sectPr>
-      <w:footerReference w:type="even" r:id="rId15"/>
-      <w:footerReference w:type="default" r:id="rId16"/>
+      <w:footerReference w:type="even" r:id="rId16"/>
+      <w:footerReference w:type="default" r:id="rId17"/>
       <w:pgSz w:w="11906" w:h="16838"/>
       <w:pgMar w:top="1440" w:right="1440" w:bottom="1440" w:left="1440" w:header="708" w:footer="708" w:gutter="0"/>
       <w:pgNumType w:start="1"/>
@@ -15889,6 +19459,232 @@
     </w:lvl>
   </w:abstractNum>
   <w:abstractNum w:abstractNumId="6" w15:restartNumberingAfterBreak="0">
+    <w:nsid w:val="4DC304C8"/>
+    <w:multiLevelType w:val="hybridMultilevel"/>
+    <w:tmpl w:val="57E0978C"/>
+    <w:lvl w:ilvl="0" w:tplc="04090001">
+      <w:start w:val="1"/>
+      <w:numFmt w:val="bullet"/>
+      <w:lvlText w:val=""/>
+      <w:lvlJc w:val="left"/>
+      <w:pPr>
+        <w:ind w:left="720" w:hanging="360"/>
+      </w:pPr>
+      <w:rPr>
+        <w:rFonts w:ascii="Symbol" w:hAnsi="Symbol" w:hint="default"/>
+      </w:rPr>
+    </w:lvl>
+    <w:lvl w:ilvl="1" w:tplc="04090003" w:tentative="1">
+      <w:start w:val="1"/>
+      <w:numFmt w:val="bullet"/>
+      <w:lvlText w:val="o"/>
+      <w:lvlJc w:val="left"/>
+      <w:pPr>
+        <w:ind w:left="1440" w:hanging="360"/>
+      </w:pPr>
+      <w:rPr>
+        <w:rFonts w:ascii="Courier New" w:hAnsi="Courier New" w:cs="Courier New" w:hint="default"/>
+      </w:rPr>
+    </w:lvl>
+    <w:lvl w:ilvl="2" w:tplc="04090005" w:tentative="1">
+      <w:start w:val="1"/>
+      <w:numFmt w:val="bullet"/>
+      <w:lvlText w:val=""/>
+      <w:lvlJc w:val="left"/>
+      <w:pPr>
+        <w:ind w:left="2160" w:hanging="360"/>
+      </w:pPr>
+      <w:rPr>
+        <w:rFonts w:ascii="Wingdings" w:hAnsi="Wingdings" w:hint="default"/>
+      </w:rPr>
+    </w:lvl>
+    <w:lvl w:ilvl="3" w:tplc="04090001" w:tentative="1">
+      <w:start w:val="1"/>
+      <w:numFmt w:val="bullet"/>
+      <w:lvlText w:val=""/>
+      <w:lvlJc w:val="left"/>
+      <w:pPr>
+        <w:ind w:left="2880" w:hanging="360"/>
+      </w:pPr>
+      <w:rPr>
+        <w:rFonts w:ascii="Symbol" w:hAnsi="Symbol" w:hint="default"/>
+      </w:rPr>
+    </w:lvl>
+    <w:lvl w:ilvl="4" w:tplc="04090003" w:tentative="1">
+      <w:start w:val="1"/>
+      <w:numFmt w:val="bullet"/>
+      <w:lvlText w:val="o"/>
+      <w:lvlJc w:val="left"/>
+      <w:pPr>
+        <w:ind w:left="3600" w:hanging="360"/>
+      </w:pPr>
+      <w:rPr>
+        <w:rFonts w:ascii="Courier New" w:hAnsi="Courier New" w:cs="Courier New" w:hint="default"/>
+      </w:rPr>
+    </w:lvl>
+    <w:lvl w:ilvl="5" w:tplc="04090005" w:tentative="1">
+      <w:start w:val="1"/>
+      <w:numFmt w:val="bullet"/>
+      <w:lvlText w:val=""/>
+      <w:lvlJc w:val="left"/>
+      <w:pPr>
+        <w:ind w:left="4320" w:hanging="360"/>
+      </w:pPr>
+      <w:rPr>
+        <w:rFonts w:ascii="Wingdings" w:hAnsi="Wingdings" w:hint="default"/>
+      </w:rPr>
+    </w:lvl>
+    <w:lvl w:ilvl="6" w:tplc="04090001" w:tentative="1">
+      <w:start w:val="1"/>
+      <w:numFmt w:val="bullet"/>
+      <w:lvlText w:val=""/>
+      <w:lvlJc w:val="left"/>
+      <w:pPr>
+        <w:ind w:left="5040" w:hanging="360"/>
+      </w:pPr>
+      <w:rPr>
+        <w:rFonts w:ascii="Symbol" w:hAnsi="Symbol" w:hint="default"/>
+      </w:rPr>
+    </w:lvl>
+    <w:lvl w:ilvl="7" w:tplc="04090003" w:tentative="1">
+      <w:start w:val="1"/>
+      <w:numFmt w:val="bullet"/>
+      <w:lvlText w:val="o"/>
+      <w:lvlJc w:val="left"/>
+      <w:pPr>
+        <w:ind w:left="5760" w:hanging="360"/>
+      </w:pPr>
+      <w:rPr>
+        <w:rFonts w:ascii="Courier New" w:hAnsi="Courier New" w:cs="Courier New" w:hint="default"/>
+      </w:rPr>
+    </w:lvl>
+    <w:lvl w:ilvl="8" w:tplc="04090005" w:tentative="1">
+      <w:start w:val="1"/>
+      <w:numFmt w:val="bullet"/>
+      <w:lvlText w:val=""/>
+      <w:lvlJc w:val="left"/>
+      <w:pPr>
+        <w:ind w:left="6480" w:hanging="360"/>
+      </w:pPr>
+      <w:rPr>
+        <w:rFonts w:ascii="Wingdings" w:hAnsi="Wingdings" w:hint="default"/>
+      </w:rPr>
+    </w:lvl>
+  </w:abstractNum>
+  <w:abstractNum w:abstractNumId="7" w15:restartNumberingAfterBreak="0">
+    <w:nsid w:val="63C9572E"/>
+    <w:multiLevelType w:val="hybridMultilevel"/>
+    <w:tmpl w:val="969C7DC2"/>
+    <w:lvl w:ilvl="0" w:tplc="04090001">
+      <w:start w:val="1"/>
+      <w:numFmt w:val="bullet"/>
+      <w:lvlText w:val=""/>
+      <w:lvlJc w:val="left"/>
+      <w:pPr>
+        <w:ind w:left="720" w:hanging="360"/>
+      </w:pPr>
+      <w:rPr>
+        <w:rFonts w:ascii="Symbol" w:hAnsi="Symbol" w:hint="default"/>
+      </w:rPr>
+    </w:lvl>
+    <w:lvl w:ilvl="1" w:tplc="04090003" w:tentative="1">
+      <w:start w:val="1"/>
+      <w:numFmt w:val="bullet"/>
+      <w:lvlText w:val="o"/>
+      <w:lvlJc w:val="left"/>
+      <w:pPr>
+        <w:ind w:left="1440" w:hanging="360"/>
+      </w:pPr>
+      <w:rPr>
+        <w:rFonts w:ascii="Courier New" w:hAnsi="Courier New" w:cs="Courier New" w:hint="default"/>
+      </w:rPr>
+    </w:lvl>
+    <w:lvl w:ilvl="2" w:tplc="04090005" w:tentative="1">
+      <w:start w:val="1"/>
+      <w:numFmt w:val="bullet"/>
+      <w:lvlText w:val=""/>
+      <w:lvlJc w:val="left"/>
+      <w:pPr>
+        <w:ind w:left="2160" w:hanging="360"/>
+      </w:pPr>
+      <w:rPr>
+        <w:rFonts w:ascii="Wingdings" w:hAnsi="Wingdings" w:hint="default"/>
+      </w:rPr>
+    </w:lvl>
+    <w:lvl w:ilvl="3" w:tplc="04090001" w:tentative="1">
+      <w:start w:val="1"/>
+      <w:numFmt w:val="bullet"/>
+      <w:lvlText w:val=""/>
+      <w:lvlJc w:val="left"/>
+      <w:pPr>
+        <w:ind w:left="2880" w:hanging="360"/>
+      </w:pPr>
+      <w:rPr>
+        <w:rFonts w:ascii="Symbol" w:hAnsi="Symbol" w:hint="default"/>
+      </w:rPr>
+    </w:lvl>
+    <w:lvl w:ilvl="4" w:tplc="04090003" w:tentative="1">
+      <w:start w:val="1"/>
+      <w:numFmt w:val="bullet"/>
+      <w:lvlText w:val="o"/>
+      <w:lvlJc w:val="left"/>
+      <w:pPr>
+        <w:ind w:left="3600" w:hanging="360"/>
+      </w:pPr>
+      <w:rPr>
+        <w:rFonts w:ascii="Courier New" w:hAnsi="Courier New" w:cs="Courier New" w:hint="default"/>
+      </w:rPr>
+    </w:lvl>
+    <w:lvl w:ilvl="5" w:tplc="04090005" w:tentative="1">
+      <w:start w:val="1"/>
+      <w:numFmt w:val="bullet"/>
+      <w:lvlText w:val=""/>
+      <w:lvlJc w:val="left"/>
+      <w:pPr>
+        <w:ind w:left="4320" w:hanging="360"/>
+      </w:pPr>
+      <w:rPr>
+        <w:rFonts w:ascii="Wingdings" w:hAnsi="Wingdings" w:hint="default"/>
+      </w:rPr>
+    </w:lvl>
+    <w:lvl w:ilvl="6" w:tplc="04090001" w:tentative="1">
+      <w:start w:val="1"/>
+      <w:numFmt w:val="bullet"/>
+      <w:lvlText w:val=""/>
+      <w:lvlJc w:val="left"/>
+      <w:pPr>
+        <w:ind w:left="5040" w:hanging="360"/>
+      </w:pPr>
+      <w:rPr>
+        <w:rFonts w:ascii="Symbol" w:hAnsi="Symbol" w:hint="default"/>
+      </w:rPr>
+    </w:lvl>
+    <w:lvl w:ilvl="7" w:tplc="04090003" w:tentative="1">
+      <w:start w:val="1"/>
+      <w:numFmt w:val="bullet"/>
+      <w:lvlText w:val="o"/>
+      <w:lvlJc w:val="left"/>
+      <w:pPr>
+        <w:ind w:left="5760" w:hanging="360"/>
+      </w:pPr>
+      <w:rPr>
+        <w:rFonts w:ascii="Courier New" w:hAnsi="Courier New" w:cs="Courier New" w:hint="default"/>
+      </w:rPr>
+    </w:lvl>
+    <w:lvl w:ilvl="8" w:tplc="04090005" w:tentative="1">
+      <w:start w:val="1"/>
+      <w:numFmt w:val="bullet"/>
+      <w:lvlText w:val=""/>
+      <w:lvlJc w:val="left"/>
+      <w:pPr>
+        <w:ind w:left="6480" w:hanging="360"/>
+      </w:pPr>
+      <w:rPr>
+        <w:rFonts w:ascii="Wingdings" w:hAnsi="Wingdings" w:hint="default"/>
+      </w:rPr>
+    </w:lvl>
+  </w:abstractNum>
+  <w:abstractNum w:abstractNumId="8" w15:restartNumberingAfterBreak="0">
     <w:nsid w:val="743279FA"/>
     <w:multiLevelType w:val="hybridMultilevel"/>
     <w:tmpl w:val="054CA3CA"/>
@@ -15977,8 +19773,121 @@
       </w:pPr>
     </w:lvl>
   </w:abstractNum>
+  <w:abstractNum w:abstractNumId="9" w15:restartNumberingAfterBreak="0">
+    <w:nsid w:val="7FC87AD3"/>
+    <w:multiLevelType w:val="hybridMultilevel"/>
+    <w:tmpl w:val="8724EE8A"/>
+    <w:lvl w:ilvl="0" w:tplc="04090001">
+      <w:start w:val="1"/>
+      <w:numFmt w:val="bullet"/>
+      <w:lvlText w:val=""/>
+      <w:lvlJc w:val="left"/>
+      <w:pPr>
+        <w:ind w:left="720" w:hanging="360"/>
+      </w:pPr>
+      <w:rPr>
+        <w:rFonts w:ascii="Symbol" w:hAnsi="Symbol" w:hint="default"/>
+      </w:rPr>
+    </w:lvl>
+    <w:lvl w:ilvl="1" w:tplc="04090003" w:tentative="1">
+      <w:start w:val="1"/>
+      <w:numFmt w:val="bullet"/>
+      <w:lvlText w:val="o"/>
+      <w:lvlJc w:val="left"/>
+      <w:pPr>
+        <w:ind w:left="1440" w:hanging="360"/>
+      </w:pPr>
+      <w:rPr>
+        <w:rFonts w:ascii="Courier New" w:hAnsi="Courier New" w:cs="Courier New" w:hint="default"/>
+      </w:rPr>
+    </w:lvl>
+    <w:lvl w:ilvl="2" w:tplc="04090005" w:tentative="1">
+      <w:start w:val="1"/>
+      <w:numFmt w:val="bullet"/>
+      <w:lvlText w:val=""/>
+      <w:lvlJc w:val="left"/>
+      <w:pPr>
+        <w:ind w:left="2160" w:hanging="360"/>
+      </w:pPr>
+      <w:rPr>
+        <w:rFonts w:ascii="Wingdings" w:hAnsi="Wingdings" w:hint="default"/>
+      </w:rPr>
+    </w:lvl>
+    <w:lvl w:ilvl="3" w:tplc="04090001" w:tentative="1">
+      <w:start w:val="1"/>
+      <w:numFmt w:val="bullet"/>
+      <w:lvlText w:val=""/>
+      <w:lvlJc w:val="left"/>
+      <w:pPr>
+        <w:ind w:left="2880" w:hanging="360"/>
+      </w:pPr>
+      <w:rPr>
+        <w:rFonts w:ascii="Symbol" w:hAnsi="Symbol" w:hint="default"/>
+      </w:rPr>
+    </w:lvl>
+    <w:lvl w:ilvl="4" w:tplc="04090003" w:tentative="1">
+      <w:start w:val="1"/>
+      <w:numFmt w:val="bullet"/>
+      <w:lvlText w:val="o"/>
+      <w:lvlJc w:val="left"/>
+      <w:pPr>
+        <w:ind w:left="3600" w:hanging="360"/>
+      </w:pPr>
+      <w:rPr>
+        <w:rFonts w:ascii="Courier New" w:hAnsi="Courier New" w:cs="Courier New" w:hint="default"/>
+      </w:rPr>
+    </w:lvl>
+    <w:lvl w:ilvl="5" w:tplc="04090005" w:tentative="1">
+      <w:start w:val="1"/>
+      <w:numFmt w:val="bullet"/>
+      <w:lvlText w:val=""/>
+      <w:lvlJc w:val="left"/>
+      <w:pPr>
+        <w:ind w:left="4320" w:hanging="360"/>
+      </w:pPr>
+      <w:rPr>
+        <w:rFonts w:ascii="Wingdings" w:hAnsi="Wingdings" w:hint="default"/>
+      </w:rPr>
+    </w:lvl>
+    <w:lvl w:ilvl="6" w:tplc="04090001" w:tentative="1">
+      <w:start w:val="1"/>
+      <w:numFmt w:val="bullet"/>
+      <w:lvlText w:val=""/>
+      <w:lvlJc w:val="left"/>
+      <w:pPr>
+        <w:ind w:left="5040" w:hanging="360"/>
+      </w:pPr>
+      <w:rPr>
+        <w:rFonts w:ascii="Symbol" w:hAnsi="Symbol" w:hint="default"/>
+      </w:rPr>
+    </w:lvl>
+    <w:lvl w:ilvl="7" w:tplc="04090003" w:tentative="1">
+      <w:start w:val="1"/>
+      <w:numFmt w:val="bullet"/>
+      <w:lvlText w:val="o"/>
+      <w:lvlJc w:val="left"/>
+      <w:pPr>
+        <w:ind w:left="5760" w:hanging="360"/>
+      </w:pPr>
+      <w:rPr>
+        <w:rFonts w:ascii="Courier New" w:hAnsi="Courier New" w:cs="Courier New" w:hint="default"/>
+      </w:rPr>
+    </w:lvl>
+    <w:lvl w:ilvl="8" w:tplc="04090005" w:tentative="1">
+      <w:start w:val="1"/>
+      <w:numFmt w:val="bullet"/>
+      <w:lvlText w:val=""/>
+      <w:lvlJc w:val="left"/>
+      <w:pPr>
+        <w:ind w:left="6480" w:hanging="360"/>
+      </w:pPr>
+      <w:rPr>
+        <w:rFonts w:ascii="Wingdings" w:hAnsi="Wingdings" w:hint="default"/>
+      </w:rPr>
+    </w:lvl>
+  </w:abstractNum>
   <w:num w:numId="1" w16cid:durableId="258409844">
-    <w:abstractNumId w:val="6"/>
+    <w:abstractNumId w:val="8"/>
   </w:num>
   <w:num w:numId="2" w16cid:durableId="1909655659">
     <w:abstractNumId w:val="0"/>
@@ -15997,6 +19906,15 @@
   </w:num>
   <w:num w:numId="7" w16cid:durableId="47455220">
     <w:abstractNumId w:val="4"/>
+  </w:num>
+  <w:num w:numId="8" w16cid:durableId="1750038194">
+    <w:abstractNumId w:val="6"/>
+  </w:num>
+  <w:num w:numId="9" w16cid:durableId="1245605814">
+    <w:abstractNumId w:val="7"/>
+  </w:num>
+  <w:num w:numId="10" w16cid:durableId="922226518">
+    <w:abstractNumId w:val="9"/>
   </w:num>
 </w:numbering>
 </file>
@@ -16395,7 +20313,7 @@
   <w:style w:type="paragraph" w:default="1" w:styleId="Normal">
     <w:name w:val="Normal"/>
     <w:qFormat/>
-    <w:rsid w:val="00C55240"/>
+    <w:rsid w:val="00062048"/>
     <w:rPr>
       <w:rFonts w:ascii="Times New Roman" w:eastAsia="Times New Roman" w:hAnsi="Times New Roman" w:cs="Times New Roman"/>
     </w:rPr>

</xml_diff>

<commit_message>
adding new test file, taking times for charts
</commit_message>
<xml_diff>
--- a/doc/relazione_saxpy_mpi.docx
+++ b/doc/relazione_saxpy_mpi.docx
@@ -291,33 +291,7 @@
           <w:szCs w:val="48"/>
           <w:lang w:val="it-IT"/>
         </w:rPr>
-        <w:t>perazione “</w:t>
-      </w:r>
-      <w:proofErr w:type="spellStart"/>
-      <w:r>
-        <w:rPr>
-          <w:rFonts w:ascii="CMU Serif Roman" w:hAnsi="CMU Serif Roman" w:cs="Arial"/>
-          <w:b/>
-          <w:bCs/>
-          <w:color w:val="000000" w:themeColor="text1"/>
-          <w:sz w:val="48"/>
-          <w:szCs w:val="48"/>
-          <w:lang w:val="it-IT"/>
-        </w:rPr>
-        <w:t>saxpy</w:t>
-      </w:r>
-      <w:proofErr w:type="spellEnd"/>
-      <w:r>
-        <w:rPr>
-          <w:rFonts w:ascii="CMU Serif Roman" w:hAnsi="CMU Serif Roman" w:cs="Arial"/>
-          <w:b/>
-          <w:bCs/>
-          <w:color w:val="000000" w:themeColor="text1"/>
-          <w:sz w:val="48"/>
-          <w:szCs w:val="48"/>
-          <w:lang w:val="it-IT"/>
-        </w:rPr>
-        <w:t>”</w:t>
+        <w:t>perazione “saxpy”</w:t>
       </w:r>
       <w:r>
         <w:rPr>
@@ -637,7 +611,6 @@
         </w:rPr>
         <w:t xml:space="preserve">l’operazione nota come </w:t>
       </w:r>
-      <w:proofErr w:type="spellStart"/>
       <w:r>
         <w:rPr>
           <w:rFonts w:ascii="CMU Serif Roman" w:eastAsiaTheme="minorHAnsi" w:hAnsi="CMU Serif Roman" w:cs="Arial"/>
@@ -650,7 +623,6 @@
         </w:rPr>
         <w:t>saxpy</w:t>
       </w:r>
-      <w:proofErr w:type="spellEnd"/>
       <w:r>
         <w:rPr>
           <w:rFonts w:ascii="CMU Serif Roman" w:eastAsiaTheme="minorHAnsi" w:hAnsi="CMU Serif Roman" w:cs="Arial"/>
@@ -1281,7 +1253,6 @@
         </w:rPr>
         <w:t xml:space="preserve"> </w:t>
       </w:r>
-      <w:proofErr w:type="spellStart"/>
       <w:r>
         <w:rPr>
           <w:rFonts w:ascii="CMU Serif Roman" w:eastAsiaTheme="minorHAnsi" w:hAnsi="CMU Serif Roman" w:cs="Arial"/>
@@ -1294,7 +1265,6 @@
         </w:rPr>
         <w:t>saxpy</w:t>
       </w:r>
-      <w:proofErr w:type="spellEnd"/>
     </w:p>
     <w:p>
       <w:pPr>
@@ -1639,7 +1609,6 @@
         </w:rPr>
         <w:t xml:space="preserve"> coinvolto nell’operazione di </w:t>
       </w:r>
-      <w:proofErr w:type="spellStart"/>
       <w:r>
         <w:rPr>
           <w:rFonts w:ascii="CMU Serif Roman" w:eastAsiaTheme="minorEastAsia" w:hAnsi="CMU Serif Roman" w:cs="Arial"/>
@@ -1652,7 +1621,6 @@
         </w:rPr>
         <w:t>saxpy</w:t>
       </w:r>
-      <w:proofErr w:type="spellEnd"/>
       <w:r>
         <w:rPr>
           <w:rFonts w:ascii="CMU Serif Roman" w:eastAsiaTheme="minorEastAsia" w:hAnsi="CMU Serif Roman" w:cs="Arial"/>
@@ -1745,7 +1713,6 @@
         </w:rPr>
         <w:t xml:space="preserve">, ogni processore effettua localmente l’operazione di </w:t>
       </w:r>
-      <w:proofErr w:type="spellStart"/>
       <w:r>
         <w:rPr>
           <w:rFonts w:ascii="CMU Serif Roman" w:eastAsiaTheme="minorEastAsia" w:hAnsi="CMU Serif Roman" w:cs="Arial"/>
@@ -1758,7 +1725,6 @@
         </w:rPr>
         <w:t>saxpy</w:t>
       </w:r>
-      <w:proofErr w:type="spellEnd"/>
       <w:r>
         <w:rPr>
           <w:rFonts w:ascii="CMU Serif Roman" w:eastAsiaTheme="minorEastAsia" w:hAnsi="CMU Serif Roman" w:cs="Arial"/>
@@ -2015,7 +1981,6 @@
         </w:rPr>
         <w:t xml:space="preserve">Ora si passa alla valutazione dell’approccio parallelo utilizzato. Nel caso più semplice in cui non è richiesto ricevere il vettore risultato in unico vettore, ma basta aver effettuato l’operazione di </w:t>
       </w:r>
-      <w:proofErr w:type="spellStart"/>
       <w:r>
         <w:rPr>
           <w:rFonts w:ascii="CMU Serif Roman" w:eastAsiaTheme="minorEastAsia" w:hAnsi="CMU Serif Roman" w:cs="Arial"/>
@@ -2028,7 +1993,6 @@
         </w:rPr>
         <w:t>saxpy</w:t>
       </w:r>
-      <w:proofErr w:type="spellEnd"/>
       <w:r>
         <w:rPr>
           <w:rFonts w:ascii="CMU Serif Roman" w:eastAsiaTheme="minorEastAsia" w:hAnsi="CMU Serif Roman" w:cs="Arial"/>
@@ -3752,29 +3716,7 @@
           <w:szCs w:val="18"/>
           <w:lang w:val="it-IT"/>
         </w:rPr>
-        <w:t>L’</w:t>
-      </w:r>
-      <w:proofErr w:type="spellStart"/>
-      <w:r>
-        <w:rPr>
-          <w:rFonts w:ascii="CMU Serif Roman" w:eastAsiaTheme="minorEastAsia" w:hAnsi="CMU Serif Roman" w:cs="Arial"/>
-          <w:color w:val="000000" w:themeColor="text1"/>
-          <w:sz w:val="18"/>
-          <w:szCs w:val="18"/>
-          <w:lang w:val="it-IT"/>
-        </w:rPr>
-        <w:t>isoefficienza</w:t>
-      </w:r>
-      <w:proofErr w:type="spellEnd"/>
-      <w:r>
-        <w:rPr>
-          <w:rFonts w:ascii="CMU Serif Roman" w:eastAsiaTheme="minorEastAsia" w:hAnsi="CMU Serif Roman" w:cs="Arial"/>
-          <w:color w:val="000000" w:themeColor="text1"/>
-          <w:sz w:val="18"/>
-          <w:szCs w:val="18"/>
-          <w:lang w:val="it-IT"/>
-        </w:rPr>
-        <w:t xml:space="preserve"> risultante in tal caso è la forma indeterminata </w:t>
+        <w:t xml:space="preserve">L’isoefficienza risultante in tal caso è la forma indeterminata </w:t>
       </w:r>
       <m:oMath>
         <m:d>
@@ -3900,20 +3842,8 @@
           <w:szCs w:val="18"/>
           <w:lang w:val="it-IT"/>
         </w:rPr>
-        <w:t>Ware-</w:t>
-      </w:r>
-      <w:proofErr w:type="spellStart"/>
-      <w:r>
-        <w:rPr>
-          <w:rFonts w:ascii="CMU Serif Roman" w:eastAsiaTheme="minorHAnsi" w:hAnsi="CMU Serif Roman" w:cs="Arial"/>
-          <w:color w:val="000000" w:themeColor="text1"/>
-          <w:sz w:val="18"/>
-          <w:szCs w:val="18"/>
-          <w:lang w:val="it-IT"/>
-        </w:rPr>
-        <w:t>Amdhal</w:t>
-      </w:r>
-      <w:proofErr w:type="spellEnd"/>
+        <w:t>Ware-Amdhal</w:t>
+      </w:r>
       <w:r>
         <w:rPr>
           <w:rFonts w:ascii="CMU Serif Roman" w:eastAsiaTheme="minorHAnsi" w:hAnsi="CMU Serif Roman" w:cs="Arial"/>
@@ -4964,7 +4894,6 @@
         </w:rPr>
         <w:t xml:space="preserve">dopo aver terminato le operazioni relative al </w:t>
       </w:r>
-      <w:proofErr w:type="spellStart"/>
       <w:r>
         <w:rPr>
           <w:rFonts w:ascii="CMU Serif Roman" w:eastAsiaTheme="minorEastAsia" w:hAnsi="CMU Serif Roman" w:cs="Arial"/>
@@ -4977,7 +4906,6 @@
         </w:rPr>
         <w:t>saxpy</w:t>
       </w:r>
-      <w:proofErr w:type="spellEnd"/>
       <w:r>
         <w:rPr>
           <w:rFonts w:ascii="CMU Serif Roman" w:eastAsiaTheme="minorEastAsia" w:hAnsi="CMU Serif Roman" w:cs="Arial"/>
@@ -8036,29 +7964,7 @@
           <w:szCs w:val="18"/>
           <w:lang w:val="it-IT"/>
         </w:rPr>
-        <w:t>L’</w:t>
-      </w:r>
-      <w:proofErr w:type="spellStart"/>
-      <w:r>
-        <w:rPr>
-          <w:rFonts w:ascii="CMU Serif Roman" w:eastAsiaTheme="minorEastAsia" w:hAnsi="CMU Serif Roman" w:cs="Arial"/>
-          <w:color w:val="000000" w:themeColor="text1"/>
-          <w:sz w:val="18"/>
-          <w:szCs w:val="18"/>
-          <w:lang w:val="it-IT"/>
-        </w:rPr>
-        <w:t>isoefficienza</w:t>
-      </w:r>
-      <w:proofErr w:type="spellEnd"/>
-      <w:r>
-        <w:rPr>
-          <w:rFonts w:ascii="CMU Serif Roman" w:eastAsiaTheme="minorEastAsia" w:hAnsi="CMU Serif Roman" w:cs="Arial"/>
-          <w:color w:val="000000" w:themeColor="text1"/>
-          <w:sz w:val="18"/>
-          <w:szCs w:val="18"/>
-          <w:lang w:val="it-IT"/>
-        </w:rPr>
-        <w:t xml:space="preserve"> risultante in </w:t>
+        <w:t xml:space="preserve">L’isoefficienza risultante in </w:t>
       </w:r>
       <w:r>
         <w:rPr>
@@ -8832,10 +8738,8 @@
                               </m:d>
                             </m:sup>
                             <m:e>
-                              <m:d>
-                                <m:dPr>
-                                  <m:begChr m:val="⌈"/>
-                                  <m:endChr m:val="⌉"/>
+                              <m:sSup>
+                                <m:sSupPr>
                                   <m:ctrlPr>
                                     <w:rPr>
                                       <w:rFonts w:ascii="Cambria Math" w:eastAsiaTheme="minorEastAsia" w:hAnsi="Cambria Math" w:cs="Arial"/>
@@ -8846,10 +8750,12 @@
                                       <w:lang w:val="it-IT"/>
                                     </w:rPr>
                                   </m:ctrlPr>
-                                </m:dPr>
+                                </m:sSupPr>
                                 <m:e>
-                                  <m:f>
-                                    <m:fPr>
+                                  <m:d>
+                                    <m:dPr>
+                                      <m:begChr m:val="⌈"/>
+                                      <m:endChr m:val="⌉"/>
                                       <m:ctrlPr>
                                         <w:rPr>
                                           <w:rFonts w:ascii="Cambria Math" w:eastAsiaTheme="minorEastAsia" w:hAnsi="Cambria Math" w:cs="Arial"/>
@@ -8860,10 +8766,10 @@
                                           <w:lang w:val="it-IT"/>
                                         </w:rPr>
                                       </m:ctrlPr>
-                                    </m:fPr>
-                                    <m:num>
-                                      <m:sSub>
-                                        <m:sSubPr>
+                                    </m:dPr>
+                                    <m:e>
+                                      <m:f>
+                                        <m:fPr>
                                           <m:ctrlPr>
                                             <w:rPr>
                                               <w:rFonts w:ascii="Cambria Math" w:eastAsiaTheme="minorEastAsia" w:hAnsi="Cambria Math" w:cs="Arial"/>
@@ -8874,76 +8780,104 @@
                                               <w:lang w:val="it-IT"/>
                                             </w:rPr>
                                           </m:ctrlPr>
-                                        </m:sSubPr>
-                                        <m:e>
-                                          <m:r>
-                                            <w:rPr>
-                                              <w:rFonts w:ascii="Cambria Math" w:eastAsiaTheme="minorEastAsia" w:hAnsi="Cambria Math" w:cs="Arial"/>
-                                              <w:color w:val="000000" w:themeColor="text1"/>
-                                              <w:sz w:val="18"/>
-                                              <w:szCs w:val="18"/>
-                                              <w:lang w:val="it-IT"/>
-                                            </w:rPr>
-                                            <m:t>M</m:t>
-                                          </m:r>
-                                        </m:e>
-                                        <m:sub>
-                                          <m:r>
-                                            <w:rPr>
-                                              <w:rFonts w:ascii="Cambria Math" w:eastAsiaTheme="minorEastAsia" w:hAnsi="Cambria Math" w:cs="Arial"/>
-                                              <w:color w:val="000000" w:themeColor="text1"/>
-                                              <w:sz w:val="18"/>
-                                              <w:szCs w:val="18"/>
-                                              <w:lang w:val="it-IT"/>
-                                            </w:rPr>
-                                            <m:t>0</m:t>
-                                          </m:r>
-                                        </m:sub>
-                                      </m:sSub>
-                                    </m:num>
-                                    <m:den>
-                                      <m:sSub>
-                                        <m:sSubPr>
-                                          <m:ctrlPr>
-                                            <w:rPr>
-                                              <w:rFonts w:ascii="Cambria Math" w:eastAsiaTheme="minorEastAsia" w:hAnsi="Cambria Math" w:cs="Arial"/>
-                                              <w:i/>
-                                              <w:color w:val="000000" w:themeColor="text1"/>
-                                              <w:sz w:val="18"/>
-                                              <w:szCs w:val="18"/>
-                                              <w:lang w:val="it-IT"/>
-                                            </w:rPr>
-                                          </m:ctrlPr>
-                                        </m:sSubPr>
-                                        <m:e>
-                                          <m:r>
-                                            <w:rPr>
-                                              <w:rFonts w:ascii="Cambria Math" w:eastAsiaTheme="minorEastAsia" w:hAnsi="Cambria Math" w:cs="Arial"/>
-                                              <w:color w:val="000000" w:themeColor="text1"/>
-                                              <w:sz w:val="18"/>
-                                              <w:szCs w:val="18"/>
-                                              <w:lang w:val="it-IT"/>
-                                            </w:rPr>
-                                            <m:t>p</m:t>
-                                          </m:r>
-                                        </m:e>
-                                        <m:sub>
-                                          <m:r>
-                                            <w:rPr>
-                                              <w:rFonts w:ascii="Cambria Math" w:eastAsiaTheme="minorEastAsia" w:hAnsi="Cambria Math" w:cs="Arial"/>
-                                              <w:color w:val="000000" w:themeColor="text1"/>
-                                              <w:sz w:val="18"/>
-                                              <w:szCs w:val="18"/>
-                                              <w:lang w:val="it-IT"/>
-                                            </w:rPr>
-                                            <m:t>0</m:t>
-                                          </m:r>
-                                        </m:sub>
-                                      </m:sSub>
-                                    </m:den>
-                                  </m:f>
+                                        </m:fPr>
+                                        <m:num>
+                                          <m:sSub>
+                                            <m:sSubPr>
+                                              <m:ctrlPr>
+                                                <w:rPr>
+                                                  <w:rFonts w:ascii="Cambria Math" w:eastAsiaTheme="minorEastAsia" w:hAnsi="Cambria Math" w:cs="Arial"/>
+                                                  <w:i/>
+                                                  <w:color w:val="000000" w:themeColor="text1"/>
+                                                  <w:sz w:val="18"/>
+                                                  <w:szCs w:val="18"/>
+                                                  <w:lang w:val="it-IT"/>
+                                                </w:rPr>
+                                              </m:ctrlPr>
+                                            </m:sSubPr>
+                                            <m:e>
+                                              <m:r>
+                                                <w:rPr>
+                                                  <w:rFonts w:ascii="Cambria Math" w:eastAsiaTheme="minorEastAsia" w:hAnsi="Cambria Math" w:cs="Arial"/>
+                                                  <w:color w:val="000000" w:themeColor="text1"/>
+                                                  <w:sz w:val="18"/>
+                                                  <w:szCs w:val="18"/>
+                                                  <w:lang w:val="it-IT"/>
+                                                </w:rPr>
+                                                <m:t>M</m:t>
+                                              </m:r>
+                                            </m:e>
+                                            <m:sub>
+                                              <m:r>
+                                                <w:rPr>
+                                                  <w:rFonts w:ascii="Cambria Math" w:eastAsiaTheme="minorEastAsia" w:hAnsi="Cambria Math" w:cs="Arial"/>
+                                                  <w:color w:val="000000" w:themeColor="text1"/>
+                                                  <w:sz w:val="18"/>
+                                                  <w:szCs w:val="18"/>
+                                                  <w:lang w:val="it-IT"/>
+                                                </w:rPr>
+                                                <m:t>0</m:t>
+                                              </m:r>
+                                            </m:sub>
+                                          </m:sSub>
+                                        </m:num>
+                                        <m:den>
+                                          <m:sSub>
+                                            <m:sSubPr>
+                                              <m:ctrlPr>
+                                                <w:rPr>
+                                                  <w:rFonts w:ascii="Cambria Math" w:eastAsiaTheme="minorEastAsia" w:hAnsi="Cambria Math" w:cs="Arial"/>
+                                                  <w:i/>
+                                                  <w:color w:val="000000" w:themeColor="text1"/>
+                                                  <w:sz w:val="18"/>
+                                                  <w:szCs w:val="18"/>
+                                                  <w:lang w:val="it-IT"/>
+                                                </w:rPr>
+                                              </m:ctrlPr>
+                                            </m:sSubPr>
+                                            <m:e>
+                                              <m:r>
+                                                <w:rPr>
+                                                  <w:rFonts w:ascii="Cambria Math" w:eastAsiaTheme="minorEastAsia" w:hAnsi="Cambria Math" w:cs="Arial"/>
+                                                  <w:color w:val="000000" w:themeColor="text1"/>
+                                                  <w:sz w:val="18"/>
+                                                  <w:szCs w:val="18"/>
+                                                  <w:lang w:val="it-IT"/>
+                                                </w:rPr>
+                                                <m:t>p</m:t>
+                                              </m:r>
+                                            </m:e>
+                                            <m:sub>
+                                              <m:r>
+                                                <w:rPr>
+                                                  <w:rFonts w:ascii="Cambria Math" w:eastAsiaTheme="minorEastAsia" w:hAnsi="Cambria Math" w:cs="Arial"/>
+                                                  <w:color w:val="000000" w:themeColor="text1"/>
+                                                  <w:sz w:val="18"/>
+                                                  <w:szCs w:val="18"/>
+                                                  <w:lang w:val="it-IT"/>
+                                                </w:rPr>
+                                                <m:t>0</m:t>
+                                              </m:r>
+                                            </m:sub>
+                                          </m:sSub>
+                                        </m:den>
+                                      </m:f>
+                                    </m:e>
+                                  </m:d>
                                 </m:e>
-                              </m:d>
+                                <m:sup>
+                                  <m:r>
+                                    <w:rPr>
+                                      <w:rFonts w:ascii="Cambria Math" w:eastAsiaTheme="minorEastAsia" w:hAnsi="Cambria Math" w:cs="Arial"/>
+                                      <w:color w:val="000000" w:themeColor="text1"/>
+                                      <w:sz w:val="18"/>
+                                      <w:szCs w:val="18"/>
+                                      <w:lang w:val="it-IT"/>
+                                    </w:rPr>
+                                    <m:t>i</m:t>
+                                  </m:r>
+                                </m:sup>
+                              </m:sSup>
                             </m:e>
                           </m:nary>
                         </m:e>
@@ -9556,10 +9490,8 @@
                           </m:d>
                         </m:sup>
                         <m:e>
-                          <m:d>
-                            <m:dPr>
-                              <m:begChr m:val="⌈"/>
-                              <m:endChr m:val="⌉"/>
+                          <m:sSup>
+                            <m:sSupPr>
                               <m:ctrlPr>
                                 <w:rPr>
                                   <w:rFonts w:ascii="Cambria Math" w:eastAsiaTheme="minorEastAsia" w:hAnsi="Cambria Math" w:cs="Arial"/>
@@ -9570,10 +9502,12 @@
                                   <w:lang w:val="it-IT"/>
                                 </w:rPr>
                               </m:ctrlPr>
-                            </m:dPr>
+                            </m:sSupPr>
                             <m:e>
-                              <m:f>
-                                <m:fPr>
+                              <m:d>
+                                <m:dPr>
+                                  <m:begChr m:val="⌈"/>
+                                  <m:endChr m:val="⌉"/>
                                   <m:ctrlPr>
                                     <w:rPr>
                                       <w:rFonts w:ascii="Cambria Math" w:eastAsiaTheme="minorEastAsia" w:hAnsi="Cambria Math" w:cs="Arial"/>
@@ -9584,10 +9518,10 @@
                                       <w:lang w:val="it-IT"/>
                                     </w:rPr>
                                   </m:ctrlPr>
-                                </m:fPr>
-                                <m:num>
-                                  <m:sSub>
-                                    <m:sSubPr>
+                                </m:dPr>
+                                <m:e>
+                                  <m:f>
+                                    <m:fPr>
                                       <m:ctrlPr>
                                         <w:rPr>
                                           <w:rFonts w:ascii="Cambria Math" w:eastAsiaTheme="minorEastAsia" w:hAnsi="Cambria Math" w:cs="Arial"/>
@@ -9598,76 +9532,104 @@
                                           <w:lang w:val="it-IT"/>
                                         </w:rPr>
                                       </m:ctrlPr>
-                                    </m:sSubPr>
-                                    <m:e>
-                                      <m:r>
-                                        <w:rPr>
-                                          <w:rFonts w:ascii="Cambria Math" w:eastAsiaTheme="minorEastAsia" w:hAnsi="Cambria Math" w:cs="Arial"/>
-                                          <w:color w:val="000000" w:themeColor="text1"/>
-                                          <w:sz w:val="18"/>
-                                          <w:szCs w:val="18"/>
-                                          <w:lang w:val="it-IT"/>
-                                        </w:rPr>
-                                        <m:t>M</m:t>
-                                      </m:r>
-                                    </m:e>
-                                    <m:sub>
-                                      <m:r>
-                                        <w:rPr>
-                                          <w:rFonts w:ascii="Cambria Math" w:eastAsiaTheme="minorEastAsia" w:hAnsi="Cambria Math" w:cs="Arial"/>
-                                          <w:color w:val="000000" w:themeColor="text1"/>
-                                          <w:sz w:val="18"/>
-                                          <w:szCs w:val="18"/>
-                                          <w:lang w:val="it-IT"/>
-                                        </w:rPr>
-                                        <m:t>0</m:t>
-                                      </m:r>
-                                    </m:sub>
-                                  </m:sSub>
-                                </m:num>
-                                <m:den>
-                                  <m:sSub>
-                                    <m:sSubPr>
-                                      <m:ctrlPr>
-                                        <w:rPr>
-                                          <w:rFonts w:ascii="Cambria Math" w:eastAsiaTheme="minorEastAsia" w:hAnsi="Cambria Math" w:cs="Arial"/>
-                                          <w:i/>
-                                          <w:color w:val="000000" w:themeColor="text1"/>
-                                          <w:sz w:val="18"/>
-                                          <w:szCs w:val="18"/>
-                                          <w:lang w:val="it-IT"/>
-                                        </w:rPr>
-                                      </m:ctrlPr>
-                                    </m:sSubPr>
-                                    <m:e>
-                                      <m:r>
-                                        <w:rPr>
-                                          <w:rFonts w:ascii="Cambria Math" w:eastAsiaTheme="minorEastAsia" w:hAnsi="Cambria Math" w:cs="Arial"/>
-                                          <w:color w:val="000000" w:themeColor="text1"/>
-                                          <w:sz w:val="18"/>
-                                          <w:szCs w:val="18"/>
-                                          <w:lang w:val="it-IT"/>
-                                        </w:rPr>
-                                        <m:t>p</m:t>
-                                      </m:r>
-                                    </m:e>
-                                    <m:sub>
-                                      <m:r>
-                                        <w:rPr>
-                                          <w:rFonts w:ascii="Cambria Math" w:eastAsiaTheme="minorEastAsia" w:hAnsi="Cambria Math" w:cs="Arial"/>
-                                          <w:color w:val="000000" w:themeColor="text1"/>
-                                          <w:sz w:val="18"/>
-                                          <w:szCs w:val="18"/>
-                                          <w:lang w:val="it-IT"/>
-                                        </w:rPr>
-                                        <m:t>0</m:t>
-                                      </m:r>
-                                    </m:sub>
-                                  </m:sSub>
-                                </m:den>
-                              </m:f>
+                                    </m:fPr>
+                                    <m:num>
+                                      <m:sSub>
+                                        <m:sSubPr>
+                                          <m:ctrlPr>
+                                            <w:rPr>
+                                              <w:rFonts w:ascii="Cambria Math" w:eastAsiaTheme="minorEastAsia" w:hAnsi="Cambria Math" w:cs="Arial"/>
+                                              <w:i/>
+                                              <w:color w:val="000000" w:themeColor="text1"/>
+                                              <w:sz w:val="18"/>
+                                              <w:szCs w:val="18"/>
+                                              <w:lang w:val="it-IT"/>
+                                            </w:rPr>
+                                          </m:ctrlPr>
+                                        </m:sSubPr>
+                                        <m:e>
+                                          <m:r>
+                                            <w:rPr>
+                                              <w:rFonts w:ascii="Cambria Math" w:eastAsiaTheme="minorEastAsia" w:hAnsi="Cambria Math" w:cs="Arial"/>
+                                              <w:color w:val="000000" w:themeColor="text1"/>
+                                              <w:sz w:val="18"/>
+                                              <w:szCs w:val="18"/>
+                                              <w:lang w:val="it-IT"/>
+                                            </w:rPr>
+                                            <m:t>M</m:t>
+                                          </m:r>
+                                        </m:e>
+                                        <m:sub>
+                                          <m:r>
+                                            <w:rPr>
+                                              <w:rFonts w:ascii="Cambria Math" w:eastAsiaTheme="minorEastAsia" w:hAnsi="Cambria Math" w:cs="Arial"/>
+                                              <w:color w:val="000000" w:themeColor="text1"/>
+                                              <w:sz w:val="18"/>
+                                              <w:szCs w:val="18"/>
+                                              <w:lang w:val="it-IT"/>
+                                            </w:rPr>
+                                            <m:t>0</m:t>
+                                          </m:r>
+                                        </m:sub>
+                                      </m:sSub>
+                                    </m:num>
+                                    <m:den>
+                                      <m:sSub>
+                                        <m:sSubPr>
+                                          <m:ctrlPr>
+                                            <w:rPr>
+                                              <w:rFonts w:ascii="Cambria Math" w:eastAsiaTheme="minorEastAsia" w:hAnsi="Cambria Math" w:cs="Arial"/>
+                                              <w:i/>
+                                              <w:color w:val="000000" w:themeColor="text1"/>
+                                              <w:sz w:val="18"/>
+                                              <w:szCs w:val="18"/>
+                                              <w:lang w:val="it-IT"/>
+                                            </w:rPr>
+                                          </m:ctrlPr>
+                                        </m:sSubPr>
+                                        <m:e>
+                                          <m:r>
+                                            <w:rPr>
+                                              <w:rFonts w:ascii="Cambria Math" w:eastAsiaTheme="minorEastAsia" w:hAnsi="Cambria Math" w:cs="Arial"/>
+                                              <w:color w:val="000000" w:themeColor="text1"/>
+                                              <w:sz w:val="18"/>
+                                              <w:szCs w:val="18"/>
+                                              <w:lang w:val="it-IT"/>
+                                            </w:rPr>
+                                            <m:t>p</m:t>
+                                          </m:r>
+                                        </m:e>
+                                        <m:sub>
+                                          <m:r>
+                                            <w:rPr>
+                                              <w:rFonts w:ascii="Cambria Math" w:eastAsiaTheme="minorEastAsia" w:hAnsi="Cambria Math" w:cs="Arial"/>
+                                              <w:color w:val="000000" w:themeColor="text1"/>
+                                              <w:sz w:val="18"/>
+                                              <w:szCs w:val="18"/>
+                                              <w:lang w:val="it-IT"/>
+                                            </w:rPr>
+                                            <m:t>0</m:t>
+                                          </m:r>
+                                        </m:sub>
+                                      </m:sSub>
+                                    </m:den>
+                                  </m:f>
+                                </m:e>
+                              </m:d>
                             </m:e>
-                          </m:d>
+                            <m:sup>
+                              <m:r>
+                                <w:rPr>
+                                  <w:rFonts w:ascii="Cambria Math" w:eastAsiaTheme="minorEastAsia" w:hAnsi="Cambria Math" w:cs="Arial"/>
+                                  <w:color w:val="000000" w:themeColor="text1"/>
+                                  <w:sz w:val="18"/>
+                                  <w:szCs w:val="18"/>
+                                  <w:lang w:val="it-IT"/>
+                                </w:rPr>
+                                <m:t>i</m:t>
+                              </m:r>
+                            </m:sup>
+                          </m:sSup>
                         </m:e>
                       </m:nary>
                     </m:e>
@@ -9816,20 +9778,8 @@
           <w:szCs w:val="18"/>
           <w:lang w:val="it-IT"/>
         </w:rPr>
-        <w:t>Ware-</w:t>
-      </w:r>
-      <w:proofErr w:type="spellStart"/>
-      <w:r>
-        <w:rPr>
-          <w:rFonts w:ascii="CMU Serif Roman" w:eastAsiaTheme="minorHAnsi" w:hAnsi="CMU Serif Roman" w:cs="Arial"/>
-          <w:color w:val="000000" w:themeColor="text1"/>
-          <w:sz w:val="18"/>
-          <w:szCs w:val="18"/>
-          <w:lang w:val="it-IT"/>
-        </w:rPr>
-        <w:t>Amdhal</w:t>
-      </w:r>
-      <w:proofErr w:type="spellEnd"/>
+        <w:t>Ware-Amdhal</w:t>
+      </w:r>
       <w:r>
         <w:rPr>
           <w:rFonts w:ascii="CMU Serif Roman" w:eastAsiaTheme="minorHAnsi" w:hAnsi="CMU Serif Roman" w:cs="Arial"/>
@@ -10365,7 +10315,6 @@
         </w:rPr>
         <w:t xml:space="preserve">all’interno del </w:t>
       </w:r>
-      <w:proofErr w:type="spellStart"/>
       <w:r>
         <w:rPr>
           <w:rFonts w:ascii="CMU Serif Roman" w:eastAsiaTheme="minorHAnsi" w:hAnsi="CMU Serif Roman" w:cs="Arial"/>
@@ -10378,7 +10327,6 @@
         </w:rPr>
         <w:t>communicator</w:t>
       </w:r>
-      <w:proofErr w:type="spellEnd"/>
       <w:r>
         <w:rPr>
           <w:rFonts w:ascii="CMU Serif Roman" w:eastAsiaTheme="minorHAnsi" w:hAnsi="CMU Serif Roman" w:cs="Arial"/>
@@ -10399,29 +10347,7 @@
           <w:szCs w:val="18"/>
           <w:lang w:val="it-IT"/>
         </w:rPr>
-        <w:t xml:space="preserve">usato (nel nostro </w:t>
-      </w:r>
-      <w:proofErr w:type="spellStart"/>
-      <w:r>
-        <w:rPr>
-          <w:rFonts w:ascii="CMU Serif Roman" w:eastAsiaTheme="minorHAnsi" w:hAnsi="CMU Serif Roman" w:cs="Arial"/>
-          <w:color w:val="000000" w:themeColor="text1"/>
-          <w:sz w:val="18"/>
-          <w:szCs w:val="18"/>
-          <w:lang w:val="it-IT"/>
-        </w:rPr>
-        <w:t>caspo</w:t>
-      </w:r>
-      <w:proofErr w:type="spellEnd"/>
-      <w:r>
-        <w:rPr>
-          <w:rFonts w:ascii="CMU Serif Roman" w:eastAsiaTheme="minorHAnsi" w:hAnsi="CMU Serif Roman" w:cs="Arial"/>
-          <w:color w:val="000000" w:themeColor="text1"/>
-          <w:sz w:val="18"/>
-          <w:szCs w:val="18"/>
-          <w:lang w:val="it-IT"/>
-        </w:rPr>
-        <w:t xml:space="preserve"> </w:t>
+        <w:t xml:space="preserve">usato (nel nostro caspo </w:t>
       </w:r>
       <w:r>
         <w:rPr>
@@ -10529,31 +10455,8 @@
           <w:szCs w:val="18"/>
           <w:lang w:val="it-IT"/>
         </w:rPr>
-        <w:t xml:space="preserve">estrarrà dal file di configurazione (il cui </w:t>
-      </w:r>
-      <w:proofErr w:type="spellStart"/>
-      <w:r>
-        <w:rPr>
-          <w:rFonts w:ascii="CMU Serif Roman" w:eastAsiaTheme="minorHAnsi" w:hAnsi="CMU Serif Roman" w:cs="Arial"/>
-          <w:color w:val="000000" w:themeColor="text1"/>
-          <w:sz w:val="18"/>
-          <w:szCs w:val="18"/>
-          <w:lang w:val="it-IT"/>
-        </w:rPr>
-        <w:t>path</w:t>
-      </w:r>
-      <w:proofErr w:type="spellEnd"/>
-      <w:r>
-        <w:rPr>
-          <w:rFonts w:ascii="CMU Serif Roman" w:eastAsiaTheme="minorHAnsi" w:hAnsi="CMU Serif Roman" w:cs="Arial"/>
-          <w:color w:val="000000" w:themeColor="text1"/>
-          <w:sz w:val="18"/>
-          <w:szCs w:val="18"/>
-          <w:lang w:val="it-IT"/>
-        </w:rPr>
-        <w:t xml:space="preserve"> relativo è stato passato da linea di comando) il tipo di operazione </w:t>
-      </w:r>
-      <w:proofErr w:type="spellStart"/>
+        <w:t xml:space="preserve">estrarrà dal file di configurazione (il cui path relativo è stato passato da linea di comando) il tipo di operazione </w:t>
+      </w:r>
       <w:r>
         <w:rPr>
           <w:rFonts w:ascii="CMU Serif Roman" w:eastAsiaTheme="minorHAnsi" w:hAnsi="CMU Serif Roman" w:cs="Arial"/>
@@ -10566,60 +10469,15 @@
         </w:rPr>
         <w:t>saxpy</w:t>
       </w:r>
-      <w:proofErr w:type="spellEnd"/>
-      <w:r>
-        <w:rPr>
-          <w:rFonts w:ascii="CMU Serif Roman" w:eastAsiaTheme="minorHAnsi" w:hAnsi="CMU Serif Roman" w:cs="Arial"/>
-          <w:color w:val="000000" w:themeColor="text1"/>
-          <w:sz w:val="18"/>
-          <w:szCs w:val="18"/>
-          <w:lang w:val="it-IT"/>
-        </w:rPr>
-        <w:t xml:space="preserve"> da effettuare, il </w:t>
-      </w:r>
-      <w:proofErr w:type="spellStart"/>
-      <w:r>
-        <w:rPr>
-          <w:rFonts w:ascii="CMU Serif Roman" w:eastAsiaTheme="minorHAnsi" w:hAnsi="CMU Serif Roman" w:cs="Arial"/>
-          <w:color w:val="000000" w:themeColor="text1"/>
-          <w:sz w:val="18"/>
-          <w:szCs w:val="18"/>
-          <w:lang w:val="it-IT"/>
-        </w:rPr>
-        <w:t>path</w:t>
-      </w:r>
-      <w:proofErr w:type="spellEnd"/>
-      <w:r>
-        <w:rPr>
-          <w:rFonts w:ascii="CMU Serif Roman" w:eastAsiaTheme="minorHAnsi" w:hAnsi="CMU Serif Roman" w:cs="Arial"/>
-          <w:color w:val="000000" w:themeColor="text1"/>
-          <w:sz w:val="18"/>
-          <w:szCs w:val="18"/>
-          <w:lang w:val="it-IT"/>
-        </w:rPr>
-        <w:t xml:space="preserve"> relativo del file contenente i dati di input e il </w:t>
-      </w:r>
-      <w:proofErr w:type="spellStart"/>
-      <w:r>
-        <w:rPr>
-          <w:rFonts w:ascii="CMU Serif Roman" w:eastAsiaTheme="minorHAnsi" w:hAnsi="CMU Serif Roman" w:cs="Arial"/>
-          <w:color w:val="000000" w:themeColor="text1"/>
-          <w:sz w:val="18"/>
-          <w:szCs w:val="18"/>
-          <w:lang w:val="it-IT"/>
-        </w:rPr>
-        <w:t>path</w:t>
-      </w:r>
-      <w:proofErr w:type="spellEnd"/>
-      <w:r>
-        <w:rPr>
-          <w:rFonts w:ascii="CMU Serif Roman" w:eastAsiaTheme="minorHAnsi" w:hAnsi="CMU Serif Roman" w:cs="Arial"/>
-          <w:color w:val="000000" w:themeColor="text1"/>
-          <w:sz w:val="18"/>
-          <w:szCs w:val="18"/>
-          <w:lang w:val="it-IT"/>
-        </w:rPr>
-        <w:t xml:space="preserve"> relativo del file contenente i dati di output.</w:t>
+      <w:r>
+        <w:rPr>
+          <w:rFonts w:ascii="CMU Serif Roman" w:eastAsiaTheme="minorHAnsi" w:hAnsi="CMU Serif Roman" w:cs="Arial"/>
+          <w:color w:val="000000" w:themeColor="text1"/>
+          <w:sz w:val="18"/>
+          <w:szCs w:val="18"/>
+          <w:lang w:val="it-IT"/>
+        </w:rPr>
+        <w:t xml:space="preserve"> da effettuare, il path relativo del file contenente i dati di input e il path relativo del file contenente i dati di output.</w:t>
       </w:r>
       <w:r>
         <w:rPr>
@@ -10794,7 +10652,6 @@
         </w:rPr>
         <w:t xml:space="preserve">Una volta fatto ciò, visto il quantitativo di tempo che potrebbe essere richiesto per le operazioni finora descritte, si sfrutta una barriera di sincronizzazione per tutti i processori all’interno del </w:t>
       </w:r>
-      <w:proofErr w:type="spellStart"/>
       <w:r>
         <w:rPr>
           <w:rFonts w:ascii="CMU Serif Roman" w:eastAsiaTheme="minorHAnsi" w:hAnsi="CMU Serif Roman" w:cs="Arial"/>
@@ -10805,7 +10662,6 @@
         </w:rPr>
         <w:t>communicator</w:t>
       </w:r>
-      <w:proofErr w:type="spellEnd"/>
       <w:r>
         <w:rPr>
           <w:rFonts w:ascii="CMU Serif Roman" w:eastAsiaTheme="minorHAnsi" w:hAnsi="CMU Serif Roman" w:cs="Arial"/>
@@ -10868,7 +10724,6 @@
         </w:rPr>
         <w:t xml:space="preserve">della modalità dell’operazione </w:t>
       </w:r>
-      <w:proofErr w:type="spellStart"/>
       <w:r>
         <w:rPr>
           <w:rFonts w:ascii="CMU Serif Roman" w:eastAsiaTheme="minorHAnsi" w:hAnsi="CMU Serif Roman" w:cs="Arial"/>
@@ -10881,7 +10736,6 @@
         </w:rPr>
         <w:t>saxpy</w:t>
       </w:r>
-      <w:proofErr w:type="spellEnd"/>
       <w:r>
         <w:rPr>
           <w:rFonts w:ascii="CMU Serif Roman" w:eastAsiaTheme="minorHAnsi" w:hAnsi="CMU Serif Roman" w:cs="Arial"/>
@@ -11011,7 +10865,6 @@
         </w:rPr>
         <w:t xml:space="preserve">Ora viene gestita la non esatta divisibilità delle dimensioni del problema per il numero di processori nel </w:t>
       </w:r>
-      <w:proofErr w:type="spellStart"/>
       <w:r>
         <w:rPr>
           <w:rFonts w:ascii="CMU Serif Roman" w:eastAsiaTheme="minorEastAsia" w:hAnsi="CMU Serif Roman" w:cs="Arial"/>
@@ -11022,7 +10875,6 @@
         </w:rPr>
         <w:t>communicator</w:t>
       </w:r>
-      <w:proofErr w:type="spellEnd"/>
       <w:r>
         <w:rPr>
           <w:rFonts w:ascii="CMU Serif Roman" w:eastAsiaTheme="minorEastAsia" w:hAnsi="CMU Serif Roman" w:cs="Arial"/>
@@ -11103,29 +10955,7 @@
           <w:szCs w:val="18"/>
           <w:lang w:val="it-IT"/>
         </w:rPr>
-        <w:t xml:space="preserve">presenti nel </w:t>
-      </w:r>
-      <w:proofErr w:type="spellStart"/>
-      <w:r>
-        <w:rPr>
-          <w:rFonts w:ascii="CMU Serif Roman" w:eastAsiaTheme="minorEastAsia" w:hAnsi="CMU Serif Roman" w:cs="Arial"/>
-          <w:color w:val="000000" w:themeColor="text1"/>
-          <w:sz w:val="18"/>
-          <w:szCs w:val="18"/>
-          <w:lang w:val="it-IT"/>
-        </w:rPr>
-        <w:t>communicator</w:t>
-      </w:r>
-      <w:proofErr w:type="spellEnd"/>
-      <w:r>
-        <w:rPr>
-          <w:rFonts w:ascii="CMU Serif Roman" w:eastAsiaTheme="minorEastAsia" w:hAnsi="CMU Serif Roman" w:cs="Arial"/>
-          <w:color w:val="000000" w:themeColor="text1"/>
-          <w:sz w:val="18"/>
-          <w:szCs w:val="18"/>
-          <w:lang w:val="it-IT"/>
-        </w:rPr>
-        <w:t xml:space="preserve">: il primo servirà a tenere traccia </w:t>
+        <w:t xml:space="preserve">presenti nel communicator: il primo servirà a tenere traccia </w:t>
       </w:r>
       <w:r>
         <w:rPr>
@@ -11330,29 +11160,7 @@
           <w:szCs w:val="18"/>
           <w:lang w:val="it-IT"/>
         </w:rPr>
-        <w:t xml:space="preserve">Una volta divisi gli elementi dei due vettori fra i vari processori del </w:t>
-      </w:r>
-      <w:proofErr w:type="spellStart"/>
-      <w:r>
-        <w:rPr>
-          <w:rFonts w:ascii="CMU Serif Roman" w:eastAsiaTheme="minorEastAsia" w:hAnsi="CMU Serif Roman" w:cs="Arial"/>
-          <w:color w:val="000000" w:themeColor="text1"/>
-          <w:sz w:val="18"/>
-          <w:szCs w:val="18"/>
-          <w:lang w:val="it-IT"/>
-        </w:rPr>
-        <w:t>communicator</w:t>
-      </w:r>
-      <w:proofErr w:type="spellEnd"/>
-      <w:r>
-        <w:rPr>
-          <w:rFonts w:ascii="CMU Serif Roman" w:eastAsiaTheme="minorEastAsia" w:hAnsi="CMU Serif Roman" w:cs="Arial"/>
-          <w:color w:val="000000" w:themeColor="text1"/>
-          <w:sz w:val="18"/>
-          <w:szCs w:val="18"/>
-          <w:lang w:val="it-IT"/>
-        </w:rPr>
-        <w:t>, si esegue la fase di calcolo locale sulle porzioni di array assegnate.</w:t>
+        <w:t>Una volta divisi gli elementi dei due vettori fra i vari processori del communicator, si esegue la fase di calcolo locale sulle porzioni di array assegnate.</w:t>
       </w:r>
       <w:r>
         <w:rPr>
@@ -11610,10 +11418,12 @@
           <w:szCs w:val="18"/>
           <w:lang w:val="en-US"/>
         </w:rPr>
-        <w:t>broadcast(</w:t>
-      </w:r>
-      <w:proofErr w:type="spellStart"/>
-      <w:r>
+        <w:t>broadcast(saxpyChosenMode)</w:t>
+      </w:r>
+    </w:p>
+    <w:p>
+      <w:pPr>
+        <w:jc w:val="both"/>
         <w:rPr>
           <w:rFonts w:ascii="CMU Serif Roman" w:eastAsiaTheme="minorEastAsia" w:hAnsi="CMU Serif Roman" w:cs="Arial"/>
           <w:color w:val="000000" w:themeColor="text1"/>
@@ -11621,9 +11431,7 @@
           <w:szCs w:val="18"/>
           <w:lang w:val="en-US"/>
         </w:rPr>
-        <w:t>saxpyChosenMode</w:t>
-      </w:r>
-      <w:proofErr w:type="spellEnd"/>
+      </w:pPr>
       <w:r>
         <w:rPr>
           <w:rFonts w:ascii="CMU Serif Roman" w:eastAsiaTheme="minorEastAsia" w:hAnsi="CMU Serif Roman" w:cs="Arial"/>
@@ -11632,7 +11440,39 @@
           <w:szCs w:val="18"/>
           <w:lang w:val="en-US"/>
         </w:rPr>
-        <w:t>)</w:t>
+        <w:t>2</w:t>
+      </w:r>
+      <w:r>
+        <w:rPr>
+          <w:rFonts w:ascii="CMU Serif Roman" w:eastAsiaTheme="minorEastAsia" w:hAnsi="CMU Serif Roman" w:cs="Arial"/>
+          <w:color w:val="000000" w:themeColor="text1"/>
+          <w:sz w:val="18"/>
+          <w:szCs w:val="18"/>
+          <w:lang w:val="en-US"/>
+        </w:rPr>
+        <w:t xml:space="preserve">    </w:t>
+      </w:r>
+      <w:proofErr w:type="gramStart"/>
+      <w:r>
+        <w:rPr>
+          <w:rFonts w:ascii="CMU Serif Roman" w:eastAsiaTheme="minorEastAsia" w:hAnsi="CMU Serif Roman" w:cs="Arial"/>
+          <w:color w:val="000000" w:themeColor="text1"/>
+          <w:sz w:val="18"/>
+          <w:szCs w:val="18"/>
+          <w:lang w:val="en-US"/>
+        </w:rPr>
+        <w:t>broadcast</w:t>
+      </w:r>
+      <w:proofErr w:type="gramEnd"/>
+      <w:r>
+        <w:rPr>
+          <w:rFonts w:ascii="CMU Serif Roman" w:eastAsiaTheme="minorEastAsia" w:hAnsi="CMU Serif Roman" w:cs="Arial"/>
+          <w:color w:val="000000" w:themeColor="text1"/>
+          <w:sz w:val="18"/>
+          <w:szCs w:val="18"/>
+          <w:lang w:val="en-US"/>
+        </w:rPr>
+        <w:t>(arraySize)</w:t>
       </w:r>
     </w:p>
     <w:p>
@@ -11654,19 +11494,580 @@
           <w:szCs w:val="18"/>
           <w:lang w:val="en-US"/>
         </w:rPr>
+        <w:t>3</w:t>
+      </w:r>
+      <w:r>
+        <w:rPr>
+          <w:rFonts w:ascii="CMU Serif Roman" w:eastAsiaTheme="minorEastAsia" w:hAnsi="CMU Serif Roman" w:cs="Arial"/>
+          <w:color w:val="000000" w:themeColor="text1"/>
+          <w:sz w:val="18"/>
+          <w:szCs w:val="18"/>
+          <w:lang w:val="en-US"/>
+        </w:rPr>
+        <w:t xml:space="preserve">    </w:t>
+      </w:r>
+      <w:proofErr w:type="gramStart"/>
+      <w:r>
+        <w:rPr>
+          <w:rFonts w:ascii="CMU Serif Roman" w:eastAsiaTheme="minorEastAsia" w:hAnsi="CMU Serif Roman" w:cs="Arial"/>
+          <w:color w:val="000000" w:themeColor="text1"/>
+          <w:sz w:val="18"/>
+          <w:szCs w:val="18"/>
+          <w:lang w:val="en-US"/>
+        </w:rPr>
+        <w:t>broa</w:t>
+      </w:r>
+      <w:r>
+        <w:rPr>
+          <w:rFonts w:ascii="CMU Serif Roman" w:eastAsiaTheme="minorEastAsia" w:hAnsi="CMU Serif Roman" w:cs="Arial"/>
+          <w:color w:val="000000" w:themeColor="text1"/>
+          <w:sz w:val="18"/>
+          <w:szCs w:val="18"/>
+          <w:lang w:val="en-US"/>
+        </w:rPr>
+        <w:t>dcast</w:t>
+      </w:r>
+      <w:proofErr w:type="gramEnd"/>
+      <w:r>
+        <w:rPr>
+          <w:rFonts w:ascii="CMU Serif Roman" w:eastAsiaTheme="minorEastAsia" w:hAnsi="CMU Serif Roman" w:cs="Arial"/>
+          <w:color w:val="000000" w:themeColor="text1"/>
+          <w:sz w:val="18"/>
+          <w:szCs w:val="18"/>
+          <w:lang w:val="en-US"/>
+        </w:rPr>
+        <w:t>(alpha)</w:t>
+      </w:r>
+    </w:p>
+    <w:p>
+      <w:pPr>
+        <w:jc w:val="both"/>
+        <w:rPr>
+          <w:rFonts w:ascii="CMU Serif Roman" w:eastAsiaTheme="minorEastAsia" w:hAnsi="CMU Serif Roman" w:cs="Arial"/>
+          <w:color w:val="000000" w:themeColor="text1"/>
+          <w:sz w:val="18"/>
+          <w:szCs w:val="18"/>
+        </w:rPr>
+      </w:pPr>
+      <w:r>
+        <w:rPr>
+          <w:rFonts w:ascii="CMU Serif Roman" w:eastAsiaTheme="minorEastAsia" w:hAnsi="CMU Serif Roman" w:cs="Arial"/>
+          <w:color w:val="000000" w:themeColor="text1"/>
+          <w:sz w:val="18"/>
+          <w:szCs w:val="18"/>
+          <w:lang w:val="en-US"/>
+        </w:rPr>
+        <w:t>4</w:t>
+      </w:r>
+      <w:r>
+        <w:rPr>
+          <w:rFonts w:ascii="CMU Serif Roman" w:eastAsiaTheme="minorEastAsia" w:hAnsi="CMU Serif Roman" w:cs="Arial"/>
+          <w:color w:val="000000" w:themeColor="text1"/>
+          <w:sz w:val="18"/>
+          <w:szCs w:val="18"/>
+          <w:lang w:val="en-US"/>
+        </w:rPr>
+        <w:t xml:space="preserve">    </w:t>
+      </w:r>
+      <w:r>
+        <w:rPr>
+          <w:rFonts w:ascii="CMU Serif Roman" w:eastAsiaTheme="minorEastAsia" w:hAnsi="CMU Serif Roman" w:cs="Arial"/>
+          <w:color w:val="000000" w:themeColor="text1"/>
+          <w:sz w:val="18"/>
+          <w:szCs w:val="18"/>
+        </w:rPr>
+        <w:t>arraySizeLoc = arraySize / nProcessor</w:t>
+      </w:r>
+    </w:p>
+    <w:p>
+      <w:pPr>
+        <w:jc w:val="both"/>
+        <w:rPr>
+          <w:rFonts w:ascii="CMU Serif Roman" w:eastAsiaTheme="minorEastAsia" w:hAnsi="CMU Serif Roman" w:cs="Arial"/>
+          <w:color w:val="000000" w:themeColor="text1"/>
+          <w:sz w:val="18"/>
+          <w:szCs w:val="18"/>
+        </w:rPr>
+      </w:pPr>
+      <w:r>
+        <w:rPr>
+          <w:rFonts w:ascii="CMU Serif Roman" w:eastAsiaTheme="minorEastAsia" w:hAnsi="CMU Serif Roman" w:cs="Arial"/>
+          <w:color w:val="000000" w:themeColor="text1"/>
+          <w:sz w:val="18"/>
+          <w:szCs w:val="18"/>
+          <w:lang w:val="en-US"/>
+        </w:rPr>
+        <w:t>5</w:t>
+      </w:r>
+      <w:r>
+        <w:rPr>
+          <w:rFonts w:ascii="CMU Serif Roman" w:eastAsiaTheme="minorEastAsia" w:hAnsi="CMU Serif Roman" w:cs="Arial"/>
+          <w:color w:val="000000" w:themeColor="text1"/>
+          <w:sz w:val="18"/>
+          <w:szCs w:val="18"/>
+          <w:lang w:val="en-US"/>
+        </w:rPr>
+        <w:t xml:space="preserve">    </w:t>
+      </w:r>
+      <w:r>
+        <w:rPr>
+          <w:rFonts w:ascii="CMU Serif Roman" w:eastAsiaTheme="minorEastAsia" w:hAnsi="CMU Serif Roman" w:cs="Arial"/>
+          <w:color w:val="000000" w:themeColor="text1"/>
+          <w:sz w:val="18"/>
+          <w:szCs w:val="18"/>
+        </w:rPr>
+        <w:t>remainder = arraySize % nProcessor</w:t>
+      </w:r>
+    </w:p>
+    <w:p>
+      <w:pPr>
+        <w:jc w:val="both"/>
+        <w:rPr>
+          <w:rFonts w:ascii="CMU Serif Roman" w:eastAsiaTheme="minorEastAsia" w:hAnsi="CMU Serif Roman" w:cs="Arial"/>
+          <w:color w:val="000000" w:themeColor="text1"/>
+          <w:sz w:val="18"/>
+          <w:szCs w:val="18"/>
+          <w:lang w:val="en-US"/>
+        </w:rPr>
+      </w:pPr>
+      <w:r>
+        <w:rPr>
+          <w:rFonts w:ascii="CMU Serif Roman" w:eastAsiaTheme="minorEastAsia" w:hAnsi="CMU Serif Roman" w:cs="Arial"/>
+          <w:color w:val="000000" w:themeColor="text1"/>
+          <w:sz w:val="18"/>
+          <w:szCs w:val="18"/>
+          <w:lang w:val="en-US"/>
+        </w:rPr>
+        <w:t>6</w:t>
+      </w:r>
+    </w:p>
+    <w:p>
+      <w:pPr>
+        <w:jc w:val="both"/>
+        <w:rPr>
+          <w:rFonts w:ascii="CMU Serif Roman" w:eastAsiaTheme="minorEastAsia" w:hAnsi="CMU Serif Roman" w:cs="Arial"/>
+          <w:color w:val="000000" w:themeColor="text1"/>
+          <w:sz w:val="18"/>
+          <w:szCs w:val="18"/>
+        </w:rPr>
+      </w:pPr>
+      <w:r>
+        <w:rPr>
+          <w:rFonts w:ascii="CMU Serif Roman" w:eastAsiaTheme="minorEastAsia" w:hAnsi="CMU Serif Roman" w:cs="Arial"/>
+          <w:color w:val="000000" w:themeColor="text1"/>
+          <w:sz w:val="18"/>
+          <w:szCs w:val="18"/>
+          <w:lang w:val="en-US"/>
+        </w:rPr>
+        <w:t>7</w:t>
+      </w:r>
+      <w:r>
+        <w:rPr>
+          <w:rFonts w:ascii="CMU Serif Roman" w:eastAsiaTheme="minorEastAsia" w:hAnsi="CMU Serif Roman" w:cs="Arial"/>
+          <w:color w:val="000000" w:themeColor="text1"/>
+          <w:sz w:val="18"/>
+          <w:szCs w:val="18"/>
+          <w:lang w:val="en-US"/>
+        </w:rPr>
+        <w:t xml:space="preserve">    </w:t>
+      </w:r>
+      <w:r>
+        <w:rPr>
+          <w:rFonts w:ascii="CMU Serif Roman" w:eastAsiaTheme="minorEastAsia" w:hAnsi="CMU Serif Roman" w:cs="Arial"/>
+          <w:color w:val="000000" w:themeColor="text1"/>
+          <w:sz w:val="18"/>
+          <w:szCs w:val="18"/>
+          <w:lang w:val="en-US"/>
+        </w:rPr>
+        <w:t xml:space="preserve"> </w:t>
+      </w:r>
+      <w:r>
+        <w:rPr>
+          <w:rFonts w:ascii="CMU Serif Roman" w:eastAsiaTheme="minorEastAsia" w:hAnsi="CMU Serif Roman" w:cs="Arial"/>
+          <w:color w:val="000000" w:themeColor="text1"/>
+          <w:sz w:val="18"/>
+          <w:szCs w:val="18"/>
+          <w:lang w:val="en-US"/>
+        </w:rPr>
+        <w:t>i</w:t>
+      </w:r>
+      <w:r>
+        <w:rPr>
+          <w:rFonts w:ascii="CMU Serif Roman" w:eastAsiaTheme="minorEastAsia" w:hAnsi="CMU Serif Roman" w:cs="Arial"/>
+          <w:color w:val="000000" w:themeColor="text1"/>
+          <w:sz w:val="18"/>
+          <w:szCs w:val="18"/>
+        </w:rPr>
+        <w:t>f (remainder &gt; 0) {</w:t>
+      </w:r>
+    </w:p>
+    <w:p>
+      <w:pPr>
+        <w:jc w:val="both"/>
+        <w:rPr>
+          <w:rFonts w:ascii="CMU Serif Roman" w:eastAsiaTheme="minorEastAsia" w:hAnsi="CMU Serif Roman" w:cs="Arial"/>
+          <w:color w:val="000000" w:themeColor="text1"/>
+          <w:sz w:val="18"/>
+          <w:szCs w:val="18"/>
+        </w:rPr>
+      </w:pPr>
+      <w:r>
+        <w:rPr>
+          <w:rFonts w:ascii="CMU Serif Roman" w:eastAsiaTheme="minorEastAsia" w:hAnsi="CMU Serif Roman" w:cs="Arial"/>
+          <w:color w:val="000000" w:themeColor="text1"/>
+          <w:sz w:val="18"/>
+          <w:szCs w:val="18"/>
+          <w:lang w:val="en-US"/>
+        </w:rPr>
+        <w:t>8</w:t>
+      </w:r>
+      <w:r>
+        <w:rPr>
+          <w:rFonts w:ascii="CMU Serif Roman" w:eastAsiaTheme="minorEastAsia" w:hAnsi="CMU Serif Roman" w:cs="Arial"/>
+          <w:color w:val="000000" w:themeColor="text1"/>
+          <w:sz w:val="18"/>
+          <w:szCs w:val="18"/>
+          <w:lang w:val="en-US"/>
+        </w:rPr>
+        <w:t xml:space="preserve">    </w:t>
+      </w:r>
+      <w:r>
+        <w:rPr>
+          <w:rFonts w:ascii="CMU Serif Roman" w:eastAsiaTheme="minorEastAsia" w:hAnsi="CMU Serif Roman" w:cs="Arial"/>
+          <w:color w:val="000000" w:themeColor="text1"/>
+          <w:sz w:val="18"/>
+          <w:szCs w:val="18"/>
+          <w:lang w:val="en-US"/>
+        </w:rPr>
+        <w:t xml:space="preserve"> </w:t>
+      </w:r>
+      <w:r>
+        <w:rPr>
+          <w:rFonts w:ascii="CMU Serif Roman" w:eastAsiaTheme="minorEastAsia" w:hAnsi="CMU Serif Roman" w:cs="Arial"/>
+          <w:color w:val="000000" w:themeColor="text1"/>
+          <w:sz w:val="18"/>
+          <w:szCs w:val="18"/>
+          <w:lang w:val="en-US"/>
+        </w:rPr>
+        <w:t xml:space="preserve"> </w:t>
+      </w:r>
+      <w:r>
+        <w:rPr>
+          <w:rFonts w:ascii="CMU Serif Roman" w:eastAsiaTheme="minorEastAsia" w:hAnsi="CMU Serif Roman" w:cs="Arial"/>
+          <w:color w:val="000000" w:themeColor="text1"/>
+          <w:sz w:val="18"/>
+          <w:szCs w:val="18"/>
+          <w:lang w:val="en-US"/>
+        </w:rPr>
+        <w:t xml:space="preserve">   </w:t>
+      </w:r>
+      <w:r>
+        <w:rPr>
+          <w:rFonts w:ascii="CMU Serif Roman" w:eastAsiaTheme="minorEastAsia" w:hAnsi="CMU Serif Roman" w:cs="Arial"/>
+          <w:color w:val="000000" w:themeColor="text1"/>
+          <w:sz w:val="18"/>
+          <w:szCs w:val="18"/>
+        </w:rPr>
+        <w:t>if (processorID &lt; remainder) {</w:t>
+      </w:r>
+    </w:p>
+    <w:p>
+      <w:pPr>
+        <w:jc w:val="both"/>
+        <w:rPr>
+          <w:rFonts w:ascii="CMU Serif Roman" w:eastAsiaTheme="minorEastAsia" w:hAnsi="CMU Serif Roman" w:cs="Arial"/>
+          <w:color w:val="000000" w:themeColor="text1"/>
+          <w:sz w:val="18"/>
+          <w:szCs w:val="18"/>
+        </w:rPr>
+      </w:pPr>
+      <w:r>
+        <w:rPr>
+          <w:rFonts w:ascii="CMU Serif Roman" w:eastAsiaTheme="minorEastAsia" w:hAnsi="CMU Serif Roman" w:cs="Arial"/>
+          <w:color w:val="000000" w:themeColor="text1"/>
+          <w:sz w:val="18"/>
+          <w:szCs w:val="18"/>
+          <w:lang w:val="en-US"/>
+        </w:rPr>
+        <w:t>9</w:t>
+      </w:r>
+      <w:r>
+        <w:rPr>
+          <w:rFonts w:ascii="CMU Serif Roman" w:eastAsiaTheme="minorEastAsia" w:hAnsi="CMU Serif Roman" w:cs="Arial"/>
+          <w:color w:val="000000" w:themeColor="text1"/>
+          <w:sz w:val="18"/>
+          <w:szCs w:val="18"/>
+          <w:lang w:val="en-US"/>
+        </w:rPr>
+        <w:t xml:space="preserve">   </w:t>
+      </w:r>
+      <w:r>
+        <w:rPr>
+          <w:rFonts w:ascii="CMU Serif Roman" w:eastAsiaTheme="minorEastAsia" w:hAnsi="CMU Serif Roman" w:cs="Arial"/>
+          <w:color w:val="000000" w:themeColor="text1"/>
+          <w:sz w:val="18"/>
+          <w:szCs w:val="18"/>
+          <w:lang w:val="en-US"/>
+        </w:rPr>
+        <w:t xml:space="preserve">  </w:t>
+      </w:r>
+      <w:r>
+        <w:rPr>
+          <w:rFonts w:ascii="CMU Serif Roman" w:eastAsiaTheme="minorEastAsia" w:hAnsi="CMU Serif Roman" w:cs="Arial"/>
+          <w:color w:val="000000" w:themeColor="text1"/>
+          <w:sz w:val="18"/>
+          <w:szCs w:val="18"/>
+          <w:lang w:val="en-US"/>
+        </w:rPr>
+        <w:t xml:space="preserve"> </w:t>
+      </w:r>
+      <w:r>
+        <w:rPr>
+          <w:rFonts w:ascii="CMU Serif Roman" w:eastAsiaTheme="minorEastAsia" w:hAnsi="CMU Serif Roman" w:cs="Arial"/>
+          <w:color w:val="000000" w:themeColor="text1"/>
+          <w:sz w:val="18"/>
+          <w:szCs w:val="18"/>
+          <w:lang w:val="en-US"/>
+        </w:rPr>
+        <w:t xml:space="preserve">      </w:t>
+      </w:r>
+      <w:r>
+        <w:rPr>
+          <w:rFonts w:ascii="CMU Serif Roman" w:eastAsiaTheme="minorEastAsia" w:hAnsi="CMU Serif Roman" w:cs="Arial"/>
+          <w:color w:val="000000" w:themeColor="text1"/>
+          <w:sz w:val="18"/>
+          <w:szCs w:val="18"/>
+        </w:rPr>
+        <w:t>arraySizeLoc += 1</w:t>
+      </w:r>
+    </w:p>
+    <w:p>
+      <w:pPr>
+        <w:jc w:val="both"/>
+        <w:rPr>
+          <w:rFonts w:ascii="CMU Serif Roman" w:eastAsiaTheme="minorEastAsia" w:hAnsi="CMU Serif Roman" w:cs="Arial"/>
+          <w:color w:val="000000" w:themeColor="text1"/>
+          <w:sz w:val="18"/>
+          <w:szCs w:val="18"/>
+        </w:rPr>
+      </w:pPr>
+      <w:r>
+        <w:rPr>
+          <w:rFonts w:ascii="CMU Serif Roman" w:eastAsiaTheme="minorEastAsia" w:hAnsi="CMU Serif Roman" w:cs="Arial"/>
+          <w:color w:val="000000" w:themeColor="text1"/>
+          <w:sz w:val="18"/>
+          <w:szCs w:val="18"/>
+          <w:lang w:val="en-US"/>
+        </w:rPr>
+        <w:t>1</w:t>
+      </w:r>
+      <w:r>
+        <w:rPr>
+          <w:rFonts w:ascii="CMU Serif Roman" w:eastAsiaTheme="minorEastAsia" w:hAnsi="CMU Serif Roman" w:cs="Arial"/>
+          <w:color w:val="000000" w:themeColor="text1"/>
+          <w:sz w:val="18"/>
+          <w:szCs w:val="18"/>
+          <w:lang w:val="en-US"/>
+        </w:rPr>
+        <w:t>0</w:t>
+      </w:r>
+      <w:r>
+        <w:rPr>
+          <w:rFonts w:ascii="CMU Serif Roman" w:eastAsiaTheme="minorEastAsia" w:hAnsi="CMU Serif Roman" w:cs="Arial"/>
+          <w:color w:val="000000" w:themeColor="text1"/>
+          <w:sz w:val="18"/>
+          <w:szCs w:val="18"/>
+          <w:lang w:val="en-US"/>
+        </w:rPr>
+        <w:t xml:space="preserve">   </w:t>
+      </w:r>
+      <w:r>
+        <w:rPr>
+          <w:rFonts w:ascii="CMU Serif Roman" w:eastAsiaTheme="minorEastAsia" w:hAnsi="CMU Serif Roman" w:cs="Arial"/>
+          <w:color w:val="000000" w:themeColor="text1"/>
+          <w:sz w:val="18"/>
+          <w:szCs w:val="18"/>
+          <w:lang w:val="en-US"/>
+        </w:rPr>
+        <w:t xml:space="preserve"> </w:t>
+      </w:r>
+      <w:r>
+        <w:rPr>
+          <w:rFonts w:ascii="CMU Serif Roman" w:eastAsiaTheme="minorEastAsia" w:hAnsi="CMU Serif Roman" w:cs="Arial"/>
+          <w:color w:val="000000" w:themeColor="text1"/>
+          <w:sz w:val="18"/>
+          <w:szCs w:val="18"/>
+          <w:lang w:val="en-US"/>
+        </w:rPr>
+        <w:t xml:space="preserve"> </w:t>
+      </w:r>
+      <w:proofErr w:type="gramStart"/>
+      <w:r>
+        <w:rPr>
+          <w:rFonts w:ascii="CMU Serif Roman" w:eastAsiaTheme="minorEastAsia" w:hAnsi="CMU Serif Roman" w:cs="Arial"/>
+          <w:color w:val="000000" w:themeColor="text1"/>
+          <w:sz w:val="18"/>
+          <w:szCs w:val="18"/>
+          <w:lang w:val="en-US"/>
+        </w:rPr>
+        <w:t xml:space="preserve">  </w:t>
+      </w:r>
+      <w:r>
+        <w:rPr>
+          <w:rFonts w:ascii="CMU Serif Roman" w:eastAsiaTheme="minorEastAsia" w:hAnsi="CMU Serif Roman" w:cs="Arial"/>
+          <w:color w:val="000000" w:themeColor="text1"/>
+          <w:sz w:val="18"/>
+          <w:szCs w:val="18"/>
+        </w:rPr>
+        <w:t>}</w:t>
+      </w:r>
+      <w:proofErr w:type="gramEnd"/>
+    </w:p>
+    <w:p>
+      <w:pPr>
+        <w:jc w:val="both"/>
+        <w:rPr>
+          <w:rFonts w:ascii="CMU Serif Roman" w:eastAsiaTheme="minorEastAsia" w:hAnsi="CMU Serif Roman" w:cs="Arial"/>
+          <w:color w:val="000000" w:themeColor="text1"/>
+          <w:sz w:val="18"/>
+          <w:szCs w:val="18"/>
+          <w:lang w:val="en-US"/>
+        </w:rPr>
+      </w:pPr>
+      <w:r>
+        <w:rPr>
+          <w:rFonts w:ascii="CMU Serif Roman" w:eastAsiaTheme="minorEastAsia" w:hAnsi="CMU Serif Roman" w:cs="Arial"/>
+          <w:color w:val="000000" w:themeColor="text1"/>
+          <w:sz w:val="18"/>
+          <w:szCs w:val="18"/>
+          <w:lang w:val="en-US"/>
+        </w:rPr>
+        <w:t>1</w:t>
+      </w:r>
+      <w:r>
+        <w:rPr>
+          <w:rFonts w:ascii="CMU Serif Roman" w:eastAsiaTheme="minorEastAsia" w:hAnsi="CMU Serif Roman" w:cs="Arial"/>
+          <w:color w:val="000000" w:themeColor="text1"/>
+          <w:sz w:val="18"/>
+          <w:szCs w:val="18"/>
+          <w:lang w:val="en-US"/>
+        </w:rPr>
+        <w:t>1</w:t>
+      </w:r>
+      <w:r>
+        <w:rPr>
+          <w:rFonts w:ascii="CMU Serif Roman" w:eastAsiaTheme="minorEastAsia" w:hAnsi="CMU Serif Roman" w:cs="Arial"/>
+          <w:color w:val="000000" w:themeColor="text1"/>
+          <w:sz w:val="18"/>
+          <w:szCs w:val="18"/>
+          <w:lang w:val="en-US"/>
+        </w:rPr>
+        <w:t xml:space="preserve">  </w:t>
+      </w:r>
+      <w:proofErr w:type="gramStart"/>
+      <w:r>
+        <w:rPr>
+          <w:rFonts w:ascii="CMU Serif Roman" w:eastAsiaTheme="minorEastAsia" w:hAnsi="CMU Serif Roman" w:cs="Arial"/>
+          <w:color w:val="000000" w:themeColor="text1"/>
+          <w:sz w:val="18"/>
+          <w:szCs w:val="18"/>
+          <w:lang w:val="en-US"/>
+        </w:rPr>
+        <w:t xml:space="preserve">  </w:t>
+      </w:r>
+      <w:r>
+        <w:rPr>
+          <w:rFonts w:ascii="CMU Serif Roman" w:eastAsiaTheme="minorEastAsia" w:hAnsi="CMU Serif Roman" w:cs="Arial"/>
+          <w:color w:val="000000" w:themeColor="text1"/>
+          <w:sz w:val="18"/>
+          <w:szCs w:val="18"/>
+        </w:rPr>
+        <w:t>}</w:t>
+      </w:r>
+      <w:proofErr w:type="gramEnd"/>
+      <w:r>
+        <w:rPr>
+          <w:rFonts w:ascii="CMU Serif Roman" w:eastAsiaTheme="minorEastAsia" w:hAnsi="CMU Serif Roman" w:cs="Arial"/>
+          <w:color w:val="000000" w:themeColor="text1"/>
+          <w:sz w:val="18"/>
+          <w:szCs w:val="18"/>
+          <w:lang w:val="en-US"/>
+        </w:rPr>
+        <w:t xml:space="preserve"> </w:t>
+      </w:r>
+    </w:p>
+    <w:p>
+      <w:pPr>
+        <w:jc w:val="both"/>
+        <w:rPr>
+          <w:rFonts w:ascii="CMU Serif Roman" w:eastAsiaTheme="minorEastAsia" w:hAnsi="CMU Serif Roman" w:cs="Arial"/>
+          <w:color w:val="000000" w:themeColor="text1"/>
+          <w:sz w:val="18"/>
+          <w:szCs w:val="18"/>
+          <w:lang w:val="en-US"/>
+        </w:rPr>
+      </w:pPr>
+      <w:r>
+        <w:rPr>
+          <w:rFonts w:ascii="CMU Serif Roman" w:eastAsiaTheme="minorEastAsia" w:hAnsi="CMU Serif Roman" w:cs="Arial"/>
+          <w:color w:val="000000" w:themeColor="text1"/>
+          <w:sz w:val="18"/>
+          <w:szCs w:val="18"/>
+          <w:lang w:val="en-US"/>
+        </w:rPr>
+        <w:t>1</w:t>
+      </w:r>
+      <w:r>
+        <w:rPr>
+          <w:rFonts w:ascii="CMU Serif Roman" w:eastAsiaTheme="minorEastAsia" w:hAnsi="CMU Serif Roman" w:cs="Arial"/>
+          <w:color w:val="000000" w:themeColor="text1"/>
+          <w:sz w:val="18"/>
+          <w:szCs w:val="18"/>
+          <w:lang w:val="en-US"/>
+        </w:rPr>
         <w:t>2</w:t>
       </w:r>
-      <w:r>
+    </w:p>
+    <w:p>
+      <w:pPr>
+        <w:jc w:val="both"/>
         <w:rPr>
           <w:rFonts w:ascii="CMU Serif Roman" w:eastAsiaTheme="minorEastAsia" w:hAnsi="CMU Serif Roman" w:cs="Arial"/>
           <w:color w:val="000000" w:themeColor="text1"/>
           <w:sz w:val="18"/>
           <w:szCs w:val="18"/>
+        </w:rPr>
+      </w:pPr>
+      <w:r>
+        <w:rPr>
+          <w:rFonts w:ascii="CMU Serif Roman" w:eastAsiaTheme="minorEastAsia" w:hAnsi="CMU Serif Roman" w:cs="Arial"/>
+          <w:color w:val="000000" w:themeColor="text1"/>
+          <w:sz w:val="18"/>
+          <w:szCs w:val="18"/>
           <w:lang w:val="en-US"/>
         </w:rPr>
+        <w:t>1</w:t>
+      </w:r>
+      <w:r>
+        <w:rPr>
+          <w:rFonts w:ascii="CMU Serif Roman" w:eastAsiaTheme="minorEastAsia" w:hAnsi="CMU Serif Roman" w:cs="Arial"/>
+          <w:color w:val="000000" w:themeColor="text1"/>
+          <w:sz w:val="18"/>
+          <w:szCs w:val="18"/>
+          <w:lang w:val="en-US"/>
+        </w:rPr>
+        <w:t>3</w:t>
+      </w:r>
+      <w:r>
+        <w:rPr>
+          <w:rFonts w:ascii="CMU Serif Roman" w:eastAsiaTheme="minorEastAsia" w:hAnsi="CMU Serif Roman" w:cs="Arial"/>
+          <w:color w:val="000000" w:themeColor="text1"/>
+          <w:sz w:val="18"/>
+          <w:szCs w:val="18"/>
+          <w:lang w:val="en-US"/>
+        </w:rPr>
         <w:t xml:space="preserve">    </w:t>
       </w:r>
-      <w:proofErr w:type="gramStart"/>
       <w:r>
         <w:rPr>
           <w:rFonts w:ascii="CMU Serif Roman" w:eastAsiaTheme="minorEastAsia" w:hAnsi="CMU Serif Roman" w:cs="Arial"/>
@@ -11675,9 +12076,8 @@
           <w:szCs w:val="18"/>
           <w:lang w:val="en-US"/>
         </w:rPr>
-        <w:t>broadcast</w:t>
-      </w:r>
-      <w:proofErr w:type="gramEnd"/>
+        <w:t>costru</w:t>
+      </w:r>
       <w:r>
         <w:rPr>
           <w:rFonts w:ascii="CMU Serif Roman" w:eastAsiaTheme="minorEastAsia" w:hAnsi="CMU Serif Roman" w:cs="Arial"/>
@@ -11686,9 +12086,8 @@
           <w:szCs w:val="18"/>
           <w:lang w:val="en-US"/>
         </w:rPr>
-        <w:t>(</w:t>
-      </w:r>
-      <w:proofErr w:type="spellStart"/>
+        <w:t>zione</w:t>
+      </w:r>
       <w:r>
         <w:rPr>
           <w:rFonts w:ascii="CMU Serif Roman" w:eastAsiaTheme="minorEastAsia" w:hAnsi="CMU Serif Roman" w:cs="Arial"/>
@@ -11697,668 +12096,7 @@
           <w:szCs w:val="18"/>
           <w:lang w:val="en-US"/>
         </w:rPr>
-        <w:t>arraySize</w:t>
-      </w:r>
-      <w:proofErr w:type="spellEnd"/>
-      <w:r>
-        <w:rPr>
-          <w:rFonts w:ascii="CMU Serif Roman" w:eastAsiaTheme="minorEastAsia" w:hAnsi="CMU Serif Roman" w:cs="Arial"/>
-          <w:color w:val="000000" w:themeColor="text1"/>
-          <w:sz w:val="18"/>
-          <w:szCs w:val="18"/>
-          <w:lang w:val="en-US"/>
-        </w:rPr>
-        <w:t>)</w:t>
-      </w:r>
-    </w:p>
-    <w:p>
-      <w:pPr>
-        <w:jc w:val="both"/>
-        <w:rPr>
-          <w:rFonts w:ascii="CMU Serif Roman" w:eastAsiaTheme="minorEastAsia" w:hAnsi="CMU Serif Roman" w:cs="Arial"/>
-          <w:color w:val="000000" w:themeColor="text1"/>
-          <w:sz w:val="18"/>
-          <w:szCs w:val="18"/>
-          <w:lang w:val="en-US"/>
-        </w:rPr>
-      </w:pPr>
-      <w:r>
-        <w:rPr>
-          <w:rFonts w:ascii="CMU Serif Roman" w:eastAsiaTheme="minorEastAsia" w:hAnsi="CMU Serif Roman" w:cs="Arial"/>
-          <w:color w:val="000000" w:themeColor="text1"/>
-          <w:sz w:val="18"/>
-          <w:szCs w:val="18"/>
-          <w:lang w:val="en-US"/>
-        </w:rPr>
-        <w:t>3</w:t>
-      </w:r>
-      <w:r>
-        <w:rPr>
-          <w:rFonts w:ascii="CMU Serif Roman" w:eastAsiaTheme="minorEastAsia" w:hAnsi="CMU Serif Roman" w:cs="Arial"/>
-          <w:color w:val="000000" w:themeColor="text1"/>
-          <w:sz w:val="18"/>
-          <w:szCs w:val="18"/>
-          <w:lang w:val="en-US"/>
-        </w:rPr>
-        <w:t xml:space="preserve">    </w:t>
-      </w:r>
-      <w:proofErr w:type="gramStart"/>
-      <w:r>
-        <w:rPr>
-          <w:rFonts w:ascii="CMU Serif Roman" w:eastAsiaTheme="minorEastAsia" w:hAnsi="CMU Serif Roman" w:cs="Arial"/>
-          <w:color w:val="000000" w:themeColor="text1"/>
-          <w:sz w:val="18"/>
-          <w:szCs w:val="18"/>
-          <w:lang w:val="en-US"/>
-        </w:rPr>
-        <w:t>broa</w:t>
-      </w:r>
-      <w:r>
-        <w:rPr>
-          <w:rFonts w:ascii="CMU Serif Roman" w:eastAsiaTheme="minorEastAsia" w:hAnsi="CMU Serif Roman" w:cs="Arial"/>
-          <w:color w:val="000000" w:themeColor="text1"/>
-          <w:sz w:val="18"/>
-          <w:szCs w:val="18"/>
-          <w:lang w:val="en-US"/>
-        </w:rPr>
-        <w:t>dcast</w:t>
-      </w:r>
-      <w:proofErr w:type="gramEnd"/>
-      <w:r>
-        <w:rPr>
-          <w:rFonts w:ascii="CMU Serif Roman" w:eastAsiaTheme="minorEastAsia" w:hAnsi="CMU Serif Roman" w:cs="Arial"/>
-          <w:color w:val="000000" w:themeColor="text1"/>
-          <w:sz w:val="18"/>
-          <w:szCs w:val="18"/>
-          <w:lang w:val="en-US"/>
-        </w:rPr>
-        <w:t>(alpha)</w:t>
-      </w:r>
-    </w:p>
-    <w:p>
-      <w:pPr>
-        <w:jc w:val="both"/>
-        <w:rPr>
-          <w:rFonts w:ascii="CMU Serif Roman" w:eastAsiaTheme="minorEastAsia" w:hAnsi="CMU Serif Roman" w:cs="Arial"/>
-          <w:color w:val="000000" w:themeColor="text1"/>
-          <w:sz w:val="18"/>
-          <w:szCs w:val="18"/>
-        </w:rPr>
-      </w:pPr>
-      <w:r>
-        <w:rPr>
-          <w:rFonts w:ascii="CMU Serif Roman" w:eastAsiaTheme="minorEastAsia" w:hAnsi="CMU Serif Roman" w:cs="Arial"/>
-          <w:color w:val="000000" w:themeColor="text1"/>
-          <w:sz w:val="18"/>
-          <w:szCs w:val="18"/>
-          <w:lang w:val="en-US"/>
-        </w:rPr>
-        <w:t>4</w:t>
-      </w:r>
-      <w:r>
-        <w:rPr>
-          <w:rFonts w:ascii="CMU Serif Roman" w:eastAsiaTheme="minorEastAsia" w:hAnsi="CMU Serif Roman" w:cs="Arial"/>
-          <w:color w:val="000000" w:themeColor="text1"/>
-          <w:sz w:val="18"/>
-          <w:szCs w:val="18"/>
-          <w:lang w:val="en-US"/>
-        </w:rPr>
-        <w:t xml:space="preserve">    </w:t>
-      </w:r>
-      <w:r>
-        <w:rPr>
-          <w:rFonts w:ascii="CMU Serif Roman" w:eastAsiaTheme="minorEastAsia" w:hAnsi="CMU Serif Roman" w:cs="Arial"/>
-          <w:color w:val="000000" w:themeColor="text1"/>
-          <w:sz w:val="18"/>
-          <w:szCs w:val="18"/>
-        </w:rPr>
-        <w:t>arraySizeLoc = arraySize / nProcessor</w:t>
-      </w:r>
-    </w:p>
-    <w:p>
-      <w:pPr>
-        <w:jc w:val="both"/>
-        <w:rPr>
-          <w:rFonts w:ascii="CMU Serif Roman" w:eastAsiaTheme="minorEastAsia" w:hAnsi="CMU Serif Roman" w:cs="Arial"/>
-          <w:color w:val="000000" w:themeColor="text1"/>
-          <w:sz w:val="18"/>
-          <w:szCs w:val="18"/>
-        </w:rPr>
-      </w:pPr>
-      <w:r>
-        <w:rPr>
-          <w:rFonts w:ascii="CMU Serif Roman" w:eastAsiaTheme="minorEastAsia" w:hAnsi="CMU Serif Roman" w:cs="Arial"/>
-          <w:color w:val="000000" w:themeColor="text1"/>
-          <w:sz w:val="18"/>
-          <w:szCs w:val="18"/>
-          <w:lang w:val="en-US"/>
-        </w:rPr>
-        <w:t>5</w:t>
-      </w:r>
-      <w:r>
-        <w:rPr>
-          <w:rFonts w:ascii="CMU Serif Roman" w:eastAsiaTheme="minorEastAsia" w:hAnsi="CMU Serif Roman" w:cs="Arial"/>
-          <w:color w:val="000000" w:themeColor="text1"/>
-          <w:sz w:val="18"/>
-          <w:szCs w:val="18"/>
-          <w:lang w:val="en-US"/>
-        </w:rPr>
-        <w:t xml:space="preserve">    </w:t>
-      </w:r>
-      <w:r>
-        <w:rPr>
-          <w:rFonts w:ascii="CMU Serif Roman" w:eastAsiaTheme="minorEastAsia" w:hAnsi="CMU Serif Roman" w:cs="Arial"/>
-          <w:color w:val="000000" w:themeColor="text1"/>
-          <w:sz w:val="18"/>
-          <w:szCs w:val="18"/>
-        </w:rPr>
-        <w:t>remainder = arraySize % nProcessor</w:t>
-      </w:r>
-    </w:p>
-    <w:p>
-      <w:pPr>
-        <w:jc w:val="both"/>
-        <w:rPr>
-          <w:rFonts w:ascii="CMU Serif Roman" w:eastAsiaTheme="minorEastAsia" w:hAnsi="CMU Serif Roman" w:cs="Arial"/>
-          <w:color w:val="000000" w:themeColor="text1"/>
-          <w:sz w:val="18"/>
-          <w:szCs w:val="18"/>
-          <w:lang w:val="en-US"/>
-        </w:rPr>
-      </w:pPr>
-      <w:r>
-        <w:rPr>
-          <w:rFonts w:ascii="CMU Serif Roman" w:eastAsiaTheme="minorEastAsia" w:hAnsi="CMU Serif Roman" w:cs="Arial"/>
-          <w:color w:val="000000" w:themeColor="text1"/>
-          <w:sz w:val="18"/>
-          <w:szCs w:val="18"/>
-          <w:lang w:val="en-US"/>
-        </w:rPr>
-        <w:t>6</w:t>
-      </w:r>
-    </w:p>
-    <w:p>
-      <w:pPr>
-        <w:jc w:val="both"/>
-        <w:rPr>
-          <w:rFonts w:ascii="CMU Serif Roman" w:eastAsiaTheme="minorEastAsia" w:hAnsi="CMU Serif Roman" w:cs="Arial"/>
-          <w:color w:val="000000" w:themeColor="text1"/>
-          <w:sz w:val="18"/>
-          <w:szCs w:val="18"/>
-        </w:rPr>
-      </w:pPr>
-      <w:r>
-        <w:rPr>
-          <w:rFonts w:ascii="CMU Serif Roman" w:eastAsiaTheme="minorEastAsia" w:hAnsi="CMU Serif Roman" w:cs="Arial"/>
-          <w:color w:val="000000" w:themeColor="text1"/>
-          <w:sz w:val="18"/>
-          <w:szCs w:val="18"/>
-          <w:lang w:val="en-US"/>
-        </w:rPr>
-        <w:t>7</w:t>
-      </w:r>
-      <w:r>
-        <w:rPr>
-          <w:rFonts w:ascii="CMU Serif Roman" w:eastAsiaTheme="minorEastAsia" w:hAnsi="CMU Serif Roman" w:cs="Arial"/>
-          <w:color w:val="000000" w:themeColor="text1"/>
-          <w:sz w:val="18"/>
-          <w:szCs w:val="18"/>
-          <w:lang w:val="en-US"/>
-        </w:rPr>
-        <w:t xml:space="preserve">    </w:t>
-      </w:r>
-      <w:r>
-        <w:rPr>
-          <w:rFonts w:ascii="CMU Serif Roman" w:eastAsiaTheme="minorEastAsia" w:hAnsi="CMU Serif Roman" w:cs="Arial"/>
-          <w:color w:val="000000" w:themeColor="text1"/>
-          <w:sz w:val="18"/>
-          <w:szCs w:val="18"/>
-          <w:lang w:val="en-US"/>
-        </w:rPr>
-        <w:t xml:space="preserve"> </w:t>
-      </w:r>
-      <w:proofErr w:type="spellStart"/>
-      <w:r>
-        <w:rPr>
-          <w:rFonts w:ascii="CMU Serif Roman" w:eastAsiaTheme="minorEastAsia" w:hAnsi="CMU Serif Roman" w:cs="Arial"/>
-          <w:color w:val="000000" w:themeColor="text1"/>
-          <w:sz w:val="18"/>
-          <w:szCs w:val="18"/>
-          <w:lang w:val="en-US"/>
-        </w:rPr>
-        <w:t>i</w:t>
-      </w:r>
-      <w:proofErr w:type="spellEnd"/>
-      <w:r>
-        <w:rPr>
-          <w:rFonts w:ascii="CMU Serif Roman" w:eastAsiaTheme="minorEastAsia" w:hAnsi="CMU Serif Roman" w:cs="Arial"/>
-          <w:color w:val="000000" w:themeColor="text1"/>
-          <w:sz w:val="18"/>
-          <w:szCs w:val="18"/>
-        </w:rPr>
-        <w:t>f (remainder &gt; 0) {</w:t>
-      </w:r>
-    </w:p>
-    <w:p>
-      <w:pPr>
-        <w:jc w:val="both"/>
-        <w:rPr>
-          <w:rFonts w:ascii="CMU Serif Roman" w:eastAsiaTheme="minorEastAsia" w:hAnsi="CMU Serif Roman" w:cs="Arial"/>
-          <w:color w:val="000000" w:themeColor="text1"/>
-          <w:sz w:val="18"/>
-          <w:szCs w:val="18"/>
-        </w:rPr>
-      </w:pPr>
-      <w:r>
-        <w:rPr>
-          <w:rFonts w:ascii="CMU Serif Roman" w:eastAsiaTheme="minorEastAsia" w:hAnsi="CMU Serif Roman" w:cs="Arial"/>
-          <w:color w:val="000000" w:themeColor="text1"/>
-          <w:sz w:val="18"/>
-          <w:szCs w:val="18"/>
-          <w:lang w:val="en-US"/>
-        </w:rPr>
-        <w:t>8</w:t>
-      </w:r>
-      <w:r>
-        <w:rPr>
-          <w:rFonts w:ascii="CMU Serif Roman" w:eastAsiaTheme="minorEastAsia" w:hAnsi="CMU Serif Roman" w:cs="Arial"/>
-          <w:color w:val="000000" w:themeColor="text1"/>
-          <w:sz w:val="18"/>
-          <w:szCs w:val="18"/>
-          <w:lang w:val="en-US"/>
-        </w:rPr>
-        <w:t xml:space="preserve">    </w:t>
-      </w:r>
-      <w:r>
-        <w:rPr>
-          <w:rFonts w:ascii="CMU Serif Roman" w:eastAsiaTheme="minorEastAsia" w:hAnsi="CMU Serif Roman" w:cs="Arial"/>
-          <w:color w:val="000000" w:themeColor="text1"/>
-          <w:sz w:val="18"/>
-          <w:szCs w:val="18"/>
-          <w:lang w:val="en-US"/>
-        </w:rPr>
-        <w:t xml:space="preserve"> </w:t>
-      </w:r>
-      <w:r>
-        <w:rPr>
-          <w:rFonts w:ascii="CMU Serif Roman" w:eastAsiaTheme="minorEastAsia" w:hAnsi="CMU Serif Roman" w:cs="Arial"/>
-          <w:color w:val="000000" w:themeColor="text1"/>
-          <w:sz w:val="18"/>
-          <w:szCs w:val="18"/>
-          <w:lang w:val="en-US"/>
-        </w:rPr>
-        <w:t xml:space="preserve"> </w:t>
-      </w:r>
-      <w:r>
-        <w:rPr>
-          <w:rFonts w:ascii="CMU Serif Roman" w:eastAsiaTheme="minorEastAsia" w:hAnsi="CMU Serif Roman" w:cs="Arial"/>
-          <w:color w:val="000000" w:themeColor="text1"/>
-          <w:sz w:val="18"/>
-          <w:szCs w:val="18"/>
-          <w:lang w:val="en-US"/>
-        </w:rPr>
-        <w:t xml:space="preserve">   </w:t>
-      </w:r>
-      <w:r>
-        <w:rPr>
-          <w:rFonts w:ascii="CMU Serif Roman" w:eastAsiaTheme="minorEastAsia" w:hAnsi="CMU Serif Roman" w:cs="Arial"/>
-          <w:color w:val="000000" w:themeColor="text1"/>
-          <w:sz w:val="18"/>
-          <w:szCs w:val="18"/>
-        </w:rPr>
-        <w:t>if (processorID &lt; remainder) {</w:t>
-      </w:r>
-    </w:p>
-    <w:p>
-      <w:pPr>
-        <w:jc w:val="both"/>
-        <w:rPr>
-          <w:rFonts w:ascii="CMU Serif Roman" w:eastAsiaTheme="minorEastAsia" w:hAnsi="CMU Serif Roman" w:cs="Arial"/>
-          <w:color w:val="000000" w:themeColor="text1"/>
-          <w:sz w:val="18"/>
-          <w:szCs w:val="18"/>
-        </w:rPr>
-      </w:pPr>
-      <w:r>
-        <w:rPr>
-          <w:rFonts w:ascii="CMU Serif Roman" w:eastAsiaTheme="minorEastAsia" w:hAnsi="CMU Serif Roman" w:cs="Arial"/>
-          <w:color w:val="000000" w:themeColor="text1"/>
-          <w:sz w:val="18"/>
-          <w:szCs w:val="18"/>
-          <w:lang w:val="en-US"/>
-        </w:rPr>
-        <w:t>9</w:t>
-      </w:r>
-      <w:r>
-        <w:rPr>
-          <w:rFonts w:ascii="CMU Serif Roman" w:eastAsiaTheme="minorEastAsia" w:hAnsi="CMU Serif Roman" w:cs="Arial"/>
-          <w:color w:val="000000" w:themeColor="text1"/>
-          <w:sz w:val="18"/>
-          <w:szCs w:val="18"/>
-          <w:lang w:val="en-US"/>
-        </w:rPr>
-        <w:t xml:space="preserve">   </w:t>
-      </w:r>
-      <w:r>
-        <w:rPr>
-          <w:rFonts w:ascii="CMU Serif Roman" w:eastAsiaTheme="minorEastAsia" w:hAnsi="CMU Serif Roman" w:cs="Arial"/>
-          <w:color w:val="000000" w:themeColor="text1"/>
-          <w:sz w:val="18"/>
-          <w:szCs w:val="18"/>
-          <w:lang w:val="en-US"/>
-        </w:rPr>
-        <w:t xml:space="preserve">  </w:t>
-      </w:r>
-      <w:r>
-        <w:rPr>
-          <w:rFonts w:ascii="CMU Serif Roman" w:eastAsiaTheme="minorEastAsia" w:hAnsi="CMU Serif Roman" w:cs="Arial"/>
-          <w:color w:val="000000" w:themeColor="text1"/>
-          <w:sz w:val="18"/>
-          <w:szCs w:val="18"/>
-          <w:lang w:val="en-US"/>
-        </w:rPr>
-        <w:t xml:space="preserve"> </w:t>
-      </w:r>
-      <w:r>
-        <w:rPr>
-          <w:rFonts w:ascii="CMU Serif Roman" w:eastAsiaTheme="minorEastAsia" w:hAnsi="CMU Serif Roman" w:cs="Arial"/>
-          <w:color w:val="000000" w:themeColor="text1"/>
-          <w:sz w:val="18"/>
-          <w:szCs w:val="18"/>
-          <w:lang w:val="en-US"/>
-        </w:rPr>
-        <w:t xml:space="preserve">      </w:t>
-      </w:r>
-      <w:r>
-        <w:rPr>
-          <w:rFonts w:ascii="CMU Serif Roman" w:eastAsiaTheme="minorEastAsia" w:hAnsi="CMU Serif Roman" w:cs="Arial"/>
-          <w:color w:val="000000" w:themeColor="text1"/>
-          <w:sz w:val="18"/>
-          <w:szCs w:val="18"/>
-        </w:rPr>
-        <w:t>arraySizeLoc += 1</w:t>
-      </w:r>
-    </w:p>
-    <w:p>
-      <w:pPr>
-        <w:jc w:val="both"/>
-        <w:rPr>
-          <w:rFonts w:ascii="CMU Serif Roman" w:eastAsiaTheme="minorEastAsia" w:hAnsi="CMU Serif Roman" w:cs="Arial"/>
-          <w:color w:val="000000" w:themeColor="text1"/>
-          <w:sz w:val="18"/>
-          <w:szCs w:val="18"/>
-        </w:rPr>
-      </w:pPr>
-      <w:r>
-        <w:rPr>
-          <w:rFonts w:ascii="CMU Serif Roman" w:eastAsiaTheme="minorEastAsia" w:hAnsi="CMU Serif Roman" w:cs="Arial"/>
-          <w:color w:val="000000" w:themeColor="text1"/>
-          <w:sz w:val="18"/>
-          <w:szCs w:val="18"/>
-          <w:lang w:val="en-US"/>
-        </w:rPr>
-        <w:t>1</w:t>
-      </w:r>
-      <w:r>
-        <w:rPr>
-          <w:rFonts w:ascii="CMU Serif Roman" w:eastAsiaTheme="minorEastAsia" w:hAnsi="CMU Serif Roman" w:cs="Arial"/>
-          <w:color w:val="000000" w:themeColor="text1"/>
-          <w:sz w:val="18"/>
-          <w:szCs w:val="18"/>
-          <w:lang w:val="en-US"/>
-        </w:rPr>
-        <w:t>0</w:t>
-      </w:r>
-      <w:r>
-        <w:rPr>
-          <w:rFonts w:ascii="CMU Serif Roman" w:eastAsiaTheme="minorEastAsia" w:hAnsi="CMU Serif Roman" w:cs="Arial"/>
-          <w:color w:val="000000" w:themeColor="text1"/>
-          <w:sz w:val="18"/>
-          <w:szCs w:val="18"/>
-          <w:lang w:val="en-US"/>
-        </w:rPr>
-        <w:t xml:space="preserve">   </w:t>
-      </w:r>
-      <w:r>
-        <w:rPr>
-          <w:rFonts w:ascii="CMU Serif Roman" w:eastAsiaTheme="minorEastAsia" w:hAnsi="CMU Serif Roman" w:cs="Arial"/>
-          <w:color w:val="000000" w:themeColor="text1"/>
-          <w:sz w:val="18"/>
-          <w:szCs w:val="18"/>
-          <w:lang w:val="en-US"/>
-        </w:rPr>
-        <w:t xml:space="preserve"> </w:t>
-      </w:r>
-      <w:r>
-        <w:rPr>
-          <w:rFonts w:ascii="CMU Serif Roman" w:eastAsiaTheme="minorEastAsia" w:hAnsi="CMU Serif Roman" w:cs="Arial"/>
-          <w:color w:val="000000" w:themeColor="text1"/>
-          <w:sz w:val="18"/>
-          <w:szCs w:val="18"/>
-          <w:lang w:val="en-US"/>
-        </w:rPr>
-        <w:t xml:space="preserve"> </w:t>
-      </w:r>
-      <w:proofErr w:type="gramStart"/>
-      <w:r>
-        <w:rPr>
-          <w:rFonts w:ascii="CMU Serif Roman" w:eastAsiaTheme="minorEastAsia" w:hAnsi="CMU Serif Roman" w:cs="Arial"/>
-          <w:color w:val="000000" w:themeColor="text1"/>
-          <w:sz w:val="18"/>
-          <w:szCs w:val="18"/>
-          <w:lang w:val="en-US"/>
-        </w:rPr>
-        <w:t xml:space="preserve">  </w:t>
-      </w:r>
-      <w:r>
-        <w:rPr>
-          <w:rFonts w:ascii="CMU Serif Roman" w:eastAsiaTheme="minorEastAsia" w:hAnsi="CMU Serif Roman" w:cs="Arial"/>
-          <w:color w:val="000000" w:themeColor="text1"/>
-          <w:sz w:val="18"/>
-          <w:szCs w:val="18"/>
-        </w:rPr>
-        <w:t>}</w:t>
-      </w:r>
-      <w:proofErr w:type="gramEnd"/>
-    </w:p>
-    <w:p>
-      <w:pPr>
-        <w:jc w:val="both"/>
-        <w:rPr>
-          <w:rFonts w:ascii="CMU Serif Roman" w:eastAsiaTheme="minorEastAsia" w:hAnsi="CMU Serif Roman" w:cs="Arial"/>
-          <w:color w:val="000000" w:themeColor="text1"/>
-          <w:sz w:val="18"/>
-          <w:szCs w:val="18"/>
-          <w:lang w:val="en-US"/>
-        </w:rPr>
-      </w:pPr>
-      <w:r>
-        <w:rPr>
-          <w:rFonts w:ascii="CMU Serif Roman" w:eastAsiaTheme="minorEastAsia" w:hAnsi="CMU Serif Roman" w:cs="Arial"/>
-          <w:color w:val="000000" w:themeColor="text1"/>
-          <w:sz w:val="18"/>
-          <w:szCs w:val="18"/>
-          <w:lang w:val="en-US"/>
-        </w:rPr>
-        <w:t>1</w:t>
-      </w:r>
-      <w:r>
-        <w:rPr>
-          <w:rFonts w:ascii="CMU Serif Roman" w:eastAsiaTheme="minorEastAsia" w:hAnsi="CMU Serif Roman" w:cs="Arial"/>
-          <w:color w:val="000000" w:themeColor="text1"/>
-          <w:sz w:val="18"/>
-          <w:szCs w:val="18"/>
-          <w:lang w:val="en-US"/>
-        </w:rPr>
-        <w:t>1</w:t>
-      </w:r>
-      <w:r>
-        <w:rPr>
-          <w:rFonts w:ascii="CMU Serif Roman" w:eastAsiaTheme="minorEastAsia" w:hAnsi="CMU Serif Roman" w:cs="Arial"/>
-          <w:color w:val="000000" w:themeColor="text1"/>
-          <w:sz w:val="18"/>
-          <w:szCs w:val="18"/>
-          <w:lang w:val="en-US"/>
-        </w:rPr>
-        <w:t xml:space="preserve">  </w:t>
-      </w:r>
-      <w:proofErr w:type="gramStart"/>
-      <w:r>
-        <w:rPr>
-          <w:rFonts w:ascii="CMU Serif Roman" w:eastAsiaTheme="minorEastAsia" w:hAnsi="CMU Serif Roman" w:cs="Arial"/>
-          <w:color w:val="000000" w:themeColor="text1"/>
-          <w:sz w:val="18"/>
-          <w:szCs w:val="18"/>
-          <w:lang w:val="en-US"/>
-        </w:rPr>
-        <w:t xml:space="preserve">  </w:t>
-      </w:r>
-      <w:r>
-        <w:rPr>
-          <w:rFonts w:ascii="CMU Serif Roman" w:eastAsiaTheme="minorEastAsia" w:hAnsi="CMU Serif Roman" w:cs="Arial"/>
-          <w:color w:val="000000" w:themeColor="text1"/>
-          <w:sz w:val="18"/>
-          <w:szCs w:val="18"/>
-        </w:rPr>
-        <w:t>}</w:t>
-      </w:r>
-      <w:proofErr w:type="gramEnd"/>
-      <w:r>
-        <w:rPr>
-          <w:rFonts w:ascii="CMU Serif Roman" w:eastAsiaTheme="minorEastAsia" w:hAnsi="CMU Serif Roman" w:cs="Arial"/>
-          <w:color w:val="000000" w:themeColor="text1"/>
-          <w:sz w:val="18"/>
-          <w:szCs w:val="18"/>
-          <w:lang w:val="en-US"/>
-        </w:rPr>
-        <w:t xml:space="preserve"> </w:t>
-      </w:r>
-    </w:p>
-    <w:p>
-      <w:pPr>
-        <w:jc w:val="both"/>
-        <w:rPr>
-          <w:rFonts w:ascii="CMU Serif Roman" w:eastAsiaTheme="minorEastAsia" w:hAnsi="CMU Serif Roman" w:cs="Arial"/>
-          <w:color w:val="000000" w:themeColor="text1"/>
-          <w:sz w:val="18"/>
-          <w:szCs w:val="18"/>
-          <w:lang w:val="en-US"/>
-        </w:rPr>
-      </w:pPr>
-      <w:r>
-        <w:rPr>
-          <w:rFonts w:ascii="CMU Serif Roman" w:eastAsiaTheme="minorEastAsia" w:hAnsi="CMU Serif Roman" w:cs="Arial"/>
-          <w:color w:val="000000" w:themeColor="text1"/>
-          <w:sz w:val="18"/>
-          <w:szCs w:val="18"/>
-          <w:lang w:val="en-US"/>
-        </w:rPr>
-        <w:t>1</w:t>
-      </w:r>
-      <w:r>
-        <w:rPr>
-          <w:rFonts w:ascii="CMU Serif Roman" w:eastAsiaTheme="minorEastAsia" w:hAnsi="CMU Serif Roman" w:cs="Arial"/>
-          <w:color w:val="000000" w:themeColor="text1"/>
-          <w:sz w:val="18"/>
-          <w:szCs w:val="18"/>
-          <w:lang w:val="en-US"/>
-        </w:rPr>
-        <w:t>2</w:t>
-      </w:r>
-    </w:p>
-    <w:p>
-      <w:pPr>
-        <w:jc w:val="both"/>
-        <w:rPr>
-          <w:rFonts w:ascii="CMU Serif Roman" w:eastAsiaTheme="minorEastAsia" w:hAnsi="CMU Serif Roman" w:cs="Arial"/>
-          <w:color w:val="000000" w:themeColor="text1"/>
-          <w:sz w:val="18"/>
-          <w:szCs w:val="18"/>
-        </w:rPr>
-      </w:pPr>
-      <w:r>
-        <w:rPr>
-          <w:rFonts w:ascii="CMU Serif Roman" w:eastAsiaTheme="minorEastAsia" w:hAnsi="CMU Serif Roman" w:cs="Arial"/>
-          <w:color w:val="000000" w:themeColor="text1"/>
-          <w:sz w:val="18"/>
-          <w:szCs w:val="18"/>
-          <w:lang w:val="en-US"/>
-        </w:rPr>
-        <w:t>1</w:t>
-      </w:r>
-      <w:r>
-        <w:rPr>
-          <w:rFonts w:ascii="CMU Serif Roman" w:eastAsiaTheme="minorEastAsia" w:hAnsi="CMU Serif Roman" w:cs="Arial"/>
-          <w:color w:val="000000" w:themeColor="text1"/>
-          <w:sz w:val="18"/>
-          <w:szCs w:val="18"/>
-          <w:lang w:val="en-US"/>
-        </w:rPr>
-        <w:t>3</w:t>
-      </w:r>
-      <w:r>
-        <w:rPr>
-          <w:rFonts w:ascii="CMU Serif Roman" w:eastAsiaTheme="minorEastAsia" w:hAnsi="CMU Serif Roman" w:cs="Arial"/>
-          <w:color w:val="000000" w:themeColor="text1"/>
-          <w:sz w:val="18"/>
-          <w:szCs w:val="18"/>
-          <w:lang w:val="en-US"/>
-        </w:rPr>
-        <w:t xml:space="preserve">    </w:t>
-      </w:r>
-      <w:proofErr w:type="spellStart"/>
-      <w:r>
-        <w:rPr>
-          <w:rFonts w:ascii="CMU Serif Roman" w:eastAsiaTheme="minorEastAsia" w:hAnsi="CMU Serif Roman" w:cs="Arial"/>
-          <w:color w:val="000000" w:themeColor="text1"/>
-          <w:sz w:val="18"/>
-          <w:szCs w:val="18"/>
-          <w:lang w:val="en-US"/>
-        </w:rPr>
-        <w:t>costru</w:t>
-      </w:r>
-      <w:r>
-        <w:rPr>
-          <w:rFonts w:ascii="CMU Serif Roman" w:eastAsiaTheme="minorEastAsia" w:hAnsi="CMU Serif Roman" w:cs="Arial"/>
-          <w:color w:val="000000" w:themeColor="text1"/>
-          <w:sz w:val="18"/>
-          <w:szCs w:val="18"/>
-          <w:lang w:val="en-US"/>
-        </w:rPr>
-        <w:t>zione</w:t>
-      </w:r>
-      <w:proofErr w:type="spellEnd"/>
-      <w:r>
-        <w:rPr>
-          <w:rFonts w:ascii="CMU Serif Roman" w:eastAsiaTheme="minorEastAsia" w:hAnsi="CMU Serif Roman" w:cs="Arial"/>
-          <w:color w:val="000000" w:themeColor="text1"/>
-          <w:sz w:val="18"/>
-          <w:szCs w:val="18"/>
-          <w:lang w:val="en-US"/>
-        </w:rPr>
-        <w:t xml:space="preserve"> array </w:t>
-      </w:r>
-      <w:proofErr w:type="spellStart"/>
-      <w:r>
-        <w:rPr>
-          <w:rFonts w:ascii="CMU Serif Roman" w:eastAsiaTheme="minorEastAsia" w:hAnsi="CMU Serif Roman" w:cs="Arial"/>
-          <w:color w:val="000000" w:themeColor="text1"/>
-          <w:sz w:val="18"/>
-          <w:szCs w:val="18"/>
-          <w:lang w:val="en-US"/>
-        </w:rPr>
-        <w:t>recvcounts</w:t>
-      </w:r>
-      <w:proofErr w:type="spellEnd"/>
-      <w:r>
-        <w:rPr>
-          <w:rFonts w:ascii="CMU Serif Roman" w:eastAsiaTheme="minorEastAsia" w:hAnsi="CMU Serif Roman" w:cs="Arial"/>
-          <w:color w:val="000000" w:themeColor="text1"/>
-          <w:sz w:val="18"/>
-          <w:szCs w:val="18"/>
-          <w:lang w:val="en-US"/>
-        </w:rPr>
-        <w:t xml:space="preserve"> e </w:t>
+        <w:t xml:space="preserve"> array recvcounts e </w:t>
       </w:r>
       <w:r>
         <w:rPr>
@@ -12538,7 +12276,6 @@
         </w:rPr>
         <w:t xml:space="preserve"> </w:t>
       </w:r>
-      <w:proofErr w:type="spellStart"/>
       <w:r>
         <w:rPr>
           <w:rFonts w:ascii="CMU Serif Roman" w:eastAsiaTheme="minorEastAsia" w:hAnsi="CMU Serif Roman" w:cs="Arial"/>
@@ -12551,7 +12288,6 @@
         </w:rPr>
         <w:t>saxpy</w:t>
       </w:r>
-      <w:proofErr w:type="spellEnd"/>
       <w:r>
         <w:rPr>
           <w:rFonts w:ascii="CMU Serif Roman" w:eastAsiaTheme="minorEastAsia" w:hAnsi="CMU Serif Roman" w:cs="Arial"/>
@@ -12970,29 +12706,7 @@
           <w:szCs w:val="18"/>
           <w:lang w:val="it-IT"/>
         </w:rPr>
-        <w:t>. La cartella principale è “</w:t>
-      </w:r>
-      <w:proofErr w:type="spellStart"/>
-      <w:r>
-        <w:rPr>
-          <w:rFonts w:ascii="CMU Serif Roman" w:eastAsiaTheme="minorHAnsi" w:hAnsi="CMU Serif Roman" w:cs="Arial"/>
-          <w:color w:val="000000" w:themeColor="text1"/>
-          <w:sz w:val="18"/>
-          <w:szCs w:val="18"/>
-          <w:lang w:val="it-IT"/>
-        </w:rPr>
-        <w:t>saxpy_mpi</w:t>
-      </w:r>
-      <w:proofErr w:type="spellEnd"/>
-      <w:r>
-        <w:rPr>
-          <w:rFonts w:ascii="CMU Serif Roman" w:eastAsiaTheme="minorHAnsi" w:hAnsi="CMU Serif Roman" w:cs="Arial"/>
-          <w:color w:val="000000" w:themeColor="text1"/>
-          <w:sz w:val="18"/>
-          <w:szCs w:val="18"/>
-          <w:lang w:val="it-IT"/>
-        </w:rPr>
-        <w:t>”, all’interno della quale è possibile trovare le seguenti cartelle:</w:t>
+        <w:t>. La cartella principale è “saxpy_mpi”, all’interno della quale è possibile trovare le seguenti cartelle:</w:t>
       </w:r>
     </w:p>
     <w:p>
@@ -13039,29 +12753,7 @@
           <w:szCs w:val="18"/>
           <w:lang w:val="it-IT"/>
         </w:rPr>
-        <w:t>“</w:t>
-      </w:r>
-      <w:proofErr w:type="spellStart"/>
-      <w:r>
-        <w:rPr>
-          <w:rFonts w:ascii="CMU Serif Roman" w:eastAsiaTheme="minorHAnsi" w:hAnsi="CMU Serif Roman" w:cs="Arial"/>
-          <w:color w:val="000000" w:themeColor="text1"/>
-          <w:sz w:val="18"/>
-          <w:szCs w:val="18"/>
-          <w:lang w:val="it-IT"/>
-        </w:rPr>
-        <w:t>src</w:t>
-      </w:r>
-      <w:proofErr w:type="spellEnd"/>
-      <w:r>
-        <w:rPr>
-          <w:rFonts w:ascii="CMU Serif Roman" w:eastAsiaTheme="minorHAnsi" w:hAnsi="CMU Serif Roman" w:cs="Arial"/>
-          <w:color w:val="000000" w:themeColor="text1"/>
-          <w:sz w:val="18"/>
-          <w:szCs w:val="18"/>
-          <w:lang w:val="it-IT"/>
-        </w:rPr>
-        <w:t>”</w:t>
+        <w:t>“src”</w:t>
       </w:r>
       <w:r>
         <w:rPr>
@@ -13101,29 +12793,7 @@
           <w:szCs w:val="18"/>
           <w:lang w:val="it-IT"/>
         </w:rPr>
-        <w:t xml:space="preserve">, il </w:t>
-      </w:r>
-      <w:proofErr w:type="spellStart"/>
-      <w:r>
-        <w:rPr>
-          <w:rFonts w:ascii="CMU Serif Roman" w:eastAsiaTheme="minorHAnsi" w:hAnsi="CMU Serif Roman" w:cs="Arial"/>
-          <w:color w:val="000000" w:themeColor="text1"/>
-          <w:sz w:val="18"/>
-          <w:szCs w:val="18"/>
-          <w:lang w:val="it-IT"/>
-        </w:rPr>
-        <w:t>makefile</w:t>
-      </w:r>
-      <w:proofErr w:type="spellEnd"/>
-      <w:r>
-        <w:rPr>
-          <w:rFonts w:ascii="CMU Serif Roman" w:eastAsiaTheme="minorHAnsi" w:hAnsi="CMU Serif Roman" w:cs="Arial"/>
-          <w:color w:val="000000" w:themeColor="text1"/>
-          <w:sz w:val="18"/>
-          <w:szCs w:val="18"/>
-          <w:lang w:val="it-IT"/>
-        </w:rPr>
-        <w:t>, il file di configurazione shell per il setup dell’ambiente Docker-MPI (setup.sh), il file di configurazione shell per avviare il software parallelo sui vari nodi del cluster di processori</w:t>
+        <w:t>, il makefile, il file di configurazione shell per il setup dell’ambiente Docker-MPI (setup.sh), il file di configurazione shell per avviare il software parallelo sui vari nodi del cluster di processori</w:t>
       </w:r>
       <w:r>
         <w:rPr>
@@ -13153,29 +12823,7 @@
           <w:szCs w:val="18"/>
           <w:lang w:val="it-IT"/>
         </w:rPr>
-        <w:t xml:space="preserve"> il “</w:t>
-      </w:r>
-      <w:proofErr w:type="spellStart"/>
-      <w:r>
-        <w:rPr>
-          <w:rFonts w:ascii="CMU Serif Roman" w:eastAsiaTheme="minorHAnsi" w:hAnsi="CMU Serif Roman" w:cs="Arial"/>
-          <w:color w:val="000000" w:themeColor="text1"/>
-          <w:sz w:val="18"/>
-          <w:szCs w:val="18"/>
-          <w:lang w:val="it-IT"/>
-        </w:rPr>
-        <w:t>machinefile</w:t>
-      </w:r>
-      <w:proofErr w:type="spellEnd"/>
-      <w:r>
-        <w:rPr>
-          <w:rFonts w:ascii="CMU Serif Roman" w:eastAsiaTheme="minorHAnsi" w:hAnsi="CMU Serif Roman" w:cs="Arial"/>
-          <w:color w:val="000000" w:themeColor="text1"/>
-          <w:sz w:val="18"/>
-          <w:szCs w:val="18"/>
-          <w:lang w:val="it-IT"/>
-        </w:rPr>
-        <w:t>” per la configurazione dei nodi del cluster</w:t>
+        <w:t xml:space="preserve"> il “machinefile” per la configurazione dei nodi del cluster</w:t>
       </w:r>
       <w:r>
         <w:rPr>
@@ -13259,31 +12907,8 @@
           <w:szCs w:val="18"/>
           <w:lang w:val="it-IT"/>
         </w:rPr>
-        <w:t>la cartella “</w:t>
-      </w:r>
-      <w:proofErr w:type="spellStart"/>
-      <w:r>
-        <w:rPr>
-          <w:rFonts w:ascii="CMU Serif Roman" w:eastAsiaTheme="minorHAnsi" w:hAnsi="CMU Serif Roman" w:cs="Arial"/>
-          <w:color w:val="000000" w:themeColor="text1"/>
-          <w:sz w:val="18"/>
-          <w:szCs w:val="18"/>
-          <w:lang w:val="it-IT"/>
-        </w:rPr>
-        <w:t>conf</w:t>
-      </w:r>
-      <w:proofErr w:type="spellEnd"/>
-      <w:r>
-        <w:rPr>
-          <w:rFonts w:ascii="CMU Serif Roman" w:eastAsiaTheme="minorHAnsi" w:hAnsi="CMU Serif Roman" w:cs="Arial"/>
-          <w:color w:val="000000" w:themeColor="text1"/>
-          <w:sz w:val="18"/>
-          <w:szCs w:val="18"/>
-          <w:lang w:val="it-IT"/>
-        </w:rPr>
-        <w:t xml:space="preserve">” contiene i file di configurazione. In ogni file di configurazione sono presenti le seguenti informazioni divise dal carattere </w:t>
-      </w:r>
-      <w:proofErr w:type="spellStart"/>
+        <w:t xml:space="preserve">la cartella “conf” contiene i file di configurazione. In ogni file di configurazione sono presenti le seguenti informazioni divise dal carattere </w:t>
+      </w:r>
       <w:r>
         <w:rPr>
           <w:rFonts w:ascii="CMU Serif Roman" w:eastAsiaTheme="minorHAnsi" w:hAnsi="CMU Serif Roman" w:cs="Arial"/>
@@ -13296,7 +12921,6 @@
         </w:rPr>
         <w:t>newline</w:t>
       </w:r>
-      <w:proofErr w:type="spellEnd"/>
       <w:r>
         <w:rPr>
           <w:rFonts w:ascii="CMU Serif Roman" w:eastAsiaTheme="minorHAnsi" w:hAnsi="CMU Serif Roman" w:cs="Arial"/>
@@ -13307,7 +12931,6 @@
         </w:rPr>
         <w:t xml:space="preserve">: tipologia di operazione </w:t>
       </w:r>
-      <w:proofErr w:type="spellStart"/>
       <w:r>
         <w:rPr>
           <w:rFonts w:ascii="CMU Serif Roman" w:eastAsiaTheme="minorHAnsi" w:hAnsi="CMU Serif Roman" w:cs="Arial"/>
@@ -13320,7 +12943,6 @@
         </w:rPr>
         <w:t>saxpy</w:t>
       </w:r>
-      <w:proofErr w:type="spellEnd"/>
       <w:r>
         <w:rPr>
           <w:rFonts w:ascii="CMU Serif Roman" w:eastAsiaTheme="minorHAnsi" w:hAnsi="CMU Serif Roman" w:cs="Arial"/>
@@ -13418,7 +13040,6 @@
         </w:rPr>
         <w:t xml:space="preserve">la cartella “data contiene i files contenenti i dati di input e di output, in cui ogni singolo dato è separato dagli altri dal carattere </w:t>
       </w:r>
-      <w:proofErr w:type="spellStart"/>
       <w:r>
         <w:rPr>
           <w:rFonts w:ascii="CMU Serif Roman" w:eastAsiaTheme="minorHAnsi" w:hAnsi="CMU Serif Roman" w:cs="Arial"/>
@@ -13431,7 +13052,6 @@
         </w:rPr>
         <w:t>newline</w:t>
       </w:r>
-      <w:proofErr w:type="spellEnd"/>
       <w:r>
         <w:rPr>
           <w:rFonts w:ascii="CMU Serif Roman" w:eastAsiaTheme="minorHAnsi" w:hAnsi="CMU Serif Roman" w:cs="Arial"/>
@@ -13810,61 +13430,17 @@
           <w:szCs w:val="18"/>
           <w:lang w:val="it-IT"/>
         </w:rPr>
-        <w:t>A questo punto una volta preparati il file di configurazione (.</w:t>
-      </w:r>
-      <w:proofErr w:type="spellStart"/>
-      <w:r>
-        <w:rPr>
-          <w:rFonts w:ascii="CMU Serif Roman" w:eastAsiaTheme="minorHAnsi" w:hAnsi="CMU Serif Roman" w:cs="Arial"/>
-          <w:color w:val="000000" w:themeColor="text1"/>
-          <w:sz w:val="18"/>
-          <w:szCs w:val="18"/>
-          <w:lang w:val="it-IT"/>
-        </w:rPr>
-        <w:t>conf</w:t>
-      </w:r>
-      <w:proofErr w:type="spellEnd"/>
-      <w:r>
-        <w:rPr>
-          <w:rFonts w:ascii="CMU Serif Roman" w:eastAsiaTheme="minorHAnsi" w:hAnsi="CMU Serif Roman" w:cs="Arial"/>
-          <w:color w:val="000000" w:themeColor="text1"/>
-          <w:sz w:val="18"/>
-          <w:szCs w:val="18"/>
-          <w:lang w:val="it-IT"/>
-        </w:rPr>
-        <w:t xml:space="preserve">), il file contenente i dati di input </w:t>
-      </w:r>
-      <w:r>
-        <w:rPr>
-          <w:rFonts w:ascii="CMU Serif Roman" w:eastAsiaTheme="minorHAnsi" w:hAnsi="CMU Serif Roman" w:cs="Arial"/>
-          <w:color w:val="000000" w:themeColor="text1"/>
-          <w:sz w:val="18"/>
-          <w:szCs w:val="18"/>
-          <w:lang w:val="it-IT"/>
-        </w:rPr>
-        <w:t>(.</w:t>
-      </w:r>
-      <w:proofErr w:type="spellStart"/>
-      <w:r>
-        <w:rPr>
-          <w:rFonts w:ascii="CMU Serif Roman" w:eastAsiaTheme="minorHAnsi" w:hAnsi="CMU Serif Roman" w:cs="Arial"/>
-          <w:color w:val="000000" w:themeColor="text1"/>
-          <w:sz w:val="18"/>
-          <w:szCs w:val="18"/>
-          <w:lang w:val="it-IT"/>
-        </w:rPr>
-        <w:t>dat</w:t>
-      </w:r>
-      <w:proofErr w:type="spellEnd"/>
-      <w:r>
-        <w:rPr>
-          <w:rFonts w:ascii="CMU Serif Roman" w:eastAsiaTheme="minorHAnsi" w:hAnsi="CMU Serif Roman" w:cs="Arial"/>
-          <w:color w:val="000000" w:themeColor="text1"/>
-          <w:sz w:val="18"/>
-          <w:szCs w:val="18"/>
-          <w:lang w:val="it-IT"/>
-        </w:rPr>
-        <w:t xml:space="preserve">) </w:t>
+        <w:t xml:space="preserve">A questo punto una volta preparati il file di configurazione (.conf), il file contenente i dati di input </w:t>
+      </w:r>
+      <w:r>
+        <w:rPr>
+          <w:rFonts w:ascii="CMU Serif Roman" w:eastAsiaTheme="minorHAnsi" w:hAnsi="CMU Serif Roman" w:cs="Arial"/>
+          <w:color w:val="000000" w:themeColor="text1"/>
+          <w:sz w:val="18"/>
+          <w:szCs w:val="18"/>
+          <w:lang w:val="it-IT"/>
+        </w:rPr>
+        <w:t xml:space="preserve">(.dat) </w:t>
       </w:r>
       <w:r>
         <w:rPr>
@@ -13876,7 +13452,6 @@
         </w:rPr>
         <w:t xml:space="preserve">e una volta compilato i sorgenti mediante il </w:t>
       </w:r>
-      <w:proofErr w:type="spellStart"/>
       <w:r>
         <w:rPr>
           <w:rFonts w:ascii="CMU Serif Roman" w:eastAsiaTheme="minorHAnsi" w:hAnsi="CMU Serif Roman" w:cs="Arial"/>
@@ -13889,7 +13464,6 @@
         </w:rPr>
         <w:t>makefile</w:t>
       </w:r>
-      <w:proofErr w:type="spellEnd"/>
       <w:r>
         <w:rPr>
           <w:rFonts w:ascii="CMU Serif Roman" w:eastAsiaTheme="minorHAnsi" w:hAnsi="CMU Serif Roman" w:cs="Arial"/>
@@ -14034,29 +13608,7 @@
           <w:szCs w:val="18"/>
           <w:lang w:val="it-IT"/>
         </w:rPr>
-        <w:t xml:space="preserve">nel </w:t>
-      </w:r>
-      <w:proofErr w:type="spellStart"/>
-      <w:r>
-        <w:rPr>
-          <w:rFonts w:ascii="CMU Serif Roman" w:eastAsiaTheme="minorHAnsi" w:hAnsi="CMU Serif Roman" w:cs="Arial"/>
-          <w:color w:val="000000" w:themeColor="text1"/>
-          <w:sz w:val="18"/>
-          <w:szCs w:val="18"/>
-          <w:lang w:val="it-IT"/>
-        </w:rPr>
-        <w:t>path</w:t>
-      </w:r>
-      <w:proofErr w:type="spellEnd"/>
-      <w:r>
-        <w:rPr>
-          <w:rFonts w:ascii="CMU Serif Roman" w:eastAsiaTheme="minorHAnsi" w:hAnsi="CMU Serif Roman" w:cs="Arial"/>
-          <w:color w:val="000000" w:themeColor="text1"/>
-          <w:sz w:val="18"/>
-          <w:szCs w:val="18"/>
-          <w:lang w:val="it-IT"/>
-        </w:rPr>
-        <w:t xml:space="preserve"> specificato opportunamente nel file di configurazione usato. Inoltre, verrà mostrato a video </w:t>
+        <w:t xml:space="preserve">nel path specificato opportunamente nel file di configurazione usato. Inoltre, verrà mostrato a video </w:t>
       </w:r>
       <w:r>
         <w:rPr>
@@ -14453,7 +14005,6 @@
         </w:rPr>
         <w:t>“</w:t>
       </w:r>
-      <w:proofErr w:type="spellStart"/>
       <w:proofErr w:type="gramStart"/>
       <w:r>
         <w:rPr>
@@ -14463,18 +14014,7 @@
           <w:szCs w:val="18"/>
           <w:lang w:val="it-IT"/>
         </w:rPr>
-        <w:t>strtol</w:t>
-      </w:r>
-      <w:proofErr w:type="spellEnd"/>
-      <w:r>
-        <w:rPr>
-          <w:rFonts w:ascii="CMU Serif Roman" w:eastAsiaTheme="minorHAnsi" w:hAnsi="CMU Serif Roman" w:cs="Arial"/>
-          <w:color w:val="000000" w:themeColor="text1"/>
-          <w:sz w:val="18"/>
-          <w:szCs w:val="18"/>
-          <w:lang w:val="it-IT"/>
-        </w:rPr>
-        <w:t>(</w:t>
+        <w:t>strtol(</w:t>
       </w:r>
       <w:proofErr w:type="gramEnd"/>
       <w:r>
@@ -14505,29 +14045,7 @@
           <w:szCs w:val="18"/>
           <w:lang w:val="it-IT"/>
         </w:rPr>
-        <w:t>la “</w:t>
-      </w:r>
-      <w:proofErr w:type="spellStart"/>
-      <w:r>
-        <w:rPr>
-          <w:rFonts w:ascii="CMU Serif Roman" w:eastAsiaTheme="minorHAnsi" w:hAnsi="CMU Serif Roman" w:cs="Arial"/>
-          <w:color w:val="000000" w:themeColor="text1"/>
-          <w:sz w:val="18"/>
-          <w:szCs w:val="18"/>
-          <w:lang w:val="it-IT"/>
-        </w:rPr>
-        <w:t>strtoul</w:t>
-      </w:r>
-      <w:proofErr w:type="spellEnd"/>
-      <w:r>
-        <w:rPr>
-          <w:rFonts w:ascii="CMU Serif Roman" w:eastAsiaTheme="minorHAnsi" w:hAnsi="CMU Serif Roman" w:cs="Arial"/>
-          <w:color w:val="000000" w:themeColor="text1"/>
-          <w:sz w:val="18"/>
-          <w:szCs w:val="18"/>
-          <w:lang w:val="it-IT"/>
-        </w:rPr>
-        <w:t>(…)” per la conversione dei valori numerici letti dal file contenente i dati di input e dal file di configurazione</w:t>
+        <w:t>la “strtoul(…)” per la conversione dei valori numerici letti dal file contenente i dati di input e dal file di configurazione</w:t>
       </w:r>
       <w:r>
         <w:rPr>
@@ -14559,7 +14077,6 @@
         </w:rPr>
         <w:t xml:space="preserve"> La routine “</w:t>
       </w:r>
-      <w:proofErr w:type="spellStart"/>
       <w:proofErr w:type="gramStart"/>
       <w:r>
         <w:rPr>
@@ -14569,18 +14086,7 @@
           <w:szCs w:val="18"/>
           <w:lang w:val="it-IT"/>
         </w:rPr>
-        <w:t>strtof</w:t>
-      </w:r>
-      <w:proofErr w:type="spellEnd"/>
-      <w:r>
-        <w:rPr>
-          <w:rFonts w:ascii="CMU Serif Roman" w:eastAsiaTheme="minorHAnsi" w:hAnsi="CMU Serif Roman" w:cs="Arial"/>
-          <w:color w:val="000000" w:themeColor="text1"/>
-          <w:sz w:val="18"/>
-          <w:szCs w:val="18"/>
-          <w:lang w:val="it-IT"/>
-        </w:rPr>
-        <w:t>(</w:t>
+        <w:t>strtof(</w:t>
       </w:r>
       <w:proofErr w:type="gramEnd"/>
       <w:r>
@@ -14654,7 +14160,6 @@
         </w:rPr>
         <w:t>“</w:t>
       </w:r>
-      <w:proofErr w:type="spellStart"/>
       <w:proofErr w:type="gramStart"/>
       <w:r>
         <w:rPr>
@@ -14664,18 +14169,7 @@
           <w:szCs w:val="18"/>
           <w:lang w:val="it-IT"/>
         </w:rPr>
-        <w:t>fprintf</w:t>
-      </w:r>
-      <w:proofErr w:type="spellEnd"/>
-      <w:r>
-        <w:rPr>
-          <w:rFonts w:ascii="CMU Serif Roman" w:eastAsiaTheme="minorHAnsi" w:hAnsi="CMU Serif Roman" w:cs="Arial"/>
-          <w:color w:val="000000" w:themeColor="text1"/>
-          <w:sz w:val="18"/>
-          <w:szCs w:val="18"/>
-          <w:lang w:val="it-IT"/>
-        </w:rPr>
-        <w:t>(</w:t>
+        <w:t>fprintf(</w:t>
       </w:r>
       <w:proofErr w:type="gramEnd"/>
       <w:r>
@@ -14759,7 +14253,6 @@
         </w:rPr>
         <w:t xml:space="preserve">…)” alla terminazione del </w:t>
       </w:r>
-      <w:proofErr w:type="spellStart"/>
       <w:r>
         <w:rPr>
           <w:rFonts w:ascii="CMU Serif Roman" w:eastAsiaTheme="minorHAnsi" w:hAnsi="CMU Serif Roman" w:cs="Arial"/>
@@ -14772,7 +14265,6 @@
         </w:rPr>
         <w:t>main</w:t>
       </w:r>
-      <w:proofErr w:type="spellEnd"/>
       <w:r>
         <w:rPr>
           <w:rFonts w:ascii="CMU Serif Roman" w:eastAsiaTheme="minorHAnsi" w:hAnsi="CMU Serif Roman" w:cs="Arial"/>
@@ -14810,7 +14302,6 @@
         </w:rPr>
         <w:t>“</w:t>
       </w:r>
-      <w:proofErr w:type="spellStart"/>
       <w:proofErr w:type="gramStart"/>
       <w:r>
         <w:rPr>
@@ -14820,18 +14311,7 @@
           <w:szCs w:val="18"/>
           <w:lang w:val="it-IT"/>
         </w:rPr>
-        <w:t>fopen</w:t>
-      </w:r>
-      <w:proofErr w:type="spellEnd"/>
-      <w:r>
-        <w:rPr>
-          <w:rFonts w:ascii="CMU Serif Roman" w:eastAsiaTheme="minorHAnsi" w:hAnsi="CMU Serif Roman" w:cs="Arial"/>
-          <w:color w:val="000000" w:themeColor="text1"/>
-          <w:sz w:val="18"/>
-          <w:szCs w:val="18"/>
-          <w:lang w:val="it-IT"/>
-        </w:rPr>
-        <w:t>(</w:t>
+        <w:t>fopen(</w:t>
       </w:r>
       <w:proofErr w:type="gramEnd"/>
       <w:r>
@@ -14842,29 +14322,7 @@
           <w:szCs w:val="18"/>
           <w:lang w:val="it-IT"/>
         </w:rPr>
-        <w:t>…)” e “</w:t>
-      </w:r>
-      <w:proofErr w:type="spellStart"/>
-      <w:r>
-        <w:rPr>
-          <w:rFonts w:ascii="CMU Serif Roman" w:eastAsiaTheme="minorHAnsi" w:hAnsi="CMU Serif Roman" w:cs="Arial"/>
-          <w:color w:val="000000" w:themeColor="text1"/>
-          <w:sz w:val="18"/>
-          <w:szCs w:val="18"/>
-          <w:lang w:val="it-IT"/>
-        </w:rPr>
-        <w:t>fclose</w:t>
-      </w:r>
-      <w:proofErr w:type="spellEnd"/>
-      <w:r>
-        <w:rPr>
-          <w:rFonts w:ascii="CMU Serif Roman" w:eastAsiaTheme="minorHAnsi" w:hAnsi="CMU Serif Roman" w:cs="Arial"/>
-          <w:color w:val="000000" w:themeColor="text1"/>
-          <w:sz w:val="18"/>
-          <w:szCs w:val="18"/>
-          <w:lang w:val="it-IT"/>
-        </w:rPr>
-        <w:t>(…)” rispettivamente per aprire e chiudere i file.</w:t>
+        <w:t>…)” e “fclose(…)” rispettivamente per aprire e chiudere i file.</w:t>
       </w:r>
     </w:p>
     <w:p>
@@ -14893,7 +14351,6 @@
         </w:rPr>
         <w:t>“</w:t>
       </w:r>
-      <w:proofErr w:type="spellStart"/>
       <w:proofErr w:type="gramStart"/>
       <w:r>
         <w:rPr>
@@ -14903,18 +14360,7 @@
           <w:szCs w:val="18"/>
           <w:lang w:val="it-IT"/>
         </w:rPr>
-        <w:t>getline</w:t>
-      </w:r>
-      <w:proofErr w:type="spellEnd"/>
-      <w:r>
-        <w:rPr>
-          <w:rFonts w:ascii="CMU Serif Roman" w:eastAsiaTheme="minorHAnsi" w:hAnsi="CMU Serif Roman" w:cs="Arial"/>
-          <w:color w:val="000000" w:themeColor="text1"/>
-          <w:sz w:val="18"/>
-          <w:szCs w:val="18"/>
-          <w:lang w:val="it-IT"/>
-        </w:rPr>
-        <w:t>(</w:t>
+        <w:t>getline(</w:t>
       </w:r>
       <w:proofErr w:type="gramEnd"/>
       <w:r>
@@ -14954,7 +14400,6 @@
         </w:rPr>
         <w:t>“</w:t>
       </w:r>
-      <w:proofErr w:type="spellStart"/>
       <w:proofErr w:type="gramStart"/>
       <w:r>
         <w:rPr>
@@ -14964,18 +14409,7 @@
           <w:szCs w:val="18"/>
           <w:lang w:val="it-IT"/>
         </w:rPr>
-        <w:t>calloc</w:t>
-      </w:r>
-      <w:proofErr w:type="spellEnd"/>
-      <w:r>
-        <w:rPr>
-          <w:rFonts w:ascii="CMU Serif Roman" w:eastAsiaTheme="minorHAnsi" w:hAnsi="CMU Serif Roman" w:cs="Arial"/>
-          <w:color w:val="000000" w:themeColor="text1"/>
-          <w:sz w:val="18"/>
-          <w:szCs w:val="18"/>
-          <w:lang w:val="it-IT"/>
-        </w:rPr>
-        <w:t>(</w:t>
+        <w:t>calloc(</w:t>
       </w:r>
       <w:proofErr w:type="gramEnd"/>
       <w:r>
@@ -15108,18 +14542,7 @@
           <w:szCs w:val="18"/>
           <w:lang w:val="it-IT"/>
         </w:rPr>
-        <w:t>“</w:t>
-      </w:r>
-      <w:proofErr w:type="spellStart"/>
-      <w:r>
-        <w:rPr>
-          <w:rFonts w:ascii="CMU Serif Roman" w:eastAsiaTheme="minorHAnsi" w:hAnsi="CMU Serif Roman" w:cs="Arial"/>
-          <w:color w:val="000000" w:themeColor="text1"/>
-          <w:sz w:val="18"/>
-          <w:szCs w:val="18"/>
-          <w:lang w:val="it-IT"/>
-        </w:rPr>
-        <w:t>MPI_</w:t>
+        <w:t>“MPI_</w:t>
       </w:r>
       <w:proofErr w:type="gramStart"/>
       <w:r>
@@ -15130,18 +14553,7 @@
           <w:szCs w:val="18"/>
           <w:lang w:val="it-IT"/>
         </w:rPr>
-        <w:t>Init</w:t>
-      </w:r>
-      <w:proofErr w:type="spellEnd"/>
-      <w:r>
-        <w:rPr>
-          <w:rFonts w:ascii="CMU Serif Roman" w:eastAsiaTheme="minorHAnsi" w:hAnsi="CMU Serif Roman" w:cs="Arial"/>
-          <w:color w:val="000000" w:themeColor="text1"/>
-          <w:sz w:val="18"/>
-          <w:szCs w:val="18"/>
-          <w:lang w:val="it-IT"/>
-        </w:rPr>
-        <w:t>(</w:t>
+        <w:t>Init(</w:t>
       </w:r>
       <w:proofErr w:type="gramEnd"/>
       <w:r>
@@ -15189,18 +14601,7 @@
           <w:szCs w:val="18"/>
           <w:lang w:val="it-IT"/>
         </w:rPr>
-        <w:t>“</w:t>
-      </w:r>
-      <w:proofErr w:type="spellStart"/>
-      <w:r>
-        <w:rPr>
-          <w:rFonts w:ascii="CMU Serif Roman" w:eastAsiaTheme="minorHAnsi" w:hAnsi="CMU Serif Roman" w:cs="Arial"/>
-          <w:color w:val="000000" w:themeColor="text1"/>
-          <w:sz w:val="18"/>
-          <w:szCs w:val="18"/>
-          <w:lang w:val="it-IT"/>
-        </w:rPr>
-        <w:t>MPI_Comm_</w:t>
+        <w:t>“MPI_Comm_</w:t>
       </w:r>
       <w:proofErr w:type="gramStart"/>
       <w:r>
@@ -15211,18 +14612,7 @@
           <w:szCs w:val="18"/>
           <w:lang w:val="it-IT"/>
         </w:rPr>
-        <w:t>rank</w:t>
-      </w:r>
-      <w:proofErr w:type="spellEnd"/>
-      <w:r>
-        <w:rPr>
-          <w:rFonts w:ascii="CMU Serif Roman" w:eastAsiaTheme="minorHAnsi" w:hAnsi="CMU Serif Roman" w:cs="Arial"/>
-          <w:color w:val="000000" w:themeColor="text1"/>
-          <w:sz w:val="18"/>
-          <w:szCs w:val="18"/>
-          <w:lang w:val="it-IT"/>
-        </w:rPr>
-        <w:t>(</w:t>
+        <w:t>rank(</w:t>
       </w:r>
       <w:proofErr w:type="gramEnd"/>
       <w:r>
@@ -15233,29 +14623,7 @@
           <w:szCs w:val="18"/>
           <w:lang w:val="it-IT"/>
         </w:rPr>
-        <w:t xml:space="preserve">…)” per determinare l’identificativo dei singoli processori nel </w:t>
-      </w:r>
-      <w:proofErr w:type="spellStart"/>
-      <w:r>
-        <w:rPr>
-          <w:rFonts w:ascii="CMU Serif Roman" w:eastAsiaTheme="minorHAnsi" w:hAnsi="CMU Serif Roman" w:cs="Arial"/>
-          <w:color w:val="000000" w:themeColor="text1"/>
-          <w:sz w:val="18"/>
-          <w:szCs w:val="18"/>
-          <w:lang w:val="it-IT"/>
-        </w:rPr>
-        <w:t>communicator</w:t>
-      </w:r>
-      <w:proofErr w:type="spellEnd"/>
-      <w:r>
-        <w:rPr>
-          <w:rFonts w:ascii="CMU Serif Roman" w:eastAsiaTheme="minorHAnsi" w:hAnsi="CMU Serif Roman" w:cs="Arial"/>
-          <w:color w:val="000000" w:themeColor="text1"/>
-          <w:sz w:val="18"/>
-          <w:szCs w:val="18"/>
-          <w:lang w:val="it-IT"/>
-        </w:rPr>
-        <w:t>.</w:t>
+        <w:t>…)” per determinare l’identificativo dei singoli processori nel communicator.</w:t>
       </w:r>
     </w:p>
     <w:p>
@@ -15321,29 +14689,7 @@
           <w:szCs w:val="18"/>
           <w:lang w:val="it-IT"/>
         </w:rPr>
-        <w:t xml:space="preserve">…)” per determinare il numero di processori presenti nel </w:t>
-      </w:r>
-      <w:proofErr w:type="spellStart"/>
-      <w:r>
-        <w:rPr>
-          <w:rFonts w:ascii="CMU Serif Roman" w:eastAsiaTheme="minorHAnsi" w:hAnsi="CMU Serif Roman" w:cs="Arial"/>
-          <w:color w:val="000000" w:themeColor="text1"/>
-          <w:sz w:val="18"/>
-          <w:szCs w:val="18"/>
-          <w:lang w:val="it-IT"/>
-        </w:rPr>
-        <w:t>communicator</w:t>
-      </w:r>
-      <w:proofErr w:type="spellEnd"/>
-      <w:r>
-        <w:rPr>
-          <w:rFonts w:ascii="CMU Serif Roman" w:eastAsiaTheme="minorHAnsi" w:hAnsi="CMU Serif Roman" w:cs="Arial"/>
-          <w:color w:val="000000" w:themeColor="text1"/>
-          <w:sz w:val="18"/>
-          <w:szCs w:val="18"/>
-          <w:lang w:val="it-IT"/>
-        </w:rPr>
-        <w:t>.</w:t>
+        <w:t>…)” per determinare il numero di processori presenti nel communicator.</w:t>
       </w:r>
     </w:p>
     <w:p>
@@ -15409,29 +14755,7 @@
           <w:szCs w:val="18"/>
           <w:lang w:val="it-IT"/>
         </w:rPr>
-        <w:t xml:space="preserve">…)” per creare un barriera di sincronizzazione fra tutti i processori del </w:t>
-      </w:r>
-      <w:proofErr w:type="spellStart"/>
-      <w:r>
-        <w:rPr>
-          <w:rFonts w:ascii="CMU Serif Roman" w:eastAsiaTheme="minorHAnsi" w:hAnsi="CMU Serif Roman" w:cs="Arial"/>
-          <w:color w:val="000000" w:themeColor="text1"/>
-          <w:sz w:val="18"/>
-          <w:szCs w:val="18"/>
-          <w:lang w:val="it-IT"/>
-        </w:rPr>
-        <w:t>communicator</w:t>
-      </w:r>
-      <w:proofErr w:type="spellEnd"/>
-      <w:r>
-        <w:rPr>
-          <w:rFonts w:ascii="CMU Serif Roman" w:eastAsiaTheme="minorHAnsi" w:hAnsi="CMU Serif Roman" w:cs="Arial"/>
-          <w:color w:val="000000" w:themeColor="text1"/>
-          <w:sz w:val="18"/>
-          <w:szCs w:val="18"/>
-          <w:lang w:val="it-IT"/>
-        </w:rPr>
-        <w:t>.</w:t>
+        <w:t>…)” per creare un barriera di sincronizzazione fra tutti i processori del communicator.</w:t>
       </w:r>
     </w:p>
     <w:p>
@@ -15595,29 +14919,7 @@
           <w:szCs w:val="18"/>
           <w:lang w:val="it-IT"/>
         </w:rPr>
-        <w:t xml:space="preserve"> a tutti gli altri processori presenti nel </w:t>
-      </w:r>
-      <w:proofErr w:type="spellStart"/>
-      <w:r>
-        <w:rPr>
-          <w:rFonts w:ascii="CMU Serif Roman" w:eastAsiaTheme="minorHAnsi" w:hAnsi="CMU Serif Roman" w:cs="Arial"/>
-          <w:color w:val="000000" w:themeColor="text1"/>
-          <w:sz w:val="18"/>
-          <w:szCs w:val="18"/>
-          <w:lang w:val="it-IT"/>
-        </w:rPr>
-        <w:t>communicator</w:t>
-      </w:r>
-      <w:proofErr w:type="spellEnd"/>
-      <w:r>
-        <w:rPr>
-          <w:rFonts w:ascii="CMU Serif Roman" w:eastAsiaTheme="minorHAnsi" w:hAnsi="CMU Serif Roman" w:cs="Arial"/>
-          <w:color w:val="000000" w:themeColor="text1"/>
-          <w:sz w:val="18"/>
-          <w:szCs w:val="18"/>
-          <w:lang w:val="it-IT"/>
-        </w:rPr>
-        <w:t>.</w:t>
+        <w:t xml:space="preserve"> a tutti gli altri processori presenti nel communicator.</w:t>
       </w:r>
     </w:p>
     <w:p>
@@ -15695,7 +14997,6 @@
         </w:rPr>
         <w:t xml:space="preserve">. Tecnicamente per eseguire l’operazione di </w:t>
       </w:r>
-      <w:proofErr w:type="spellStart"/>
       <w:r>
         <w:rPr>
           <w:rFonts w:ascii="CMU Serif Roman" w:eastAsiaTheme="minorHAnsi" w:hAnsi="CMU Serif Roman" w:cs="Arial"/>
@@ -15708,7 +15009,6 @@
         </w:rPr>
         <w:t>reduction</w:t>
       </w:r>
-      <w:proofErr w:type="spellEnd"/>
       <w:r>
         <w:rPr>
           <w:rFonts w:ascii="CMU Serif Roman" w:eastAsiaTheme="minorHAnsi" w:hAnsi="CMU Serif Roman" w:cs="Arial"/>
@@ -15727,20 +15027,8 @@
           <w:szCs w:val="18"/>
           <w:lang w:val="it-IT"/>
         </w:rPr>
-        <w:t xml:space="preserve"> semplice fra i valori di tempo presenti nei differenti processori del </w:t>
-      </w:r>
-      <w:proofErr w:type="spellStart"/>
-      <w:r>
-        <w:rPr>
-          <w:rFonts w:ascii="CMU Serif Roman" w:eastAsiaTheme="minorHAnsi" w:hAnsi="CMU Serif Roman" w:cs="Arial"/>
-          <w:color w:val="000000" w:themeColor="text1"/>
-          <w:sz w:val="18"/>
-          <w:szCs w:val="18"/>
-          <w:lang w:val="it-IT"/>
-        </w:rPr>
-        <w:t>communicator</w:t>
-      </w:r>
-      <w:proofErr w:type="spellEnd"/>
+        <w:t xml:space="preserve"> semplice fra i valori di tempo presenti nei differenti processori del communicator</w:t>
+      </w:r>
       <w:r>
         <w:rPr>
           <w:rFonts w:ascii="CMU Serif Roman" w:eastAsiaTheme="minorHAnsi" w:hAnsi="CMU Serif Roman" w:cs="Arial"/>
@@ -15967,29 +15255,7 @@
           <w:szCs w:val="18"/>
           <w:lang w:val="it-IT"/>
         </w:rPr>
-        <w:t xml:space="preserve">dati della stessa dimensione distribuiti fra i processori del </w:t>
-      </w:r>
-      <w:proofErr w:type="spellStart"/>
-      <w:r>
-        <w:rPr>
-          <w:rFonts w:ascii="CMU Serif Roman" w:eastAsiaTheme="minorHAnsi" w:hAnsi="CMU Serif Roman" w:cs="Arial"/>
-          <w:color w:val="000000" w:themeColor="text1"/>
-          <w:sz w:val="18"/>
-          <w:szCs w:val="18"/>
-          <w:lang w:val="it-IT"/>
-        </w:rPr>
-        <w:t>communicator</w:t>
-      </w:r>
-      <w:proofErr w:type="spellEnd"/>
-      <w:r>
-        <w:rPr>
-          <w:rFonts w:ascii="CMU Serif Roman" w:eastAsiaTheme="minorHAnsi" w:hAnsi="CMU Serif Roman" w:cs="Arial"/>
-          <w:color w:val="000000" w:themeColor="text1"/>
-          <w:sz w:val="18"/>
-          <w:szCs w:val="18"/>
-          <w:lang w:val="it-IT"/>
-        </w:rPr>
-        <w:t xml:space="preserve"> in un unico </w:t>
+        <w:t xml:space="preserve">dati della stessa dimensione distribuiti fra i processori del communicator in un unico </w:t>
       </w:r>
       <w:r>
         <w:rPr>
@@ -16135,29 +15401,7 @@
           <w:szCs w:val="18"/>
           <w:lang w:val="it-IT"/>
         </w:rPr>
-        <w:t xml:space="preserve"> distribuiti fra i processori del </w:t>
-      </w:r>
-      <w:proofErr w:type="spellStart"/>
-      <w:r>
-        <w:rPr>
-          <w:rFonts w:ascii="CMU Serif Roman" w:eastAsiaTheme="minorHAnsi" w:hAnsi="CMU Serif Roman" w:cs="Arial"/>
-          <w:color w:val="000000" w:themeColor="text1"/>
-          <w:sz w:val="18"/>
-          <w:szCs w:val="18"/>
-          <w:lang w:val="it-IT"/>
-        </w:rPr>
-        <w:t>communicator</w:t>
-      </w:r>
-      <w:proofErr w:type="spellEnd"/>
-      <w:r>
-        <w:rPr>
-          <w:rFonts w:ascii="CMU Serif Roman" w:eastAsiaTheme="minorHAnsi" w:hAnsi="CMU Serif Roman" w:cs="Arial"/>
-          <w:color w:val="000000" w:themeColor="text1"/>
-          <w:sz w:val="18"/>
-          <w:szCs w:val="18"/>
-          <w:lang w:val="it-IT"/>
-        </w:rPr>
-        <w:t xml:space="preserve"> in un unico dato (o array).</w:t>
+        <w:t xml:space="preserve"> distribuiti fra i processori del communicator in un unico dato (o array).</w:t>
       </w:r>
     </w:p>
     <w:p>
@@ -16194,7 +15438,6 @@
         </w:rPr>
         <w:t>MPI_</w:t>
       </w:r>
-      <w:proofErr w:type="spellStart"/>
       <w:proofErr w:type="gramStart"/>
       <w:r>
         <w:rPr>
@@ -16204,18 +15447,7 @@
           <w:szCs w:val="18"/>
           <w:lang w:val="it-IT"/>
         </w:rPr>
-        <w:t>Scatterv</w:t>
-      </w:r>
-      <w:proofErr w:type="spellEnd"/>
-      <w:r>
-        <w:rPr>
-          <w:rFonts w:ascii="CMU Serif Roman" w:eastAsiaTheme="minorHAnsi" w:hAnsi="CMU Serif Roman" w:cs="Arial"/>
-          <w:color w:val="000000" w:themeColor="text1"/>
-          <w:sz w:val="18"/>
-          <w:szCs w:val="18"/>
-          <w:lang w:val="it-IT"/>
-        </w:rPr>
-        <w:t>(</w:t>
+        <w:t>Scatterv(</w:t>
       </w:r>
       <w:proofErr w:type="gramEnd"/>
       <w:r>
@@ -16258,7 +15490,6 @@
         </w:rPr>
         <w:t xml:space="preserve">di dimensione differente fra i processori del </w:t>
       </w:r>
-      <w:proofErr w:type="spellStart"/>
       <w:r>
         <w:rPr>
           <w:rFonts w:ascii="CMU Serif Roman" w:eastAsiaTheme="minorHAnsi" w:hAnsi="CMU Serif Roman" w:cs="Arial"/>
@@ -16269,7 +15500,6 @@
         </w:rPr>
         <w:t>communicator</w:t>
       </w:r>
-      <w:proofErr w:type="spellEnd"/>
       <w:r>
         <w:rPr>
           <w:rFonts w:ascii="CMU Serif Roman" w:eastAsiaTheme="minorHAnsi" w:hAnsi="CMU Serif Roman" w:cs="Arial"/>
@@ -16372,7 +15602,6 @@
         </w:rPr>
         <w:t>“</w:t>
       </w:r>
-      <w:proofErr w:type="spellStart"/>
       <w:proofErr w:type="gramStart"/>
       <w:r>
         <w:rPr>
@@ -16382,18 +15611,7 @@
           <w:szCs w:val="18"/>
           <w:lang w:val="it-IT"/>
         </w:rPr>
-        <w:t>main</w:t>
-      </w:r>
-      <w:proofErr w:type="spellEnd"/>
-      <w:r>
-        <w:rPr>
-          <w:rFonts w:ascii="CMU Serif Roman" w:eastAsiaTheme="minorHAnsi" w:hAnsi="CMU Serif Roman" w:cs="Arial"/>
-          <w:color w:val="000000" w:themeColor="text1"/>
-          <w:sz w:val="18"/>
-          <w:szCs w:val="18"/>
-          <w:lang w:val="it-IT"/>
-        </w:rPr>
-        <w:t>(</w:t>
+        <w:t>main(</w:t>
       </w:r>
       <w:proofErr w:type="gramEnd"/>
       <w:r>
@@ -16448,7 +15666,6 @@
         </w:rPr>
         <w:t xml:space="preserve"> di alcuni dati fondamentali, dell’invocazione della routine che si occupa di effettuare l’operazione di </w:t>
       </w:r>
-      <w:proofErr w:type="spellStart"/>
       <w:r>
         <w:rPr>
           <w:rFonts w:ascii="CMU Serif Roman" w:eastAsiaTheme="minorHAnsi" w:hAnsi="CMU Serif Roman" w:cs="Arial"/>
@@ -16461,7 +15678,6 @@
         </w:rPr>
         <w:t>saxpy</w:t>
       </w:r>
-      <w:proofErr w:type="spellEnd"/>
       <w:r>
         <w:rPr>
           <w:rFonts w:ascii="CMU Serif Roman" w:eastAsiaTheme="minorHAnsi" w:hAnsi="CMU Serif Roman" w:cs="Arial"/>
@@ -16529,7 +15745,6 @@
         </w:rPr>
         <w:t>“</w:t>
       </w:r>
-      <w:proofErr w:type="spellStart"/>
       <w:proofErr w:type="gramStart"/>
       <w:r>
         <w:rPr>
@@ -16539,18 +15754,7 @@
           <w:szCs w:val="18"/>
           <w:lang w:val="it-IT"/>
         </w:rPr>
-        <w:t>saxpy</w:t>
-      </w:r>
-      <w:proofErr w:type="spellEnd"/>
-      <w:r>
-        <w:rPr>
-          <w:rFonts w:ascii="CMU Serif Roman" w:eastAsiaTheme="minorHAnsi" w:hAnsi="CMU Serif Roman" w:cs="Arial"/>
-          <w:color w:val="000000" w:themeColor="text1"/>
-          <w:sz w:val="18"/>
-          <w:szCs w:val="18"/>
-          <w:lang w:val="it-IT"/>
-        </w:rPr>
-        <w:t>(</w:t>
+        <w:t>saxpy(</w:t>
       </w:r>
       <w:proofErr w:type="gramEnd"/>
       <w:r>
@@ -16563,7 +15767,6 @@
         </w:rPr>
         <w:t xml:space="preserve">…)” si occupa di invocare opportunamente l’operazione di </w:t>
       </w:r>
-      <w:proofErr w:type="spellStart"/>
       <w:r>
         <w:rPr>
           <w:rFonts w:ascii="CMU Serif Roman" w:eastAsiaTheme="minorHAnsi" w:hAnsi="CMU Serif Roman" w:cs="Arial"/>
@@ -16576,7 +15779,6 @@
         </w:rPr>
         <w:t>saxpy</w:t>
       </w:r>
-      <w:proofErr w:type="spellEnd"/>
       <w:r>
         <w:rPr>
           <w:rFonts w:ascii="CMU Serif Roman" w:eastAsiaTheme="minorHAnsi" w:hAnsi="CMU Serif Roman" w:cs="Arial"/>
@@ -16612,18 +15814,7 @@
           <w:szCs w:val="18"/>
           <w:lang w:val="it-IT"/>
         </w:rPr>
-        <w:t>“</w:t>
-      </w:r>
-      <w:proofErr w:type="spellStart"/>
-      <w:r>
-        <w:rPr>
-          <w:rFonts w:ascii="CMU Serif Roman" w:eastAsiaTheme="minorHAnsi" w:hAnsi="CMU Serif Roman" w:cs="Arial"/>
-          <w:color w:val="000000" w:themeColor="text1"/>
-          <w:sz w:val="18"/>
-          <w:szCs w:val="18"/>
-          <w:lang w:val="it-IT"/>
-        </w:rPr>
-        <w:t>saxpy_</w:t>
+        <w:t>“saxpy_</w:t>
       </w:r>
       <w:proofErr w:type="gramStart"/>
       <w:r>
@@ -16634,18 +15825,7 @@
           <w:szCs w:val="18"/>
           <w:lang w:val="it-IT"/>
         </w:rPr>
-        <w:t>parallel</w:t>
-      </w:r>
-      <w:proofErr w:type="spellEnd"/>
-      <w:r>
-        <w:rPr>
-          <w:rFonts w:ascii="CMU Serif Roman" w:eastAsiaTheme="minorHAnsi" w:hAnsi="CMU Serif Roman" w:cs="Arial"/>
-          <w:color w:val="000000" w:themeColor="text1"/>
-          <w:sz w:val="18"/>
-          <w:szCs w:val="18"/>
-          <w:lang w:val="it-IT"/>
-        </w:rPr>
-        <w:t>(</w:t>
+        <w:t>parallel(</w:t>
       </w:r>
       <w:proofErr w:type="gramEnd"/>
       <w:r>
@@ -16658,7 +15838,6 @@
         </w:rPr>
         <w:t xml:space="preserve">…)” implementa l’operazione di </w:t>
       </w:r>
-      <w:proofErr w:type="spellStart"/>
       <w:r>
         <w:rPr>
           <w:rFonts w:ascii="CMU Serif Roman" w:eastAsiaTheme="minorHAnsi" w:hAnsi="CMU Serif Roman" w:cs="Arial"/>
@@ -16671,7 +15850,6 @@
         </w:rPr>
         <w:t>saxpy</w:t>
       </w:r>
-      <w:proofErr w:type="spellEnd"/>
       <w:r>
         <w:rPr>
           <w:rFonts w:ascii="CMU Serif Roman" w:eastAsiaTheme="minorHAnsi" w:hAnsi="CMU Serif Roman" w:cs="Arial"/>
@@ -16717,18 +15895,7 @@
           <w:szCs w:val="18"/>
           <w:lang w:val="it-IT"/>
         </w:rPr>
-        <w:t>“</w:t>
-      </w:r>
-      <w:proofErr w:type="spellStart"/>
-      <w:r>
-        <w:rPr>
-          <w:rFonts w:ascii="CMU Serif Roman" w:eastAsiaTheme="minorHAnsi" w:hAnsi="CMU Serif Roman" w:cs="Arial"/>
-          <w:color w:val="000000" w:themeColor="text1"/>
-          <w:sz w:val="18"/>
-          <w:szCs w:val="18"/>
-          <w:lang w:val="it-IT"/>
-        </w:rPr>
-        <w:t>saxpy_</w:t>
+        <w:t>“saxpy_</w:t>
       </w:r>
       <w:proofErr w:type="gramStart"/>
       <w:r>
@@ -16739,18 +15906,7 @@
           <w:szCs w:val="18"/>
           <w:lang w:val="it-IT"/>
         </w:rPr>
-        <w:t>sequential</w:t>
-      </w:r>
-      <w:proofErr w:type="spellEnd"/>
-      <w:r>
-        <w:rPr>
-          <w:rFonts w:ascii="CMU Serif Roman" w:eastAsiaTheme="minorHAnsi" w:hAnsi="CMU Serif Roman" w:cs="Arial"/>
-          <w:color w:val="000000" w:themeColor="text1"/>
-          <w:sz w:val="18"/>
-          <w:szCs w:val="18"/>
-          <w:lang w:val="it-IT"/>
-        </w:rPr>
-        <w:t>(</w:t>
+        <w:t>sequential(</w:t>
       </w:r>
       <w:proofErr w:type="gramEnd"/>
       <w:r>
@@ -16763,7 +15919,6 @@
         </w:rPr>
         <w:t xml:space="preserve">…)” implementa l’operazione di </w:t>
       </w:r>
-      <w:proofErr w:type="spellStart"/>
       <w:r>
         <w:rPr>
           <w:rFonts w:ascii="CMU Serif Roman" w:eastAsiaTheme="minorHAnsi" w:hAnsi="CMU Serif Roman" w:cs="Arial"/>
@@ -16776,7 +15931,6 @@
         </w:rPr>
         <w:t>saxpy</w:t>
       </w:r>
-      <w:proofErr w:type="spellEnd"/>
       <w:r>
         <w:rPr>
           <w:rFonts w:ascii="CMU Serif Roman" w:eastAsiaTheme="minorHAnsi" w:hAnsi="CMU Serif Roman" w:cs="Arial"/>
@@ -16901,7 +16055,6 @@
         </w:rPr>
         <w:t xml:space="preserve">…)” per terminare l’ambiente di esecuzione MPI e mostrare l’errore avvenuto a </w:t>
       </w:r>
-      <w:proofErr w:type="spellStart"/>
       <w:r>
         <w:rPr>
           <w:rFonts w:ascii="CMU Serif Roman" w:eastAsiaTheme="minorHAnsi" w:hAnsi="CMU Serif Roman" w:cs="Arial"/>
@@ -16912,20 +16065,7 @@
           <w:szCs w:val="18"/>
           <w:lang w:val="it-IT"/>
         </w:rPr>
-        <w:t>run</w:t>
-      </w:r>
-      <w:proofErr w:type="spellEnd"/>
-      <w:r>
-        <w:rPr>
-          <w:rFonts w:ascii="CMU Serif Roman" w:eastAsiaTheme="minorHAnsi" w:hAnsi="CMU Serif Roman" w:cs="Arial"/>
-          <w:i/>
-          <w:iCs/>
-          <w:color w:val="000000" w:themeColor="text1"/>
-          <w:sz w:val="18"/>
-          <w:szCs w:val="18"/>
-          <w:lang w:val="it-IT"/>
-        </w:rPr>
-        <w:t>-time</w:t>
+        <w:t>run-time</w:t>
       </w:r>
       <w:r>
         <w:rPr>
@@ -17247,29 +16387,7 @@
           <w:szCs w:val="18"/>
           <w:lang w:val="it-IT"/>
         </w:rPr>
-        <w:t xml:space="preserve">in un file il cui </w:t>
-      </w:r>
-      <w:proofErr w:type="spellStart"/>
-      <w:r>
-        <w:rPr>
-          <w:rFonts w:ascii="CMU Serif Roman" w:eastAsiaTheme="minorEastAsia" w:hAnsi="CMU Serif Roman" w:cs="Arial"/>
-          <w:color w:val="000000" w:themeColor="text1"/>
-          <w:sz w:val="18"/>
-          <w:szCs w:val="18"/>
-          <w:lang w:val="it-IT"/>
-        </w:rPr>
-        <w:t>path</w:t>
-      </w:r>
-      <w:proofErr w:type="spellEnd"/>
-      <w:r>
-        <w:rPr>
-          <w:rFonts w:ascii="CMU Serif Roman" w:eastAsiaTheme="minorEastAsia" w:hAnsi="CMU Serif Roman" w:cs="Arial"/>
-          <w:color w:val="000000" w:themeColor="text1"/>
-          <w:sz w:val="18"/>
-          <w:szCs w:val="18"/>
-          <w:lang w:val="it-IT"/>
-        </w:rPr>
-        <w:t xml:space="preserve"> è specificato come parametro.</w:t>
+        <w:t>in un file il cui path è specificato come parametro.</w:t>
       </w:r>
     </w:p>
     <w:p>
@@ -17495,7 +16613,6 @@
         </w:rPr>
         <w:t>“</w:t>
       </w:r>
-      <w:proofErr w:type="spellStart"/>
       <w:proofErr w:type="gramStart"/>
       <w:r>
         <w:rPr>
@@ -17505,18 +16622,7 @@
           <w:szCs w:val="18"/>
           <w:lang w:val="it-IT"/>
         </w:rPr>
-        <w:t>closeFiles</w:t>
-      </w:r>
-      <w:proofErr w:type="spellEnd"/>
-      <w:r>
-        <w:rPr>
-          <w:rFonts w:ascii="CMU Serif Roman" w:eastAsiaTheme="minorHAnsi" w:hAnsi="CMU Serif Roman" w:cs="Arial"/>
-          <w:color w:val="000000" w:themeColor="text1"/>
-          <w:sz w:val="18"/>
-          <w:szCs w:val="18"/>
-          <w:lang w:val="it-IT"/>
-        </w:rPr>
-        <w:t>(</w:t>
+        <w:t>closeFiles(</w:t>
       </w:r>
       <w:proofErr w:type="gramEnd"/>
       <w:r>
@@ -17712,20 +16818,8 @@
           <w:szCs w:val="18"/>
           <w:lang w:val="it-IT"/>
         </w:rPr>
-        <w:t xml:space="preserve">, </w:t>
-      </w:r>
-      <w:proofErr w:type="spellStart"/>
-      <w:r>
-        <w:rPr>
-          <w:rFonts w:ascii="CMU Serif Roman" w:eastAsiaTheme="minorHAnsi" w:hAnsi="CMU Serif Roman" w:cs="Arial"/>
-          <w:color w:val="000000" w:themeColor="text1"/>
-          <w:sz w:val="18"/>
-          <w:szCs w:val="18"/>
-          <w:lang w:val="it-IT"/>
-        </w:rPr>
-        <w:t>mpi.h</w:t>
-      </w:r>
-      <w:proofErr w:type="spellEnd"/>
+        <w:t>, mpi.h</w:t>
+      </w:r>
       <w:r>
         <w:rPr>
           <w:rFonts w:ascii="CMU Serif Roman" w:eastAsiaTheme="minorHAnsi" w:hAnsi="CMU Serif Roman" w:cs="Arial"/>
@@ -17755,27 +16849,15 @@
         </w:rPr>
         <w:t xml:space="preserve">Gli standard di riferimento </w:t>
       </w:r>
-      <w:proofErr w:type="spellStart"/>
-      <w:r>
-        <w:rPr>
-          <w:rFonts w:ascii="CMU Serif Roman" w:eastAsiaTheme="minorHAnsi" w:hAnsi="CMU Serif Roman" w:cs="Arial"/>
-          <w:color w:val="000000" w:themeColor="text1"/>
-          <w:sz w:val="18"/>
-          <w:szCs w:val="18"/>
-          <w:lang w:val="it-IT"/>
-        </w:rPr>
-        <w:t>duante</w:t>
-      </w:r>
-      <w:proofErr w:type="spellEnd"/>
-      <w:r>
-        <w:rPr>
-          <w:rFonts w:ascii="CMU Serif Roman" w:eastAsiaTheme="minorHAnsi" w:hAnsi="CMU Serif Roman" w:cs="Arial"/>
-          <w:color w:val="000000" w:themeColor="text1"/>
-          <w:sz w:val="18"/>
-          <w:szCs w:val="18"/>
-          <w:lang w:val="it-IT"/>
-        </w:rPr>
-        <w:t xml:space="preserve"> la scrittura dei sorgenti </w:t>
+      <w:r>
+        <w:rPr>
+          <w:rFonts w:ascii="CMU Serif Roman" w:eastAsiaTheme="minorHAnsi" w:hAnsi="CMU Serif Roman" w:cs="Arial"/>
+          <w:color w:val="000000" w:themeColor="text1"/>
+          <w:sz w:val="18"/>
+          <w:szCs w:val="18"/>
+          <w:lang w:val="it-IT"/>
+        </w:rPr>
+        <w:t xml:space="preserve">duante la scrittura dei sorgenti </w:t>
       </w:r>
       <w:r>
         <w:rPr>
@@ -18198,29 +17280,7 @@
           <w:szCs w:val="18"/>
           <w:lang w:val="it-IT"/>
         </w:rPr>
-        <w:t xml:space="preserve"> Mentre nel quinto esempio si mostra il funzionamento anche con una dimensione dei due vettori in input inferiore al numero dei processori presenti nel </w:t>
-      </w:r>
-      <w:proofErr w:type="spellStart"/>
-      <w:r>
-        <w:rPr>
-          <w:rFonts w:ascii="CMU Serif Roman" w:eastAsiaTheme="minorHAnsi" w:hAnsi="CMU Serif Roman" w:cs="Arial"/>
-          <w:color w:val="000000" w:themeColor="text1"/>
-          <w:sz w:val="18"/>
-          <w:szCs w:val="18"/>
-          <w:lang w:val="it-IT"/>
-        </w:rPr>
-        <w:t>communicator</w:t>
-      </w:r>
-      <w:proofErr w:type="spellEnd"/>
-      <w:r>
-        <w:rPr>
-          <w:rFonts w:ascii="CMU Serif Roman" w:eastAsiaTheme="minorHAnsi" w:hAnsi="CMU Serif Roman" w:cs="Arial"/>
-          <w:color w:val="000000" w:themeColor="text1"/>
-          <w:sz w:val="18"/>
-          <w:szCs w:val="18"/>
-          <w:lang w:val="it-IT"/>
-        </w:rPr>
-        <w:t xml:space="preserve"> del cluster usato.</w:t>
+        <w:t xml:space="preserve"> Mentre nel quinto esempio si mostra il funzionamento anche con una dimensione dei due vettori in input inferiore al numero dei processori presenti nel communicator del cluster usato.</w:t>
       </w:r>
     </w:p>
     <w:p>
@@ -18996,42 +18056,8 @@
           <w:szCs w:val="18"/>
           <w:lang w:val="en-US"/>
         </w:rPr>
-        <w:t xml:space="preserve">”, William </w:t>
-      </w:r>
-      <w:proofErr w:type="spellStart"/>
-      <w:r>
-        <w:rPr>
-          <w:rFonts w:ascii="CMU Serif Roman" w:eastAsiaTheme="minorHAnsi" w:hAnsi="CMU Serif Roman" w:cs="Arial"/>
-          <w:color w:val="000000" w:themeColor="text1"/>
-          <w:sz w:val="18"/>
-          <w:szCs w:val="18"/>
-          <w:lang w:val="en-US"/>
-        </w:rPr>
-        <w:t>Groop</w:t>
-      </w:r>
-      <w:proofErr w:type="spellEnd"/>
-      <w:r>
-        <w:rPr>
-          <w:rFonts w:ascii="CMU Serif Roman" w:eastAsiaTheme="minorHAnsi" w:hAnsi="CMU Serif Roman" w:cs="Arial"/>
-          <w:color w:val="000000" w:themeColor="text1"/>
-          <w:sz w:val="18"/>
-          <w:szCs w:val="18"/>
-          <w:lang w:val="en-US"/>
-        </w:rPr>
-        <w:t xml:space="preserve">, Ewing Lusk, Nathan Doss, Anthony </w:t>
-      </w:r>
-      <w:proofErr w:type="spellStart"/>
-      <w:r>
-        <w:rPr>
-          <w:rFonts w:ascii="CMU Serif Roman" w:eastAsiaTheme="minorHAnsi" w:hAnsi="CMU Serif Roman" w:cs="Arial"/>
-          <w:color w:val="000000" w:themeColor="text1"/>
-          <w:sz w:val="18"/>
-          <w:szCs w:val="18"/>
-          <w:lang w:val="en-US"/>
-        </w:rPr>
-        <w:t>Skjellum</w:t>
-      </w:r>
-      <w:proofErr w:type="spellEnd"/>
+        <w:t>”, William Groop, Ewing Lusk, Nathan Doss, Anthony Skjellum</w:t>
+      </w:r>
       <w:r>
         <w:rPr>
           <w:rFonts w:ascii="CMU Serif Roman" w:eastAsiaTheme="minorHAnsi" w:hAnsi="CMU Serif Roman" w:cs="Arial"/>
@@ -19458,29 +18484,7 @@
           <w:szCs w:val="18"/>
           <w:lang w:val="it-IT"/>
         </w:rPr>
-        <w:t>Si riporta di seguito il codice sorgente di “</w:t>
-      </w:r>
-      <w:proofErr w:type="spellStart"/>
-      <w:r>
-        <w:rPr>
-          <w:rFonts w:ascii="CMU Serif Roman" w:eastAsiaTheme="minorHAnsi" w:hAnsi="CMU Serif Roman" w:cs="Arial"/>
-          <w:color w:val="000000" w:themeColor="text1"/>
-          <w:sz w:val="18"/>
-          <w:szCs w:val="18"/>
-          <w:lang w:val="it-IT"/>
-        </w:rPr>
-        <w:t>UsageUtility.h</w:t>
-      </w:r>
-      <w:proofErr w:type="spellEnd"/>
-      <w:r>
-        <w:rPr>
-          <w:rFonts w:ascii="CMU Serif Roman" w:eastAsiaTheme="minorHAnsi" w:hAnsi="CMU Serif Roman" w:cs="Arial"/>
-          <w:color w:val="000000" w:themeColor="text1"/>
-          <w:sz w:val="18"/>
-          <w:szCs w:val="18"/>
-          <w:lang w:val="it-IT"/>
-        </w:rPr>
-        <w:t>”.</w:t>
+        <w:t>Si riporta di seguito il codice sorgente di “UsageUtility.h”.</w:t>
       </w:r>
     </w:p>
     <w:p>
@@ -25092,20 +24096,8 @@
           <w:lang w:val="it-IT"/>
         </w:rPr>
         <w:lastRenderedPageBreak/>
-        <w:t>Si riporta di seguito il codice sorgente di “</w:t>
-      </w:r>
-      <w:proofErr w:type="spellStart"/>
-      <w:r>
-        <w:rPr>
-          <w:rFonts w:ascii="CMU Serif Roman" w:eastAsiaTheme="minorHAnsi" w:hAnsi="CMU Serif Roman" w:cs="Arial"/>
-          <w:color w:val="000000" w:themeColor="text1"/>
-          <w:sz w:val="18"/>
-          <w:szCs w:val="18"/>
-          <w:lang w:val="it-IT"/>
-        </w:rPr>
-        <w:t>UsageUtility</w:t>
-      </w:r>
-      <w:proofErr w:type="spellEnd"/>
+        <w:t>Si riporta di seguito il codice sorgente di “UsageUtility</w:t>
+      </w:r>
       <w:r>
         <w:rPr>
           <w:rFonts w:ascii="CMU Serif Roman" w:eastAsiaTheme="minorHAnsi" w:hAnsi="CMU Serif Roman" w:cs="Arial"/>
@@ -44532,7 +43524,6 @@
         <w:lastRenderedPageBreak/>
         <w:t>Si riporta di seguito il codice sorgente di “</w:t>
       </w:r>
-      <w:proofErr w:type="spellStart"/>
       <w:r>
         <w:rPr>
           <w:rFonts w:ascii="CMU Serif Roman" w:eastAsiaTheme="minorHAnsi" w:hAnsi="CMU Serif Roman" w:cs="Arial"/>
@@ -44543,7 +43534,6 @@
         </w:rPr>
         <w:t>SaxpyLibrary</w:t>
       </w:r>
-      <w:proofErr w:type="spellEnd"/>
       <w:r>
         <w:rPr>
           <w:rFonts w:ascii="CMU Serif Roman" w:eastAsiaTheme="minorHAnsi" w:hAnsi="CMU Serif Roman" w:cs="Arial"/>
@@ -52432,20 +51422,8 @@
           <w:lang w:val="it-IT"/>
         </w:rPr>
         <w:lastRenderedPageBreak/>
-        <w:t>Si riporta di seguito il codice sorgente di “</w:t>
-      </w:r>
-      <w:proofErr w:type="spellStart"/>
-      <w:r>
-        <w:rPr>
-          <w:rFonts w:ascii="CMU Serif Roman" w:eastAsiaTheme="minorHAnsi" w:hAnsi="CMU Serif Roman" w:cs="Arial"/>
-          <w:color w:val="000000" w:themeColor="text1"/>
-          <w:sz w:val="18"/>
-          <w:szCs w:val="18"/>
-          <w:lang w:val="it-IT"/>
-        </w:rPr>
-        <w:t>saxpy</w:t>
-      </w:r>
-      <w:proofErr w:type="spellEnd"/>
+        <w:t>Si riporta di seguito il codice sorgente di “saxpy</w:t>
+      </w:r>
       <w:r>
         <w:rPr>
           <w:rFonts w:ascii="CMU Serif Roman" w:eastAsiaTheme="minorHAnsi" w:hAnsi="CMU Serif Roman" w:cs="Arial"/>

</xml_diff>